<commit_message>
grantova zadost - rozepsani sekce Logika Projektu, 0.2
</commit_message>
<xml_diff>
--- a/grantova_zadost_labka_2016.docx
+++ b/grantova_zadost_labka_2016.docx
@@ -4049,128 +4049,20 @@
               </w:rPr>
               <w:t xml:space="preserve">Návrh senzorů </w:t>
             </w:r>
-          </w:p>
-          <w:p>
-            <w:pPr>
-              <w:pStyle w:val="Normal"/>
-              <w:numPr>
-                <w:ilvl w:val="0"/>
-                <w:numId w:val="2"/>
-              </w:numPr>
-              <w:snapToGrid w:val="false"/>
-              <w:rPr/>
-            </w:pPr>
-            <w:ins w:id="0" w:author="Tomas Petru" w:date="2016-11-27T16:59:00Z">
+            <w:ins w:id="0" w:author="Tomas Petru" w:date="2016-11-27T17:21:00Z">
               <w:r>
                 <w:rPr>
                   <w:rFonts w:cs="Calibri"/>
                 </w:rPr>
-                <w:t>nalezení a analýza vstupnćh dat třetích stran (ČHMH a jiné)</w:t>
+                <w:t>(fyzické zařízení</w:t>
               </w:r>
             </w:ins>
-          </w:p>
-          <w:p>
-            <w:pPr>
-              <w:pStyle w:val="Normal"/>
-              <w:numPr>
-                <w:ilvl w:val="0"/>
-                <w:numId w:val="2"/>
-              </w:numPr>
-              <w:snapToGrid w:val="false"/>
-              <w:rPr/>
-            </w:pPr>
-            <w:ins w:id="1" w:author="Tomas Petru" w:date="2016-11-27T16:59:00Z">
+            <w:ins w:id="1" w:author="Tomas Petru" w:date="2016-11-27T17:22:00Z">
               <w:r>
                 <w:rPr>
                   <w:rFonts w:cs="Calibri"/>
                 </w:rPr>
-                <w:t>návrh API pro vstupní data třetích stran i senzorů</w:t>
-              </w:r>
-            </w:ins>
-          </w:p>
-          <w:p>
-            <w:pPr>
-              <w:pStyle w:val="Normal"/>
-              <w:numPr>
-                <w:ilvl w:val="0"/>
-                <w:numId w:val="2"/>
-              </w:numPr>
-              <w:snapToGrid w:val="false"/>
-              <w:rPr/>
-            </w:pPr>
-            <w:del w:id="2" w:author="Tomas Petru" w:date="2016-11-27T16:59:00Z">
-              <w:r>
-                <w:rPr>
-                  <w:rFonts w:cs="Calibri"/>
-                </w:rPr>
-                <w:delText>a</w:delText>
-              </w:r>
-            </w:del>
-            <w:del w:id="3" w:author="Tomas Petru" w:date="2016-11-27T16:58:00Z">
-              <w:r>
-                <w:rPr>
-                  <w:rFonts w:cs="Calibri"/>
-                </w:rPr>
-                <w:delText xml:space="preserve"> </w:delText>
-              </w:r>
-            </w:del>
-            <w:ins w:id="4" w:author="Tomas Petru" w:date="2016-11-27T17:00:00Z">
-              <w:r>
-                <w:rPr>
-                  <w:rFonts w:cs="Calibri"/>
-                </w:rPr>
-                <w:t>umístění senzorů v testovacím objektu a na území města</w:t>
-              </w:r>
-            </w:ins>
-            <w:del w:id="5" w:author="Tomas Petru" w:date="2016-11-27T17:00:00Z">
-              <w:r>
-                <w:rPr>
-                  <w:rFonts w:cs="Calibri"/>
-                </w:rPr>
-                <w:delText>jejich umístění ve městě i v mateřských školách</w:delText>
-              </w:r>
-            </w:del>
-            <w:ins w:id="6" w:author="Tomas Petru" w:date="2016-11-27T17:00:00Z">
-              <w:r>
-                <w:rPr>
-                  <w:rFonts w:cs="Calibri"/>
-                </w:rPr>
-                <w:t xml:space="preserve"> </w:t>
-              </w:r>
-            </w:ins>
-            <w:ins w:id="7" w:author="Tomas Petru" w:date="2016-11-27T17:00:00Z">
-              <w:r>
-                <w:rPr>
-                  <w:rFonts w:cs="Calibri"/>
-                </w:rPr>
-                <w:t xml:space="preserve">(mateřská </w:t>
-              </w:r>
-            </w:ins>
-            <w:ins w:id="8" w:author="Tomas Petru" w:date="2016-11-27T17:01:00Z">
-              <w:r>
-                <w:rPr>
-                  <w:rFonts w:cs="Calibri"/>
-                </w:rPr>
-                <w:t>škola či jiný vybraný objekt, střechy budov)</w:t>
-              </w:r>
-            </w:ins>
-          </w:p>
-          <w:p>
-            <w:pPr>
-              <w:pStyle w:val="Normal"/>
-              <w:numPr>
-                <w:ilvl w:val="0"/>
-                <w:numId w:val="2"/>
-              </w:numPr>
-              <w:snapToGrid w:val="false"/>
-              <w:rPr/>
-            </w:pPr>
-            <w:ins w:id="9" w:author="Tomas Petru" w:date="2016-11-27T17:01:00Z">
-              <w:r>
-                <w:rPr>
-                  <w:rFonts w:cs="Calibri"/>
-                </w:rPr>
-                <w:t xml:space="preserve">infrastruktura pro přenost a zpracování dat </w:t>
+                <w:t>)</w:t>
               </w:r>
             </w:ins>
           </w:p>
@@ -4184,12 +4076,12 @@
               <w:snapToGrid w:val="false"/>
               <w:rPr/>
             </w:pPr>
-            <w:ins w:id="10" w:author="Tomas Petru" w:date="2016-11-27T17:01:00Z">
+            <w:ins w:id="2" w:author="Tomas Petru" w:date="2016-11-27T17:22:00Z">
               <w:r>
                 <w:rPr>
                   <w:rFonts w:cs="Calibri"/>
                 </w:rPr>
-                <w:t>síťování senzorů</w:t>
+                <w:t>teplota</w:t>
               </w:r>
             </w:ins>
           </w:p>
@@ -4203,145 +4095,12 @@
               <w:snapToGrid w:val="false"/>
               <w:rPr/>
             </w:pPr>
-            <w:ins w:id="11" w:author="Tomas Petru" w:date="2016-11-27T17:02:00Z">
+            <w:ins w:id="3" w:author="Tomas Petru" w:date="2016-11-27T17:22:00Z">
               <w:r>
                 <w:rPr>
                   <w:rFonts w:cs="Calibri"/>
                 </w:rPr>
-                <w:t xml:space="preserve">server </w:t>
-              </w:r>
-            </w:ins>
-          </w:p>
-          <w:p>
-            <w:pPr>
-              <w:pStyle w:val="Normal"/>
-              <w:numPr>
-                <w:ilvl w:val="2"/>
-                <w:numId w:val="2"/>
-              </w:numPr>
-              <w:snapToGrid w:val="false"/>
-              <w:rPr/>
-            </w:pPr>
-            <w:ins w:id="12" w:author="Tomas Petru" w:date="2016-11-27T17:02:00Z">
-              <w:r>
-                <w:rPr>
-                  <w:rFonts w:cs="Calibri"/>
-                </w:rPr>
-                <w:t>databáze</w:t>
-              </w:r>
-            </w:ins>
-          </w:p>
-          <w:p>
-            <w:pPr>
-              <w:pStyle w:val="Normal"/>
-              <w:numPr>
-                <w:ilvl w:val="3"/>
-                <w:numId w:val="2"/>
-              </w:numPr>
-              <w:snapToGrid w:val="false"/>
-              <w:rPr/>
-            </w:pPr>
-            <w:ins w:id="13" w:author="Tomas Petru" w:date="2016-11-27T17:02:00Z">
-              <w:r>
-                <w:rPr>
-                  <w:rFonts w:cs="Calibri" w:ascii="Calibri" w:hAnsi="Calibri" w:asciiTheme="minorHAnsi" w:hAnsiTheme="minorHAnsi"/>
-                  <w:sz w:val="20"/>
-                </w:rPr>
-                <w:t>API pro vstupy čistých dat ze senzorů</w:t>
-              </w:r>
-            </w:ins>
-          </w:p>
-          <w:p>
-            <w:pPr>
-              <w:pStyle w:val="Normal"/>
-              <w:numPr>
-                <w:ilvl w:val="3"/>
-                <w:numId w:val="2"/>
-              </w:numPr>
-              <w:snapToGrid w:val="false"/>
-              <w:rPr/>
-            </w:pPr>
-            <w:ins w:id="14" w:author="Tomas Petru" w:date="2016-11-27T17:02:00Z">
-              <w:r>
-                <w:rPr>
-                  <w:rFonts w:cs="Calibri" w:ascii="Calibri" w:hAnsi="Calibri" w:asciiTheme="minorHAnsi" w:hAnsiTheme="minorHAnsi"/>
-                  <w:sz w:val="20"/>
-                </w:rPr>
-                <w:t>API pro vstupy zpracovaných (parsovaných) dat od třetích stran (ČHMU a jiné)</w:t>
-              </w:r>
-            </w:ins>
-          </w:p>
-          <w:p>
-            <w:pPr>
-              <w:pStyle w:val="Normal"/>
-              <w:numPr>
-                <w:ilvl w:val="3"/>
-                <w:numId w:val="2"/>
-              </w:numPr>
-              <w:snapToGrid w:val="false"/>
-              <w:rPr/>
-            </w:pPr>
-            <w:ins w:id="15" w:author="Tomas Petru" w:date="2016-11-27T17:02:00Z">
-              <w:r>
-                <w:rPr>
-                  <w:rFonts w:cs="Calibri" w:ascii="Calibri" w:hAnsi="Calibri" w:asciiTheme="minorHAnsi" w:hAnsiTheme="minorHAnsi"/>
-                  <w:sz w:val="20"/>
-                </w:rPr>
-                <w:t>API pro vstup uživatele pomocí Dashboardu či mobilní applikace</w:t>
-              </w:r>
-            </w:ins>
-          </w:p>
-          <w:p>
-            <w:pPr>
-              <w:pStyle w:val="Normal"/>
-              <w:numPr>
-                <w:ilvl w:val="3"/>
-                <w:numId w:val="2"/>
-              </w:numPr>
-              <w:snapToGrid w:val="false"/>
-              <w:rPr/>
-            </w:pPr>
-            <w:ins w:id="16" w:author="Tomas Petru" w:date="2016-11-27T17:02:00Z">
-              <w:r>
-                <w:rPr>
-                  <w:rFonts w:cs="Calibri" w:ascii="Calibri" w:hAnsi="Calibri" w:asciiTheme="minorHAnsi" w:hAnsiTheme="minorHAnsi"/>
-                  <w:sz w:val="20"/>
-                </w:rPr>
-                <w:t>API pro vizualizaci a logování výstupních dat po zpracování pomocí neuronové sítě</w:t>
-              </w:r>
-            </w:ins>
-          </w:p>
-          <w:p>
-            <w:pPr>
-              <w:pStyle w:val="Normal"/>
-              <w:snapToGrid w:val="false"/>
-              <w:rPr>
-                <w:rFonts w:ascii="Calibri" w:hAnsi="Calibri" w:cs="Calibri" w:asciiTheme="minorHAnsi" w:hAnsiTheme="minorHAnsi"/>
-                <w:sz w:val="20"/>
-              </w:rPr>
-            </w:pPr>
-            <w:ins w:id="17" w:author="Tomas Petru" w:date="2016-11-27T17:02:00Z">
-              <w:r>
-                <w:rPr/>
-              </w:r>
-            </w:ins>
-          </w:p>
-          <w:p>
-            <w:pPr>
-              <w:pStyle w:val="Normal"/>
-              <w:numPr>
-                <w:ilvl w:val="2"/>
-                <w:numId w:val="2"/>
-              </w:numPr>
-              <w:snapToGrid w:val="false"/>
-              <w:rPr/>
-            </w:pPr>
-            <w:ins w:id="18" w:author="Tomas Petru" w:date="2016-11-27T17:02:00Z">
-              <w:r>
-                <w:rPr>
-                  <w:rFonts w:cs="Calibri"/>
-                </w:rPr>
-                <w:t>neuronová síť</w:t>
+                <w:t>tlak</w:t>
               </w:r>
             </w:ins>
           </w:p>
@@ -4355,12 +4114,12 @@
               <w:snapToGrid w:val="false"/>
               <w:rPr/>
             </w:pPr>
-            <w:ins w:id="19" w:author="Tomas Petru" w:date="2016-11-27T17:02:00Z">
+            <w:ins w:id="4" w:author="Tomas Petru" w:date="2016-11-27T17:22:00Z">
               <w:r>
                 <w:rPr>
                   <w:rFonts w:cs="Calibri"/>
                 </w:rPr>
-                <w:t xml:space="preserve">client </w:t>
+                <w:t>směr větru</w:t>
               </w:r>
             </w:ins>
           </w:p>
@@ -4368,18 +4127,18 @@
             <w:pPr>
               <w:pStyle w:val="Normal"/>
               <w:numPr>
-                <w:ilvl w:val="2"/>
+                <w:ilvl w:val="1"/>
                 <w:numId w:val="2"/>
               </w:numPr>
               <w:snapToGrid w:val="false"/>
               <w:rPr/>
             </w:pPr>
-            <w:ins w:id="20" w:author="Tomas Petru" w:date="2016-11-27T17:02:00Z">
+            <w:ins w:id="5" w:author="Tomas Petru" w:date="2016-11-27T17:22:00Z">
               <w:r>
                 <w:rPr>
                   <w:rFonts w:cs="Calibri"/>
                 </w:rPr>
-                <w:t>vizualizace dat</w:t>
+                <w:t>částice</w:t>
               </w:r>
             </w:ins>
           </w:p>
@@ -4387,113 +4146,13 @@
             <w:pPr>
               <w:pStyle w:val="Normal"/>
               <w:numPr>
-                <w:ilvl w:val="2"/>
+                <w:ilvl w:val="1"/>
                 <w:numId w:val="2"/>
               </w:numPr>
               <w:snapToGrid w:val="false"/>
               <w:rPr/>
             </w:pPr>
-            <w:ins w:id="21" w:author="Tomas Petru" w:date="2016-11-27T17:02:00Z">
-              <w:r>
-                <w:rPr>
-                  <w:rFonts w:cs="Calibri"/>
-                </w:rPr>
-                <w:t>logování</w:t>
-              </w:r>
-            </w:ins>
-          </w:p>
-          <w:p>
-            <w:pPr>
-              <w:pStyle w:val="Normal"/>
-              <w:numPr>
-                <w:ilvl w:val="2"/>
-                <w:numId w:val="2"/>
-              </w:numPr>
-              <w:snapToGrid w:val="false"/>
-              <w:rPr/>
-            </w:pPr>
-            <w:ins w:id="23" w:author="Tomas Petru" w:date="2016-11-27T17:03:00Z">
-              <w:r>
-                <w:rPr>
-                  <w:rFonts w:cs="Calibri"/>
-                </w:rPr>
-                <w:t xml:space="preserve">WebGUI </w:t>
-              </w:r>
-            </w:ins>
-            <w:ins w:id="24" w:author="Tomas Petru" w:date="2016-11-27T17:04:00Z">
-              <w:r>
-                <w:rPr>
-                  <w:rFonts w:cs="Calibri"/>
-                </w:rPr>
-                <w:t>–</w:t>
-              </w:r>
-            </w:ins>
-            <w:ins w:id="25" w:author="Tomas Petru" w:date="2016-11-27T17:03:00Z">
-              <w:r>
-                <w:rPr>
-                  <w:rFonts w:cs="Calibri"/>
-                </w:rPr>
-                <w:t xml:space="preserve"> Dashboard</w:t>
-              </w:r>
-            </w:ins>
-          </w:p>
-          <w:p>
-            <w:pPr>
-              <w:pStyle w:val="Normal"/>
-              <w:numPr>
-                <w:ilvl w:val="2"/>
-                <w:numId w:val="2"/>
-              </w:numPr>
-              <w:snapToGrid w:val="false"/>
-              <w:rPr/>
-            </w:pPr>
-            <w:ins w:id="26" w:author="Tomas Petru" w:date="2016-11-27T17:03:00Z">
-              <w:r>
-                <w:rPr>
-                  <w:rFonts w:cs="Calibri"/>
-                </w:rPr>
-                <w:t>app pro mobiní zařízení</w:t>
-              </w:r>
-            </w:ins>
-          </w:p>
-          <w:p>
-            <w:pPr>
-              <w:pStyle w:val="Normal"/>
-              <w:numPr>
-                <w:ilvl w:val="2"/>
-                <w:numId w:val="2"/>
-              </w:numPr>
-              <w:snapToGrid w:val="false"/>
-              <w:rPr/>
-            </w:pPr>
-            <w:ins w:id="27" w:author="Tomas Petru" w:date="2016-11-27T17:03:00Z">
-              <w:r>
-                <w:rPr>
-                  <w:rFonts w:cs="Calibri"/>
-                </w:rPr>
-                <w:t xml:space="preserve">API </w:t>
-              </w:r>
-            </w:ins>
-            <w:ins w:id="28" w:author="Tomas Petru" w:date="2016-11-27T17:03:00Z">
-              <w:r>
-                <w:rPr>
-                  <w:rFonts w:cs="Calibri"/>
-                </w:rPr>
-                <w:t>řízení klimatizace</w:t>
-              </w:r>
-            </w:ins>
-          </w:p>
-          <w:p>
-            <w:pPr>
-              <w:pStyle w:val="Normal"/>
-              <w:numPr>
-                <w:ilvl w:val="2"/>
-                <w:numId w:val="2"/>
-              </w:numPr>
-              <w:snapToGrid w:val="false"/>
-              <w:rPr/>
-            </w:pPr>
-            <w:ins w:id="29" w:author="Tomas Petru" w:date="2016-11-27T17:05:00Z">
+            <w:ins w:id="6" w:author="Tomas Petru" w:date="2016-11-27T17:22:00Z">
               <w:r>
                 <w:rPr>
                   <w:rFonts w:cs="Calibri"/>
@@ -4514,12 +4173,720 @@
               <w:snapToGrid w:val="false"/>
               <w:rPr/>
             </w:pPr>
+            <w:ins w:id="7" w:author="Tomas Petru" w:date="2016-11-27T16:59:00Z">
+              <w:r>
+                <w:rPr>
+                  <w:rFonts w:cs="Calibri"/>
+                </w:rPr>
+                <w:t xml:space="preserve">nalezení a analýza </w:t>
+              </w:r>
+            </w:ins>
+            <w:ins w:id="8" w:author="Tomas Petru" w:date="2016-11-27T16:59:00Z">
+              <w:r>
+                <w:rPr>
+                  <w:rFonts w:cs="Calibri"/>
+                </w:rPr>
+                <w:t>vstupních</w:t>
+              </w:r>
+            </w:ins>
+            <w:ins w:id="9" w:author="Tomas Petru" w:date="2016-11-27T16:59:00Z">
+              <w:r>
+                <w:rPr>
+                  <w:rFonts w:cs="Calibri"/>
+                </w:rPr>
+                <w:t xml:space="preserve"> dat třetích stran (ČHMH a jiné)</w:t>
+              </w:r>
+            </w:ins>
+          </w:p>
+          <w:p>
+            <w:pPr>
+              <w:pStyle w:val="Normal"/>
+              <w:numPr>
+                <w:ilvl w:val="0"/>
+                <w:numId w:val="2"/>
+              </w:numPr>
+              <w:snapToGrid w:val="false"/>
+              <w:rPr/>
+            </w:pPr>
+            <w:ins w:id="10" w:author="Tomas Petru" w:date="2016-11-27T16:59:00Z">
+              <w:r>
+                <w:rPr>
+                  <w:rFonts w:cs="Calibri"/>
+                </w:rPr>
+                <w:t>návrh API pro vstupní data třetích stran i senzorů</w:t>
+              </w:r>
+            </w:ins>
+          </w:p>
+          <w:p>
+            <w:pPr>
+              <w:pStyle w:val="Normal"/>
+              <w:numPr>
+                <w:ilvl w:val="0"/>
+                <w:numId w:val="2"/>
+              </w:numPr>
+              <w:snapToGrid w:val="false"/>
+              <w:rPr/>
+            </w:pPr>
+            <w:del w:id="11" w:author="Tomas Petru" w:date="2016-11-27T16:59:00Z">
+              <w:r>
+                <w:rPr>
+                  <w:rFonts w:cs="Calibri"/>
+                </w:rPr>
+                <w:delText>a</w:delText>
+              </w:r>
+            </w:del>
+            <w:del w:id="12" w:author="Tomas Petru" w:date="2016-11-27T16:58:00Z">
+              <w:r>
+                <w:rPr>
+                  <w:rFonts w:cs="Calibri"/>
+                </w:rPr>
+                <w:delText xml:space="preserve"> </w:delText>
+              </w:r>
+            </w:del>
+            <w:ins w:id="13" w:author="Tomas Petru" w:date="2016-11-27T17:00:00Z">
+              <w:r>
+                <w:rPr>
+                  <w:rFonts w:cs="Calibri"/>
+                </w:rPr>
+                <w:t>umístění senzorů v testovacím objektu a na území města</w:t>
+              </w:r>
+            </w:ins>
+            <w:del w:id="14" w:author="Tomas Petru" w:date="2016-11-27T17:00:00Z">
+              <w:r>
+                <w:rPr>
+                  <w:rFonts w:cs="Calibri"/>
+                </w:rPr>
+                <w:delText>jejich umístění ve městě i v mateřských školách</w:delText>
+              </w:r>
+            </w:del>
+            <w:ins w:id="15" w:author="Tomas Petru" w:date="2016-11-27T17:00:00Z">
+              <w:r>
+                <w:rPr>
+                  <w:rFonts w:cs="Calibri"/>
+                </w:rPr>
+                <w:t xml:space="preserve"> </w:t>
+              </w:r>
+            </w:ins>
+            <w:ins w:id="16" w:author="Tomas Petru" w:date="2016-11-27T17:00:00Z">
+              <w:r>
+                <w:rPr>
+                  <w:rFonts w:cs="Calibri"/>
+                </w:rPr>
+                <w:t xml:space="preserve">(mateřská </w:t>
+              </w:r>
+            </w:ins>
+            <w:ins w:id="17" w:author="Tomas Petru" w:date="2016-11-27T17:01:00Z">
+              <w:r>
+                <w:rPr>
+                  <w:rFonts w:cs="Calibri"/>
+                </w:rPr>
+                <w:t>škola či jiný vybraný objekt, střechy budov)</w:t>
+              </w:r>
+            </w:ins>
+          </w:p>
+          <w:p>
+            <w:pPr>
+              <w:pStyle w:val="Normal"/>
+              <w:numPr>
+                <w:ilvl w:val="0"/>
+                <w:numId w:val="2"/>
+              </w:numPr>
+              <w:snapToGrid w:val="false"/>
+              <w:rPr/>
+            </w:pPr>
+            <w:ins w:id="18" w:author="Tomas Petru" w:date="2016-11-27T17:01:00Z">
+              <w:r>
+                <w:rPr>
+                  <w:rFonts w:cs="Calibri"/>
+                </w:rPr>
+                <w:t xml:space="preserve">infrastruktura pro </w:t>
+              </w:r>
+            </w:ins>
+            <w:ins w:id="19" w:author="Tomas Petru" w:date="2016-11-27T17:01:00Z">
+              <w:r>
+                <w:rPr>
+                  <w:rFonts w:cs="Calibri"/>
+                </w:rPr>
+                <w:t>přenosy</w:t>
+              </w:r>
+            </w:ins>
+            <w:ins w:id="20" w:author="Tomas Petru" w:date="2016-11-27T17:01:00Z">
+              <w:r>
+                <w:rPr>
+                  <w:rFonts w:cs="Calibri"/>
+                </w:rPr>
+                <w:t xml:space="preserve"> a zpracování dat </w:t>
+              </w:r>
+            </w:ins>
+          </w:p>
+          <w:p>
+            <w:pPr>
+              <w:pStyle w:val="Normal"/>
+              <w:numPr>
+                <w:ilvl w:val="1"/>
+                <w:numId w:val="2"/>
+              </w:numPr>
+              <w:snapToGrid w:val="false"/>
+              <w:rPr/>
+            </w:pPr>
+            <w:ins w:id="21" w:author="Tomas Petru" w:date="2016-11-27T17:01:00Z">
+              <w:r>
+                <w:rPr>
+                  <w:rFonts w:cs="Calibri"/>
+                </w:rPr>
+                <w:t>síťování senzorů</w:t>
+              </w:r>
+            </w:ins>
+          </w:p>
+          <w:p>
+            <w:pPr>
+              <w:pStyle w:val="Normal"/>
+              <w:numPr>
+                <w:ilvl w:val="1"/>
+                <w:numId w:val="2"/>
+              </w:numPr>
+              <w:snapToGrid w:val="false"/>
+              <w:rPr/>
+            </w:pPr>
+            <w:ins w:id="22" w:author="Tomas Petru" w:date="2016-11-27T17:02:00Z">
+              <w:r>
+                <w:rPr>
+                  <w:rFonts w:cs="Calibri"/>
+                </w:rPr>
+                <w:t xml:space="preserve">server </w:t>
+              </w:r>
+            </w:ins>
+          </w:p>
+          <w:p>
+            <w:pPr>
+              <w:pStyle w:val="Normal"/>
+              <w:numPr>
+                <w:ilvl w:val="2"/>
+                <w:numId w:val="2"/>
+              </w:numPr>
+              <w:snapToGrid w:val="false"/>
+              <w:rPr/>
+            </w:pPr>
+            <w:ins w:id="23" w:author="Tomas Petru" w:date="2016-11-27T17:02:00Z">
+              <w:r>
+                <w:rPr>
+                  <w:rFonts w:cs="Calibri"/>
+                </w:rPr>
+                <w:t>databáze</w:t>
+              </w:r>
+            </w:ins>
+          </w:p>
+          <w:p>
+            <w:pPr>
+              <w:pStyle w:val="Normal"/>
+              <w:numPr>
+                <w:ilvl w:val="3"/>
+                <w:numId w:val="2"/>
+              </w:numPr>
+              <w:snapToGrid w:val="false"/>
+              <w:rPr/>
+            </w:pPr>
+            <w:ins w:id="24" w:author="Tomas Petru" w:date="2016-11-27T17:02:00Z">
+              <w:r>
+                <w:rPr>
+                  <w:rFonts w:cs="Calibri" w:ascii="Calibri" w:hAnsi="Calibri" w:asciiTheme="minorHAnsi" w:hAnsiTheme="minorHAnsi"/>
+                  <w:sz w:val="20"/>
+                </w:rPr>
+                <w:t>API pro vstupy čistých dat ze senzorů</w:t>
+              </w:r>
+            </w:ins>
+          </w:p>
+          <w:p>
+            <w:pPr>
+              <w:pStyle w:val="Normal"/>
+              <w:numPr>
+                <w:ilvl w:val="3"/>
+                <w:numId w:val="2"/>
+              </w:numPr>
+              <w:snapToGrid w:val="false"/>
+              <w:rPr/>
+            </w:pPr>
+            <w:ins w:id="25" w:author="Tomas Petru" w:date="2016-11-27T17:02:00Z">
+              <w:r>
+                <w:rPr>
+                  <w:rFonts w:cs="Calibri" w:ascii="Calibri" w:hAnsi="Calibri" w:asciiTheme="minorHAnsi" w:hAnsiTheme="minorHAnsi"/>
+                  <w:sz w:val="20"/>
+                </w:rPr>
+                <w:t>API pro vstupy zpracovaných (parsovaných) dat od třetích stran (ČHMU a jiné)</w:t>
+              </w:r>
+            </w:ins>
+          </w:p>
+          <w:p>
+            <w:pPr>
+              <w:pStyle w:val="Normal"/>
+              <w:numPr>
+                <w:ilvl w:val="3"/>
+                <w:numId w:val="2"/>
+              </w:numPr>
+              <w:snapToGrid w:val="false"/>
+              <w:rPr/>
+            </w:pPr>
+            <w:ins w:id="26" w:author="Tomas Petru" w:date="2016-11-27T17:02:00Z">
+              <w:r>
+                <w:rPr>
+                  <w:rFonts w:cs="Calibri" w:ascii="Calibri" w:hAnsi="Calibri" w:asciiTheme="minorHAnsi" w:hAnsiTheme="minorHAnsi"/>
+                  <w:sz w:val="20"/>
+                </w:rPr>
+                <w:t>API pro vstup uživatele pomocí Dashboardu či mobilní applikace</w:t>
+              </w:r>
+            </w:ins>
+          </w:p>
+          <w:p>
+            <w:pPr>
+              <w:pStyle w:val="Normal"/>
+              <w:numPr>
+                <w:ilvl w:val="3"/>
+                <w:numId w:val="2"/>
+              </w:numPr>
+              <w:snapToGrid w:val="false"/>
+              <w:rPr/>
+            </w:pPr>
+            <w:ins w:id="27" w:author="Tomas Petru" w:date="2016-11-27T17:02:00Z">
+              <w:r>
+                <w:rPr>
+                  <w:rFonts w:cs="Calibri" w:ascii="Calibri" w:hAnsi="Calibri" w:asciiTheme="minorHAnsi" w:hAnsiTheme="minorHAnsi"/>
+                  <w:sz w:val="20"/>
+                </w:rPr>
+                <w:t>API pro vizualizaci a logování výstupních dat po zpracování pomocí neuronové sítě</w:t>
+              </w:r>
+            </w:ins>
+          </w:p>
+          <w:p>
+            <w:pPr>
+              <w:pStyle w:val="Normal"/>
+              <w:snapToGrid w:val="false"/>
+              <w:rPr>
+                <w:rFonts w:ascii="Calibri" w:hAnsi="Calibri" w:cs="Calibri" w:asciiTheme="minorHAnsi" w:hAnsiTheme="minorHAnsi"/>
+                <w:sz w:val="20"/>
+              </w:rPr>
+            </w:pPr>
+            <w:ins w:id="28" w:author="Tomas Petru" w:date="2016-11-27T17:02:00Z">
+              <w:r>
+                <w:rPr/>
+              </w:r>
+            </w:ins>
+          </w:p>
+          <w:p>
+            <w:pPr>
+              <w:pStyle w:val="Normal"/>
+              <w:numPr>
+                <w:ilvl w:val="2"/>
+                <w:numId w:val="2"/>
+              </w:numPr>
+              <w:snapToGrid w:val="false"/>
+              <w:rPr/>
+            </w:pPr>
+            <w:ins w:id="29" w:author="Tomas Petru" w:date="2016-11-27T17:02:00Z">
+              <w:r>
+                <w:rPr>
+                  <w:rFonts w:cs="Calibri"/>
+                </w:rPr>
+                <w:t>neuronová síť</w:t>
+              </w:r>
+            </w:ins>
+          </w:p>
+          <w:p>
+            <w:pPr>
+              <w:pStyle w:val="Normal"/>
+              <w:numPr>
+                <w:ilvl w:val="1"/>
+                <w:numId w:val="2"/>
+              </w:numPr>
+              <w:snapToGrid w:val="false"/>
+              <w:rPr/>
+            </w:pPr>
+            <w:ins w:id="30" w:author="Tomas Petru" w:date="2016-11-27T17:02:00Z">
+              <w:r>
+                <w:rPr>
+                  <w:rFonts w:cs="Calibri"/>
+                </w:rPr>
+                <w:t xml:space="preserve">client </w:t>
+              </w:r>
+            </w:ins>
+          </w:p>
+          <w:p>
+            <w:pPr>
+              <w:pStyle w:val="Normal"/>
+              <w:numPr>
+                <w:ilvl w:val="2"/>
+                <w:numId w:val="2"/>
+              </w:numPr>
+              <w:snapToGrid w:val="false"/>
+              <w:rPr/>
+            </w:pPr>
+            <w:ins w:id="31" w:author="Tomas Petru" w:date="2016-11-27T17:02:00Z">
+              <w:r>
+                <w:rPr>
+                  <w:rFonts w:cs="Calibri"/>
+                </w:rPr>
+                <w:t>vizualizace dat</w:t>
+              </w:r>
+            </w:ins>
+          </w:p>
+          <w:p>
+            <w:pPr>
+              <w:pStyle w:val="Normal"/>
+              <w:numPr>
+                <w:ilvl w:val="2"/>
+                <w:numId w:val="2"/>
+              </w:numPr>
+              <w:snapToGrid w:val="false"/>
+              <w:rPr/>
+            </w:pPr>
+            <w:ins w:id="32" w:author="Tomas Petru" w:date="2016-11-27T17:02:00Z">
+              <w:r>
+                <w:rPr>
+                  <w:rFonts w:cs="Calibri"/>
+                </w:rPr>
+                <w:t>logování</w:t>
+              </w:r>
+            </w:ins>
+          </w:p>
+          <w:p>
+            <w:pPr>
+              <w:pStyle w:val="Normal"/>
+              <w:numPr>
+                <w:ilvl w:val="2"/>
+                <w:numId w:val="2"/>
+              </w:numPr>
+              <w:snapToGrid w:val="false"/>
+              <w:rPr/>
+            </w:pPr>
+            <w:ins w:id="34" w:author="Tomas Petru" w:date="2016-11-27T17:03:00Z">
+              <w:r>
+                <w:rPr>
+                  <w:rFonts w:cs="Calibri"/>
+                </w:rPr>
+                <w:t xml:space="preserve">WebGUI </w:t>
+              </w:r>
+            </w:ins>
+            <w:ins w:id="35" w:author="Tomas Petru" w:date="2016-11-27T17:04:00Z">
+              <w:r>
+                <w:rPr>
+                  <w:rFonts w:cs="Calibri"/>
+                </w:rPr>
+                <w:t>–</w:t>
+              </w:r>
+            </w:ins>
+            <w:ins w:id="36" w:author="Tomas Petru" w:date="2016-11-27T17:03:00Z">
+              <w:r>
+                <w:rPr>
+                  <w:rFonts w:cs="Calibri"/>
+                </w:rPr>
+                <w:t xml:space="preserve"> Dashboard</w:t>
+              </w:r>
+            </w:ins>
+          </w:p>
+          <w:p>
+            <w:pPr>
+              <w:pStyle w:val="Normal"/>
+              <w:numPr>
+                <w:ilvl w:val="2"/>
+                <w:numId w:val="2"/>
+              </w:numPr>
+              <w:snapToGrid w:val="false"/>
+              <w:rPr/>
+            </w:pPr>
+            <w:ins w:id="37" w:author="Tomas Petru" w:date="2016-11-27T17:03:00Z">
+              <w:r>
+                <w:rPr>
+                  <w:rFonts w:cs="Calibri"/>
+                </w:rPr>
+                <w:t>app pro mobiní zařízení</w:t>
+              </w:r>
+            </w:ins>
+          </w:p>
+          <w:p>
+            <w:pPr>
+              <w:pStyle w:val="Normal"/>
+              <w:numPr>
+                <w:ilvl w:val="2"/>
+                <w:numId w:val="2"/>
+              </w:numPr>
+              <w:snapToGrid w:val="false"/>
+              <w:rPr/>
+            </w:pPr>
+            <w:ins w:id="38" w:author="Tomas Petru" w:date="2016-11-27T17:03:00Z">
+              <w:r>
+                <w:rPr>
+                  <w:rFonts w:cs="Calibri"/>
+                </w:rPr>
+                <w:t xml:space="preserve">API </w:t>
+              </w:r>
+            </w:ins>
+            <w:ins w:id="39" w:author="Tomas Petru" w:date="2016-11-27T17:03:00Z">
+              <w:r>
+                <w:rPr>
+                  <w:rFonts w:cs="Calibri"/>
+                </w:rPr>
+                <w:t>řízení klimatizace</w:t>
+              </w:r>
+            </w:ins>
+          </w:p>
+          <w:p>
+            <w:pPr>
+              <w:pStyle w:val="Normal"/>
+              <w:numPr>
+                <w:ilvl w:val="2"/>
+                <w:numId w:val="2"/>
+              </w:numPr>
+              <w:snapToGrid w:val="false"/>
+              <w:rPr/>
+            </w:pPr>
+            <w:ins w:id="40" w:author="Tomas Petru" w:date="2016-11-27T17:05:00Z">
+              <w:r>
+                <w:rPr>
+                  <w:rFonts w:cs="Calibri"/>
+                  <w:color w:val="00000A"/>
+                  <w:sz w:val="22"/>
+                </w:rPr>
+                <w:t>…</w:t>
+              </w:r>
+            </w:ins>
+          </w:p>
+          <w:p>
+            <w:pPr>
+              <w:pStyle w:val="Normal"/>
+              <w:numPr>
+                <w:ilvl w:val="0"/>
+                <w:numId w:val="2"/>
+              </w:numPr>
+              <w:snapToGrid w:val="false"/>
+              <w:rPr/>
+            </w:pPr>
             <w:r>
               <w:rPr>
                 <w:rFonts w:cs="Calibri"/>
               </w:rPr>
               <w:t>Návrh neuronové sítě vyhodnocující data a na nich se učící predikovat vývoj</w:t>
             </w:r>
+            <w:ins w:id="41" w:author="Tomas Petru" w:date="2016-11-27T17:15:00Z">
+              <w:r>
+                <w:rPr>
+                  <w:rFonts w:cs="Calibri"/>
+                </w:rPr>
+                <w:t xml:space="preserve"> </w:t>
+              </w:r>
+            </w:ins>
+          </w:p>
+          <w:p>
+            <w:pPr>
+              <w:pStyle w:val="Normal"/>
+              <w:numPr>
+                <w:ilvl w:val="1"/>
+                <w:numId w:val="2"/>
+              </w:numPr>
+              <w:snapToGrid w:val="false"/>
+              <w:rPr/>
+            </w:pPr>
+            <w:ins w:id="42" w:author="Tomas Petru" w:date="2016-11-27T17:15:00Z">
+              <w:r>
+                <w:rPr>
+                  <w:rFonts w:cs="Calibri"/>
+                </w:rPr>
+                <w:t xml:space="preserve">používá data na základě logiky předchozího bodu: vstup </w:t>
+              </w:r>
+            </w:ins>
+            <w:ins w:id="43" w:author="Tomas Petru" w:date="2016-11-27T17:16:00Z">
+              <w:r>
+                <w:rPr>
+                  <w:rFonts w:cs="Calibri"/>
+                </w:rPr>
+                <w:t>–</w:t>
+              </w:r>
+            </w:ins>
+            <w:ins w:id="44" w:author="Tomas Petru" w:date="2016-11-27T17:16:00Z">
+              <w:r>
+                <w:rPr>
+                  <w:rFonts w:cs="Calibri"/>
+                </w:rPr>
+                <w:t>&gt;</w:t>
+              </w:r>
+            </w:ins>
+            <w:ins w:id="45" w:author="Tomas Petru" w:date="2016-11-27T17:16:00Z">
+              <w:r>
+                <w:rPr>
+                  <w:rFonts w:cs="Calibri"/>
+                </w:rPr>
+                <w:t xml:space="preserve"> API – </w:t>
+              </w:r>
+            </w:ins>
+            <w:ins w:id="46" w:author="Tomas Petru" w:date="2016-11-27T17:16:00Z">
+              <w:r>
+                <w:rPr>
+                  <w:rFonts w:cs="Calibri"/>
+                </w:rPr>
+                <w:t xml:space="preserve">&gt; </w:t>
+              </w:r>
+            </w:ins>
+            <w:ins w:id="47" w:author="Tomas Petru" w:date="2016-11-27T17:16:00Z">
+              <w:r>
+                <w:rPr>
+                  <w:rFonts w:cs="Calibri"/>
+                </w:rPr>
+                <w:t>DB –</w:t>
+              </w:r>
+            </w:ins>
+            <w:ins w:id="48" w:author="Tomas Petru" w:date="2016-11-27T17:16:00Z">
+              <w:r>
+                <w:rPr>
+                  <w:rFonts w:cs="Calibri"/>
+                </w:rPr>
+                <w:t>&gt;</w:t>
+              </w:r>
+            </w:ins>
+            <w:ins w:id="49" w:author="Tomas Petru" w:date="2016-11-27T17:16:00Z">
+              <w:r>
+                <w:rPr>
+                  <w:rFonts w:cs="Calibri"/>
+                </w:rPr>
+                <w:t xml:space="preserve">  </w:t>
+              </w:r>
+            </w:ins>
+            <w:ins w:id="50" w:author="Tomas Petru" w:date="2016-11-27T17:16:00Z">
+              <w:r>
+                <w:rPr>
+                  <w:rFonts w:cs="Calibri"/>
+                </w:rPr>
+                <w:t>neural network</w:t>
+              </w:r>
+            </w:ins>
+          </w:p>
+          <w:p>
+            <w:pPr>
+              <w:pStyle w:val="Normal"/>
+              <w:numPr>
+                <w:ilvl w:val="1"/>
+                <w:numId w:val="2"/>
+              </w:numPr>
+              <w:snapToGrid w:val="false"/>
+              <w:rPr/>
+            </w:pPr>
+            <w:ins w:id="51" w:author="Tomas Petru" w:date="2016-11-27T17:16:00Z">
+              <w:r>
+                <w:rPr>
+                  <w:rFonts w:cs="Calibri"/>
+                </w:rPr>
+                <w:t xml:space="preserve">vrací data do DB </w:t>
+              </w:r>
+            </w:ins>
+            <w:ins w:id="52" w:author="Tomas Petru" w:date="2016-11-27T17:16:00Z">
+              <w:r>
+                <w:rPr>
+                  <w:rFonts w:cs="Calibri"/>
+                </w:rPr>
+                <w:t xml:space="preserve">na základě logiky: neural network </w:t>
+              </w:r>
+            </w:ins>
+            <w:ins w:id="53" w:author="Tomas Petru" w:date="2016-11-27T17:16:00Z">
+              <w:r>
+                <w:rPr>
+                  <w:rFonts w:cs="Calibri"/>
+                </w:rPr>
+                <w:t>–</w:t>
+              </w:r>
+            </w:ins>
+            <w:ins w:id="54" w:author="Tomas Petru" w:date="2016-11-27T17:16:00Z">
+              <w:r>
+                <w:rPr>
+                  <w:rFonts w:cs="Calibri"/>
+                </w:rPr>
+                <w:t>&gt;</w:t>
+              </w:r>
+            </w:ins>
+            <w:ins w:id="55" w:author="Tomas Petru" w:date="2016-11-27T17:16:00Z">
+              <w:r>
+                <w:rPr>
+                  <w:rFonts w:cs="Calibri"/>
+                </w:rPr>
+                <w:t xml:space="preserve"> </w:t>
+              </w:r>
+            </w:ins>
+            <w:ins w:id="56" w:author="Tomas Petru" w:date="2016-11-27T17:16:00Z">
+              <w:r>
+                <w:rPr>
+                  <w:rFonts w:cs="Calibri"/>
+                </w:rPr>
+                <w:t xml:space="preserve"> API </w:t>
+              </w:r>
+            </w:ins>
+            <w:ins w:id="57" w:author="Tomas Petru" w:date="2016-11-27T17:16:00Z">
+              <w:r>
+                <w:rPr>
+                  <w:rFonts w:cs="Calibri"/>
+                </w:rPr>
+                <w:t>–</w:t>
+              </w:r>
+            </w:ins>
+            <w:ins w:id="58" w:author="Tomas Petru" w:date="2016-11-27T17:16:00Z">
+              <w:r>
+                <w:rPr>
+                  <w:rFonts w:cs="Calibri"/>
+                </w:rPr>
+                <w:t>&gt;</w:t>
+              </w:r>
+            </w:ins>
+            <w:ins w:id="59" w:author="Tomas Petru" w:date="2016-11-27T17:16:00Z">
+              <w:r>
+                <w:rPr>
+                  <w:rFonts w:cs="Calibri"/>
+                </w:rPr>
+                <w:t xml:space="preserve"> </w:t>
+              </w:r>
+            </w:ins>
+            <w:ins w:id="60" w:author="Tomas Petru" w:date="2016-11-27T17:16:00Z">
+              <w:r>
+                <w:rPr>
+                  <w:rFonts w:cs="Calibri"/>
+                </w:rPr>
+                <w:t xml:space="preserve"> DB </w:t>
+              </w:r>
+            </w:ins>
+            <w:ins w:id="61" w:author="Tomas Petru" w:date="2016-11-27T17:16:00Z">
+              <w:r>
+                <w:rPr>
+                  <w:rFonts w:cs="Calibri"/>
+                </w:rPr>
+                <w:t>–</w:t>
+              </w:r>
+            </w:ins>
+            <w:ins w:id="62" w:author="Tomas Petru" w:date="2016-11-27T17:16:00Z">
+              <w:r>
+                <w:rPr>
+                  <w:rFonts w:cs="Calibri"/>
+                </w:rPr>
+                <w:t>&gt;</w:t>
+              </w:r>
+            </w:ins>
+            <w:ins w:id="63" w:author="Tomas Petru" w:date="2016-11-27T17:16:00Z">
+              <w:r>
+                <w:rPr>
+                  <w:rFonts w:cs="Calibri"/>
+                </w:rPr>
+                <w:t xml:space="preserve"> </w:t>
+              </w:r>
+            </w:ins>
+            <w:ins w:id="64" w:author="Tomas Petru" w:date="2016-11-27T17:16:00Z">
+              <w:r>
+                <w:rPr>
+                  <w:rFonts w:cs="Calibri"/>
+                </w:rPr>
+                <w:t xml:space="preserve"> mobilní aplikace / dashboard / log / výstup pro třetí strany</w:t>
+              </w:r>
+            </w:ins>
+            <w:ins w:id="65" w:author="Tomas Petru" w:date="2016-11-27T17:17:00Z">
+              <w:r>
+                <w:rPr>
+                  <w:rFonts w:cs="Calibri"/>
+                </w:rPr>
+                <w:t xml:space="preserve"> </w:t>
+              </w:r>
+            </w:ins>
           </w:p>
           <w:p>
             <w:pPr>
@@ -12777,7 +13144,7 @@
         <w:docPartGallery w:val="Page Numbers (Bottom of Page)"/>
         <w:docPartUnique w:val="true"/>
       </w:docPartObj>
-      <w:id w:val="1389236728"/>
+      <w:id w:val="864638048"/>
     </w:sdtPr>
     <w:sdtContent>
       <w:p>

</xml_diff>

<commit_message>
grantova zadost - rozepsani sekce Logika Projektu, 0.3
</commit_message>
<xml_diff>
--- a/grantova_zadost_labka_2016.docx
+++ b/grantova_zadost_labka_2016.docx
@@ -4062,7 +4062,7 @@
                 <w:rPr>
                   <w:rFonts w:cs="Calibri"/>
                 </w:rPr>
-                <w:t>)</w:t>
+                <w:t>) poskytující hodnoty naměřeného v čase</w:t>
               </w:r>
             </w:ins>
           </w:p>
@@ -4202,7 +4202,7 @@
             <w:pPr>
               <w:pStyle w:val="Normal"/>
               <w:numPr>
-                <w:ilvl w:val="0"/>
+                <w:ilvl w:val="1"/>
                 <w:numId w:val="2"/>
               </w:numPr>
               <w:snapToGrid w:val="false"/>
@@ -4213,7 +4213,83 @@
                 <w:rPr>
                   <w:rFonts w:cs="Calibri"/>
                 </w:rPr>
-                <w:t>návrh API pro vstupní data třetích stran i senzorů</w:t>
+                <w:t>teplota</w:t>
+              </w:r>
+            </w:ins>
+          </w:p>
+          <w:p>
+            <w:pPr>
+              <w:pStyle w:val="Normal"/>
+              <w:numPr>
+                <w:ilvl w:val="1"/>
+                <w:numId w:val="2"/>
+              </w:numPr>
+              <w:snapToGrid w:val="false"/>
+              <w:rPr/>
+            </w:pPr>
+            <w:ins w:id="11" w:author="Tomas Petru" w:date="2016-11-27T16:59:00Z">
+              <w:r>
+                <w:rPr>
+                  <w:rFonts w:cs="Calibri"/>
+                </w:rPr>
+                <w:t>tlak</w:t>
+              </w:r>
+            </w:ins>
+          </w:p>
+          <w:p>
+            <w:pPr>
+              <w:pStyle w:val="Normal"/>
+              <w:numPr>
+                <w:ilvl w:val="1"/>
+                <w:numId w:val="2"/>
+              </w:numPr>
+              <w:snapToGrid w:val="false"/>
+              <w:rPr/>
+            </w:pPr>
+            <w:ins w:id="12" w:author="Tomas Petru" w:date="2016-11-27T16:59:00Z">
+              <w:r>
+                <w:rPr>
+                  <w:rFonts w:cs="Calibri"/>
+                </w:rPr>
+                <w:t>směr větru</w:t>
+              </w:r>
+            </w:ins>
+          </w:p>
+          <w:p>
+            <w:pPr>
+              <w:pStyle w:val="Normal"/>
+              <w:numPr>
+                <w:ilvl w:val="1"/>
+                <w:numId w:val="2"/>
+              </w:numPr>
+              <w:snapToGrid w:val="false"/>
+              <w:rPr/>
+            </w:pPr>
+            <w:ins w:id="13" w:author="Tomas Petru" w:date="2016-11-27T16:59:00Z">
+              <w:r>
+                <w:rPr>
+                  <w:rFonts w:cs="Calibri"/>
+                </w:rPr>
+                <w:t>částice</w:t>
+              </w:r>
+            </w:ins>
+          </w:p>
+          <w:p>
+            <w:pPr>
+              <w:pStyle w:val="Normal"/>
+              <w:numPr>
+                <w:ilvl w:val="1"/>
+                <w:numId w:val="2"/>
+              </w:numPr>
+              <w:snapToGrid w:val="false"/>
+              <w:rPr/>
+            </w:pPr>
+            <w:ins w:id="14" w:author="Tomas Petru" w:date="2016-11-27T16:59:00Z">
+              <w:r>
+                <w:rPr>
+                  <w:rFonts w:cs="Calibri"/>
+                </w:rPr>
+                <w:t>...</w:t>
               </w:r>
             </w:ins>
           </w:p>
@@ -4227,7 +4303,64 @@
               <w:snapToGrid w:val="false"/>
               <w:rPr/>
             </w:pPr>
-            <w:del w:id="11" w:author="Tomas Petru" w:date="2016-11-27T16:59:00Z">
+            <w:ins w:id="15" w:author="Tomas Petru" w:date="2016-11-27T16:59:00Z">
+              <w:r>
+                <w:rPr>
+                  <w:rFonts w:cs="Calibri"/>
+                </w:rPr>
+                <w:t xml:space="preserve">návrh API pro vstupní data </w:t>
+              </w:r>
+            </w:ins>
+          </w:p>
+          <w:p>
+            <w:pPr>
+              <w:pStyle w:val="Normal"/>
+              <w:numPr>
+                <w:ilvl w:val="1"/>
+                <w:numId w:val="2"/>
+              </w:numPr>
+              <w:snapToGrid w:val="false"/>
+              <w:rPr/>
+            </w:pPr>
+            <w:ins w:id="16" w:author="Tomas Petru" w:date="2016-11-27T16:59:00Z">
+              <w:r>
+                <w:rPr>
+                  <w:rFonts w:cs="Calibri"/>
+                </w:rPr>
+                <w:t>třetích stran</w:t>
+              </w:r>
+            </w:ins>
+          </w:p>
+          <w:p>
+            <w:pPr>
+              <w:pStyle w:val="Normal"/>
+              <w:numPr>
+                <w:ilvl w:val="1"/>
+                <w:numId w:val="2"/>
+              </w:numPr>
+              <w:snapToGrid w:val="false"/>
+              <w:rPr/>
+            </w:pPr>
+            <w:ins w:id="17" w:author="Tomas Petru" w:date="2016-11-27T16:59:00Z">
+              <w:r>
+                <w:rPr>
+                  <w:rFonts w:cs="Calibri"/>
+                </w:rPr>
+                <w:t>senzorů</w:t>
+              </w:r>
+            </w:ins>
+          </w:p>
+          <w:p>
+            <w:pPr>
+              <w:pStyle w:val="Normal"/>
+              <w:numPr>
+                <w:ilvl w:val="0"/>
+                <w:numId w:val="2"/>
+              </w:numPr>
+              <w:snapToGrid w:val="false"/>
+              <w:rPr/>
+            </w:pPr>
+            <w:del w:id="18" w:author="Tomas Petru" w:date="2016-11-27T16:59:00Z">
               <w:r>
                 <w:rPr>
                   <w:rFonts w:cs="Calibri"/>
@@ -4235,7 +4368,7 @@
                 <w:delText>a</w:delText>
               </w:r>
             </w:del>
-            <w:del w:id="12" w:author="Tomas Petru" w:date="2016-11-27T16:58:00Z">
+            <w:del w:id="19" w:author="Tomas Petru" w:date="2016-11-27T16:58:00Z">
               <w:r>
                 <w:rPr>
                   <w:rFonts w:cs="Calibri"/>
@@ -4243,7 +4376,7 @@
                 <w:delText xml:space="preserve"> </w:delText>
               </w:r>
             </w:del>
-            <w:ins w:id="13" w:author="Tomas Petru" w:date="2016-11-27T17:00:00Z">
+            <w:ins w:id="20" w:author="Tomas Petru" w:date="2016-11-27T17:00:00Z">
               <w:r>
                 <w:rPr>
                   <w:rFonts w:cs="Calibri"/>
@@ -4251,7 +4384,7 @@
                 <w:t>umístění senzorů v testovacím objektu a na území města</w:t>
               </w:r>
             </w:ins>
-            <w:del w:id="14" w:author="Tomas Petru" w:date="2016-11-27T17:00:00Z">
+            <w:del w:id="21" w:author="Tomas Petru" w:date="2016-11-27T17:00:00Z">
               <w:r>
                 <w:rPr>
                   <w:rFonts w:cs="Calibri"/>
@@ -4259,7 +4392,7 @@
                 <w:delText>jejich umístění ve městě i v mateřských školách</w:delText>
               </w:r>
             </w:del>
-            <w:ins w:id="15" w:author="Tomas Petru" w:date="2016-11-27T17:00:00Z">
+            <w:ins w:id="22" w:author="Tomas Petru" w:date="2016-11-27T17:00:00Z">
               <w:r>
                 <w:rPr>
                   <w:rFonts w:cs="Calibri"/>
@@ -4267,7 +4400,7 @@
                 <w:t xml:space="preserve"> </w:t>
               </w:r>
             </w:ins>
-            <w:ins w:id="16" w:author="Tomas Petru" w:date="2016-11-27T17:00:00Z">
+            <w:ins w:id="23" w:author="Tomas Petru" w:date="2016-11-27T17:00:00Z">
               <w:r>
                 <w:rPr>
                   <w:rFonts w:cs="Calibri"/>
@@ -4275,7 +4408,7 @@
                 <w:t xml:space="preserve">(mateřská </w:t>
               </w:r>
             </w:ins>
-            <w:ins w:id="17" w:author="Tomas Petru" w:date="2016-11-27T17:01:00Z">
+            <w:ins w:id="24" w:author="Tomas Petru" w:date="2016-11-27T17:01:00Z">
               <w:r>
                 <w:rPr>
                   <w:rFonts w:cs="Calibri"/>
@@ -4288,13 +4421,78 @@
             <w:pPr>
               <w:pStyle w:val="Normal"/>
               <w:numPr>
+                <w:ilvl w:val="1"/>
+                <w:numId w:val="2"/>
+              </w:numPr>
+              <w:snapToGrid w:val="false"/>
+              <w:rPr/>
+            </w:pPr>
+            <w:ins w:id="25" w:author="Tomas Petru" w:date="2016-11-27T17:01:00Z">
+              <w:r>
+                <w:rPr>
+                  <w:rFonts w:cs="Calibri"/>
+                </w:rPr>
+                <w:t>měř</w:t>
+              </w:r>
+            </w:ins>
+            <w:ins w:id="26" w:author="Tomas Petru" w:date="2016-11-27T17:01:00Z">
+              <w:r>
+                <w:rPr>
+                  <w:rFonts w:cs="Calibri"/>
+                </w:rPr>
+                <w:t>ení dat před nasazením řešení</w:t>
+              </w:r>
+            </w:ins>
+          </w:p>
+          <w:p>
+            <w:pPr>
+              <w:pStyle w:val="Normal"/>
+              <w:numPr>
+                <w:ilvl w:val="1"/>
+                <w:numId w:val="2"/>
+              </w:numPr>
+              <w:snapToGrid w:val="false"/>
+              <w:rPr/>
+            </w:pPr>
+            <w:ins w:id="27" w:author="Tomas Petru" w:date="2016-11-27T17:01:00Z">
+              <w:r>
+                <w:rPr>
+                  <w:rFonts w:cs="Calibri"/>
+                </w:rPr>
+                <w:t>měření dat po nasazení řešeních</w:t>
+              </w:r>
+            </w:ins>
+          </w:p>
+          <w:p>
+            <w:pPr>
+              <w:pStyle w:val="Normal"/>
+              <w:numPr>
+                <w:ilvl w:val="1"/>
+                <w:numId w:val="2"/>
+              </w:numPr>
+              <w:snapToGrid w:val="false"/>
+              <w:rPr/>
+            </w:pPr>
+            <w:ins w:id="28" w:author="Tomas Petru" w:date="2016-11-27T17:01:00Z">
+              <w:r>
+                <w:rPr>
+                  <w:rFonts w:cs="Calibri"/>
+                </w:rPr>
+                <w:t>vizualizace rozdílů</w:t>
+              </w:r>
+            </w:ins>
+          </w:p>
+          <w:p>
+            <w:pPr>
+              <w:pStyle w:val="Normal"/>
+              <w:numPr>
                 <w:ilvl w:val="0"/>
                 <w:numId w:val="2"/>
               </w:numPr>
               <w:snapToGrid w:val="false"/>
               <w:rPr/>
             </w:pPr>
-            <w:ins w:id="18" w:author="Tomas Petru" w:date="2016-11-27T17:01:00Z">
+            <w:ins w:id="29" w:author="Tomas Petru" w:date="2016-11-27T17:01:00Z">
               <w:r>
                 <w:rPr>
                   <w:rFonts w:cs="Calibri"/>
@@ -4302,7 +4500,7 @@
                 <w:t xml:space="preserve">infrastruktura pro </w:t>
               </w:r>
             </w:ins>
-            <w:ins w:id="19" w:author="Tomas Petru" w:date="2016-11-27T17:01:00Z">
+            <w:ins w:id="30" w:author="Tomas Petru" w:date="2016-11-27T17:01:00Z">
               <w:r>
                 <w:rPr>
                   <w:rFonts w:cs="Calibri"/>
@@ -4310,7 +4508,7 @@
                 <w:t>přenosy</w:t>
               </w:r>
             </w:ins>
-            <w:ins w:id="20" w:author="Tomas Petru" w:date="2016-11-27T17:01:00Z">
+            <w:ins w:id="31" w:author="Tomas Petru" w:date="2016-11-27T17:01:00Z">
               <w:r>
                 <w:rPr>
                   <w:rFonts w:cs="Calibri"/>
@@ -4329,7 +4527,7 @@
               <w:snapToGrid w:val="false"/>
               <w:rPr/>
             </w:pPr>
-            <w:ins w:id="21" w:author="Tomas Petru" w:date="2016-11-27T17:01:00Z">
+            <w:ins w:id="32" w:author="Tomas Petru" w:date="2016-11-27T17:01:00Z">
               <w:r>
                 <w:rPr>
                   <w:rFonts w:cs="Calibri"/>
@@ -4348,12 +4546,12 @@
               <w:snapToGrid w:val="false"/>
               <w:rPr/>
             </w:pPr>
-            <w:ins w:id="22" w:author="Tomas Petru" w:date="2016-11-27T17:02:00Z">
+            <w:ins w:id="33" w:author="Tomas Petru" w:date="2016-11-27T17:02:00Z">
               <w:r>
                 <w:rPr>
                   <w:rFonts w:cs="Calibri"/>
                 </w:rPr>
-                <w:t xml:space="preserve">server </w:t>
+                <w:t>server</w:t>
               </w:r>
             </w:ins>
           </w:p>
@@ -4367,7 +4565,7 @@
               <w:snapToGrid w:val="false"/>
               <w:rPr/>
             </w:pPr>
-            <w:ins w:id="23" w:author="Tomas Petru" w:date="2016-11-27T17:02:00Z">
+            <w:ins w:id="34" w:author="Tomas Petru" w:date="2016-11-27T17:02:00Z">
               <w:r>
                 <w:rPr>
                   <w:rFonts w:cs="Calibri"/>
@@ -4386,7 +4584,7 @@
               <w:snapToGrid w:val="false"/>
               <w:rPr/>
             </w:pPr>
-            <w:ins w:id="24" w:author="Tomas Petru" w:date="2016-11-27T17:02:00Z">
+            <w:ins w:id="35" w:author="Tomas Petru" w:date="2016-11-27T17:02:00Z">
               <w:r>
                 <w:rPr>
                   <w:rFonts w:cs="Calibri" w:ascii="Calibri" w:hAnsi="Calibri" w:asciiTheme="minorHAnsi" w:hAnsiTheme="minorHAnsi"/>
@@ -4406,7 +4604,7 @@
               <w:snapToGrid w:val="false"/>
               <w:rPr/>
             </w:pPr>
-            <w:ins w:id="25" w:author="Tomas Petru" w:date="2016-11-27T17:02:00Z">
+            <w:ins w:id="36" w:author="Tomas Petru" w:date="2016-11-27T17:02:00Z">
               <w:r>
                 <w:rPr>
                   <w:rFonts w:cs="Calibri" w:ascii="Calibri" w:hAnsi="Calibri" w:asciiTheme="minorHAnsi" w:hAnsiTheme="minorHAnsi"/>
@@ -4426,7 +4624,7 @@
               <w:snapToGrid w:val="false"/>
               <w:rPr/>
             </w:pPr>
-            <w:ins w:id="26" w:author="Tomas Petru" w:date="2016-11-27T17:02:00Z">
+            <w:ins w:id="37" w:author="Tomas Petru" w:date="2016-11-27T17:02:00Z">
               <w:r>
                 <w:rPr>
                   <w:rFonts w:cs="Calibri" w:ascii="Calibri" w:hAnsi="Calibri" w:asciiTheme="minorHAnsi" w:hAnsiTheme="minorHAnsi"/>
@@ -4446,7 +4644,7 @@
               <w:snapToGrid w:val="false"/>
               <w:rPr/>
             </w:pPr>
-            <w:ins w:id="27" w:author="Tomas Petru" w:date="2016-11-27T17:02:00Z">
+            <w:ins w:id="38" w:author="Tomas Petru" w:date="2016-11-27T17:02:00Z">
               <w:r>
                 <w:rPr>
                   <w:rFonts w:cs="Calibri" w:ascii="Calibri" w:hAnsi="Calibri" w:asciiTheme="minorHAnsi" w:hAnsiTheme="minorHAnsi"/>
@@ -4459,21 +4657,6 @@
           <w:p>
             <w:pPr>
               <w:pStyle w:val="Normal"/>
-              <w:snapToGrid w:val="false"/>
-              <w:rPr>
-                <w:rFonts w:ascii="Calibri" w:hAnsi="Calibri" w:cs="Calibri" w:asciiTheme="minorHAnsi" w:hAnsiTheme="minorHAnsi"/>
-                <w:sz w:val="20"/>
-              </w:rPr>
-            </w:pPr>
-            <w:ins w:id="28" w:author="Tomas Petru" w:date="2016-11-27T17:02:00Z">
-              <w:r>
-                <w:rPr/>
-              </w:r>
-            </w:ins>
-          </w:p>
-          <w:p>
-            <w:pPr>
-              <w:pStyle w:val="Normal"/>
               <w:numPr>
                 <w:ilvl w:val="2"/>
                 <w:numId w:val="2"/>
@@ -4481,7 +4664,7 @@
               <w:snapToGrid w:val="false"/>
               <w:rPr/>
             </w:pPr>
-            <w:ins w:id="29" w:author="Tomas Petru" w:date="2016-11-27T17:02:00Z">
+            <w:ins w:id="39" w:author="Tomas Petru" w:date="2016-11-27T17:02:00Z">
               <w:r>
                 <w:rPr>
                   <w:rFonts w:cs="Calibri"/>
@@ -4500,7 +4683,7 @@
               <w:snapToGrid w:val="false"/>
               <w:rPr/>
             </w:pPr>
-            <w:ins w:id="30" w:author="Tomas Petru" w:date="2016-11-27T17:02:00Z">
+            <w:ins w:id="40" w:author="Tomas Petru" w:date="2016-11-27T17:02:00Z">
               <w:r>
                 <w:rPr>
                   <w:rFonts w:cs="Calibri"/>
@@ -4519,7 +4702,7 @@
               <w:snapToGrid w:val="false"/>
               <w:rPr/>
             </w:pPr>
-            <w:ins w:id="31" w:author="Tomas Petru" w:date="2016-11-27T17:02:00Z">
+            <w:ins w:id="41" w:author="Tomas Petru" w:date="2016-11-27T17:02:00Z">
               <w:r>
                 <w:rPr>
                   <w:rFonts w:cs="Calibri"/>
@@ -4538,7 +4721,7 @@
               <w:snapToGrid w:val="false"/>
               <w:rPr/>
             </w:pPr>
-            <w:ins w:id="32" w:author="Tomas Petru" w:date="2016-11-27T17:02:00Z">
+            <w:ins w:id="42" w:author="Tomas Petru" w:date="2016-11-27T17:02:00Z">
               <w:r>
                 <w:rPr>
                   <w:rFonts w:cs="Calibri"/>
@@ -4557,7 +4740,7 @@
               <w:snapToGrid w:val="false"/>
               <w:rPr/>
             </w:pPr>
-            <w:ins w:id="34" w:author="Tomas Petru" w:date="2016-11-27T17:03:00Z">
+            <w:ins w:id="44" w:author="Tomas Petru" w:date="2016-11-27T17:03:00Z">
               <w:r>
                 <w:rPr>
                   <w:rFonts w:cs="Calibri"/>
@@ -4565,7 +4748,7 @@
                 <w:t xml:space="preserve">WebGUI </w:t>
               </w:r>
             </w:ins>
-            <w:ins w:id="35" w:author="Tomas Petru" w:date="2016-11-27T17:04:00Z">
+            <w:ins w:id="45" w:author="Tomas Petru" w:date="2016-11-27T17:04:00Z">
               <w:r>
                 <w:rPr>
                   <w:rFonts w:cs="Calibri"/>
@@ -4573,7 +4756,7 @@
                 <w:t>–</w:t>
               </w:r>
             </w:ins>
-            <w:ins w:id="36" w:author="Tomas Petru" w:date="2016-11-27T17:03:00Z">
+            <w:ins w:id="46" w:author="Tomas Petru" w:date="2016-11-27T17:03:00Z">
               <w:r>
                 <w:rPr>
                   <w:rFonts w:cs="Calibri"/>
@@ -4592,12 +4775,44 @@
               <w:snapToGrid w:val="false"/>
               <w:rPr/>
             </w:pPr>
-            <w:ins w:id="37" w:author="Tomas Petru" w:date="2016-11-27T17:03:00Z">
+            <w:ins w:id="47" w:author="Tomas Petru" w:date="2016-11-27T17:03:00Z">
               <w:r>
                 <w:rPr>
                   <w:rFonts w:cs="Calibri"/>
                 </w:rPr>
-                <w:t>app pro mobiní zařízení</w:t>
+                <w:t>ap</w:t>
+              </w:r>
+            </w:ins>
+            <w:ins w:id="48" w:author="Tomas Petru" w:date="2016-11-27T17:03:00Z">
+              <w:r>
+                <w:rPr>
+                  <w:rFonts w:cs="Calibri"/>
+                </w:rPr>
+                <w:t>likace</w:t>
+              </w:r>
+            </w:ins>
+            <w:ins w:id="49" w:author="Tomas Petru" w:date="2016-11-27T17:03:00Z">
+              <w:r>
+                <w:rPr>
+                  <w:rFonts w:cs="Calibri"/>
+                </w:rPr>
+                <w:t xml:space="preserve"> pro </w:t>
+              </w:r>
+            </w:ins>
+            <w:ins w:id="50" w:author="Tomas Petru" w:date="2016-11-27T17:03:00Z">
+              <w:r>
+                <w:rPr>
+                  <w:rFonts w:cs="Calibri"/>
+                </w:rPr>
+                <w:t>mobilní</w:t>
+              </w:r>
+            </w:ins>
+            <w:ins w:id="51" w:author="Tomas Petru" w:date="2016-11-27T17:03:00Z">
+              <w:r>
+                <w:rPr>
+                  <w:rFonts w:cs="Calibri"/>
+                </w:rPr>
+                <w:t xml:space="preserve"> zařízení</w:t>
               </w:r>
             </w:ins>
           </w:p>
@@ -4611,7 +4826,7 @@
               <w:snapToGrid w:val="false"/>
               <w:rPr/>
             </w:pPr>
-            <w:ins w:id="38" w:author="Tomas Petru" w:date="2016-11-27T17:03:00Z">
+            <w:ins w:id="52" w:author="Tomas Petru" w:date="2016-11-27T17:03:00Z">
               <w:r>
                 <w:rPr>
                   <w:rFonts w:cs="Calibri"/>
@@ -4619,7 +4834,7 @@
                 <w:t xml:space="preserve">API </w:t>
               </w:r>
             </w:ins>
-            <w:ins w:id="39" w:author="Tomas Petru" w:date="2016-11-27T17:03:00Z">
+            <w:ins w:id="53" w:author="Tomas Petru" w:date="2016-11-27T17:03:00Z">
               <w:r>
                 <w:rPr>
                   <w:rFonts w:cs="Calibri"/>
@@ -4638,7 +4853,7 @@
               <w:snapToGrid w:val="false"/>
               <w:rPr/>
             </w:pPr>
-            <w:ins w:id="40" w:author="Tomas Petru" w:date="2016-11-27T17:05:00Z">
+            <w:ins w:id="54" w:author="Tomas Petru" w:date="2016-11-27T17:05:00Z">
               <w:r>
                 <w:rPr>
                   <w:rFonts w:cs="Calibri"/>
@@ -4665,7 +4880,7 @@
               </w:rPr>
               <w:t>Návrh neuronové sítě vyhodnocující data a na nich se učící predikovat vývoj</w:t>
             </w:r>
-            <w:ins w:id="41" w:author="Tomas Petru" w:date="2016-11-27T17:15:00Z">
+            <w:ins w:id="55" w:author="Tomas Petru" w:date="2016-11-27T17:15:00Z">
               <w:r>
                 <w:rPr>
                   <w:rFonts w:cs="Calibri"/>
@@ -4684,135 +4899,12 @@
               <w:snapToGrid w:val="false"/>
               <w:rPr/>
             </w:pPr>
-            <w:ins w:id="42" w:author="Tomas Petru" w:date="2016-11-27T17:15:00Z">
+            <w:ins w:id="56" w:author="Tomas Petru" w:date="2016-11-27T17:15:00Z">
               <w:r>
                 <w:rPr>
                   <w:rFonts w:cs="Calibri"/>
                 </w:rPr>
                 <w:t xml:space="preserve">používá data na základě logiky předchozího bodu: vstup </w:t>
-              </w:r>
-            </w:ins>
-            <w:ins w:id="43" w:author="Tomas Petru" w:date="2016-11-27T17:16:00Z">
-              <w:r>
-                <w:rPr>
-                  <w:rFonts w:cs="Calibri"/>
-                </w:rPr>
-                <w:t>–</w:t>
-              </w:r>
-            </w:ins>
-            <w:ins w:id="44" w:author="Tomas Petru" w:date="2016-11-27T17:16:00Z">
-              <w:r>
-                <w:rPr>
-                  <w:rFonts w:cs="Calibri"/>
-                </w:rPr>
-                <w:t>&gt;</w:t>
-              </w:r>
-            </w:ins>
-            <w:ins w:id="45" w:author="Tomas Petru" w:date="2016-11-27T17:16:00Z">
-              <w:r>
-                <w:rPr>
-                  <w:rFonts w:cs="Calibri"/>
-                </w:rPr>
-                <w:t xml:space="preserve"> API – </w:t>
-              </w:r>
-            </w:ins>
-            <w:ins w:id="46" w:author="Tomas Petru" w:date="2016-11-27T17:16:00Z">
-              <w:r>
-                <w:rPr>
-                  <w:rFonts w:cs="Calibri"/>
-                </w:rPr>
-                <w:t xml:space="preserve">&gt; </w:t>
-              </w:r>
-            </w:ins>
-            <w:ins w:id="47" w:author="Tomas Petru" w:date="2016-11-27T17:16:00Z">
-              <w:r>
-                <w:rPr>
-                  <w:rFonts w:cs="Calibri"/>
-                </w:rPr>
-                <w:t>DB –</w:t>
-              </w:r>
-            </w:ins>
-            <w:ins w:id="48" w:author="Tomas Petru" w:date="2016-11-27T17:16:00Z">
-              <w:r>
-                <w:rPr>
-                  <w:rFonts w:cs="Calibri"/>
-                </w:rPr>
-                <w:t>&gt;</w:t>
-              </w:r>
-            </w:ins>
-            <w:ins w:id="49" w:author="Tomas Petru" w:date="2016-11-27T17:16:00Z">
-              <w:r>
-                <w:rPr>
-                  <w:rFonts w:cs="Calibri"/>
-                </w:rPr>
-                <w:t xml:space="preserve">  </w:t>
-              </w:r>
-            </w:ins>
-            <w:ins w:id="50" w:author="Tomas Petru" w:date="2016-11-27T17:16:00Z">
-              <w:r>
-                <w:rPr>
-                  <w:rFonts w:cs="Calibri"/>
-                </w:rPr>
-                <w:t>neural network</w:t>
-              </w:r>
-            </w:ins>
-          </w:p>
-          <w:p>
-            <w:pPr>
-              <w:pStyle w:val="Normal"/>
-              <w:numPr>
-                <w:ilvl w:val="1"/>
-                <w:numId w:val="2"/>
-              </w:numPr>
-              <w:snapToGrid w:val="false"/>
-              <w:rPr/>
-            </w:pPr>
-            <w:ins w:id="51" w:author="Tomas Petru" w:date="2016-11-27T17:16:00Z">
-              <w:r>
-                <w:rPr>
-                  <w:rFonts w:cs="Calibri"/>
-                </w:rPr>
-                <w:t xml:space="preserve">vrací data do DB </w:t>
-              </w:r>
-            </w:ins>
-            <w:ins w:id="52" w:author="Tomas Petru" w:date="2016-11-27T17:16:00Z">
-              <w:r>
-                <w:rPr>
-                  <w:rFonts w:cs="Calibri"/>
-                </w:rPr>
-                <w:t xml:space="preserve">na základě logiky: neural network </w:t>
-              </w:r>
-            </w:ins>
-            <w:ins w:id="53" w:author="Tomas Petru" w:date="2016-11-27T17:16:00Z">
-              <w:r>
-                <w:rPr>
-                  <w:rFonts w:cs="Calibri"/>
-                </w:rPr>
-                <w:t>–</w:t>
-              </w:r>
-            </w:ins>
-            <w:ins w:id="54" w:author="Tomas Petru" w:date="2016-11-27T17:16:00Z">
-              <w:r>
-                <w:rPr>
-                  <w:rFonts w:cs="Calibri"/>
-                </w:rPr>
-                <w:t>&gt;</w:t>
-              </w:r>
-            </w:ins>
-            <w:ins w:id="55" w:author="Tomas Petru" w:date="2016-11-27T17:16:00Z">
-              <w:r>
-                <w:rPr>
-                  <w:rFonts w:cs="Calibri"/>
-                </w:rPr>
-                <w:t xml:space="preserve"> </w:t>
-              </w:r>
-            </w:ins>
-            <w:ins w:id="56" w:author="Tomas Petru" w:date="2016-11-27T17:16:00Z">
-              <w:r>
-                <w:rPr>
-                  <w:rFonts w:cs="Calibri"/>
-                </w:rPr>
-                <w:t xml:space="preserve"> API </w:t>
               </w:r>
             </w:ins>
             <w:ins w:id="57" w:author="Tomas Petru" w:date="2016-11-27T17:16:00Z">
@@ -4836,7 +4928,7 @@
                 <w:rPr>
                   <w:rFonts w:cs="Calibri"/>
                 </w:rPr>
-                <w:t xml:space="preserve"> </w:t>
+                <w:t xml:space="preserve"> API – </w:t>
               </w:r>
             </w:ins>
             <w:ins w:id="60" w:author="Tomas Petru" w:date="2016-11-27T17:16:00Z">
@@ -4844,7 +4936,7 @@
                 <w:rPr>
                   <w:rFonts w:cs="Calibri"/>
                 </w:rPr>
-                <w:t xml:space="preserve"> DB </w:t>
+                <w:t xml:space="preserve">&gt; </w:t>
               </w:r>
             </w:ins>
             <w:ins w:id="61" w:author="Tomas Petru" w:date="2016-11-27T17:16:00Z">
@@ -4852,7 +4944,7 @@
                 <w:rPr>
                   <w:rFonts w:cs="Calibri"/>
                 </w:rPr>
-                <w:t>–</w:t>
+                <w:t>DB –</w:t>
               </w:r>
             </w:ins>
             <w:ins w:id="62" w:author="Tomas Petru" w:date="2016-11-27T17:16:00Z">
@@ -4868,7 +4960,7 @@
                 <w:rPr>
                   <w:rFonts w:cs="Calibri"/>
                 </w:rPr>
-                <w:t xml:space="preserve"> </w:t>
+                <w:t xml:space="preserve">  </w:t>
               </w:r>
             </w:ins>
             <w:ins w:id="64" w:author="Tomas Petru" w:date="2016-11-27T17:16:00Z">
@@ -4876,10 +4968,53 @@
                 <w:rPr>
                   <w:rFonts w:cs="Calibri"/>
                 </w:rPr>
-                <w:t xml:space="preserve"> mobilní aplikace / dashboard / log / výstup pro třetí strany</w:t>
+                <w:t>neural network</w:t>
               </w:r>
             </w:ins>
-            <w:ins w:id="65" w:author="Tomas Petru" w:date="2016-11-27T17:17:00Z">
+          </w:p>
+          <w:p>
+            <w:pPr>
+              <w:pStyle w:val="Normal"/>
+              <w:numPr>
+                <w:ilvl w:val="1"/>
+                <w:numId w:val="2"/>
+              </w:numPr>
+              <w:snapToGrid w:val="false"/>
+              <w:rPr/>
+            </w:pPr>
+            <w:ins w:id="65" w:author="Tomas Petru" w:date="2016-11-27T17:16:00Z">
+              <w:r>
+                <w:rPr>
+                  <w:rFonts w:cs="Calibri"/>
+                </w:rPr>
+                <w:t xml:space="preserve">vrací data do DB </w:t>
+              </w:r>
+            </w:ins>
+            <w:ins w:id="66" w:author="Tomas Petru" w:date="2016-11-27T17:16:00Z">
+              <w:r>
+                <w:rPr>
+                  <w:rFonts w:cs="Calibri"/>
+                </w:rPr>
+                <w:t xml:space="preserve">na základě logiky: neural network </w:t>
+              </w:r>
+            </w:ins>
+            <w:ins w:id="67" w:author="Tomas Petru" w:date="2016-11-27T17:16:00Z">
+              <w:r>
+                <w:rPr>
+                  <w:rFonts w:cs="Calibri"/>
+                </w:rPr>
+                <w:t>–</w:t>
+              </w:r>
+            </w:ins>
+            <w:ins w:id="68" w:author="Tomas Petru" w:date="2016-11-27T17:16:00Z">
+              <w:r>
+                <w:rPr>
+                  <w:rFonts w:cs="Calibri"/>
+                </w:rPr>
+                <w:t>&gt;</w:t>
+              </w:r>
+            </w:ins>
+            <w:ins w:id="69" w:author="Tomas Petru" w:date="2016-11-27T17:16:00Z">
               <w:r>
                 <w:rPr>
                   <w:rFonts w:cs="Calibri"/>
@@ -4887,6 +5022,110 @@
                 <w:t xml:space="preserve"> </w:t>
               </w:r>
             </w:ins>
+            <w:ins w:id="70" w:author="Tomas Petru" w:date="2016-11-27T17:16:00Z">
+              <w:r>
+                <w:rPr>
+                  <w:rFonts w:cs="Calibri"/>
+                </w:rPr>
+                <w:t xml:space="preserve"> API </w:t>
+              </w:r>
+            </w:ins>
+            <w:ins w:id="71" w:author="Tomas Petru" w:date="2016-11-27T17:16:00Z">
+              <w:bookmarkStart w:id="1" w:name="__DdeLink__1325_310149652"/>
+              <w:r>
+                <w:rPr>
+                  <w:rFonts w:cs="Calibri"/>
+                </w:rPr>
+                <w:t>–</w:t>
+              </w:r>
+            </w:ins>
+            <w:ins w:id="72" w:author="Tomas Petru" w:date="2016-11-27T17:16:00Z">
+              <w:r>
+                <w:rPr>
+                  <w:rFonts w:cs="Calibri"/>
+                </w:rPr>
+                <w:t>&gt;</w:t>
+              </w:r>
+            </w:ins>
+            <w:ins w:id="73" w:author="Tomas Petru" w:date="2016-11-27T17:16:00Z">
+              <w:bookmarkEnd w:id="1"/>
+              <w:r>
+                <w:rPr>
+                  <w:rFonts w:cs="Calibri"/>
+                </w:rPr>
+                <w:t xml:space="preserve"> </w:t>
+              </w:r>
+            </w:ins>
+            <w:ins w:id="74" w:author="Tomas Petru" w:date="2016-11-27T17:16:00Z">
+              <w:r>
+                <w:rPr>
+                  <w:rFonts w:cs="Calibri"/>
+                </w:rPr>
+                <w:t xml:space="preserve"> DB </w:t>
+              </w:r>
+            </w:ins>
+            <w:ins w:id="75" w:author="Tomas Petru" w:date="2016-11-27T17:16:00Z">
+              <w:r>
+                <w:rPr>
+                  <w:rFonts w:cs="Calibri"/>
+                </w:rPr>
+                <w:t>–</w:t>
+              </w:r>
+            </w:ins>
+            <w:ins w:id="76" w:author="Tomas Petru" w:date="2016-11-27T17:16:00Z">
+              <w:r>
+                <w:rPr>
+                  <w:rFonts w:cs="Calibri"/>
+                </w:rPr>
+                <w:t>&gt;</w:t>
+              </w:r>
+            </w:ins>
+            <w:ins w:id="77" w:author="Tomas Petru" w:date="2016-11-27T17:16:00Z">
+              <w:r>
+                <w:rPr>
+                  <w:rFonts w:cs="Calibri"/>
+                </w:rPr>
+                <w:t xml:space="preserve"> </w:t>
+              </w:r>
+            </w:ins>
+            <w:ins w:id="78" w:author="Tomas Petru" w:date="2016-11-27T17:16:00Z">
+              <w:r>
+                <w:rPr>
+                  <w:rFonts w:cs="Calibri"/>
+                </w:rPr>
+                <w:t xml:space="preserve"> mobilní aplikace / dashboard / log / výstup pro třetí strany</w:t>
+              </w:r>
+            </w:ins>
+            <w:ins w:id="79" w:author="Tomas Petru" w:date="2016-11-27T17:17:00Z">
+              <w:r>
+                <w:rPr>
+                  <w:rFonts w:cs="Calibri"/>
+                </w:rPr>
+                <w:t xml:space="preserve"> </w:t>
+              </w:r>
+            </w:ins>
+          </w:p>
+          <w:p>
+            <w:pPr>
+              <w:pStyle w:val="Normal"/>
+              <w:numPr>
+                <w:ilvl w:val="0"/>
+                <w:numId w:val="0"/>
+              </w:numPr>
+              <w:snapToGrid w:val="false"/>
+              <w:ind w:left="720" w:hanging="0"/>
+              <w:rPr>
+                <w:rFonts w:cs="Calibri"/>
+              </w:rPr>
+            </w:pPr>
+            <w:del w:id="80" w:author="Tomas Petru" w:date="2016-11-27T17:26:00Z">
+              <w:r>
+                <w:rPr>
+                  <w:rFonts w:cs="Calibri"/>
+                </w:rPr>
+                <w:delText>Návrh infrastruktury pro zpracování a vyhodnocování dat (server, databáze, přenos dat ze senzorů, přenos dat do řízené klimatizace)</w:delText>
+              </w:r>
+            </w:del>
           </w:p>
           <w:p>
             <w:pPr>
@@ -4896,16 +5135,46 @@
                 <w:numId w:val="2"/>
               </w:numPr>
               <w:snapToGrid w:val="false"/>
-              <w:rPr>
-                <w:rFonts w:ascii="Calibri" w:hAnsi="Calibri" w:cs="Calibri" w:asciiTheme="minorHAnsi" w:hAnsiTheme="minorHAnsi"/>
-              </w:rPr>
-            </w:pPr>
-            <w:r>
-              <w:rPr>
-                <w:rFonts w:cs="Calibri"/>
-              </w:rPr>
-              <w:t>Návrh infrastruktury pro zpracování a vyhodnocování dat (server, databáze, přenos dat ze senzorů, přenos dat do řízené klimatizace)</w:t>
-            </w:r>
+              <w:rPr/>
+            </w:pPr>
+            <w:ins w:id="81" w:author="Tomas Petru" w:date="2016-11-27T17:26:00Z">
+              <w:r>
+                <w:rPr>
+                  <w:rFonts w:cs="Calibri"/>
+                </w:rPr>
+                <w:t xml:space="preserve">Analýza </w:t>
+              </w:r>
+            </w:ins>
+            <w:del w:id="82" w:author="Tomas Petru" w:date="2016-11-27T17:26:00Z">
+              <w:r>
+                <w:rPr>
+                  <w:rFonts w:cs="Calibri"/>
+                </w:rPr>
+                <w:delText xml:space="preserve">Návrh </w:delText>
+              </w:r>
+            </w:del>
+            <w:r>
+              <w:rPr>
+                <w:rFonts w:cs="Calibri"/>
+              </w:rPr>
+              <w:t>zabezpečení kompletní infrastruktury</w:t>
+            </w:r>
+            <w:ins w:id="83" w:author="Tomas Petru" w:date="2016-11-27T17:27:00Z">
+              <w:r>
+                <w:rPr>
+                  <w:rFonts w:cs="Calibri"/>
+                </w:rPr>
+                <w:t xml:space="preserve"> </w:t>
+              </w:r>
+            </w:ins>
+            <w:ins w:id="84" w:author="Tomas Petru" w:date="2016-11-27T17:27:00Z">
+              <w:r>
+                <w:rPr>
+                  <w:rFonts w:cs="Calibri"/>
+                </w:rPr>
+                <w:t>a všeh datových vstupů a výstupů (PenTest)</w:t>
+              </w:r>
+            </w:ins>
           </w:p>
           <w:p>
             <w:pPr>
@@ -4915,16 +5184,56 @@
                 <w:numId w:val="2"/>
               </w:numPr>
               <w:snapToGrid w:val="false"/>
-              <w:rPr>
-                <w:rFonts w:ascii="Calibri" w:hAnsi="Calibri" w:cs="Calibri" w:asciiTheme="minorHAnsi" w:hAnsiTheme="minorHAnsi"/>
-              </w:rPr>
-            </w:pPr>
-            <w:r>
-              <w:rPr>
-                <w:rFonts w:cs="Calibri"/>
-              </w:rPr>
-              <w:t>Návrh zabezpečení kompletní infrastruktury</w:t>
-            </w:r>
+              <w:rPr/>
+            </w:pPr>
+            <w:ins w:id="85" w:author="Tomas Petru" w:date="2016-11-27T17:27:00Z">
+              <w:r>
+                <w:rPr>
+                  <w:rFonts w:cs="Calibri"/>
+                </w:rPr>
+                <w:t>řízen</w:t>
+              </w:r>
+            </w:ins>
+            <w:ins w:id="86" w:author="Tomas Petru" w:date="2016-11-27T17:28:00Z">
+              <w:r>
+                <w:rPr>
+                  <w:rFonts w:cs="Calibri"/>
+                </w:rPr>
+                <w:t>í fyzických zařízení podle logiky : rozhodnutí neural network</w:t>
+              </w:r>
+            </w:ins>
+            <w:ins w:id="87" w:author="Tomas Petru" w:date="2016-11-27T17:29:00Z">
+              <w:r>
+                <w:rPr>
+                  <w:rFonts w:cs="Calibri"/>
+                </w:rPr>
+                <w:t xml:space="preserve"> + zpětná vazba uživatele </w:t>
+              </w:r>
+            </w:ins>
+            <w:ins w:id="88" w:author="Tomas Petru" w:date="2016-11-27T17:29:00Z">
+              <w:r>
+                <w:rPr>
+                  <w:rFonts w:cs="Calibri"/>
+                </w:rPr>
+                <w:t>–</w:t>
+              </w:r>
+            </w:ins>
+            <w:ins w:id="89" w:author="Tomas Petru" w:date="2016-11-27T17:29:00Z">
+              <w:r>
+                <w:rPr>
+                  <w:rFonts w:cs="Calibri"/>
+                </w:rPr>
+                <w:t>&gt; sepnutí funkce vz</w:t>
+              </w:r>
+            </w:ins>
+            <w:ins w:id="90" w:author="Tomas Petru" w:date="2016-11-27T17:30:00Z">
+              <w:r>
+                <w:rPr>
+                  <w:rFonts w:cs="Calibri"/>
+                </w:rPr>
+                <w:t xml:space="preserve">duchotechniky (resp. vypnutí fuknce vzduchotechniky, například filtru) </w:t>
+              </w:r>
+            </w:ins>
           </w:p>
           <w:p>
             <w:pPr>
@@ -5015,10 +5324,78 @@
           <w:p>
             <w:pPr>
               <w:pStyle w:val="Normal"/>
+              <w:rPr/>
+            </w:pPr>
+            <w:ins w:id="91" w:author="Tomas Petru" w:date="2016-11-27T17:31:00Z">
+              <w:r>
+                <w:rPr/>
+                <w:t>Viz. předchozí bod. Tedy každý z bodů seznamu musí být nasazen pro to, aby bylo možné pokračovat s dalším a je tedy možné jasně určit, zda je bod funkční nebo ne.</w:t>
+              </w:r>
+            </w:ins>
+          </w:p>
+          <w:p>
+            <w:pPr>
+              <w:pStyle w:val="Normal"/>
+              <w:rPr/>
+            </w:pPr>
+            <w:ins w:id="92" w:author="Tomas Petru" w:date="2016-11-27T17:31:00Z">
+              <w:r>
+                <w:rPr/>
+                <w:t>Rámcově:</w:t>
+              </w:r>
+            </w:ins>
+          </w:p>
+          <w:p>
+            <w:pPr>
+              <w:pStyle w:val="Normal"/>
+              <w:rPr/>
+            </w:pPr>
+            <w:r>
+              <w:rPr/>
+              <w:t>Prototypové funkční řešení na základě výše popsaného</w:t>
+            </w:r>
+            <w:ins w:id="94" w:author="Tomas Petru" w:date="2016-11-27T17:33:00Z">
+              <w:r>
+                <w:rPr/>
+                <w:t xml:space="preserve"> </w:t>
+              </w:r>
+            </w:ins>
+            <w:ins w:id="95" w:author="Tomas Petru" w:date="2016-11-27T17:33:00Z">
+              <w:r>
+                <w:rPr/>
+                <w:t>setává z</w:t>
+              </w:r>
+            </w:ins>
+            <w:del w:id="96" w:author="Tomas Petru" w:date="2016-11-27T17:33:00Z">
+              <w:r>
+                <w:rPr/>
+                <w:delText>.</w:delText>
+              </w:r>
+            </w:del>
+          </w:p>
+          <w:p>
+            <w:pPr>
+              <w:pStyle w:val="Normal"/>
               <w:numPr>
                 <w:ilvl w:val="0"/>
                 <w:numId w:val="3"/>
               </w:numPr>
+              <w:rPr/>
+            </w:pPr>
+            <w:ins w:id="97" w:author="Tomas Petru" w:date="2016-11-27T17:35:00Z">
+              <w:r>
+                <w:rPr/>
+                <w:t>Hardware</w:t>
+              </w:r>
+            </w:ins>
+          </w:p>
+          <w:p>
+            <w:pPr>
+              <w:pStyle w:val="Normal"/>
+              <w:numPr>
+                <w:ilvl w:val="1"/>
+                <w:numId w:val="3"/>
+              </w:numPr>
               <w:rPr>
                 <w:rFonts w:ascii="Calibri" w:hAnsi="Calibri" w:asciiTheme="minorHAnsi" w:hAnsiTheme="minorHAnsi"/>
                 <w:sz w:val="20"/>
@@ -5026,7 +5403,97 @@
             </w:pPr>
             <w:r>
               <w:rPr/>
-              <w:t>Prototypové funkční řešení na základě výše popsaného.</w:t>
+              <w:t>Senzory, případně soustavy senzorů pro pasivní použití i pro použití na dronu.</w:t>
+            </w:r>
+          </w:p>
+          <w:p>
+            <w:pPr>
+              <w:pStyle w:val="Normal"/>
+              <w:numPr>
+                <w:ilvl w:val="1"/>
+                <w:numId w:val="3"/>
+              </w:numPr>
+              <w:rPr/>
+            </w:pPr>
+            <w:r>
+              <w:rPr/>
+              <w:t>Serverová část zpracovávající data ze senzorů a jiných datových zdrojů, schopná posílat informace dalším modulům (API I/O).</w:t>
+            </w:r>
+          </w:p>
+          <w:p>
+            <w:pPr>
+              <w:pStyle w:val="Normal"/>
+              <w:numPr>
+                <w:ilvl w:val="1"/>
+                <w:numId w:val="3"/>
+              </w:numPr>
+              <w:rPr/>
+            </w:pPr>
+            <w:ins w:id="98" w:author="Tomas Petru" w:date="2016-11-27T17:35:00Z">
+              <w:r>
+                <w:rPr>
+                  <w:rFonts w:ascii="Calibri" w:hAnsi="Calibri" w:asciiTheme="minorHAnsi" w:hAnsiTheme="minorHAnsi"/>
+                  <w:sz w:val="20"/>
+                </w:rPr>
+                <w:t>síťová část propojujíc</w:t>
+              </w:r>
+            </w:ins>
+            <w:ins w:id="99" w:author="Tomas Petru" w:date="2016-11-27T17:36:00Z">
+              <w:r>
+                <w:rPr>
+                  <w:rFonts w:ascii="Calibri" w:hAnsi="Calibri" w:asciiTheme="minorHAnsi" w:hAnsiTheme="minorHAnsi"/>
+                  <w:sz w:val="20"/>
+                </w:rPr>
+                <w:t>í vstup – server – client (výstup)</w:t>
+              </w:r>
+            </w:ins>
+          </w:p>
+          <w:p>
+            <w:pPr>
+              <w:pStyle w:val="Normal"/>
+              <w:numPr>
+                <w:ilvl w:val="1"/>
+                <w:numId w:val="3"/>
+              </w:numPr>
+              <w:rPr/>
+            </w:pPr>
+            <w:del w:id="100" w:author="Tomas Petru" w:date="2016-11-27T17:36:00Z">
+              <w:r>
+                <w:rPr/>
+                <w:delText>Driver</w:delText>
+              </w:r>
+            </w:del>
+            <w:ins w:id="101" w:author="Tomas Petru" w:date="2016-11-27T17:36:00Z">
+              <w:r>
+                <w:rPr/>
+                <w:t>H</w:t>
+              </w:r>
+            </w:ins>
+            <w:ins w:id="102" w:author="Tomas Petru" w:date="2016-11-27T17:33:00Z">
+              <w:r>
+                <w:rPr/>
+                <w:t>ardware</w:t>
+              </w:r>
+            </w:ins>
+            <w:r>
+              <w:rPr/>
+              <w:t xml:space="preserve"> </w:t>
+            </w:r>
+            <w:del w:id="103" w:author="Tomas Petru" w:date="2016-11-27T17:36:00Z">
+              <w:r>
+                <w:rPr/>
+                <w:delText>pro</w:delText>
+              </w:r>
+            </w:del>
+            <w:ins w:id="104" w:author="Tomas Petru" w:date="2016-11-27T17:36:00Z">
+              <w:r>
+                <w:rPr/>
+                <w:t>ovládající</w:t>
+              </w:r>
+            </w:ins>
+            <w:r>
+              <w:rPr/>
+              <w:t xml:space="preserve"> klimatizační jednotku, a její propojení s modulem NB-IoT, případně jiným.</w:t>
             </w:r>
           </w:p>
           <w:p>
@@ -5036,14 +5503,155 @@
                 <w:ilvl w:val="0"/>
                 <w:numId w:val="3"/>
               </w:numPr>
-              <w:rPr>
-                <w:rFonts w:ascii="Calibri" w:hAnsi="Calibri" w:asciiTheme="minorHAnsi" w:hAnsiTheme="minorHAnsi"/>
-                <w:sz w:val="20"/>
-              </w:rPr>
-            </w:pPr>
-            <w:r>
               <w:rPr/>
-              <w:t>Senzory, případně soustavy senzorů pro pasivní použití i pro použití na dronu.</w:t>
+            </w:pPr>
+            <w:ins w:id="106" w:author="Tomas Petru" w:date="2016-11-27T17:37:00Z">
+              <w:r>
+                <w:rPr/>
+                <w:t>Software</w:t>
+              </w:r>
+            </w:ins>
+          </w:p>
+          <w:p>
+            <w:pPr>
+              <w:pStyle w:val="Normal"/>
+              <w:numPr>
+                <w:ilvl w:val="1"/>
+                <w:numId w:val="3"/>
+              </w:numPr>
+              <w:rPr/>
+            </w:pPr>
+            <w:ins w:id="107" w:author="Tomas Petru" w:date="2016-11-27T17:37:00Z">
+              <w:r>
+                <w:rPr/>
+                <w:t>API</w:t>
+              </w:r>
+            </w:ins>
+          </w:p>
+          <w:p>
+            <w:pPr>
+              <w:pStyle w:val="Normal"/>
+              <w:numPr>
+                <w:ilvl w:val="2"/>
+                <w:numId w:val="3"/>
+              </w:numPr>
+              <w:rPr/>
+            </w:pPr>
+            <w:ins w:id="108" w:author="Tomas Petru" w:date="2016-11-27T17:37:00Z">
+              <w:r>
+                <w:rPr/>
+                <w:t>pro zpracování dat třetích stran</w:t>
+              </w:r>
+            </w:ins>
+          </w:p>
+          <w:p>
+            <w:pPr>
+              <w:pStyle w:val="Normal"/>
+              <w:numPr>
+                <w:ilvl w:val="2"/>
+                <w:numId w:val="3"/>
+              </w:numPr>
+              <w:rPr/>
+            </w:pPr>
+            <w:ins w:id="109" w:author="Tomas Petru" w:date="2016-11-27T17:37:00Z">
+              <w:r>
+                <w:rPr/>
+                <w:t>pro zpracoání dat ze senzorů</w:t>
+              </w:r>
+            </w:ins>
+          </w:p>
+          <w:p>
+            <w:pPr>
+              <w:pStyle w:val="Normal"/>
+              <w:numPr>
+                <w:ilvl w:val="2"/>
+                <w:numId w:val="3"/>
+              </w:numPr>
+              <w:rPr/>
+            </w:pPr>
+            <w:ins w:id="110" w:author="Tomas Petru" w:date="2016-11-27T17:37:00Z">
+              <w:r>
+                <w:rPr/>
+                <w:t>pro řízení neurální sítě</w:t>
+              </w:r>
+            </w:ins>
+          </w:p>
+          <w:p>
+            <w:pPr>
+              <w:pStyle w:val="Normal"/>
+              <w:numPr>
+                <w:ilvl w:val="2"/>
+                <w:numId w:val="3"/>
+              </w:numPr>
+              <w:rPr/>
+            </w:pPr>
+            <w:ins w:id="111" w:author="Tomas Petru" w:date="2016-11-27T17:37:00Z">
+              <w:r>
+                <w:rPr/>
+                <w:t>pro zpracování uživatelských vstupů</w:t>
+              </w:r>
+            </w:ins>
+          </w:p>
+          <w:p>
+            <w:pPr>
+              <w:pStyle w:val="Normal"/>
+              <w:numPr>
+                <w:ilvl w:val="2"/>
+                <w:numId w:val="3"/>
+              </w:numPr>
+              <w:rPr/>
+            </w:pPr>
+            <w:ins w:id="112" w:author="Tomas Petru" w:date="2016-11-27T17:37:00Z">
+              <w:r>
+                <w:rPr/>
+                <w:t>pro vizualizaci a sdílení výstupů</w:t>
+              </w:r>
+            </w:ins>
+          </w:p>
+          <w:p>
+            <w:pPr>
+              <w:pStyle w:val="Normal"/>
+              <w:numPr>
+                <w:ilvl w:val="2"/>
+                <w:numId w:val="3"/>
+              </w:numPr>
+              <w:rPr/>
+            </w:pPr>
+            <w:ins w:id="113" w:author="Tomas Petru" w:date="2016-11-27T17:37:00Z">
+              <w:r>
+                <w:rPr/>
+                <w:t>logy</w:t>
+              </w:r>
+            </w:ins>
+          </w:p>
+          <w:p>
+            <w:pPr>
+              <w:pStyle w:val="Normal"/>
+              <w:numPr>
+                <w:ilvl w:val="1"/>
+                <w:numId w:val="3"/>
+              </w:numPr>
+              <w:rPr/>
+            </w:pPr>
+            <w:ins w:id="114" w:author="Tomas Petru" w:date="2016-11-27T17:37:00Z">
+              <w:r>
+                <w:rPr/>
+                <w:t>neurální síť schopná predikce</w:t>
+              </w:r>
+            </w:ins>
+          </w:p>
+          <w:p>
+            <w:pPr>
+              <w:pStyle w:val="Normal"/>
+              <w:numPr>
+                <w:ilvl w:val="1"/>
+                <w:numId w:val="3"/>
+              </w:numPr>
+              <w:rPr/>
+            </w:pPr>
+            <w:r>
+              <w:rPr/>
+              <w:t>Aplikace pro mobilní zařízení a webové rozhraní schopné ovládat a sledovat funkce systému (dashboard, alarmy, aplikace pro zpětnou vazbu uživatel, případná možnost jiných výstupů: email, rss...).</w:t>
             </w:r>
           </w:p>
           <w:p>
@@ -5053,15 +5661,96 @@
                 <w:ilvl w:val="0"/>
                 <w:numId w:val="3"/>
               </w:numPr>
-              <w:rPr>
-                <w:rFonts w:ascii="Calibri" w:hAnsi="Calibri" w:asciiTheme="minorHAnsi" w:hAnsiTheme="minorHAnsi"/>
-                <w:sz w:val="20"/>
-              </w:rPr>
-            </w:pPr>
-            <w:r>
               <w:rPr/>
-              <w:t>Serverová část zpracovávající data ze senzorů a jiných datových zdrojů, schopná posílat informace dalším modulům (API I/O).</w:t>
-            </w:r>
+            </w:pPr>
+            <w:ins w:id="115" w:author="Tomas Petru" w:date="2016-11-27T17:34:00Z">
+              <w:r>
+                <w:rPr>
+                  <w:rFonts w:ascii="Calibri" w:hAnsi="Calibri" w:asciiTheme="minorHAnsi" w:hAnsiTheme="minorHAnsi"/>
+                  <w:sz w:val="20"/>
+                </w:rPr>
+                <w:t>Dokumentace</w:t>
+              </w:r>
+            </w:ins>
+          </w:p>
+          <w:p>
+            <w:pPr>
+              <w:pStyle w:val="Normal"/>
+              <w:numPr>
+                <w:ilvl w:val="1"/>
+                <w:numId w:val="3"/>
+              </w:numPr>
+              <w:rPr/>
+            </w:pPr>
+            <w:r>
+              <w:rPr/>
+              <w:t xml:space="preserve">Dokumentace </w:t>
+            </w:r>
+            <w:ins w:id="116" w:author="Tomas Petru" w:date="2016-11-27T17:40:00Z">
+              <w:r>
+                <w:rPr/>
+                <w:t xml:space="preserve">modulů a to jak </w:t>
+              </w:r>
+            </w:ins>
+            <w:r>
+              <w:rPr/>
+              <w:t>úspěšných částí řešení</w:t>
+            </w:r>
+            <w:ins w:id="117" w:author="Tomas Petru" w:date="2016-11-27T17:40:00Z">
+              <w:r>
+                <w:rPr/>
+                <w:t xml:space="preserve">, </w:t>
+              </w:r>
+            </w:ins>
+            <w:ins w:id="118" w:author="Tomas Petru" w:date="2016-11-27T17:40:00Z">
+              <w:r>
+                <w:rPr/>
+                <w:t>tak</w:t>
+              </w:r>
+            </w:ins>
+            <w:del w:id="119" w:author="Tomas Petru" w:date="2016-11-27T17:40:00Z">
+              <w:r>
+                <w:rPr/>
+                <w:delText xml:space="preserve"> a</w:delText>
+              </w:r>
+            </w:del>
+            <w:r>
+              <w:rPr/>
+              <w:t xml:space="preserve"> případných problémů.</w:t>
+            </w:r>
+          </w:p>
+          <w:p>
+            <w:pPr>
+              <w:pStyle w:val="Normal"/>
+              <w:numPr>
+                <w:ilvl w:val="1"/>
+                <w:numId w:val="3"/>
+              </w:numPr>
+              <w:rPr/>
+            </w:pPr>
+            <w:r>
+              <w:rPr/>
+              <w:t>Dokumentace výzkumu a implementace zabezpečení celého projektu.</w:t>
+            </w:r>
+          </w:p>
+          <w:p>
+            <w:pPr>
+              <w:pStyle w:val="Normal"/>
+              <w:numPr>
+                <w:ilvl w:val="1"/>
+                <w:numId w:val="3"/>
+              </w:numPr>
+              <w:rPr/>
+            </w:pPr>
+            <w:ins w:id="120" w:author="Tomas Petru" w:date="2016-11-27T17:34:00Z">
+              <w:r>
+                <w:rPr>
+                  <w:rFonts w:ascii="Calibri" w:hAnsi="Calibri" w:asciiTheme="minorHAnsi" w:hAnsiTheme="minorHAnsi"/>
+                  <w:sz w:val="20"/>
+                </w:rPr>
+                <w:t>Uživatelská dokumentace</w:t>
+              </w:r>
+            </w:ins>
           </w:p>
           <w:p>
             <w:pPr>
@@ -5070,15 +5759,34 @@
                 <w:ilvl w:val="0"/>
                 <w:numId w:val="3"/>
               </w:numPr>
-              <w:rPr>
-                <w:rFonts w:ascii="Calibri" w:hAnsi="Calibri" w:asciiTheme="minorHAnsi" w:hAnsiTheme="minorHAnsi"/>
-                <w:sz w:val="20"/>
-              </w:rPr>
-            </w:pPr>
-            <w:r>
               <w:rPr/>
-              <w:t>Driver pro klimatizační jednotku, a její propojení s modulem NB-IoT, případně jiným.</w:t>
-            </w:r>
+            </w:pPr>
+            <w:r>
+              <w:rPr/>
+              <w:t xml:space="preserve">Databáze naměřených dat </w:t>
+            </w:r>
+            <w:del w:id="121" w:author="Tomas Petru" w:date="2016-11-27T17:34:00Z">
+              <w:r>
+                <w:rPr/>
+                <w:delText>a</w:delText>
+              </w:r>
+            </w:del>
+            <w:r>
+              <w:rPr/>
+              <w:t xml:space="preserve"> </w:t>
+            </w:r>
+            <w:del w:id="122" w:author="Tomas Petru" w:date="2016-11-27T17:34:00Z">
+              <w:r>
+                <w:rPr/>
+                <w:delText xml:space="preserve">jejich </w:delText>
+              </w:r>
+            </w:del>
+            <w:ins w:id="123" w:author="Tomas Petru" w:date="2016-11-27T17:40:00Z">
+              <w:r>
+                <w:rPr/>
+                <w:t>s rozhraní pro vstupy a výstupy</w:t>
+              </w:r>
+            </w:ins>
           </w:p>
           <w:p>
             <w:pPr>
@@ -5087,66 +5795,54 @@
                 <w:ilvl w:val="0"/>
                 <w:numId w:val="3"/>
               </w:numPr>
-              <w:rPr>
-                <w:rFonts w:ascii="Calibri" w:hAnsi="Calibri" w:asciiTheme="minorHAnsi" w:hAnsiTheme="minorHAnsi"/>
-                <w:sz w:val="20"/>
-              </w:rPr>
-            </w:pPr>
-            <w:r>
               <w:rPr/>
-              <w:t>Aplikace pro mobilní zařízení a webové rozhraní schopné ovládat a sledovat funkce systému (dashboard, alarmy, aplikace pro zpětnou vazbu uživatel, případná možnost jiných výstupů: email, rss...).</w:t>
-            </w:r>
-          </w:p>
-          <w:p>
-            <w:pPr>
-              <w:pStyle w:val="Normal"/>
-              <w:numPr>
-                <w:ilvl w:val="0"/>
-                <w:numId w:val="3"/>
-              </w:numPr>
-              <w:rPr>
-                <w:rFonts w:ascii="Calibri" w:hAnsi="Calibri" w:asciiTheme="minorHAnsi" w:hAnsiTheme="minorHAnsi"/>
-                <w:sz w:val="20"/>
-              </w:rPr>
-            </w:pPr>
+            </w:pPr>
+            <w:ins w:id="124" w:author="Tomas Petru" w:date="2016-11-27T17:34:00Z">
+              <w:r>
+                <w:rPr/>
+                <w:t>V</w:t>
+              </w:r>
+            </w:ins>
+            <w:del w:id="125" w:author="Tomas Petru" w:date="2016-11-27T17:34:00Z">
+              <w:r>
+                <w:rPr/>
+                <w:delText>v</w:delText>
+              </w:r>
+            </w:del>
             <w:r>
               <w:rPr/>
-              <w:t>Dokumentace úspěšných částí řešení a případných problémů.</w:t>
-            </w:r>
-          </w:p>
-          <w:p>
-            <w:pPr>
-              <w:pStyle w:val="Normal"/>
-              <w:numPr>
-                <w:ilvl w:val="0"/>
-                <w:numId w:val="3"/>
-              </w:numPr>
-              <w:rPr>
-                <w:rFonts w:ascii="Calibri" w:hAnsi="Calibri" w:asciiTheme="minorHAnsi" w:hAnsiTheme="minorHAnsi"/>
-                <w:sz w:val="20"/>
-              </w:rPr>
-            </w:pPr>
-            <w:r>
-              <w:rPr/>
-              <w:t>Dokumentace výzkumu a implementace zabezpečení celého projektu.</w:t>
-            </w:r>
-          </w:p>
-          <w:p>
-            <w:pPr>
-              <w:pStyle w:val="Normal"/>
-              <w:numPr>
-                <w:ilvl w:val="0"/>
-                <w:numId w:val="3"/>
-              </w:numPr>
-              <w:rPr>
-                <w:rFonts w:ascii="Calibri" w:hAnsi="Calibri" w:asciiTheme="minorHAnsi" w:hAnsiTheme="minorHAnsi"/>
-                <w:sz w:val="20"/>
-              </w:rPr>
-            </w:pPr>
-            <w:r>
-              <w:rPr/>
-              <w:t>Databáze naměřených dat a jejich vizualizace.</w:t>
-            </w:r>
+              <w:t>izualizace</w:t>
+            </w:r>
+            <w:ins w:id="126" w:author="Tomas Petru" w:date="2016-11-27T17:34:00Z">
+              <w:r>
+                <w:rPr/>
+                <w:t xml:space="preserve"> </w:t>
+              </w:r>
+            </w:ins>
+            <w:ins w:id="127" w:author="Tomas Petru" w:date="2016-11-27T17:34:00Z">
+              <w:r>
+                <w:rPr/>
+                <w:t xml:space="preserve">a logování vstupních a </w:t>
+              </w:r>
+            </w:ins>
+            <w:ins w:id="128" w:author="Tomas Petru" w:date="2016-11-27T17:35:00Z">
+              <w:r>
+                <w:rPr/>
+                <w:t>‚výstupních dat</w:t>
+              </w:r>
+            </w:ins>
+            <w:ins w:id="129" w:author="Tomas Petru" w:date="2016-11-27T17:41:00Z">
+              <w:r>
+                <w:rPr/>
+                <w:t>, tak, aby tato byla rozšiřitelná třetími stranami za pomoci API</w:t>
+              </w:r>
+            </w:ins>
+            <w:del w:id="130" w:author="Tomas Petru" w:date="2016-11-27T17:34:00Z">
+              <w:r>
+                <w:rPr/>
+                <w:delText>.</w:delText>
+              </w:r>
+            </w:del>
           </w:p>
           <w:p>
             <w:pPr>
@@ -7499,9 +8195,9 @@
           <w:rFonts w:ascii="Cambria" w:hAnsi="Cambria"/>
         </w:rPr>
       </w:pPr>
-      <w:bookmarkStart w:id="1" w:name="_GoBack"/>
       <w:bookmarkStart w:id="2" w:name="_GoBack"/>
-      <w:bookmarkEnd w:id="2"/>
+      <w:bookmarkStart w:id="3" w:name="_GoBack"/>
+      <w:bookmarkEnd w:id="3"/>
       <w:r>
         <w:rPr/>
       </w:r>
@@ -12791,8 +13487,8 @@
                 <w:rFonts w:ascii="Calibri" w:hAnsi="Calibri" w:cs="Calibri" w:asciiTheme="minorHAnsi" w:hAnsiTheme="minorHAnsi"/>
               </w:rPr>
             </w:pPr>
-            <w:bookmarkStart w:id="3" w:name="__DdeLink__1733_649516194"/>
-            <w:bookmarkEnd w:id="3"/>
+            <w:bookmarkStart w:id="4" w:name="__DdeLink__1733_649516194"/>
+            <w:bookmarkEnd w:id="4"/>
             <w:r>
               <w:rPr>
                 <w:rFonts w:cs="Calibri"/>
@@ -13144,7 +13840,7 @@
         <w:docPartGallery w:val="Page Numbers (Bottom of Page)"/>
         <w:docPartUnique w:val="true"/>
       </w:docPartObj>
-      <w:id w:val="864638048"/>
+      <w:id w:val="396802810"/>
     </w:sdtPr>
     <w:sdtContent>
       <w:p>
@@ -13457,7 +14153,7 @@
       <w:fldChar w:fldCharType="separate"/>
     </w:r>
     <w:r>
-      <w:t>25</w:t>
+      <w:t>15</w:t>
     </w:r>
     <w:r>
       <w:fldChar w:fldCharType="end"/>

</xml_diff>

<commit_message>
sekce Logika Projektu, 0.4 - měření a dopady
</commit_message>
<xml_diff>
--- a/grantova_zadost_labka_2016.docx
+++ b/grantova_zadost_labka_2016.docx
@@ -5031,7 +5031,6 @@
               </w:r>
             </w:ins>
             <w:ins w:id="71" w:author="Tomas Petru" w:date="2016-11-27T17:16:00Z">
-              <w:bookmarkStart w:id="1" w:name="__DdeLink__1325_310149652"/>
               <w:r>
                 <w:rPr>
                   <w:rFonts w:cs="Calibri"/>
@@ -5048,7 +5047,6 @@
               </w:r>
             </w:ins>
             <w:ins w:id="73" w:author="Tomas Petru" w:date="2016-11-27T17:16:00Z">
-              <w:bookmarkEnd w:id="1"/>
               <w:r>
                 <w:rPr>
                   <w:rFonts w:cs="Calibri"/>
@@ -5935,17 +5933,109 @@
             <w:pPr>
               <w:pStyle w:val="Normal"/>
               <w:snapToGrid w:val="false"/>
-              <w:rPr>
-                <w:rFonts w:ascii="Calibri" w:hAnsi="Calibri" w:asciiTheme="minorHAnsi" w:hAnsiTheme="minorHAnsi"/>
-                <w:sz w:val="20"/>
-              </w:rPr>
-            </w:pPr>
-            <w:r>
-              <w:rPr>
-                <w:rFonts w:cs="Calibri"/>
-              </w:rPr>
-              <w:t>Naměřené hodnoty faktorů znečišťujících ovzduší před a po nasazení řešení v konkrétní budově.</w:t>
-            </w:r>
+              <w:rPr/>
+            </w:pPr>
+            <w:ins w:id="131" w:author="Tomas Petru" w:date="2016-11-27T18:03:00Z">
+              <w:r>
+                <w:rPr>
+                  <w:rFonts w:cs="Calibri"/>
+                </w:rPr>
+                <w:t>Znovu viz předchozí dva body:</w:t>
+              </w:r>
+            </w:ins>
+          </w:p>
+          <w:p>
+            <w:pPr>
+              <w:pStyle w:val="Normal"/>
+              <w:snapToGrid w:val="false"/>
+              <w:rPr/>
+            </w:pPr>
+            <w:ins w:id="132" w:author="Tomas Petru" w:date="2016-11-27T18:03:00Z">
+              <w:r>
+                <w:rPr>
+                  <w:rFonts w:cs="Calibri"/>
+                </w:rPr>
+                <w:t>Výsledkem bude systém měření,  zpracování a sdílení dat, jehož jednotliv</w:t>
+              </w:r>
+            </w:ins>
+            <w:ins w:id="133" w:author="Tomas Petru" w:date="2016-11-27T18:04:00Z">
+              <w:r>
+                <w:rPr>
+                  <w:rFonts w:cs="Calibri"/>
+                </w:rPr>
+                <w:t xml:space="preserve">é moduly jsou popsané v předchozích bodech (měřitelné je tedy : funguje modul – ano </w:t>
+              </w:r>
+            </w:ins>
+            <w:ins w:id="134" w:author="Tomas Petru" w:date="2016-11-27T18:05:00Z">
+              <w:r>
+                <w:rPr>
+                  <w:rFonts w:cs="Calibri"/>
+                </w:rPr>
+                <w:t>/ ne).</w:t>
+              </w:r>
+            </w:ins>
+          </w:p>
+          <w:p>
+            <w:pPr>
+              <w:pStyle w:val="Normal"/>
+              <w:snapToGrid w:val="false"/>
+              <w:rPr/>
+            </w:pPr>
+            <w:ins w:id="135" w:author="Tomas Petru" w:date="2016-11-27T18:05:00Z">
+              <w:r>
+                <w:rPr>
+                  <w:rFonts w:cs="Calibri"/>
+                </w:rPr>
+                <w:t>Vzhledem k tomu, že v součastné době neexistuje řešení, které by sledovalo kvalitu vzduchu v konkrétních objektech, a to tak, aby bylo možné srovnat naměřené hodnoty s vývojem kvality ovzduší mimo objekt, d</w:t>
+              </w:r>
+            </w:ins>
+            <w:ins w:id="136" w:author="Tomas Petru" w:date="2016-11-27T18:05:00Z">
+              <w:r>
+                <w:rPr>
+                  <w:rFonts w:cs="Calibri"/>
+                </w:rPr>
+                <w:t xml:space="preserve">alším výsledkem je pak množina dat naměřených před nasazením řešení a množina dat po nasazení. </w:t>
+              </w:r>
+            </w:ins>
+          </w:p>
+          <w:p>
+            <w:pPr>
+              <w:pStyle w:val="Normal"/>
+              <w:snapToGrid w:val="false"/>
+              <w:rPr/>
+            </w:pPr>
+            <w:ins w:id="138" w:author="Tomas Petru" w:date="2016-11-27T18:06:00Z">
+              <w:r>
+                <w:rPr>
+                  <w:rFonts w:cs="Calibri"/>
+                </w:rPr>
+                <w:t xml:space="preserve">Porovnání těchto množin udává měřitelný </w:t>
+              </w:r>
+            </w:ins>
+            <w:ins w:id="139" w:author="Tomas Petru" w:date="2016-11-27T18:06:00Z">
+              <w:r>
+                <w:rPr>
+                  <w:rFonts w:cs="Calibri"/>
+                </w:rPr>
+                <w:t>účinek</w:t>
+              </w:r>
+            </w:ins>
+            <w:ins w:id="140" w:author="Tomas Petru" w:date="2016-11-27T18:06:00Z">
+              <w:r>
+                <w:rPr>
+                  <w:rFonts w:cs="Calibri"/>
+                </w:rPr>
+                <w:t xml:space="preserve"> nasazeného řešení jako takového.</w:t>
+              </w:r>
+            </w:ins>
+            <w:del w:id="141" w:author="Tomas Petru" w:date="2016-11-27T18:07:00Z">
+              <w:r>
+                <w:rPr>
+                  <w:rFonts w:cs="Calibri"/>
+                </w:rPr>
+                <w:delText>Naměřené hodnoty faktorů znečišťujících ovzduší před a po nasazení řešení v konkrétní budově.</w:delText>
+              </w:r>
+            </w:del>
           </w:p>
           <w:p>
             <w:pPr>
@@ -5953,16 +6043,17 @@
               <w:snapToGrid w:val="false"/>
               <w:spacing w:before="0" w:after="200"/>
               <w:rPr>
-                <w:rFonts w:ascii="Calibri" w:hAnsi="Calibri" w:cs="Calibri" w:asciiTheme="minorHAnsi" w:hAnsiTheme="minorHAnsi"/>
-                <w:sz w:val="20"/>
-              </w:rPr>
-            </w:pPr>
-            <w:r>
-              <w:rPr>
-                <w:rFonts w:cs="Calibri"/>
-              </w:rPr>
-              <w:t>Schopnost vzdáleně ovládat vzduchotechniku budov.</w:t>
-            </w:r>
+                <w:rFonts w:cs="Calibri"/>
+              </w:rPr>
+            </w:pPr>
+            <w:del w:id="142" w:author="Tomas Petru" w:date="2016-11-27T18:07:00Z">
+              <w:r>
+                <w:rPr>
+                  <w:rFonts w:cs="Calibri"/>
+                </w:rPr>
+                <w:delText>Schopnost vzdáleně ovládat vzduchotechniku budov.</w:delText>
+              </w:r>
+            </w:del>
           </w:p>
         </w:tc>
       </w:tr>
@@ -6023,48 +6114,157 @@
             <w:pPr>
               <w:pStyle w:val="Normal"/>
               <w:snapToGrid w:val="false"/>
-              <w:rPr>
-                <w:rFonts w:ascii="Calibri" w:hAnsi="Calibri" w:cs="Calibri" w:asciiTheme="minorHAnsi" w:hAnsiTheme="minorHAnsi"/>
-              </w:rPr>
-            </w:pPr>
-            <w:r>
-              <w:rPr>
-                <w:rFonts w:cs="Calibri"/>
-              </w:rPr>
-              <w:t>Statistiky kvality ovzduší v mateřské škole po nasazení řešení. Statistiky naměřených dat poskytnutých třetím stranám, nebo využitelné v rámci pokračování projektu v jeho plošně nasaditelné podobě.</w:t>
-            </w:r>
-          </w:p>
-          <w:p>
-            <w:pPr>
-              <w:pStyle w:val="Normal"/>
-              <w:snapToGrid w:val="false"/>
-              <w:rPr>
-                <w:rFonts w:ascii="Calibri" w:hAnsi="Calibri" w:asciiTheme="minorHAnsi" w:hAnsiTheme="minorHAnsi"/>
-                <w:sz w:val="20"/>
-              </w:rPr>
-            </w:pPr>
-            <w:r>
-              <w:rPr>
-                <w:rFonts w:cs="Calibri"/>
-              </w:rPr>
-              <w:t>Popsané nedostatky a problémy prototypového řešení v takové podobě, aby bylo možné se jim vyhnout při plošném nasazení.</w:t>
-            </w:r>
-          </w:p>
-          <w:p>
-            <w:pPr>
-              <w:pStyle w:val="Normal"/>
-              <w:snapToGrid w:val="false"/>
-              <w:rPr>
-                <w:rFonts w:ascii="Calibri" w:hAnsi="Calibri" w:asciiTheme="minorHAnsi" w:hAnsiTheme="minorHAnsi"/>
-                <w:sz w:val="20"/>
-              </w:rPr>
-            </w:pPr>
-            <w:r>
-              <w:rPr>
-                <w:rFonts w:cs="Calibri"/>
-              </w:rPr>
-              <w:t>Subjektivní i objektivní zvýšení kvality života dětí v mateřskéškole.</w:t>
-            </w:r>
+              <w:rPr/>
+            </w:pPr>
+            <w:ins w:id="143" w:author="Tomas Petru" w:date="2016-11-27T18:07:00Z">
+              <w:r>
+                <w:rPr>
+                  <w:rFonts w:cs="Calibri"/>
+                </w:rPr>
+                <w:t>Oček</w:t>
+              </w:r>
+            </w:ins>
+            <w:ins w:id="144" w:author="Tomas Petru" w:date="2016-11-27T18:08:00Z">
+              <w:r>
+                <w:rPr>
+                  <w:rFonts w:cs="Calibri"/>
+                </w:rPr>
+                <w:t>ávaným dopadem je zvýšení kvality vzduchu v testovaném objektu</w:t>
+              </w:r>
+            </w:ins>
+            <w:ins w:id="145" w:author="Tomas Petru" w:date="2016-11-27T18:18:00Z">
+              <w:r>
+                <w:rPr>
+                  <w:rFonts w:cs="Calibri"/>
+                </w:rPr>
+                <w:t xml:space="preserve">, </w:t>
+              </w:r>
+            </w:ins>
+            <w:ins w:id="146" w:author="Tomas Petru" w:date="2016-11-27T18:18:00Z">
+              <w:r>
+                <w:rPr>
+                  <w:rFonts w:cs="Calibri"/>
+                </w:rPr>
+                <w:t>tedy</w:t>
+              </w:r>
+            </w:ins>
+            <w:ins w:id="147" w:author="Tomas Petru" w:date="2016-11-27T18:09:00Z">
+              <w:r>
+                <w:rPr>
+                  <w:rFonts w:cs="Calibri"/>
+                </w:rPr>
+                <w:t xml:space="preserve"> </w:t>
+              </w:r>
+            </w:ins>
+            <w:ins w:id="148" w:author="Tomas Petru" w:date="2016-11-27T18:09:00Z">
+              <w:r>
+                <w:rPr>
+                  <w:rFonts w:cs="Calibri"/>
+                </w:rPr>
+                <w:t>s</w:t>
+              </w:r>
+            </w:ins>
+            <w:ins w:id="149" w:author="Tomas Petru" w:date="2016-11-27T18:09:00Z">
+              <w:r>
+                <w:rPr>
+                  <w:rFonts w:cs="Calibri"/>
+                </w:rPr>
+                <w:t>ubjektivní i objektivní zvýšení kvality života dětí v mateřské škole.</w:t>
+              </w:r>
+            </w:ins>
+          </w:p>
+          <w:p>
+            <w:pPr>
+              <w:pStyle w:val="Normal"/>
+              <w:snapToGrid w:val="false"/>
+              <w:rPr/>
+            </w:pPr>
+            <w:ins w:id="150" w:author="Tomas Petru" w:date="2016-11-27T18:09:00Z">
+              <w:r>
+                <w:rPr>
+                  <w:rFonts w:cs="Calibri"/>
+                </w:rPr>
+                <w:t xml:space="preserve">Zároveň by řešení mělo umožnit sledovat a měřit kvalitu ovzduší de fakto na jakémkoliv místě, kde bude nasazeno, takže dalším benefitem je schopnost sbírat, analyzovat a vizualizovat data, která nejsou v současné době </w:t>
+              </w:r>
+            </w:ins>
+            <w:ins w:id="151" w:author="Tomas Petru" w:date="2016-11-27T18:09:00Z">
+              <w:r>
+                <w:rPr>
+                  <w:rFonts w:cs="Calibri"/>
+                  <w:color w:val="00000A"/>
+                  <w:sz w:val="22"/>
+                </w:rPr>
+                <w:t>vůbec</w:t>
+              </w:r>
+            </w:ins>
+            <w:ins w:id="152" w:author="Tomas Petru" w:date="2016-11-27T18:09:00Z">
+              <w:r>
+                <w:rPr>
+                  <w:rFonts w:cs="Calibri"/>
+                </w:rPr>
+                <w:t xml:space="preserve"> k dispozici. </w:t>
+              </w:r>
+            </w:ins>
+          </w:p>
+          <w:p>
+            <w:pPr>
+              <w:pStyle w:val="Normal"/>
+              <w:snapToGrid w:val="false"/>
+              <w:rPr/>
+            </w:pPr>
+            <w:ins w:id="153" w:author="Tomas Petru" w:date="2016-11-27T18:09:00Z">
+              <w:r>
+                <w:rPr>
+                  <w:rFonts w:cs="Calibri"/>
+                </w:rPr>
+                <w:t>Veškerá naměřená data bude také možno snadno poskytovat třetím stranám, kterými mohou být komerční subjekty (výrobci vzduchotechnických jednotek) nebo také státní správa, či neziskový sektor.</w:t>
+              </w:r>
+            </w:ins>
+          </w:p>
+          <w:p>
+            <w:pPr>
+              <w:pStyle w:val="Normal"/>
+              <w:snapToGrid w:val="false"/>
+              <w:rPr/>
+            </w:pPr>
+            <w:del w:id="154" w:author="Tomas Petru" w:date="2016-11-27T18:18:00Z">
+              <w:r>
+                <w:rPr>
+                  <w:rFonts w:cs="Calibri"/>
+                </w:rPr>
+                <w:delText>Statistiky kvality ovzduší v mateřské škole po nasazení řešení. Statistiky naměřených dat poskytnutých třetím stranám, nebo využitelné v rámci pokračování projektu v jeho plošně nasaditelné podobě.</w:delText>
+              </w:r>
+            </w:del>
+          </w:p>
+          <w:p>
+            <w:pPr>
+              <w:pStyle w:val="Normal"/>
+              <w:snapToGrid w:val="false"/>
+              <w:rPr/>
+            </w:pPr>
+            <w:del w:id="155" w:author="Tomas Petru" w:date="2016-11-27T18:18:00Z">
+              <w:r>
+                <w:rPr>
+                  <w:rFonts w:cs="Calibri"/>
+                </w:rPr>
+                <w:delText>Popsané nedostatky a problémy prototypového řešení v takové podobě, aby bylo možné se jim vyhnout při plošném nasazení.</w:delText>
+              </w:r>
+            </w:del>
+          </w:p>
+          <w:p>
+            <w:pPr>
+              <w:pStyle w:val="Normal"/>
+              <w:snapToGrid w:val="false"/>
+              <w:rPr/>
+            </w:pPr>
+            <w:del w:id="156" w:author="Tomas Petru" w:date="2016-11-27T18:18:00Z">
+              <w:r>
+                <w:rPr>
+                  <w:rFonts w:cs="Calibri"/>
+                </w:rPr>
+                <w:delText>Subjektivní i objektivní zvýšení kvality života dětí v mateřskéškole.</w:delText>
+              </w:r>
+            </w:del>
           </w:p>
           <w:p>
             <w:pPr>
@@ -8195,9 +8395,9 @@
           <w:rFonts w:ascii="Cambria" w:hAnsi="Cambria"/>
         </w:rPr>
       </w:pPr>
+      <w:bookmarkStart w:id="1" w:name="_GoBack"/>
       <w:bookmarkStart w:id="2" w:name="_GoBack"/>
-      <w:bookmarkStart w:id="3" w:name="_GoBack"/>
-      <w:bookmarkEnd w:id="3"/>
+      <w:bookmarkEnd w:id="2"/>
       <w:r>
         <w:rPr/>
       </w:r>
@@ -13487,8 +13687,8 @@
                 <w:rFonts w:ascii="Calibri" w:hAnsi="Calibri" w:cs="Calibri" w:asciiTheme="minorHAnsi" w:hAnsiTheme="minorHAnsi"/>
               </w:rPr>
             </w:pPr>
-            <w:bookmarkStart w:id="4" w:name="__DdeLink__1733_649516194"/>
-            <w:bookmarkEnd w:id="4"/>
+            <w:bookmarkStart w:id="3" w:name="__DdeLink__1733_649516194"/>
+            <w:bookmarkEnd w:id="3"/>
             <w:r>
               <w:rPr>
                 <w:rFonts w:cs="Calibri"/>
@@ -13840,7 +14040,7 @@
         <w:docPartGallery w:val="Page Numbers (Bottom of Page)"/>
         <w:docPartUnique w:val="true"/>
       </w:docPartObj>
-      <w:id w:val="396802810"/>
+      <w:id w:val="1156432879"/>
     </w:sdtPr>
     <w:sdtContent>
       <w:p>
@@ -14153,7 +14353,7 @@
       <w:fldChar w:fldCharType="separate"/>
     </w:r>
     <w:r>
-      <w:t>15</w:t>
+      <w:t>28</w:t>
     </w:r>
     <w:r>
       <w:fldChar w:fldCharType="end"/>

</xml_diff>

<commit_message>
sekce Cilove Skupiny - 0.1
</commit_message>
<xml_diff>
--- a/grantova_zadost_labka_2016.docx
+++ b/grantova_zadost_labka_2016.docx
@@ -6377,6 +6377,7 @@
         <w:spacing w:lineRule="auto" w:line="240"/>
         <w:rPr>
           <w:rFonts w:ascii="Calibri" w:hAnsi="Calibri" w:asciiTheme="minorHAnsi" w:hAnsiTheme="minorHAnsi"/>
+          <w:del w:id="157" w:author="Tomas Petru" w:date="2016-11-27T18:27:00Z"/>
           <w:i/>
           <w:i/>
         </w:rPr>
@@ -6403,25 +6404,55 @@
     <w:p>
       <w:pPr>
         <w:pStyle w:val="Normal"/>
-        <w:rPr>
-          <w:rFonts w:ascii="Cambria" w:hAnsi="Cambria"/>
-        </w:rPr>
+        <w:rPr/>
       </w:pPr>
       <w:r>
         <w:rPr/>
         <w:t>Cílovou skupinou je především státní správa, jmenovitě pak Statutární město Ostrava, v jehož kompetenci je vytvoření strategického plánu rozvoje města a kraje, ale také plošné nasazení řešení a jeho další podpora.</w:t>
       </w:r>
+      <w:ins w:id="158" w:author="Tomas Petru" w:date="2016-11-27T18:24:00Z">
+        <w:r>
+          <w:rPr/>
+          <w:t xml:space="preserve"> </w:t>
+        </w:r>
+      </w:ins>
+      <w:ins w:id="159" w:author="Tomas Petru" w:date="2016-11-27T18:24:00Z">
+        <w:r>
+          <w:rPr/>
+          <w:t>Tomu by řešení mělo poskytnout přesnější informace o kvalitě ovzduší, ale také možnost rychleji a účiněji reagovat</w:t>
+        </w:r>
+      </w:ins>
+      <w:ins w:id="160" w:author="Tomas Petru" w:date="2016-11-27T18:25:00Z">
+        <w:r>
+          <w:rPr/>
+          <w:t xml:space="preserve"> na jeho změny v konkrétních objektech.</w:t>
+        </w:r>
+      </w:ins>
     </w:p>
     <w:p>
       <w:pPr>
         <w:pStyle w:val="Normal"/>
-        <w:rPr>
-          <w:rFonts w:ascii="Cambria" w:hAnsi="Cambria"/>
-        </w:rPr>
+        <w:rPr/>
       </w:pPr>
       <w:r>
         <w:rPr/>
-        <w:t>Konkrétní dopad při úspěšné realizaci projektu se týká dětí v mateřských školách, pro které je projekt realizován.</w:t>
+        <w:t>Konkrétní dopad při úspěšné realizaci projektu se týká dětí v mateřských školách, pro které je projekt realizován</w:t>
+      </w:r>
+      <w:ins w:id="161" w:author="Tomas Petru" w:date="2016-11-27T18:26:00Z">
+        <w:r>
+          <w:rPr/>
+          <w:t xml:space="preserve">, </w:t>
+        </w:r>
+      </w:ins>
+      <w:ins w:id="162" w:author="Tomas Petru" w:date="2016-11-27T18:26:00Z">
+        <w:r>
+          <w:rPr/>
+          <w:t>resp. všech uživatel objektu, kte bude řízena vzduchotechnika na základě analýzy a predikce kvality ovzduší</w:t>
+        </w:r>
+      </w:ins>
+      <w:r>
+        <w:rPr/>
+        <w:t>.</w:t>
       </w:r>
     </w:p>
     <w:p>
@@ -14040,7 +14071,7 @@
         <w:docPartGallery w:val="Page Numbers (Bottom of Page)"/>
         <w:docPartUnique w:val="true"/>
       </w:docPartObj>
-      <w:id w:val="1156432879"/>
+      <w:id w:val="830018183"/>
     </w:sdtPr>
     <w:sdtContent>
       <w:p>

</xml_diff>

<commit_message>
sekce Udržitelnost - 0.1 - DONE
</commit_message>
<xml_diff>
--- a/grantova_zadost_labka_2016.docx
+++ b/grantova_zadost_labka_2016.docx
@@ -90,7 +90,7 @@
       <w:tblPr>
         <w:tblW w:w="9183" w:type="dxa"/>
         <w:jc w:val="left"/>
-        <w:tblInd w:w="-35" w:type="dxa"/>
+        <w:tblInd w:w="-40" w:type="dxa"/>
         <w:tblBorders>
           <w:top w:val="single" w:sz="4" w:space="0" w:color="000001"/>
           <w:left w:val="single" w:sz="4" w:space="0" w:color="000001"/>
@@ -99,7 +99,7 @@
         </w:tblBorders>
         <w:tblCellMar>
           <w:top w:w="0" w:type="dxa"/>
-          <w:left w:w="35" w:type="dxa"/>
+          <w:left w:w="30" w:type="dxa"/>
           <w:bottom w:w="0" w:type="dxa"/>
           <w:right w:w="70" w:type="dxa"/>
         </w:tblCellMar>
@@ -126,7 +126,7 @@
             </w:tcBorders>
             <w:shd w:color="auto" w:fill="auto" w:val="clear"/>
             <w:tcMar>
-              <w:left w:w="35" w:type="dxa"/>
+              <w:left w:w="30" w:type="dxa"/>
             </w:tcMar>
             <w:vAlign w:val="center"/>
           </w:tcPr>
@@ -165,7 +165,7 @@
             </w:tcBorders>
             <w:shd w:color="auto" w:fill="auto" w:val="clear"/>
             <w:tcMar>
-              <w:left w:w="35" w:type="dxa"/>
+              <w:left w:w="30" w:type="dxa"/>
             </w:tcMar>
             <w:vAlign w:val="center"/>
           </w:tcPr>
@@ -207,7 +207,7 @@
             </w:tcBorders>
             <w:shd w:color="auto" w:fill="auto" w:val="clear"/>
             <w:tcMar>
-              <w:left w:w="35" w:type="dxa"/>
+              <w:left w:w="30" w:type="dxa"/>
             </w:tcMar>
             <w:vAlign w:val="center"/>
           </w:tcPr>
@@ -251,7 +251,7 @@
             </w:tcBorders>
             <w:shd w:color="auto" w:fill="auto" w:val="clear"/>
             <w:tcMar>
-              <w:left w:w="35" w:type="dxa"/>
+              <w:left w:w="30" w:type="dxa"/>
             </w:tcMar>
             <w:vAlign w:val="center"/>
           </w:tcPr>
@@ -293,7 +293,7 @@
             </w:tcBorders>
             <w:shd w:color="auto" w:fill="auto" w:val="clear"/>
             <w:tcMar>
-              <w:left w:w="35" w:type="dxa"/>
+              <w:left w:w="30" w:type="dxa"/>
             </w:tcMar>
             <w:vAlign w:val="center"/>
           </w:tcPr>
@@ -329,7 +329,7 @@
             </w:tcBorders>
             <w:shd w:color="auto" w:fill="auto" w:val="clear"/>
             <w:tcMar>
-              <w:left w:w="35" w:type="dxa"/>
+              <w:left w:w="30" w:type="dxa"/>
             </w:tcMar>
             <w:vAlign w:val="center"/>
           </w:tcPr>
@@ -363,7 +363,7 @@
             </w:tcBorders>
             <w:shd w:color="auto" w:fill="auto" w:val="clear"/>
             <w:tcMar>
-              <w:left w:w="35" w:type="dxa"/>
+              <w:left w:w="30" w:type="dxa"/>
             </w:tcMar>
             <w:vAlign w:val="center"/>
           </w:tcPr>
@@ -401,7 +401,7 @@
             </w:tcBorders>
             <w:shd w:color="auto" w:fill="auto" w:val="clear"/>
             <w:tcMar>
-              <w:left w:w="35" w:type="dxa"/>
+              <w:left w:w="30" w:type="dxa"/>
             </w:tcMar>
             <w:vAlign w:val="center"/>
           </w:tcPr>
@@ -441,7 +441,7 @@
             </w:tcBorders>
             <w:shd w:color="auto" w:fill="auto" w:val="clear"/>
             <w:tcMar>
-              <w:left w:w="35" w:type="dxa"/>
+              <w:left w:w="30" w:type="dxa"/>
             </w:tcMar>
             <w:vAlign w:val="center"/>
           </w:tcPr>
@@ -480,7 +480,7 @@
             </w:tcBorders>
             <w:shd w:color="auto" w:fill="auto" w:val="clear"/>
             <w:tcMar>
-              <w:left w:w="35" w:type="dxa"/>
+              <w:left w:w="30" w:type="dxa"/>
             </w:tcMar>
             <w:vAlign w:val="center"/>
           </w:tcPr>
@@ -520,7 +520,7 @@
             </w:tcBorders>
             <w:shd w:color="auto" w:fill="auto" w:val="clear"/>
             <w:tcMar>
-              <w:left w:w="35" w:type="dxa"/>
+              <w:left w:w="30" w:type="dxa"/>
             </w:tcMar>
             <w:vAlign w:val="center"/>
           </w:tcPr>
@@ -559,7 +559,7 @@
             </w:tcBorders>
             <w:shd w:color="auto" w:fill="auto" w:val="clear"/>
             <w:tcMar>
-              <w:left w:w="35" w:type="dxa"/>
+              <w:left w:w="30" w:type="dxa"/>
             </w:tcMar>
             <w:vAlign w:val="center"/>
           </w:tcPr>
@@ -599,7 +599,7 @@
             </w:tcBorders>
             <w:shd w:color="auto" w:fill="auto" w:val="clear"/>
             <w:tcMar>
-              <w:left w:w="35" w:type="dxa"/>
+              <w:left w:w="30" w:type="dxa"/>
             </w:tcMar>
             <w:vAlign w:val="center"/>
           </w:tcPr>
@@ -633,7 +633,7 @@
             </w:tcBorders>
             <w:shd w:color="auto" w:fill="auto" w:val="clear"/>
             <w:tcMar>
-              <w:left w:w="35" w:type="dxa"/>
+              <w:left w:w="30" w:type="dxa"/>
             </w:tcMar>
             <w:vAlign w:val="center"/>
           </w:tcPr>
@@ -667,7 +667,7 @@
             </w:tcBorders>
             <w:shd w:color="auto" w:fill="auto" w:val="clear"/>
             <w:tcMar>
-              <w:left w:w="35" w:type="dxa"/>
+              <w:left w:w="30" w:type="dxa"/>
             </w:tcMar>
             <w:vAlign w:val="center"/>
           </w:tcPr>
@@ -705,7 +705,7 @@
             </w:tcBorders>
             <w:shd w:color="auto" w:fill="auto" w:val="clear"/>
             <w:tcMar>
-              <w:left w:w="35" w:type="dxa"/>
+              <w:left w:w="30" w:type="dxa"/>
             </w:tcMar>
             <w:vAlign w:val="center"/>
           </w:tcPr>
@@ -745,7 +745,7 @@
             </w:tcBorders>
             <w:shd w:color="auto" w:fill="auto" w:val="clear"/>
             <w:tcMar>
-              <w:left w:w="35" w:type="dxa"/>
+              <w:left w:w="30" w:type="dxa"/>
             </w:tcMar>
             <w:vAlign w:val="center"/>
           </w:tcPr>
@@ -789,7 +789,7 @@
             </w:tcBorders>
             <w:shd w:color="auto" w:fill="auto" w:val="clear"/>
             <w:tcMar>
-              <w:left w:w="35" w:type="dxa"/>
+              <w:left w:w="30" w:type="dxa"/>
             </w:tcMar>
             <w:vAlign w:val="center"/>
           </w:tcPr>
@@ -829,7 +829,7 @@
             </w:tcBorders>
             <w:shd w:color="auto" w:fill="auto" w:val="clear"/>
             <w:tcMar>
-              <w:left w:w="35" w:type="dxa"/>
+              <w:left w:w="30" w:type="dxa"/>
             </w:tcMar>
             <w:vAlign w:val="center"/>
           </w:tcPr>
@@ -868,7 +868,7 @@
             </w:tcBorders>
             <w:shd w:color="auto" w:fill="auto" w:val="clear"/>
             <w:tcMar>
-              <w:left w:w="35" w:type="dxa"/>
+              <w:left w:w="30" w:type="dxa"/>
             </w:tcMar>
             <w:vAlign w:val="center"/>
           </w:tcPr>
@@ -905,7 +905,7 @@
             </w:tcBorders>
             <w:shd w:color="auto" w:fill="auto" w:val="clear"/>
             <w:tcMar>
-              <w:left w:w="35" w:type="dxa"/>
+              <w:left w:w="30" w:type="dxa"/>
             </w:tcMar>
             <w:vAlign w:val="center"/>
           </w:tcPr>
@@ -941,7 +941,7 @@
             </w:tcBorders>
             <w:shd w:color="auto" w:fill="auto" w:val="clear"/>
             <w:tcMar>
-              <w:left w:w="35" w:type="dxa"/>
+              <w:left w:w="30" w:type="dxa"/>
             </w:tcMar>
             <w:vAlign w:val="center"/>
           </w:tcPr>
@@ -975,7 +975,7 @@
             </w:tcBorders>
             <w:shd w:color="auto" w:fill="auto" w:val="clear"/>
             <w:tcMar>
-              <w:left w:w="35" w:type="dxa"/>
+              <w:left w:w="30" w:type="dxa"/>
             </w:tcMar>
             <w:vAlign w:val="center"/>
           </w:tcPr>
@@ -1013,7 +1013,7 @@
             </w:tcBorders>
             <w:shd w:color="auto" w:fill="auto" w:val="clear"/>
             <w:tcMar>
-              <w:left w:w="35" w:type="dxa"/>
+              <w:left w:w="30" w:type="dxa"/>
             </w:tcMar>
             <w:vAlign w:val="center"/>
           </w:tcPr>
@@ -1052,7 +1052,7 @@
             </w:tcBorders>
             <w:shd w:color="auto" w:fill="auto" w:val="clear"/>
             <w:tcMar>
-              <w:left w:w="35" w:type="dxa"/>
+              <w:left w:w="30" w:type="dxa"/>
             </w:tcMar>
             <w:vAlign w:val="center"/>
           </w:tcPr>
@@ -1091,7 +1091,7 @@
             </w:tcBorders>
             <w:shd w:color="auto" w:fill="auto" w:val="clear"/>
             <w:tcMar>
-              <w:left w:w="35" w:type="dxa"/>
+              <w:left w:w="30" w:type="dxa"/>
             </w:tcMar>
             <w:vAlign w:val="center"/>
           </w:tcPr>
@@ -1280,7 +1280,7 @@
       <w:tblPr>
         <w:tblW w:w="9183" w:type="dxa"/>
         <w:jc w:val="left"/>
-        <w:tblInd w:w="-35" w:type="dxa"/>
+        <w:tblInd w:w="-40" w:type="dxa"/>
         <w:tblBorders>
           <w:top w:val="single" w:sz="4" w:space="0" w:color="000001"/>
           <w:left w:val="single" w:sz="4" w:space="0" w:color="000001"/>
@@ -1289,7 +1289,7 @@
         </w:tblBorders>
         <w:tblCellMar>
           <w:top w:w="0" w:type="dxa"/>
-          <w:left w:w="35" w:type="dxa"/>
+          <w:left w:w="30" w:type="dxa"/>
           <w:bottom w:w="0" w:type="dxa"/>
           <w:right w:w="70" w:type="dxa"/>
         </w:tblCellMar>
@@ -1316,7 +1316,7 @@
             </w:tcBorders>
             <w:shd w:color="auto" w:fill="auto" w:val="clear"/>
             <w:tcMar>
-              <w:left w:w="35" w:type="dxa"/>
+              <w:left w:w="30" w:type="dxa"/>
             </w:tcMar>
             <w:vAlign w:val="center"/>
           </w:tcPr>
@@ -1355,7 +1355,7 @@
             </w:tcBorders>
             <w:shd w:color="auto" w:fill="auto" w:val="clear"/>
             <w:tcMar>
-              <w:left w:w="35" w:type="dxa"/>
+              <w:left w:w="30" w:type="dxa"/>
             </w:tcMar>
             <w:vAlign w:val="center"/>
           </w:tcPr>
@@ -1393,7 +1393,7 @@
             </w:tcBorders>
             <w:shd w:color="auto" w:fill="auto" w:val="clear"/>
             <w:tcMar>
-              <w:left w:w="35" w:type="dxa"/>
+              <w:left w:w="30" w:type="dxa"/>
             </w:tcMar>
             <w:vAlign w:val="center"/>
           </w:tcPr>
@@ -1432,7 +1432,7 @@
             </w:tcBorders>
             <w:shd w:color="auto" w:fill="auto" w:val="clear"/>
             <w:tcMar>
-              <w:left w:w="35" w:type="dxa"/>
+              <w:left w:w="30" w:type="dxa"/>
             </w:tcMar>
             <w:vAlign w:val="center"/>
           </w:tcPr>
@@ -1471,7 +1471,7 @@
             </w:tcBorders>
             <w:shd w:color="auto" w:fill="auto" w:val="clear"/>
             <w:tcMar>
-              <w:left w:w="35" w:type="dxa"/>
+              <w:left w:w="30" w:type="dxa"/>
             </w:tcMar>
             <w:vAlign w:val="center"/>
           </w:tcPr>
@@ -1510,7 +1510,7 @@
             </w:tcBorders>
             <w:shd w:color="auto" w:fill="auto" w:val="clear"/>
             <w:tcMar>
-              <w:left w:w="35" w:type="dxa"/>
+              <w:left w:w="30" w:type="dxa"/>
             </w:tcMar>
             <w:vAlign w:val="center"/>
           </w:tcPr>
@@ -1549,7 +1549,7 @@
             </w:tcBorders>
             <w:shd w:color="auto" w:fill="auto" w:val="clear"/>
             <w:tcMar>
-              <w:left w:w="35" w:type="dxa"/>
+              <w:left w:w="30" w:type="dxa"/>
             </w:tcMar>
             <w:vAlign w:val="center"/>
           </w:tcPr>
@@ -1585,7 +1585,7 @@
             </w:tcBorders>
             <w:shd w:color="auto" w:fill="auto" w:val="clear"/>
             <w:tcMar>
-              <w:left w:w="35" w:type="dxa"/>
+              <w:left w:w="30" w:type="dxa"/>
             </w:tcMar>
             <w:vAlign w:val="center"/>
           </w:tcPr>
@@ -1646,7 +1646,7 @@
             </w:tcBorders>
             <w:shd w:color="auto" w:fill="auto" w:val="clear"/>
             <w:tcMar>
-              <w:left w:w="35" w:type="dxa"/>
+              <w:left w:w="30" w:type="dxa"/>
             </w:tcMar>
             <w:vAlign w:val="center"/>
           </w:tcPr>
@@ -1684,7 +1684,7 @@
             </w:tcBorders>
             <w:shd w:color="auto" w:fill="auto" w:val="clear"/>
             <w:tcMar>
-              <w:left w:w="35" w:type="dxa"/>
+              <w:left w:w="30" w:type="dxa"/>
             </w:tcMar>
             <w:vAlign w:val="center"/>
           </w:tcPr>
@@ -1758,7 +1758,7 @@
             </w:tcBorders>
             <w:shd w:color="auto" w:fill="auto" w:val="clear"/>
             <w:tcMar>
-              <w:left w:w="35" w:type="dxa"/>
+              <w:left w:w="30" w:type="dxa"/>
             </w:tcMar>
             <w:vAlign w:val="center"/>
           </w:tcPr>
@@ -1810,7 +1810,7 @@
             </w:tcBorders>
             <w:shd w:color="auto" w:fill="auto" w:val="clear"/>
             <w:tcMar>
-              <w:left w:w="35" w:type="dxa"/>
+              <w:left w:w="30" w:type="dxa"/>
             </w:tcMar>
             <w:vAlign w:val="center"/>
           </w:tcPr>
@@ -2049,7 +2049,7 @@
       <w:tblPr>
         <w:tblW w:w="9222" w:type="dxa"/>
         <w:jc w:val="left"/>
-        <w:tblInd w:w="-30" w:type="dxa"/>
+        <w:tblInd w:w="-35" w:type="dxa"/>
         <w:tblBorders>
           <w:top w:val="single" w:sz="4" w:space="0" w:color="000001"/>
           <w:left w:val="single" w:sz="4" w:space="0" w:color="000001"/>
@@ -2060,7 +2060,7 @@
         </w:tblBorders>
         <w:tblCellMar>
           <w:top w:w="0" w:type="dxa"/>
-          <w:left w:w="78" w:type="dxa"/>
+          <w:left w:w="73" w:type="dxa"/>
           <w:bottom w:w="0" w:type="dxa"/>
           <w:right w:w="108" w:type="dxa"/>
         </w:tblCellMar>
@@ -2068,9 +2068,9 @@
       </w:tblPr>
       <w:tblGrid>
         <w:gridCol w:w="2299"/>
-        <w:gridCol w:w="1227"/>
+        <w:gridCol w:w="1226"/>
         <w:gridCol w:w="2970"/>
-        <w:gridCol w:w="2725"/>
+        <w:gridCol w:w="2726"/>
       </w:tblGrid>
       <w:tr>
         <w:trPr/>
@@ -2088,7 +2088,7 @@
             </w:tcBorders>
             <w:shd w:color="auto" w:fill="auto" w:val="clear"/>
             <w:tcMar>
-              <w:left w:w="78" w:type="dxa"/>
+              <w:left w:w="73" w:type="dxa"/>
             </w:tcMar>
           </w:tcPr>
           <w:p>
@@ -2195,7 +2195,7 @@
             </w:tcBorders>
             <w:shd w:color="auto" w:fill="auto" w:val="clear"/>
             <w:tcMar>
-              <w:left w:w="78" w:type="dxa"/>
+              <w:left w:w="73" w:type="dxa"/>
             </w:tcMar>
           </w:tcPr>
           <w:p>
@@ -2220,7 +2220,7 @@
         </w:tc>
         <w:tc>
           <w:tcPr>
-            <w:tcW w:w="1227" w:type="dxa"/>
+            <w:tcW w:w="1226" w:type="dxa"/>
             <w:tcBorders>
               <w:top w:val="single" w:sz="4" w:space="0" w:color="000001"/>
               <w:left w:val="single" w:sz="4" w:space="0" w:color="000001"/>
@@ -2231,7 +2231,7 @@
             </w:tcBorders>
             <w:shd w:color="auto" w:fill="auto" w:val="clear"/>
             <w:tcMar>
-              <w:left w:w="78" w:type="dxa"/>
+              <w:left w:w="73" w:type="dxa"/>
             </w:tcMar>
           </w:tcPr>
           <w:p>
@@ -2267,7 +2267,7 @@
             </w:tcBorders>
             <w:shd w:color="auto" w:fill="auto" w:val="clear"/>
             <w:tcMar>
-              <w:left w:w="78" w:type="dxa"/>
+              <w:left w:w="73" w:type="dxa"/>
             </w:tcMar>
           </w:tcPr>
           <w:p>
@@ -2292,7 +2292,7 @@
         </w:tc>
         <w:tc>
           <w:tcPr>
-            <w:tcW w:w="2725" w:type="dxa"/>
+            <w:tcW w:w="2726" w:type="dxa"/>
             <w:tcBorders>
               <w:top w:val="single" w:sz="4" w:space="0" w:color="000001"/>
               <w:left w:val="single" w:sz="4" w:space="0" w:color="000001"/>
@@ -2303,7 +2303,7 @@
             </w:tcBorders>
             <w:shd w:color="auto" w:fill="auto" w:val="clear"/>
             <w:tcMar>
-              <w:left w:w="78" w:type="dxa"/>
+              <w:left w:w="73" w:type="dxa"/>
             </w:tcMar>
           </w:tcPr>
           <w:p>
@@ -2342,7 +2342,7 @@
             </w:tcBorders>
             <w:shd w:color="auto" w:fill="auto" w:val="clear"/>
             <w:tcMar>
-              <w:left w:w="78" w:type="dxa"/>
+              <w:left w:w="73" w:type="dxa"/>
             </w:tcMar>
           </w:tcPr>
           <w:p>
@@ -2394,7 +2394,7 @@
         </w:tc>
         <w:tc>
           <w:tcPr>
-            <w:tcW w:w="1227" w:type="dxa"/>
+            <w:tcW w:w="1226" w:type="dxa"/>
             <w:tcBorders>
               <w:top w:val="single" w:sz="4" w:space="0" w:color="000001"/>
               <w:left w:val="single" w:sz="4" w:space="0" w:color="000001"/>
@@ -2405,7 +2405,7 @@
             </w:tcBorders>
             <w:shd w:color="auto" w:fill="auto" w:val="clear"/>
             <w:tcMar>
-              <w:left w:w="78" w:type="dxa"/>
+              <w:left w:w="73" w:type="dxa"/>
             </w:tcMar>
           </w:tcPr>
           <w:p>
@@ -2445,7 +2445,7 @@
             </w:tcBorders>
             <w:shd w:color="auto" w:fill="auto" w:val="clear"/>
             <w:tcMar>
-              <w:left w:w="78" w:type="dxa"/>
+              <w:left w:w="73" w:type="dxa"/>
             </w:tcMar>
           </w:tcPr>
           <w:p>
@@ -2467,7 +2467,7 @@
         </w:tc>
         <w:tc>
           <w:tcPr>
-            <w:tcW w:w="2725" w:type="dxa"/>
+            <w:tcW w:w="2726" w:type="dxa"/>
             <w:tcBorders>
               <w:top w:val="single" w:sz="4" w:space="0" w:color="000001"/>
               <w:left w:val="single" w:sz="4" w:space="0" w:color="000001"/>
@@ -2478,7 +2478,7 @@
             </w:tcBorders>
             <w:shd w:color="auto" w:fill="auto" w:val="clear"/>
             <w:tcMar>
-              <w:left w:w="78" w:type="dxa"/>
+              <w:left w:w="73" w:type="dxa"/>
             </w:tcMar>
           </w:tcPr>
           <w:p>
@@ -2554,7 +2554,7 @@
             </w:tcBorders>
             <w:shd w:color="auto" w:fill="auto" w:val="clear"/>
             <w:tcMar>
-              <w:left w:w="78" w:type="dxa"/>
+              <w:left w:w="73" w:type="dxa"/>
             </w:tcMar>
           </w:tcPr>
           <w:p>
@@ -2597,7 +2597,7 @@
         </w:tc>
         <w:tc>
           <w:tcPr>
-            <w:tcW w:w="1227" w:type="dxa"/>
+            <w:tcW w:w="1226" w:type="dxa"/>
             <w:tcBorders>
               <w:top w:val="single" w:sz="4" w:space="0" w:color="000001"/>
               <w:left w:val="single" w:sz="4" w:space="0" w:color="000001"/>
@@ -2608,7 +2608,7 @@
             </w:tcBorders>
             <w:shd w:color="auto" w:fill="auto" w:val="clear"/>
             <w:tcMar>
-              <w:left w:w="78" w:type="dxa"/>
+              <w:left w:w="73" w:type="dxa"/>
             </w:tcMar>
           </w:tcPr>
           <w:p>
@@ -2642,7 +2642,7 @@
             </w:tcBorders>
             <w:shd w:color="auto" w:fill="auto" w:val="clear"/>
             <w:tcMar>
-              <w:left w:w="78" w:type="dxa"/>
+              <w:left w:w="73" w:type="dxa"/>
             </w:tcMar>
           </w:tcPr>
           <w:p>
@@ -2665,7 +2665,7 @@
         </w:tc>
         <w:tc>
           <w:tcPr>
-            <w:tcW w:w="2725" w:type="dxa"/>
+            <w:tcW w:w="2726" w:type="dxa"/>
             <w:tcBorders>
               <w:top w:val="single" w:sz="4" w:space="0" w:color="000001"/>
               <w:left w:val="single" w:sz="4" w:space="0" w:color="000001"/>
@@ -2676,7 +2676,7 @@
             </w:tcBorders>
             <w:shd w:color="auto" w:fill="auto" w:val="clear"/>
             <w:tcMar>
-              <w:left w:w="78" w:type="dxa"/>
+              <w:left w:w="73" w:type="dxa"/>
             </w:tcMar>
           </w:tcPr>
           <w:p>
@@ -2708,7 +2708,7 @@
             </w:tcBorders>
             <w:shd w:color="auto" w:fill="auto" w:val="clear"/>
             <w:tcMar>
-              <w:left w:w="78" w:type="dxa"/>
+              <w:left w:w="73" w:type="dxa"/>
             </w:tcMar>
           </w:tcPr>
           <w:p>
@@ -2746,7 +2746,7 @@
         </w:tc>
         <w:tc>
           <w:tcPr>
-            <w:tcW w:w="1227" w:type="dxa"/>
+            <w:tcW w:w="1226" w:type="dxa"/>
             <w:tcBorders>
               <w:top w:val="single" w:sz="4" w:space="0" w:color="000001"/>
               <w:left w:val="single" w:sz="4" w:space="0" w:color="000001"/>
@@ -2757,7 +2757,7 @@
             </w:tcBorders>
             <w:shd w:color="auto" w:fill="auto" w:val="clear"/>
             <w:tcMar>
-              <w:left w:w="78" w:type="dxa"/>
+              <w:left w:w="73" w:type="dxa"/>
             </w:tcMar>
           </w:tcPr>
           <w:p>
@@ -2791,7 +2791,7 @@
             </w:tcBorders>
             <w:shd w:color="auto" w:fill="auto" w:val="clear"/>
             <w:tcMar>
-              <w:left w:w="78" w:type="dxa"/>
+              <w:left w:w="73" w:type="dxa"/>
             </w:tcMar>
           </w:tcPr>
           <w:p>
@@ -2814,7 +2814,7 @@
         </w:tc>
         <w:tc>
           <w:tcPr>
-            <w:tcW w:w="2725" w:type="dxa"/>
+            <w:tcW w:w="2726" w:type="dxa"/>
             <w:tcBorders>
               <w:top w:val="single" w:sz="4" w:space="0" w:color="000001"/>
               <w:left w:val="single" w:sz="4" w:space="0" w:color="000001"/>
@@ -2825,7 +2825,7 @@
             </w:tcBorders>
             <w:shd w:color="auto" w:fill="auto" w:val="clear"/>
             <w:tcMar>
-              <w:left w:w="78" w:type="dxa"/>
+              <w:left w:w="73" w:type="dxa"/>
             </w:tcMar>
           </w:tcPr>
           <w:p>
@@ -2857,7 +2857,7 @@
             </w:tcBorders>
             <w:shd w:color="auto" w:fill="auto" w:val="clear"/>
             <w:tcMar>
-              <w:left w:w="78" w:type="dxa"/>
+              <w:left w:w="73" w:type="dxa"/>
             </w:tcMar>
           </w:tcPr>
           <w:p>
@@ -2889,7 +2889,7 @@
         </w:tc>
         <w:tc>
           <w:tcPr>
-            <w:tcW w:w="1227" w:type="dxa"/>
+            <w:tcW w:w="1226" w:type="dxa"/>
             <w:tcBorders>
               <w:top w:val="single" w:sz="4" w:space="0" w:color="000001"/>
               <w:left w:val="single" w:sz="4" w:space="0" w:color="000001"/>
@@ -2900,7 +2900,7 @@
             </w:tcBorders>
             <w:shd w:color="auto" w:fill="auto" w:val="clear"/>
             <w:tcMar>
-              <w:left w:w="78" w:type="dxa"/>
+              <w:left w:w="73" w:type="dxa"/>
             </w:tcMar>
           </w:tcPr>
           <w:p>
@@ -2934,7 +2934,7 @@
             </w:tcBorders>
             <w:shd w:color="auto" w:fill="auto" w:val="clear"/>
             <w:tcMar>
-              <w:left w:w="78" w:type="dxa"/>
+              <w:left w:w="73" w:type="dxa"/>
             </w:tcMar>
           </w:tcPr>
           <w:p>
@@ -2957,7 +2957,7 @@
         </w:tc>
         <w:tc>
           <w:tcPr>
-            <w:tcW w:w="2725" w:type="dxa"/>
+            <w:tcW w:w="2726" w:type="dxa"/>
             <w:tcBorders>
               <w:top w:val="single" w:sz="4" w:space="0" w:color="000001"/>
               <w:left w:val="single" w:sz="4" w:space="0" w:color="000001"/>
@@ -2968,7 +2968,7 @@
             </w:tcBorders>
             <w:shd w:color="auto" w:fill="auto" w:val="clear"/>
             <w:tcMar>
-              <w:left w:w="78" w:type="dxa"/>
+              <w:left w:w="73" w:type="dxa"/>
             </w:tcMar>
           </w:tcPr>
           <w:p>
@@ -3000,7 +3000,7 @@
             </w:tcBorders>
             <w:shd w:color="auto" w:fill="auto" w:val="clear"/>
             <w:tcMar>
-              <w:left w:w="78" w:type="dxa"/>
+              <w:left w:w="73" w:type="dxa"/>
             </w:tcMar>
           </w:tcPr>
           <w:p>
@@ -3022,7 +3022,7 @@
         </w:tc>
         <w:tc>
           <w:tcPr>
-            <w:tcW w:w="1227" w:type="dxa"/>
+            <w:tcW w:w="1226" w:type="dxa"/>
             <w:tcBorders>
               <w:top w:val="single" w:sz="4" w:space="0" w:color="000001"/>
               <w:left w:val="single" w:sz="4" w:space="0" w:color="000001"/>
@@ -3033,7 +3033,7 @@
             </w:tcBorders>
             <w:shd w:color="auto" w:fill="auto" w:val="clear"/>
             <w:tcMar>
-              <w:left w:w="78" w:type="dxa"/>
+              <w:left w:w="73" w:type="dxa"/>
             </w:tcMar>
           </w:tcPr>
           <w:p>
@@ -3067,7 +3067,7 @@
             </w:tcBorders>
             <w:shd w:color="auto" w:fill="auto" w:val="clear"/>
             <w:tcMar>
-              <w:left w:w="78" w:type="dxa"/>
+              <w:left w:w="73" w:type="dxa"/>
             </w:tcMar>
           </w:tcPr>
           <w:p>
@@ -3090,7 +3090,7 @@
         </w:tc>
         <w:tc>
           <w:tcPr>
-            <w:tcW w:w="2725" w:type="dxa"/>
+            <w:tcW w:w="2726" w:type="dxa"/>
             <w:tcBorders>
               <w:top w:val="single" w:sz="4" w:space="0" w:color="000001"/>
               <w:left w:val="single" w:sz="4" w:space="0" w:color="000001"/>
@@ -3101,7 +3101,7 @@
             </w:tcBorders>
             <w:shd w:color="auto" w:fill="auto" w:val="clear"/>
             <w:tcMar>
-              <w:left w:w="78" w:type="dxa"/>
+              <w:left w:w="73" w:type="dxa"/>
             </w:tcMar>
           </w:tcPr>
           <w:p>
@@ -3771,7 +3771,7 @@
       <w:tblPr>
         <w:tblW w:w="9190" w:type="dxa"/>
         <w:jc w:val="left"/>
-        <w:tblInd w:w="-35" w:type="dxa"/>
+        <w:tblInd w:w="-40" w:type="dxa"/>
         <w:tblBorders>
           <w:top w:val="single" w:sz="4" w:space="0" w:color="000001"/>
           <w:left w:val="single" w:sz="4" w:space="0" w:color="000001"/>
@@ -3780,7 +3780,7 @@
         </w:tblBorders>
         <w:tblCellMar>
           <w:top w:w="0" w:type="dxa"/>
-          <w:left w:w="73" w:type="dxa"/>
+          <w:left w:w="68" w:type="dxa"/>
           <w:bottom w:w="0" w:type="dxa"/>
           <w:right w:w="108" w:type="dxa"/>
         </w:tblCellMar>
@@ -3805,7 +3805,7 @@
             </w:tcBorders>
             <w:shd w:color="auto" w:fill="auto" w:val="clear"/>
             <w:tcMar>
-              <w:left w:w="73" w:type="dxa"/>
+              <w:left w:w="68" w:type="dxa"/>
             </w:tcMar>
           </w:tcPr>
           <w:p>
@@ -3840,7 +3840,7 @@
             </w:tcBorders>
             <w:shd w:color="auto" w:fill="auto" w:val="clear"/>
             <w:tcMar>
-              <w:left w:w="73" w:type="dxa"/>
+              <w:left w:w="68" w:type="dxa"/>
             </w:tcMar>
           </w:tcPr>
           <w:p>
@@ -4031,7 +4031,7 @@
             </w:tcBorders>
             <w:shd w:color="auto" w:fill="auto" w:val="clear"/>
             <w:tcMar>
-              <w:left w:w="73" w:type="dxa"/>
+              <w:left w:w="68" w:type="dxa"/>
             </w:tcMar>
           </w:tcPr>
           <w:p>
@@ -4066,7 +4066,7 @@
             </w:tcBorders>
             <w:shd w:color="auto" w:fill="auto" w:val="clear"/>
             <w:tcMar>
-              <w:left w:w="73" w:type="dxa"/>
+              <w:left w:w="68" w:type="dxa"/>
             </w:tcMar>
           </w:tcPr>
           <w:p>
@@ -5063,7 +5063,7 @@
             </w:tcBorders>
             <w:shd w:color="auto" w:fill="auto" w:val="clear"/>
             <w:tcMar>
-              <w:left w:w="73" w:type="dxa"/>
+              <w:left w:w="68" w:type="dxa"/>
             </w:tcMar>
           </w:tcPr>
           <w:p>
@@ -5113,7 +5113,7 @@
             </w:tcBorders>
             <w:shd w:color="auto" w:fill="auto" w:val="clear"/>
             <w:tcMar>
-              <w:left w:w="73" w:type="dxa"/>
+              <w:left w:w="68" w:type="dxa"/>
             </w:tcMar>
           </w:tcPr>
           <w:p>
@@ -5656,7 +5656,7 @@
             </w:tcBorders>
             <w:shd w:color="auto" w:fill="auto" w:val="clear"/>
             <w:tcMar>
-              <w:left w:w="73" w:type="dxa"/>
+              <w:left w:w="68" w:type="dxa"/>
             </w:tcMar>
           </w:tcPr>
           <w:p>
@@ -5706,7 +5706,7 @@
             </w:tcBorders>
             <w:shd w:color="auto" w:fill="auto" w:val="clear"/>
             <w:tcMar>
-              <w:left w:w="73" w:type="dxa"/>
+              <w:left w:w="68" w:type="dxa"/>
             </w:tcMar>
           </w:tcPr>
           <w:p>
@@ -5828,7 +5828,7 @@
             </w:tcBorders>
             <w:shd w:color="auto" w:fill="auto" w:val="clear"/>
             <w:tcMar>
-              <w:left w:w="73" w:type="dxa"/>
+              <w:left w:w="68" w:type="dxa"/>
             </w:tcMar>
           </w:tcPr>
           <w:p>
@@ -5863,7 +5863,7 @@
             </w:tcBorders>
             <w:shd w:color="auto" w:fill="auto" w:val="clear"/>
             <w:tcMar>
-              <w:left w:w="73" w:type="dxa"/>
+              <w:left w:w="68" w:type="dxa"/>
             </w:tcMar>
           </w:tcPr>
           <w:p>
@@ -5964,25 +5964,9 @@
                 <w:rPr>
                   <w:rFonts w:cs="Calibri"/>
                 </w:rPr>
-                <w:t xml:space="preserve">Zlepšení povědomí </w:t>
+                <w:t>Zlepšení povědomí občanů o kvalitě ovzduší.</w:t>
               </w:r>
             </w:ins>
-            <w:ins w:id="116" w:author="Unknown Author" w:date="2016-11-27T18:44:00Z">
-              <w:r>
-                <w:rPr>
-                  <w:rFonts w:cs="Calibri"/>
-                </w:rPr>
-                <w:t xml:space="preserve">občanů </w:t>
-              </w:r>
-            </w:ins>
-            <w:ins w:id="117" w:author="Unknown Author" w:date="2016-11-27T18:44:00Z">
-              <w:r>
-                <w:rPr>
-                  <w:rFonts w:cs="Calibri"/>
-                </w:rPr>
-                <w:t>o kvalitě ovzduší.</w:t>
-              </w:r>
-            </w:ins>
           </w:p>
           <w:p>
             <w:pPr>
@@ -5992,7 +5976,7 @@
                 <w:rFonts w:cs="Calibri"/>
               </w:rPr>
             </w:pPr>
-            <w:del w:id="118" w:author="Tomas Petru" w:date="2016-11-27T18:18:00Z">
+            <w:del w:id="116" w:author="Tomas Petru" w:date="2016-11-27T18:18:00Z">
               <w:r>
                 <w:rPr>
                   <w:rFonts w:cs="Calibri"/>
@@ -6009,7 +5993,7 @@
                 <w:rFonts w:cs="Calibri"/>
               </w:rPr>
             </w:pPr>
-            <w:del w:id="119" w:author="Tomas Petru" w:date="2016-11-27T18:18:00Z">
+            <w:del w:id="117" w:author="Tomas Petru" w:date="2016-11-27T18:18:00Z">
               <w:r>
                 <w:rPr>
                   <w:rFonts w:cs="Calibri"/>
@@ -6026,7 +6010,7 @@
                 <w:rFonts w:cs="Calibri"/>
               </w:rPr>
             </w:pPr>
-            <w:del w:id="120" w:author="Tomas Petru" w:date="2016-11-27T18:18:00Z">
+            <w:del w:id="118" w:author="Tomas Petru" w:date="2016-11-27T18:18:00Z">
               <w:r>
                 <w:rPr>
                   <w:rFonts w:cs="Calibri"/>
@@ -6066,7 +6050,7 @@
             </w:tcBorders>
             <w:shd w:color="auto" w:fill="auto" w:val="clear"/>
             <w:tcMar>
-              <w:left w:w="73" w:type="dxa"/>
+              <w:left w:w="68" w:type="dxa"/>
             </w:tcMar>
           </w:tcPr>
           <w:p>
@@ -6101,7 +6085,7 @@
             </w:tcBorders>
             <w:shd w:color="auto" w:fill="auto" w:val="clear"/>
             <w:tcMar>
-              <w:left w:w="73" w:type="dxa"/>
+              <w:left w:w="68" w:type="dxa"/>
             </w:tcMar>
           </w:tcPr>
           <w:p>
@@ -6119,7 +6103,7 @@
               </w:rPr>
               <w:t xml:space="preserve">Prototypové řešení </w:t>
             </w:r>
-            <w:ins w:id="121" w:author="Unknown Author" w:date="2016-11-27T18:42:00Z">
+            <w:ins w:id="119" w:author="Unknown Author" w:date="2016-11-27T18:42:00Z">
               <w:r>
                 <w:rPr>
                   <w:rFonts w:cs="Calibri"/>
@@ -6127,7 +6111,7 @@
                 <w:t>nejspíše</w:t>
               </w:r>
             </w:ins>
-            <w:del w:id="122" w:author="Unknown Author" w:date="2016-11-27T18:42:00Z">
+            <w:del w:id="120" w:author="Unknown Author" w:date="2016-11-27T18:42:00Z">
               <w:r>
                 <w:rPr>
                   <w:rFonts w:cs="Calibri"/>
@@ -6151,68 +6135,12 @@
               <w:jc w:val="left"/>
               <w:rPr/>
             </w:pPr>
-            <w:ins w:id="123" w:author="Unknown Author" w:date="2016-11-27T18:44:00Z">
+            <w:ins w:id="121" w:author="Unknown Author" w:date="2016-11-27T18:44:00Z">
               <w:r>
                 <w:rPr>
                   <w:rFonts w:cs="Calibri"/>
                 </w:rPr>
-                <w:t>Bude také možné s</w:t>
-              </w:r>
-            </w:ins>
-            <w:ins w:id="124" w:author="Unknown Author" w:date="2016-11-27T18:44:00Z">
-              <w:r>
-                <w:rPr>
-                  <w:rFonts w:cs="Calibri"/>
-                </w:rPr>
-                <w:t>ledov</w:t>
-              </w:r>
-            </w:ins>
-            <w:ins w:id="125" w:author="Unknown Author" w:date="2016-11-27T18:44:00Z">
-              <w:r>
-                <w:rPr>
-                  <w:rFonts w:cs="Calibri"/>
-                </w:rPr>
-                <w:t>at</w:t>
-              </w:r>
-            </w:ins>
-            <w:ins w:id="126" w:author="Unknown Author" w:date="2016-11-27T18:44:00Z">
-              <w:r>
-                <w:rPr>
-                  <w:rFonts w:cs="Calibri"/>
-                </w:rPr>
-                <w:t xml:space="preserve"> poč</w:t>
-              </w:r>
-            </w:ins>
-            <w:ins w:id="127" w:author="Unknown Author" w:date="2016-11-27T18:44:00Z">
-              <w:r>
-                <w:rPr>
-                  <w:rFonts w:cs="Calibri"/>
-                </w:rPr>
-                <w:t>et</w:t>
-              </w:r>
-            </w:ins>
-            <w:ins w:id="128" w:author="Unknown Author" w:date="2016-11-27T18:44:00Z">
-              <w:r>
-                <w:rPr>
-                  <w:rFonts w:cs="Calibri"/>
-                </w:rPr>
-                <w:t xml:space="preserve"> aktivních uživatelů </w:t>
-              </w:r>
-            </w:ins>
-            <w:ins w:id="129" w:author="Unknown Author" w:date="2016-11-27T18:44:00Z">
-              <w:r>
-                <w:rPr>
-                  <w:rFonts w:cs="Calibri"/>
-                </w:rPr>
-                <w:t>a ze statistik vyhodnocovat oblíbenost/užitečnost projektu</w:t>
-              </w:r>
-            </w:ins>
-            <w:ins w:id="130" w:author="Unknown Author" w:date="2016-11-27T18:44:00Z">
-              <w:r>
-                <w:rPr>
-                  <w:rFonts w:cs="Calibri"/>
-                </w:rPr>
-                <w:t>.</w:t>
+                <w:t>Bude také možné sledovat počet aktivních uživatelů a ze statistik vyhodnocovat oblíbenost/užitečnost projektu.</w:t>
               </w:r>
             </w:ins>
           </w:p>
@@ -6240,7 +6168,7 @@
         <w:rPr>
           <w:i/>
           <w:i/>
-          <w:del w:id="131" w:author="Tomas Petru" w:date="2016-11-27T18:27:00Z"/>
+          <w:del w:id="122" w:author="Tomas Petru" w:date="2016-11-27T18:27:00Z"/>
         </w:rPr>
       </w:pPr>
       <w:r>
@@ -6272,13 +6200,13 @@
         <w:rPr/>
         <w:t xml:space="preserve">Cílovou skupinou je především státní správa, jmenovitě pak Statutární město Ostrava, v jehož kompetenci je vytvoření strategického plánu rozvoje města a kraje, ale také plošné nasazení </w:t>
       </w:r>
-      <w:ins w:id="132" w:author="Unknown Author" w:date="2016-11-27T19:15:00Z">
+      <w:ins w:id="123" w:author="Unknown Author" w:date="2016-11-27T19:15:00Z">
         <w:r>
           <w:rPr/>
           <w:t>Městské sensorové sítě</w:t>
         </w:r>
       </w:ins>
-      <w:del w:id="133" w:author="Unknown Author" w:date="2016-11-27T19:15:00Z">
+      <w:del w:id="124" w:author="Unknown Author" w:date="2016-11-27T19:15:00Z">
         <w:r>
           <w:rPr/>
           <w:delText>řešení</w:delText>
@@ -6288,13 +6216,13 @@
         <w:rPr/>
         <w:t xml:space="preserve"> a je</w:t>
       </w:r>
-      <w:ins w:id="134" w:author="Unknown Author" w:date="2016-11-27T19:15:00Z">
+      <w:ins w:id="125" w:author="Unknown Author" w:date="2016-11-27T19:15:00Z">
         <w:r>
           <w:rPr/>
           <w:t>jí</w:t>
         </w:r>
       </w:ins>
-      <w:del w:id="135" w:author="Unknown Author" w:date="2016-11-27T19:15:00Z">
+      <w:del w:id="126" w:author="Unknown Author" w:date="2016-11-27T19:15:00Z">
         <w:r>
           <w:rPr/>
           <w:delText>ho</w:delText>
@@ -6304,121 +6232,115 @@
         <w:rPr/>
         <w:t xml:space="preserve"> další podpora.</w:t>
       </w:r>
-      <w:ins w:id="136" w:author="Tomas Petru" w:date="2016-11-27T18:24:00Z">
+      <w:ins w:id="127" w:author="Tomas Petru" w:date="2016-11-27T18:24:00Z">
         <w:r>
           <w:rPr/>
           <w:t xml:space="preserve"> </w:t>
         </w:r>
       </w:ins>
-      <w:ins w:id="137" w:author="Unknown Author" w:date="2016-11-27T19:16:00Z">
+      <w:ins w:id="128" w:author="Unknown Author" w:date="2016-11-27T19:16:00Z">
         <w:r>
           <w:rPr/>
           <w:t>MSS</w:t>
         </w:r>
       </w:ins>
-      <w:del w:id="138" w:author="Unknown Author" w:date="2016-11-27T19:16:00Z">
+      <w:del w:id="129" w:author="Unknown Author" w:date="2016-11-27T19:16:00Z">
         <w:r>
           <w:rPr/>
           <w:delText>Tomu</w:delText>
         </w:r>
       </w:del>
-      <w:ins w:id="139" w:author="Tomas Petru" w:date="2016-11-27T18:24:00Z">
+      <w:ins w:id="130" w:author="Tomas Petru" w:date="2016-11-27T18:24:00Z">
         <w:r>
           <w:rPr/>
           <w:t xml:space="preserve"> </w:t>
         </w:r>
       </w:ins>
-      <w:del w:id="140" w:author="Unknown Author" w:date="2016-11-27T19:16:00Z">
+      <w:del w:id="131" w:author="Unknown Author" w:date="2016-11-27T19:16:00Z">
         <w:r>
           <w:rPr/>
           <w:delText>by ř</w:delText>
         </w:r>
       </w:del>
-      <w:ins w:id="141" w:author="Unknown Author" w:date="2016-11-27T19:16:00Z">
+      <w:ins w:id="132" w:author="Unknown Author" w:date="2016-11-27T19:16:00Z">
         <w:r>
           <w:rPr/>
           <w:t>Ř</w:t>
         </w:r>
       </w:ins>
-      <w:ins w:id="142" w:author="Tomas Petru" w:date="2016-11-27T18:24:00Z">
+      <w:ins w:id="133" w:author="Tomas Petru" w:date="2016-11-27T18:24:00Z">
         <w:r>
           <w:rPr/>
           <w:t xml:space="preserve">ešení </w:t>
         </w:r>
       </w:ins>
-      <w:del w:id="143" w:author="Unknown Author" w:date="2016-11-27T19:16:00Z">
+      <w:del w:id="134" w:author="Unknown Author" w:date="2016-11-27T19:16:00Z">
         <w:r>
           <w:rPr/>
           <w:delText xml:space="preserve">mělo </w:delText>
         </w:r>
       </w:del>
-      <w:ins w:id="144" w:author="Tomas Petru" w:date="2016-11-27T18:24:00Z">
+      <w:ins w:id="135" w:author="Tomas Petru" w:date="2016-11-27T18:24:00Z">
         <w:r>
           <w:rPr/>
           <w:t>poskytn</w:t>
         </w:r>
       </w:ins>
-      <w:del w:id="145" w:author="Unknown Author" w:date="2016-11-27T19:16:00Z">
+      <w:del w:id="136" w:author="Unknown Author" w:date="2016-11-27T19:16:00Z">
         <w:r>
           <w:rPr/>
           <w:delText>out</w:delText>
         </w:r>
       </w:del>
-      <w:ins w:id="146" w:author="Unknown Author" w:date="2016-11-27T19:16:00Z">
+      <w:ins w:id="137" w:author="Unknown Author" w:date="2016-11-27T19:16:00Z">
         <w:r>
           <w:rPr/>
           <w:t>e</w:t>
         </w:r>
       </w:ins>
-      <w:ins w:id="147" w:author="Tomas Petru" w:date="2016-11-27T18:24:00Z">
+      <w:ins w:id="138" w:author="Tomas Petru" w:date="2016-11-27T18:24:00Z">
         <w:r>
           <w:rPr/>
           <w:t xml:space="preserve"> přesnější informace o kvalitě ovzduší</w:t>
         </w:r>
       </w:ins>
-      <w:ins w:id="148" w:author="Unknown Author" w:date="2016-11-27T19:17:00Z">
+      <w:ins w:id="139" w:author="Unknown Author" w:date="2016-11-27T19:17:00Z">
         <w:r>
           <w:rPr/>
-          <w:t xml:space="preserve"> </w:t>
+          <w:t xml:space="preserve"> a</w:t>
         </w:r>
       </w:ins>
-      <w:ins w:id="149" w:author="Unknown Author" w:date="2016-11-27T19:17:00Z">
-        <w:r>
-          <w:rPr/>
-          <w:t>a</w:t>
-        </w:r>
-      </w:ins>
-      <w:del w:id="150" w:author="Unknown Author" w:date="2016-11-27T19:17:00Z">
+      <w:del w:id="140" w:author="Unknown Author" w:date="2016-11-27T19:17:00Z">
         <w:r>
           <w:rPr/>
           <w:delText>, ale</w:delText>
         </w:r>
       </w:del>
-      <w:ins w:id="151" w:author="Tomas Petru" w:date="2016-11-27T18:24:00Z">
+      <w:ins w:id="141" w:author="Tomas Petru" w:date="2016-11-27T18:24:00Z">
         <w:r>
           <w:rPr/>
           <w:t xml:space="preserve"> také možnost rychleji a účiněji reagovat</w:t>
         </w:r>
       </w:ins>
-      <w:ins w:id="152" w:author="Tomas Petru" w:date="2016-11-27T18:25:00Z">
+      <w:ins w:id="142" w:author="Tomas Petru" w:date="2016-11-27T18:25:00Z">
         <w:r>
           <w:rPr/>
           <w:t xml:space="preserve"> na </w:t>
         </w:r>
       </w:ins>
-      <w:del w:id="153" w:author="Unknown Author" w:date="2016-11-27T19:17:00Z">
+      <w:del w:id="143" w:author="Unknown Author" w:date="2016-11-27T19:17:00Z">
         <w:r>
           <w:rPr/>
           <w:delText>jeho</w:delText>
         </w:r>
       </w:del>
-      <w:ins w:id="154" w:author="Unknown Author" w:date="2016-11-27T19:17:00Z">
+      <w:ins w:id="144" w:author="Unknown Author" w:date="2016-11-27T19:17:00Z">
         <w:r>
           <w:rPr/>
           <w:t>její</w:t>
         </w:r>
       </w:ins>
-      <w:ins w:id="155" w:author="Tomas Petru" w:date="2016-11-27T18:25:00Z">
+      <w:ins w:id="145" w:author="Tomas Petru" w:date="2016-11-27T18:25:00Z">
         <w:r>
           <w:rPr/>
           <w:t xml:space="preserve"> změny v konkrétních objektech.</w:t>
@@ -6434,25 +6356,25 @@
         <w:rPr/>
         <w:t>Konkrétní dopad při úspěšné realizaci projektu se týká dětí v mateřských školách, pro které je projekt realizován</w:t>
       </w:r>
-      <w:ins w:id="156" w:author="Tomas Petru" w:date="2016-11-27T18:26:00Z">
+      <w:ins w:id="146" w:author="Tomas Petru" w:date="2016-11-27T18:26:00Z">
         <w:r>
           <w:rPr/>
           <w:t>, resp. všech uživatel objektu, k</w:t>
         </w:r>
       </w:ins>
-      <w:ins w:id="157" w:author="Unknown Author" w:date="2016-11-27T19:17:00Z">
+      <w:ins w:id="147" w:author="Unknown Author" w:date="2016-11-27T19:17:00Z">
         <w:r>
           <w:rPr/>
           <w:t>d</w:t>
         </w:r>
       </w:ins>
-      <w:del w:id="158" w:author="Unknown Author" w:date="2016-11-27T19:17:00Z">
+      <w:del w:id="148" w:author="Unknown Author" w:date="2016-11-27T19:17:00Z">
         <w:r>
           <w:rPr/>
           <w:delText>t</w:delText>
         </w:r>
       </w:del>
-      <w:ins w:id="159" w:author="Tomas Petru" w:date="2016-11-27T18:26:00Z">
+      <w:ins w:id="149" w:author="Tomas Petru" w:date="2016-11-27T18:26:00Z">
         <w:r>
           <w:rPr/>
           <w:t>e bude řízena vzduchotechnika na základě analýzy a predikce kvality ovzduší</w:t>
@@ -6483,28 +6405,40 @@
         <w:pStyle w:val="Normal"/>
         <w:rPr/>
       </w:pPr>
-      <w:ins w:id="160" w:author="Unknown Author" w:date="2016-11-27T18:53:00Z">
+      <w:ins w:id="150" w:author="Unknown Author" w:date="2016-11-27T18:53:00Z">
         <w:r>
           <w:rPr>
             <w:rFonts w:eastAsia="Droid Sans Fallback"/>
           </w:rPr>
-          <w:t>P</w:t>
+          <w:t>Příklady dalších cílových skupin:</w:t>
         </w:r>
       </w:ins>
-      <w:ins w:id="161" w:author="Unknown Author" w:date="2016-11-27T18:53:00Z">
+    </w:p>
+    <w:p>
+      <w:pPr>
+        <w:pStyle w:val="Normal"/>
+        <w:rPr/>
+      </w:pPr>
+      <w:ins w:id="151" w:author="Unknown Author" w:date="2016-11-27T18:53:00Z">
         <w:r>
           <w:rPr>
             <w:rFonts w:eastAsia="Droid Sans Fallback"/>
           </w:rPr>
-          <w:t>říklady dalších cílových skupin</w:t>
+          <w:t>Organizace spolupracující na projektu mohou očekávat pozitivní PR pro své produkty a technologie (Měření: Návštěvnost webu, Impakt na Facebooku).</w:t>
         </w:r>
       </w:ins>
-      <w:ins w:id="162" w:author="Unknown Author" w:date="2016-11-27T18:53:00Z">
+    </w:p>
+    <w:p>
+      <w:pPr>
+        <w:pStyle w:val="Normal"/>
+        <w:rPr/>
+      </w:pPr>
+      <w:ins w:id="152" w:author="Unknown Author" w:date="2016-11-27T18:53:00Z">
         <w:r>
           <w:rPr>
             <w:rFonts w:eastAsia="Droid Sans Fallback"/>
           </w:rPr>
-          <w:t>:</w:t>
+          <w:t>Jednotlivci vlastnící data o životním prostředí, získají platformu pro jejich zpracování a sdílení (Měření: Množství uploadovaných dat).</w:t>
         </w:r>
       </w:ins>
     </w:p>
@@ -6513,551 +6447,59 @@
         <w:pStyle w:val="Normal"/>
         <w:rPr/>
       </w:pPr>
-      <w:ins w:id="163" w:author="Unknown Author" w:date="2016-11-27T18:53:00Z">
+      <w:ins w:id="153" w:author="Unknown Author" w:date="2016-11-27T18:53:00Z">
         <w:r>
           <w:rPr>
             <w:rFonts w:eastAsia="Droid Sans Fallback"/>
           </w:rPr>
-          <w:t xml:space="preserve">Organizace spolupracující </w:t>
+          <w:t>Vědečtí pracovníci budou moct snadněji získat enviromentální data díky otevřenosti systému (Měření: Počet stažení).</w:t>
         </w:r>
       </w:ins>
-      <w:ins w:id="164" w:author="Unknown Author" w:date="2016-11-27T18:53:00Z">
+    </w:p>
+    <w:p>
+      <w:pPr>
+        <w:pStyle w:val="Normal"/>
+        <w:rPr/>
+      </w:pPr>
+      <w:ins w:id="154" w:author="Unknown Author" w:date="2016-11-27T18:53:00Z">
         <w:r>
           <w:rPr>
             <w:rFonts w:eastAsia="Droid Sans Fallback"/>
           </w:rPr>
-          <w:t xml:space="preserve">na projektu </w:t>
+          <w:t>Občané města získají okamžitý přístup k aktuální situaci znečištění a předpovědi na další období pomocí mobilních aplikací (Měření: Návštěvnost webu).</w:t>
         </w:r>
       </w:ins>
-      <w:ins w:id="165" w:author="Unknown Author" w:date="2016-11-27T18:53:00Z">
+    </w:p>
+    <w:p>
+      <w:pPr>
+        <w:pStyle w:val="Normal"/>
+        <w:rPr/>
+      </w:pPr>
+      <w:ins w:id="155" w:author="Unknown Author" w:date="2016-11-27T18:53:00Z">
         <w:r>
           <w:rPr>
             <w:rFonts w:eastAsia="Droid Sans Fallback"/>
           </w:rPr>
-          <w:t>mohou očekávat</w:t>
+          <w:t>Průmysl závislý na počasí a s potřebou znát automatizované predikce bude moci využít data pomocí API pro své aplikace (majitelé solárních elektráren) (Měření: Množství odběru predikcí).</w:t>
         </w:r>
       </w:ins>
-      <w:ins w:id="166" w:author="Unknown Author" w:date="2016-11-27T18:53:00Z">
+    </w:p>
+    <w:p>
+      <w:pPr>
+        <w:pStyle w:val="Normal"/>
+        <w:rPr>
+          <w:rFonts w:ascii="Calibri" w:hAnsi="Calibri" w:eastAsia="Droid Sans Fallback" w:cs="Calibri" w:asciiTheme="minorHAnsi" w:hAnsiTheme="minorHAnsi"/>
+          <w:i/>
+          <w:i/>
+          <w:szCs w:val="24"/>
+        </w:rPr>
+      </w:pPr>
+      <w:ins w:id="156" w:author="Unknown Author" w:date="2016-11-27T18:53:00Z">
         <w:r>
           <w:rPr>
             <w:rFonts w:eastAsia="Droid Sans Fallback"/>
           </w:rPr>
-          <w:t xml:space="preserve"> pozitivní </w:t>
-        </w:r>
-      </w:ins>
-      <w:ins w:id="167" w:author="Unknown Author" w:date="2016-11-27T18:53:00Z">
-        <w:r>
-          <w:rPr>
-            <w:rFonts w:eastAsia="Droid Sans Fallback"/>
-          </w:rPr>
-          <w:t>PR</w:t>
-        </w:r>
-      </w:ins>
-      <w:ins w:id="168" w:author="Unknown Author" w:date="2016-11-27T18:53:00Z">
-        <w:r>
-          <w:rPr>
-            <w:rFonts w:eastAsia="Droid Sans Fallback"/>
-          </w:rPr>
-          <w:t xml:space="preserve"> pro své </w:t>
-        </w:r>
-      </w:ins>
-      <w:ins w:id="169" w:author="Unknown Author" w:date="2016-11-27T18:53:00Z">
-        <w:r>
-          <w:rPr>
-            <w:rFonts w:eastAsia="Droid Sans Fallback"/>
-          </w:rPr>
-          <w:t xml:space="preserve">produkty a </w:t>
-        </w:r>
-      </w:ins>
-      <w:ins w:id="170" w:author="Unknown Author" w:date="2016-11-27T18:53:00Z">
-        <w:r>
-          <w:rPr>
-            <w:rFonts w:eastAsia="Droid Sans Fallback"/>
-          </w:rPr>
-          <w:t>technologie (Měření: Návštěvnost webu, Impakt na Facebooku).</w:t>
-        </w:r>
-      </w:ins>
-    </w:p>
-    <w:p>
-      <w:pPr>
-        <w:pStyle w:val="Normal"/>
-        <w:rPr/>
-      </w:pPr>
-      <w:ins w:id="171" w:author="Unknown Author" w:date="2016-11-27T18:53:00Z">
-        <w:r>
-          <w:rPr>
-            <w:rFonts w:eastAsia="Droid Sans Fallback"/>
-          </w:rPr>
-          <w:t>Jednotlivci vlastnící</w:t>
-        </w:r>
-      </w:ins>
-      <w:ins w:id="172" w:author="Unknown Author" w:date="2016-11-27T18:53:00Z">
-        <w:r>
-          <w:rPr>
-            <w:rFonts w:eastAsia="Droid Sans Fallback"/>
-          </w:rPr>
-          <w:t xml:space="preserve"> data o životním prostředí, </w:t>
-        </w:r>
-      </w:ins>
-      <w:ins w:id="173" w:author="Unknown Author" w:date="2016-11-27T18:53:00Z">
-        <w:r>
-          <w:rPr>
-            <w:rFonts w:eastAsia="Droid Sans Fallback"/>
-          </w:rPr>
-          <w:t xml:space="preserve">získají platformu pro jejich zpracování a sdílení </w:t>
-        </w:r>
-      </w:ins>
-      <w:ins w:id="174" w:author="Unknown Author" w:date="2016-11-27T18:53:00Z">
-        <w:r>
-          <w:rPr>
-            <w:rFonts w:eastAsia="Droid Sans Fallback"/>
-          </w:rPr>
-          <w:t>(Měření: Množství uploadovaných dat).</w:t>
-        </w:r>
-      </w:ins>
-    </w:p>
-    <w:p>
-      <w:pPr>
-        <w:pStyle w:val="Normal"/>
-        <w:rPr/>
-      </w:pPr>
-      <w:ins w:id="175" w:author="Unknown Author" w:date="2016-11-27T18:53:00Z">
-        <w:r>
-          <w:rPr>
-            <w:rFonts w:eastAsia="Droid Sans Fallback"/>
-          </w:rPr>
-          <w:t>Vědečtí pracovníci</w:t>
-        </w:r>
-      </w:ins>
-      <w:ins w:id="176" w:author="Unknown Author" w:date="2016-11-27T18:53:00Z">
-        <w:r>
-          <w:rPr>
-            <w:rFonts w:eastAsia="Droid Sans Fallback"/>
-          </w:rPr>
-          <w:t xml:space="preserve"> </w:t>
-        </w:r>
-      </w:ins>
-      <w:ins w:id="177" w:author="Unknown Author" w:date="2016-11-27T18:53:00Z">
-        <w:r>
-          <w:rPr>
-            <w:rFonts w:eastAsia="Droid Sans Fallback"/>
-          </w:rPr>
-          <w:t>budou moct snadněji získat enviromentální data díky otevřenosti systému</w:t>
-        </w:r>
-      </w:ins>
-      <w:ins w:id="178" w:author="Unknown Author" w:date="2016-11-27T18:53:00Z">
-        <w:r>
-          <w:rPr>
-            <w:rFonts w:eastAsia="Droid Sans Fallback"/>
-          </w:rPr>
-          <w:t xml:space="preserve"> (Měření: Počet stažení).</w:t>
-        </w:r>
-      </w:ins>
-    </w:p>
-    <w:p>
-      <w:pPr>
-        <w:pStyle w:val="Normal"/>
-        <w:rPr/>
-      </w:pPr>
-      <w:ins w:id="179" w:author="Unknown Author" w:date="2016-11-27T18:53:00Z">
-        <w:r>
-          <w:rPr>
-            <w:rFonts w:eastAsia="Droid Sans Fallback"/>
-          </w:rPr>
-          <w:t xml:space="preserve">Občané města získají okamžitý přístup k </w:t>
-        </w:r>
-      </w:ins>
-      <w:ins w:id="180" w:author="Unknown Author" w:date="2016-11-27T18:53:00Z">
-        <w:r>
-          <w:rPr>
-            <w:rFonts w:eastAsia="Droid Sans Fallback"/>
-          </w:rPr>
-          <w:t xml:space="preserve">aktuální </w:t>
-        </w:r>
-      </w:ins>
-      <w:ins w:id="181" w:author="Unknown Author" w:date="2016-11-27T18:53:00Z">
-        <w:r>
-          <w:rPr>
-            <w:rFonts w:eastAsia="Droid Sans Fallback"/>
-          </w:rPr>
-          <w:t>situaci</w:t>
-        </w:r>
-      </w:ins>
-      <w:ins w:id="182" w:author="Unknown Author" w:date="2016-11-27T18:53:00Z">
-        <w:r>
-          <w:rPr>
-            <w:rFonts w:eastAsia="Droid Sans Fallback"/>
-          </w:rPr>
-          <w:t xml:space="preserve"> znečištění a předpověd</w:t>
-        </w:r>
-      </w:ins>
-      <w:ins w:id="183" w:author="Unknown Author" w:date="2016-11-27T18:53:00Z">
-        <w:r>
-          <w:rPr>
-            <w:rFonts w:eastAsia="Droid Sans Fallback"/>
-          </w:rPr>
-          <w:t>i</w:t>
-        </w:r>
-      </w:ins>
-      <w:ins w:id="184" w:author="Unknown Author" w:date="2016-11-27T18:53:00Z">
-        <w:r>
-          <w:rPr>
-            <w:rFonts w:eastAsia="Droid Sans Fallback"/>
-          </w:rPr>
-          <w:t xml:space="preserve"> na další </w:t>
-        </w:r>
-      </w:ins>
-      <w:ins w:id="185" w:author="Unknown Author" w:date="2016-11-27T18:53:00Z">
-        <w:r>
-          <w:rPr>
-            <w:rFonts w:eastAsia="Droid Sans Fallback"/>
-          </w:rPr>
-          <w:t>období pomocí mobilních aplikací</w:t>
-        </w:r>
-      </w:ins>
-      <w:ins w:id="186" w:author="Unknown Author" w:date="2016-11-27T18:53:00Z">
-        <w:r>
-          <w:rPr>
-            <w:rFonts w:eastAsia="Droid Sans Fallback"/>
-          </w:rPr>
-          <w:t xml:space="preserve"> (Měření: Návštěvnost webu).</w:t>
-        </w:r>
-      </w:ins>
-    </w:p>
-    <w:p>
-      <w:pPr>
-        <w:pStyle w:val="Normal"/>
-        <w:rPr/>
-      </w:pPr>
-      <w:ins w:id="187" w:author="Unknown Author" w:date="2016-11-27T18:53:00Z">
-        <w:r>
-          <w:rPr>
-            <w:rFonts w:eastAsia="Droid Sans Fallback"/>
-          </w:rPr>
-          <w:t>P</w:t>
-        </w:r>
-      </w:ins>
-      <w:ins w:id="188" w:author="Unknown Author" w:date="2016-11-27T18:53:00Z">
-        <w:r>
-          <w:rPr>
-            <w:rFonts w:eastAsia="Droid Sans Fallback"/>
-          </w:rPr>
-          <w:t>růmysl závisl</w:t>
-        </w:r>
-      </w:ins>
-      <w:ins w:id="189" w:author="Unknown Author" w:date="2016-11-27T18:53:00Z">
-        <w:r>
-          <w:rPr>
-            <w:rFonts w:eastAsia="Droid Sans Fallback"/>
-          </w:rPr>
-          <w:t>ý</w:t>
-        </w:r>
-      </w:ins>
-      <w:ins w:id="190" w:author="Unknown Author" w:date="2016-11-27T18:53:00Z">
-        <w:r>
-          <w:rPr>
-            <w:rFonts w:eastAsia="Droid Sans Fallback"/>
-          </w:rPr>
-          <w:t xml:space="preserve"> na počasí a </w:t>
-        </w:r>
-      </w:ins>
-      <w:ins w:id="191" w:author="Unknown Author" w:date="2016-11-27T18:53:00Z">
-        <w:r>
-          <w:rPr>
-            <w:rFonts w:eastAsia="Droid Sans Fallback"/>
-          </w:rPr>
-          <w:t xml:space="preserve">s </w:t>
-        </w:r>
-      </w:ins>
-      <w:ins w:id="192" w:author="Unknown Author" w:date="2016-11-27T18:53:00Z">
-        <w:r>
-          <w:rPr>
-            <w:rFonts w:eastAsia="Droid Sans Fallback"/>
-          </w:rPr>
-          <w:t>potřeb</w:t>
-        </w:r>
-      </w:ins>
-      <w:ins w:id="193" w:author="Unknown Author" w:date="2016-11-27T18:53:00Z">
-        <w:r>
-          <w:rPr>
-            <w:rFonts w:eastAsia="Droid Sans Fallback"/>
-          </w:rPr>
-          <w:t>ou</w:t>
-        </w:r>
-      </w:ins>
-      <w:ins w:id="194" w:author="Unknown Author" w:date="2016-11-27T18:53:00Z">
-        <w:r>
-          <w:rPr>
-            <w:rFonts w:eastAsia="Droid Sans Fallback"/>
-          </w:rPr>
-          <w:t xml:space="preserve"> znát automatizované predikce </w:t>
-        </w:r>
-      </w:ins>
-      <w:ins w:id="195" w:author="Unknown Author" w:date="2016-11-27T18:53:00Z">
-        <w:r>
-          <w:rPr>
-            <w:rFonts w:eastAsia="Droid Sans Fallback"/>
-          </w:rPr>
-          <w:t>bude moci využít data pomocí API pro své aplikace</w:t>
-        </w:r>
-      </w:ins>
-      <w:ins w:id="196" w:author="Unknown Author" w:date="2016-11-27T18:53:00Z">
-        <w:r>
-          <w:rPr>
-            <w:rFonts w:eastAsia="Droid Sans Fallback"/>
-          </w:rPr>
-          <w:t xml:space="preserve"> (maj</w:t>
-        </w:r>
-      </w:ins>
-      <w:ins w:id="197" w:author="Unknown Author" w:date="2016-11-27T18:53:00Z">
-        <w:r>
-          <w:rPr>
-            <w:rFonts w:eastAsia="Droid Sans Fallback"/>
-          </w:rPr>
-          <w:t>i</w:t>
-        </w:r>
-      </w:ins>
-      <w:ins w:id="198" w:author="Unknown Author" w:date="2016-11-27T18:53:00Z">
-        <w:r>
-          <w:rPr>
-            <w:rFonts w:eastAsia="Droid Sans Fallback"/>
-          </w:rPr>
-          <w:t>telé solárních elektráren) (Měření: Množství odběru predikcí).</w:t>
-        </w:r>
-      </w:ins>
-    </w:p>
-    <w:p>
-      <w:pPr>
-        <w:pStyle w:val="Normal"/>
-        <w:rPr>
-          <w:rFonts w:ascii="Calibri" w:hAnsi="Calibri" w:eastAsia="Droid Sans Fallback" w:cs="Calibri" w:asciiTheme="minorHAnsi" w:hAnsiTheme="minorHAnsi"/>
-          <w:i/>
-          <w:i/>
-          <w:szCs w:val="24"/>
-        </w:rPr>
-      </w:pPr>
-      <w:ins w:id="199" w:author="Unknown Author" w:date="2016-11-27T18:53:00Z">
-        <w:r>
-          <w:rPr>
-            <w:rFonts w:eastAsia="Droid Sans Fallback"/>
-          </w:rPr>
-          <w:t>Vlastní</w:t>
-        </w:r>
-      </w:ins>
-      <w:ins w:id="200" w:author="Unknown Author" w:date="2016-11-27T18:53:00Z">
-        <w:r>
-          <w:rPr>
-            <w:rFonts w:eastAsia="Droid Sans Fallback"/>
-          </w:rPr>
-          <w:t>ci</w:t>
-        </w:r>
-      </w:ins>
-      <w:ins w:id="201" w:author="Unknown Author" w:date="2016-11-27T18:53:00Z">
-        <w:r>
-          <w:rPr>
-            <w:rFonts w:eastAsia="Droid Sans Fallback"/>
-          </w:rPr>
-          <w:t xml:space="preserve"> kancelářsk</w:t>
-        </w:r>
-      </w:ins>
-      <w:ins w:id="202" w:author="Unknown Author" w:date="2016-11-27T18:53:00Z">
-        <w:r>
-          <w:rPr>
-            <w:rFonts w:eastAsia="Droid Sans Fallback"/>
-          </w:rPr>
-          <w:t>ých</w:t>
-        </w:r>
-      </w:ins>
-      <w:ins w:id="203" w:author="Unknown Author" w:date="2016-11-27T18:53:00Z">
-        <w:r>
-          <w:rPr>
-            <w:rFonts w:eastAsia="Droid Sans Fallback"/>
-          </w:rPr>
-          <w:t xml:space="preserve"> budov, </w:t>
-        </w:r>
-      </w:ins>
-      <w:ins w:id="204" w:author="Unknown Author" w:date="2016-11-27T18:53:00Z">
-        <w:r>
-          <w:rPr>
-            <w:rFonts w:eastAsia="Droid Sans Fallback"/>
-          </w:rPr>
-          <w:t xml:space="preserve">kteří potřebují </w:t>
-        </w:r>
-      </w:ins>
-      <w:ins w:id="205" w:author="Unknown Author" w:date="2016-11-27T18:53:00Z">
-        <w:r>
-          <w:rPr>
-            <w:rFonts w:eastAsia="Droid Sans Fallback"/>
-          </w:rPr>
-          <w:t>automatizovan</w:t>
-        </w:r>
-      </w:ins>
-      <w:ins w:id="206" w:author="Unknown Author" w:date="2016-11-27T18:53:00Z">
-        <w:r>
-          <w:rPr>
-            <w:rFonts w:eastAsia="Droid Sans Fallback"/>
-          </w:rPr>
-          <w:t>é</w:t>
-        </w:r>
-      </w:ins>
-      <w:ins w:id="207" w:author="Unknown Author" w:date="2016-11-27T18:53:00Z">
-        <w:r>
-          <w:rPr>
-            <w:rFonts w:eastAsia="Droid Sans Fallback"/>
-          </w:rPr>
-          <w:t xml:space="preserve"> ří</w:t>
-        </w:r>
-      </w:ins>
-      <w:ins w:id="208" w:author="Unknown Author" w:date="2016-11-27T18:53:00Z">
-        <w:r>
-          <w:rPr>
-            <w:rFonts w:eastAsia="Droid Sans Fallback"/>
-          </w:rPr>
-          <w:t>zení</w:t>
-        </w:r>
-      </w:ins>
-      <w:ins w:id="209" w:author="Unknown Author" w:date="2016-11-27T18:53:00Z">
-        <w:r>
-          <w:rPr>
-            <w:rFonts w:eastAsia="Droid Sans Fallback"/>
-          </w:rPr>
-          <w:t xml:space="preserve"> </w:t>
-        </w:r>
-      </w:ins>
-      <w:ins w:id="210" w:author="Unknown Author" w:date="2016-11-27T18:53:00Z">
-        <w:r>
-          <w:rPr>
-            <w:rFonts w:eastAsia="Droid Sans Fallback"/>
-          </w:rPr>
-          <w:t>klimatizac</w:t>
-        </w:r>
-      </w:ins>
-      <w:ins w:id="211" w:author="Unknown Author" w:date="2016-11-27T18:53:00Z">
-        <w:r>
-          <w:rPr>
-            <w:rFonts w:eastAsia="Droid Sans Fallback"/>
-          </w:rPr>
-          <w:t>í</w:t>
-        </w:r>
-      </w:ins>
-      <w:ins w:id="212" w:author="Unknown Author" w:date="2016-11-27T18:53:00Z">
-        <w:r>
-          <w:rPr>
-            <w:rFonts w:eastAsia="Droid Sans Fallback"/>
-          </w:rPr>
-          <w:t xml:space="preserve"> pro</w:t>
-        </w:r>
-      </w:ins>
-      <w:ins w:id="213" w:author="Unknown Author" w:date="2016-11-27T18:53:00Z">
-        <w:r>
-          <w:rPr>
-            <w:rFonts w:eastAsia="Droid Sans Fallback"/>
-          </w:rPr>
-          <w:t xml:space="preserve"> sníž</w:t>
-        </w:r>
-      </w:ins>
-      <w:ins w:id="214" w:author="Unknown Author" w:date="2016-11-27T18:53:00Z">
-        <w:r>
-          <w:rPr>
-            <w:rFonts w:eastAsia="Droid Sans Fallback"/>
-          </w:rPr>
-          <w:t>ení</w:t>
-        </w:r>
-      </w:ins>
-      <w:ins w:id="215" w:author="Unknown Author" w:date="2016-11-27T18:53:00Z">
-        <w:r>
-          <w:rPr>
-            <w:rFonts w:eastAsia="Droid Sans Fallback"/>
-          </w:rPr>
-          <w:t xml:space="preserve"> znečištění uvnitř </w:t>
-        </w:r>
-      </w:ins>
-      <w:ins w:id="216" w:author="Unknown Author" w:date="2016-11-27T18:53:00Z">
-        <w:r>
-          <w:rPr>
-            <w:rFonts w:eastAsia="Droid Sans Fallback"/>
-          </w:rPr>
-          <w:t>budov</w:t>
-        </w:r>
-      </w:ins>
-      <w:ins w:id="217" w:author="Unknown Author" w:date="2016-11-27T18:53:00Z">
-        <w:r>
-          <w:rPr>
-            <w:rFonts w:eastAsia="Droid Sans Fallback"/>
-          </w:rPr>
-          <w:t xml:space="preserve"> a zvýš</w:t>
-        </w:r>
-      </w:ins>
-      <w:ins w:id="218" w:author="Unknown Author" w:date="2016-11-27T18:53:00Z">
-        <w:r>
-          <w:rPr>
-            <w:rFonts w:eastAsia="Droid Sans Fallback"/>
-          </w:rPr>
-          <w:t>ení</w:t>
-        </w:r>
-      </w:ins>
-      <w:ins w:id="219" w:author="Unknown Author" w:date="2016-11-27T18:53:00Z">
-        <w:r>
-          <w:rPr>
-            <w:rFonts w:eastAsia="Droid Sans Fallback"/>
-          </w:rPr>
-          <w:t xml:space="preserve"> kvalit</w:t>
-        </w:r>
-      </w:ins>
-      <w:ins w:id="220" w:author="Unknown Author" w:date="2016-11-27T18:53:00Z">
-        <w:r>
-          <w:rPr>
-            <w:rFonts w:eastAsia="Droid Sans Fallback"/>
-          </w:rPr>
-          <w:t xml:space="preserve">y </w:t>
-        </w:r>
-      </w:ins>
-      <w:ins w:id="221" w:author="Unknown Author" w:date="2016-11-27T18:53:00Z">
-        <w:r>
-          <w:rPr>
-            <w:rFonts w:eastAsia="Droid Sans Fallback"/>
-          </w:rPr>
-          <w:t xml:space="preserve">života zaměstnanců </w:t>
-        </w:r>
-      </w:ins>
-      <w:ins w:id="222" w:author="Unknown Author" w:date="2016-11-27T18:53:00Z">
-        <w:r>
-          <w:rPr>
-            <w:rFonts w:eastAsia="Droid Sans Fallback"/>
-          </w:rPr>
-          <w:t>budou moci doplnit existující vzduchotechniku o modul prediktivního řízení</w:t>
-        </w:r>
-      </w:ins>
-      <w:ins w:id="223" w:author="Unknown Author" w:date="2016-11-27T18:53:00Z">
-        <w:r>
-          <w:rPr>
-            <w:rFonts w:eastAsia="Droid Sans Fallback"/>
-          </w:rPr>
-          <w:t xml:space="preserve"> (Měření: Množství lidí používající </w:t>
-        </w:r>
-      </w:ins>
-      <w:ins w:id="224" w:author="Unknown Author" w:date="2016-11-27T18:53:00Z">
-        <w:r>
-          <w:rPr>
-            <w:rFonts w:eastAsia="Droid Sans Fallback"/>
-          </w:rPr>
-          <w:t>prediktivní</w:t>
-        </w:r>
-      </w:ins>
-      <w:ins w:id="225" w:author="Unknown Author" w:date="2016-11-27T18:53:00Z">
-        <w:r>
-          <w:rPr>
-            <w:rFonts w:eastAsia="Droid Sans Fallback"/>
-          </w:rPr>
-          <w:t xml:space="preserve"> </w:t>
-        </w:r>
-      </w:ins>
-      <w:ins w:id="226" w:author="Unknown Author" w:date="2016-11-27T18:53:00Z">
-        <w:r>
-          <w:rPr>
-            <w:rFonts w:eastAsia="Droid Sans Fallback"/>
-          </w:rPr>
-          <w:t>řízení).</w:t>
+          <w:t>Vlastníci kancelářských budov, kteří potřebují automatizované řízení klimatizací pro snížení znečištění uvnitř budov a zvýšení kvality života zaměstnanců budou moci doplnit existující vzduchotechniku o modul prediktivního řízení (Měření: Množství lidí používající prediktivní řízení).</w:t>
         </w:r>
       </w:ins>
     </w:p>
@@ -7111,7 +6553,7 @@
       <w:tblPr>
         <w:tblW w:w="9222" w:type="dxa"/>
         <w:jc w:val="left"/>
-        <w:tblInd w:w="-35" w:type="dxa"/>
+        <w:tblInd w:w="-40" w:type="dxa"/>
         <w:tblBorders>
           <w:top w:val="single" w:sz="4" w:space="0" w:color="000001"/>
           <w:left w:val="single" w:sz="4" w:space="0" w:color="000001"/>
@@ -7120,7 +6562,7 @@
         </w:tblBorders>
         <w:tblCellMar>
           <w:top w:w="0" w:type="dxa"/>
-          <w:left w:w="73" w:type="dxa"/>
+          <w:left w:w="68" w:type="dxa"/>
           <w:bottom w:w="0" w:type="dxa"/>
           <w:right w:w="108" w:type="dxa"/>
         </w:tblCellMar>
@@ -7144,7 +6586,7 @@
             </w:tcBorders>
             <w:shd w:color="auto" w:fill="auto" w:val="clear"/>
             <w:tcMar>
-              <w:left w:w="73" w:type="dxa"/>
+              <w:left w:w="68" w:type="dxa"/>
             </w:tcMar>
           </w:tcPr>
           <w:p>
@@ -7180,7 +6622,7 @@
             </w:tcBorders>
             <w:shd w:color="auto" w:fill="auto" w:val="clear"/>
             <w:tcMar>
-              <w:left w:w="73" w:type="dxa"/>
+              <w:left w:w="68" w:type="dxa"/>
             </w:tcMar>
           </w:tcPr>
           <w:p>
@@ -7218,7 +6660,7 @@
             </w:tcBorders>
             <w:shd w:color="auto" w:fill="auto" w:val="clear"/>
             <w:tcMar>
-              <w:left w:w="73" w:type="dxa"/>
+              <w:left w:w="68" w:type="dxa"/>
             </w:tcMar>
           </w:tcPr>
           <w:p>
@@ -7257,7 +6699,7 @@
             </w:tcBorders>
             <w:shd w:color="auto" w:fill="auto" w:val="clear"/>
             <w:tcMar>
-              <w:left w:w="73" w:type="dxa"/>
+              <w:left w:w="68" w:type="dxa"/>
             </w:tcMar>
           </w:tcPr>
           <w:p>
@@ -7289,7 +6731,7 @@
             </w:tcBorders>
             <w:shd w:color="auto" w:fill="auto" w:val="clear"/>
             <w:tcMar>
-              <w:left w:w="73" w:type="dxa"/>
+              <w:left w:w="68" w:type="dxa"/>
             </w:tcMar>
           </w:tcPr>
           <w:p>
@@ -7323,7 +6765,7 @@
             </w:tcBorders>
             <w:shd w:color="auto" w:fill="auto" w:val="clear"/>
             <w:tcMar>
-              <w:left w:w="73" w:type="dxa"/>
+              <w:left w:w="68" w:type="dxa"/>
             </w:tcMar>
           </w:tcPr>
           <w:p>
@@ -7358,7 +6800,7 @@
             </w:tcBorders>
             <w:shd w:color="auto" w:fill="auto" w:val="clear"/>
             <w:tcMar>
-              <w:left w:w="73" w:type="dxa"/>
+              <w:left w:w="68" w:type="dxa"/>
             </w:tcMar>
           </w:tcPr>
           <w:p>
@@ -7390,7 +6832,7 @@
             </w:tcBorders>
             <w:shd w:color="auto" w:fill="auto" w:val="clear"/>
             <w:tcMar>
-              <w:left w:w="73" w:type="dxa"/>
+              <w:left w:w="68" w:type="dxa"/>
             </w:tcMar>
           </w:tcPr>
           <w:p>
@@ -7425,7 +6867,7 @@
             </w:tcBorders>
             <w:shd w:color="auto" w:fill="auto" w:val="clear"/>
             <w:tcMar>
-              <w:left w:w="73" w:type="dxa"/>
+              <w:left w:w="68" w:type="dxa"/>
             </w:tcMar>
           </w:tcPr>
           <w:p>
@@ -7461,7 +6903,7 @@
             </w:tcBorders>
             <w:shd w:color="auto" w:fill="auto" w:val="clear"/>
             <w:tcMar>
-              <w:left w:w="73" w:type="dxa"/>
+              <w:left w:w="68" w:type="dxa"/>
             </w:tcMar>
           </w:tcPr>
           <w:p>
@@ -7493,7 +6935,7 @@
             </w:tcBorders>
             <w:shd w:color="auto" w:fill="auto" w:val="clear"/>
             <w:tcMar>
-              <w:left w:w="73" w:type="dxa"/>
+              <w:left w:w="68" w:type="dxa"/>
             </w:tcMar>
           </w:tcPr>
           <w:p>
@@ -7527,7 +6969,7 @@
             </w:tcBorders>
             <w:shd w:color="auto" w:fill="auto" w:val="clear"/>
             <w:tcMar>
-              <w:left w:w="73" w:type="dxa"/>
+              <w:left w:w="68" w:type="dxa"/>
             </w:tcMar>
           </w:tcPr>
           <w:p>
@@ -7562,7 +7004,7 @@
             </w:tcBorders>
             <w:shd w:color="auto" w:fill="auto" w:val="clear"/>
             <w:tcMar>
-              <w:left w:w="73" w:type="dxa"/>
+              <w:left w:w="68" w:type="dxa"/>
             </w:tcMar>
           </w:tcPr>
           <w:p>
@@ -7594,7 +7036,7 @@
             </w:tcBorders>
             <w:shd w:color="auto" w:fill="auto" w:val="clear"/>
             <w:tcMar>
-              <w:left w:w="73" w:type="dxa"/>
+              <w:left w:w="68" w:type="dxa"/>
             </w:tcMar>
           </w:tcPr>
           <w:p>
@@ -7628,7 +7070,7 @@
             </w:tcBorders>
             <w:shd w:color="auto" w:fill="auto" w:val="clear"/>
             <w:tcMar>
-              <w:left w:w="73" w:type="dxa"/>
+              <w:left w:w="68" w:type="dxa"/>
             </w:tcMar>
           </w:tcPr>
           <w:p>
@@ -7663,7 +7105,7 @@
             </w:tcBorders>
             <w:shd w:color="auto" w:fill="auto" w:val="clear"/>
             <w:tcMar>
-              <w:left w:w="73" w:type="dxa"/>
+              <w:left w:w="68" w:type="dxa"/>
             </w:tcMar>
           </w:tcPr>
           <w:p>
@@ -7695,7 +7137,7 @@
             </w:tcBorders>
             <w:shd w:color="auto" w:fill="auto" w:val="clear"/>
             <w:tcMar>
-              <w:left w:w="73" w:type="dxa"/>
+              <w:left w:w="68" w:type="dxa"/>
             </w:tcMar>
           </w:tcPr>
           <w:p>
@@ -7729,7 +7171,7 @@
             </w:tcBorders>
             <w:shd w:color="auto" w:fill="auto" w:val="clear"/>
             <w:tcMar>
-              <w:left w:w="73" w:type="dxa"/>
+              <w:left w:w="68" w:type="dxa"/>
             </w:tcMar>
           </w:tcPr>
           <w:p>
@@ -7764,7 +7206,7 @@
             </w:tcBorders>
             <w:shd w:color="auto" w:fill="auto" w:val="clear"/>
             <w:tcMar>
-              <w:left w:w="73" w:type="dxa"/>
+              <w:left w:w="68" w:type="dxa"/>
             </w:tcMar>
           </w:tcPr>
           <w:p>
@@ -7796,7 +7238,7 @@
             </w:tcBorders>
             <w:shd w:color="auto" w:fill="auto" w:val="clear"/>
             <w:tcMar>
-              <w:left w:w="73" w:type="dxa"/>
+              <w:left w:w="68" w:type="dxa"/>
             </w:tcMar>
           </w:tcPr>
           <w:p>
@@ -7830,7 +7272,7 @@
             </w:tcBorders>
             <w:shd w:color="auto" w:fill="auto" w:val="clear"/>
             <w:tcMar>
-              <w:left w:w="73" w:type="dxa"/>
+              <w:left w:w="68" w:type="dxa"/>
             </w:tcMar>
           </w:tcPr>
           <w:p>
@@ -7901,7 +7343,7 @@
       <w:tblPr>
         <w:tblW w:w="9222" w:type="dxa"/>
         <w:jc w:val="left"/>
-        <w:tblInd w:w="-35" w:type="dxa"/>
+        <w:tblInd w:w="-40" w:type="dxa"/>
         <w:tblBorders>
           <w:top w:val="single" w:sz="4" w:space="0" w:color="000001"/>
           <w:left w:val="single" w:sz="4" w:space="0" w:color="000001"/>
@@ -7910,7 +7352,7 @@
         </w:tblBorders>
         <w:tblCellMar>
           <w:top w:w="0" w:type="dxa"/>
-          <w:left w:w="73" w:type="dxa"/>
+          <w:left w:w="68" w:type="dxa"/>
           <w:bottom w:w="0" w:type="dxa"/>
           <w:right w:w="108" w:type="dxa"/>
         </w:tblCellMar>
@@ -7933,7 +7375,7 @@
             </w:tcBorders>
             <w:shd w:color="auto" w:fill="auto" w:val="clear"/>
             <w:tcMar>
-              <w:left w:w="73" w:type="dxa"/>
+              <w:left w:w="68" w:type="dxa"/>
             </w:tcMar>
           </w:tcPr>
           <w:p>
@@ -7971,7 +7413,7 @@
             </w:tcBorders>
             <w:shd w:color="auto" w:fill="auto" w:val="clear"/>
             <w:tcMar>
-              <w:left w:w="73" w:type="dxa"/>
+              <w:left w:w="68" w:type="dxa"/>
             </w:tcMar>
           </w:tcPr>
           <w:p>
@@ -8010,7 +7452,7 @@
             </w:tcBorders>
             <w:shd w:color="auto" w:fill="auto" w:val="clear"/>
             <w:tcMar>
-              <w:left w:w="73" w:type="dxa"/>
+              <w:left w:w="68" w:type="dxa"/>
             </w:tcMar>
           </w:tcPr>
           <w:p>
@@ -8046,7 +7488,7 @@
             </w:tcBorders>
             <w:shd w:color="auto" w:fill="auto" w:val="clear"/>
             <w:tcMar>
-              <w:left w:w="73" w:type="dxa"/>
+              <w:left w:w="68" w:type="dxa"/>
             </w:tcMar>
           </w:tcPr>
           <w:p>
@@ -8087,7 +7529,7 @@
             </w:tcBorders>
             <w:shd w:color="auto" w:fill="auto" w:val="clear"/>
             <w:tcMar>
-              <w:left w:w="73" w:type="dxa"/>
+              <w:left w:w="68" w:type="dxa"/>
             </w:tcMar>
           </w:tcPr>
           <w:p>
@@ -8123,7 +7565,7 @@
             </w:tcBorders>
             <w:shd w:color="auto" w:fill="auto" w:val="clear"/>
             <w:tcMar>
-              <w:left w:w="73" w:type="dxa"/>
+              <w:left w:w="68" w:type="dxa"/>
             </w:tcMar>
           </w:tcPr>
           <w:p>
@@ -8164,7 +7606,7 @@
             </w:tcBorders>
             <w:shd w:color="auto" w:fill="auto" w:val="clear"/>
             <w:tcMar>
-              <w:left w:w="73" w:type="dxa"/>
+              <w:left w:w="68" w:type="dxa"/>
             </w:tcMar>
           </w:tcPr>
           <w:p>
@@ -8200,7 +7642,7 @@
             </w:tcBorders>
             <w:shd w:color="auto" w:fill="auto" w:val="clear"/>
             <w:tcMar>
-              <w:left w:w="73" w:type="dxa"/>
+              <w:left w:w="68" w:type="dxa"/>
             </w:tcMar>
           </w:tcPr>
           <w:p>
@@ -8241,7 +7683,7 @@
             </w:tcBorders>
             <w:shd w:color="auto" w:fill="auto" w:val="clear"/>
             <w:tcMar>
-              <w:left w:w="73" w:type="dxa"/>
+              <w:left w:w="68" w:type="dxa"/>
             </w:tcMar>
           </w:tcPr>
           <w:p>
@@ -8277,7 +7719,7 @@
             </w:tcBorders>
             <w:shd w:color="auto" w:fill="auto" w:val="clear"/>
             <w:tcMar>
-              <w:left w:w="73" w:type="dxa"/>
+              <w:left w:w="68" w:type="dxa"/>
             </w:tcMar>
           </w:tcPr>
           <w:p>
@@ -8314,7 +7756,7 @@
             </w:tcBorders>
             <w:shd w:color="auto" w:fill="auto" w:val="clear"/>
             <w:tcMar>
-              <w:left w:w="73" w:type="dxa"/>
+              <w:left w:w="68" w:type="dxa"/>
             </w:tcMar>
           </w:tcPr>
           <w:p>
@@ -8350,7 +7792,7 @@
             </w:tcBorders>
             <w:shd w:color="auto" w:fill="auto" w:val="clear"/>
             <w:tcMar>
-              <w:left w:w="73" w:type="dxa"/>
+              <w:left w:w="68" w:type="dxa"/>
             </w:tcMar>
           </w:tcPr>
           <w:p>
@@ -8391,7 +7833,7 @@
             </w:tcBorders>
             <w:shd w:color="auto" w:fill="auto" w:val="clear"/>
             <w:tcMar>
-              <w:left w:w="73" w:type="dxa"/>
+              <w:left w:w="68" w:type="dxa"/>
             </w:tcMar>
           </w:tcPr>
           <w:p>
@@ -8431,7 +7873,7 @@
             </w:tcBorders>
             <w:shd w:color="auto" w:fill="auto" w:val="clear"/>
             <w:tcMar>
-              <w:left w:w="73" w:type="dxa"/>
+              <w:left w:w="68" w:type="dxa"/>
             </w:tcMar>
           </w:tcPr>
           <w:p>
@@ -8472,7 +7914,7 @@
             </w:tcBorders>
             <w:shd w:color="auto" w:fill="auto" w:val="clear"/>
             <w:tcMar>
-              <w:left w:w="73" w:type="dxa"/>
+              <w:left w:w="68" w:type="dxa"/>
             </w:tcMar>
           </w:tcPr>
           <w:p>
@@ -8508,7 +7950,7 @@
             </w:tcBorders>
             <w:shd w:color="auto" w:fill="auto" w:val="clear"/>
             <w:tcMar>
-              <w:left w:w="73" w:type="dxa"/>
+              <w:left w:w="68" w:type="dxa"/>
             </w:tcMar>
           </w:tcPr>
           <w:p>
@@ -8545,7 +7987,7 @@
             </w:tcBorders>
             <w:shd w:color="auto" w:fill="auto" w:val="clear"/>
             <w:tcMar>
-              <w:left w:w="73" w:type="dxa"/>
+              <w:left w:w="68" w:type="dxa"/>
             </w:tcMar>
           </w:tcPr>
           <w:p>
@@ -8586,7 +8028,7 @@
             </w:tcBorders>
             <w:shd w:color="auto" w:fill="auto" w:val="clear"/>
             <w:tcMar>
-              <w:left w:w="73" w:type="dxa"/>
+              <w:left w:w="68" w:type="dxa"/>
             </w:tcMar>
           </w:tcPr>
           <w:p>
@@ -8627,7 +8069,7 @@
             </w:tcBorders>
             <w:shd w:color="auto" w:fill="auto" w:val="clear"/>
             <w:tcMar>
-              <w:left w:w="73" w:type="dxa"/>
+              <w:left w:w="68" w:type="dxa"/>
             </w:tcMar>
           </w:tcPr>
           <w:p>
@@ -8669,7 +8111,7 @@
             </w:tcBorders>
             <w:shd w:color="auto" w:fill="auto" w:val="clear"/>
             <w:tcMar>
-              <w:left w:w="73" w:type="dxa"/>
+              <w:left w:w="68" w:type="dxa"/>
             </w:tcMar>
           </w:tcPr>
           <w:p>
@@ -8710,7 +8152,7 @@
             </w:tcBorders>
             <w:shd w:color="auto" w:fill="auto" w:val="clear"/>
             <w:tcMar>
-              <w:left w:w="73" w:type="dxa"/>
+              <w:left w:w="68" w:type="dxa"/>
             </w:tcMar>
           </w:tcPr>
           <w:p>
@@ -8746,7 +8188,7 @@
             </w:tcBorders>
             <w:shd w:color="auto" w:fill="auto" w:val="clear"/>
             <w:tcMar>
-              <w:left w:w="73" w:type="dxa"/>
+              <w:left w:w="68" w:type="dxa"/>
             </w:tcMar>
           </w:tcPr>
           <w:p>
@@ -8783,7 +8225,7 @@
             </w:tcBorders>
             <w:shd w:color="auto" w:fill="auto" w:val="clear"/>
             <w:tcMar>
-              <w:left w:w="73" w:type="dxa"/>
+              <w:left w:w="68" w:type="dxa"/>
             </w:tcMar>
           </w:tcPr>
           <w:p>
@@ -8819,7 +8261,7 @@
             </w:tcBorders>
             <w:shd w:color="auto" w:fill="auto" w:val="clear"/>
             <w:tcMar>
-              <w:left w:w="73" w:type="dxa"/>
+              <w:left w:w="68" w:type="dxa"/>
             </w:tcMar>
           </w:tcPr>
           <w:p>
@@ -8856,7 +8298,7 @@
             </w:tcBorders>
             <w:shd w:color="auto" w:fill="auto" w:val="clear"/>
             <w:tcMar>
-              <w:left w:w="73" w:type="dxa"/>
+              <w:left w:w="68" w:type="dxa"/>
             </w:tcMar>
           </w:tcPr>
           <w:p>
@@ -8893,7 +8335,7 @@
             </w:tcBorders>
             <w:shd w:color="auto" w:fill="auto" w:val="clear"/>
             <w:tcMar>
-              <w:left w:w="73" w:type="dxa"/>
+              <w:left w:w="68" w:type="dxa"/>
             </w:tcMar>
           </w:tcPr>
           <w:p>
@@ -8930,7 +8372,7 @@
             </w:tcBorders>
             <w:shd w:color="auto" w:fill="auto" w:val="clear"/>
             <w:tcMar>
-              <w:left w:w="73" w:type="dxa"/>
+              <w:left w:w="68" w:type="dxa"/>
             </w:tcMar>
           </w:tcPr>
           <w:p>
@@ -8967,7 +8409,7 @@
             </w:tcBorders>
             <w:shd w:color="auto" w:fill="auto" w:val="clear"/>
             <w:tcMar>
-              <w:left w:w="73" w:type="dxa"/>
+              <w:left w:w="68" w:type="dxa"/>
             </w:tcMar>
           </w:tcPr>
           <w:p>
@@ -9499,16 +8941,16 @@
         <w:pStyle w:val="Normal"/>
         <w:rPr>
           <w:rFonts w:ascii="Calibri" w:hAnsi="Calibri" w:asciiTheme="minorHAnsi" w:hAnsiTheme="minorHAnsi"/>
-          <w:ins w:id="228" w:author="Unknown Author" w:date="2016-11-27T18:54:00Z"/>
-        </w:rPr>
-      </w:pPr>
-      <w:ins w:id="227" w:author="Unknown Author" w:date="2016-11-27T18:54:00Z">
+          <w:ins w:id="158" w:author="Unknown Author" w:date="2016-11-27T18:54:00Z"/>
+        </w:rPr>
+      </w:pPr>
+      <w:ins w:id="157" w:author="Unknown Author" w:date="2016-11-27T18:54:00Z">
         <w:r>
           <w:rPr>
             <w:rFonts w:asciiTheme="minorHAnsi" w:hAnsiTheme="minorHAnsi" w:ascii="Calibri" w:hAnsi="Calibri"/>
           </w:rPr>
           <w:drawing>
-            <wp:anchor behindDoc="0" distT="0" distB="0" distL="0" distR="0" simplePos="0" locked="0" layoutInCell="1" allowOverlap="1" relativeHeight="37">
+            <wp:anchor behindDoc="0" distT="0" distB="0" distL="0" distR="0" simplePos="0" locked="0" layoutInCell="1" allowOverlap="1" relativeHeight="5">
               <wp:simplePos x="0" y="0"/>
               <wp:positionH relativeFrom="column">
                 <wp:posOffset>15875</wp:posOffset>
@@ -9562,33 +9004,31 @@
           <w:rFonts w:ascii="Calibri" w:hAnsi="Calibri" w:asciiTheme="minorHAnsi" w:hAnsiTheme="minorHAnsi"/>
         </w:rPr>
       </w:pPr>
-      <w:ins w:id="229" w:author="Unknown Author" w:date="2016-11-27T18:57:00Z">
+      <w:r>
+        <w:rPr>
+          <w:rFonts w:asciiTheme="minorHAnsi" w:hAnsiTheme="minorHAnsi" w:ascii="Calibri" w:hAnsi="Calibri"/>
+        </w:rPr>
+      </w:r>
+    </w:p>
+    <w:p>
+      <w:pPr>
+        <w:pStyle w:val="Normal"/>
+        <w:rPr>
+          <w:rFonts w:ascii="Calibri" w:hAnsi="Calibri" w:asciiTheme="minorHAnsi" w:hAnsiTheme="minorHAnsi"/>
+        </w:rPr>
+      </w:pPr>
+      <w:ins w:id="159" w:author="Unknown Author" w:date="2016-11-27T18:57:00Z">
         <w:r>
           <w:rPr>
-            <w:rFonts w:asciiTheme="minorHAnsi" w:hAnsiTheme="minorHAnsi" w:ascii="Calibri" w:hAnsi="Calibri"/>
-          </w:rPr>
-        </w:r>
-      </w:ins>
-    </w:p>
-    <w:p>
-      <w:pPr>
-        <w:pStyle w:val="Normal"/>
-        <w:rPr>
-          <w:rFonts w:ascii="Calibri" w:hAnsi="Calibri" w:asciiTheme="minorHAnsi" w:hAnsiTheme="minorHAnsi"/>
-        </w:rPr>
-      </w:pPr>
-      <w:ins w:id="230" w:author="Unknown Author" w:date="2016-11-27T18:57:00Z">
-        <w:r>
-          <w:rPr>
-            <w:rFonts w:asciiTheme="minorHAnsi" w:hAnsiTheme="minorHAnsi" w:ascii="Calibri" w:hAnsi="Calibri"/>
+            <w:rFonts w:ascii="Calibri" w:hAnsi="Calibri" w:asciiTheme="minorHAnsi" w:hAnsiTheme="minorHAnsi"/>
           </w:rPr>
           <w:t xml:space="preserve">Společnost Grapenet má dlouholeté zkušenosti s vývojem sensorů, nabídne know-how </w:t>
         </w:r>
       </w:ins>
-      <w:ins w:id="231" w:author="Unknown Author" w:date="2016-11-27T18:58:00Z">
+      <w:ins w:id="160" w:author="Unknown Author" w:date="2016-11-27T18:58:00Z">
         <w:r>
           <w:rPr>
-            <w:rFonts w:asciiTheme="minorHAnsi" w:hAnsiTheme="minorHAnsi" w:ascii="Calibri" w:hAnsi="Calibri"/>
+            <w:rFonts w:ascii="Calibri" w:hAnsi="Calibri" w:asciiTheme="minorHAnsi" w:hAnsiTheme="minorHAnsi"/>
           </w:rPr>
           <w:t>a zároveň je přirozeným odběratelem našich služeb.</w:t>
         </w:r>
@@ -9643,7 +9083,7 @@
       <w:tblPr>
         <w:tblW w:w="9050" w:type="dxa"/>
         <w:jc w:val="left"/>
-        <w:tblInd w:w="-54" w:type="dxa"/>
+        <w:tblInd w:w="-61" w:type="dxa"/>
         <w:tblBorders>
           <w:top w:val="single" w:sz="6" w:space="0" w:color="000001"/>
           <w:left w:val="single" w:sz="6" w:space="0" w:color="000001"/>
@@ -9652,7 +9092,7 @@
         </w:tblBorders>
         <w:tblCellMar>
           <w:top w:w="105" w:type="dxa"/>
-          <w:left w:w="49" w:type="dxa"/>
+          <w:left w:w="41" w:type="dxa"/>
           <w:bottom w:w="105" w:type="dxa"/>
           <w:right w:w="105" w:type="dxa"/>
         </w:tblCellMar>
@@ -9678,7 +9118,7 @@
             </w:tcBorders>
             <w:shd w:color="auto" w:fill="auto" w:val="clear"/>
             <w:tcMar>
-              <w:left w:w="49" w:type="dxa"/>
+              <w:left w:w="41" w:type="dxa"/>
             </w:tcMar>
           </w:tcPr>
           <w:p>
@@ -9755,7 +9195,7 @@
             </w:tcBorders>
             <w:shd w:color="auto" w:fill="auto" w:val="clear"/>
             <w:tcMar>
-              <w:left w:w="49" w:type="dxa"/>
+              <w:left w:w="41" w:type="dxa"/>
             </w:tcMar>
           </w:tcPr>
           <w:p>
@@ -9828,7 +9268,7 @@
             </w:tcBorders>
             <w:shd w:color="auto" w:fill="auto" w:val="clear"/>
             <w:tcMar>
-              <w:left w:w="49" w:type="dxa"/>
+              <w:left w:w="41" w:type="dxa"/>
             </w:tcMar>
           </w:tcPr>
           <w:p>
@@ -9940,7 +9380,7 @@
             </w:tcBorders>
             <w:shd w:color="auto" w:fill="auto" w:val="clear"/>
             <w:tcMar>
-              <w:left w:w="49" w:type="dxa"/>
+              <w:left w:w="41" w:type="dxa"/>
             </w:tcMar>
           </w:tcPr>
           <w:p>
@@ -10047,7 +9487,7 @@
       <w:tblPr>
         <w:tblW w:w="9050" w:type="dxa"/>
         <w:jc w:val="left"/>
-        <w:tblInd w:w="-54" w:type="dxa"/>
+        <w:tblInd w:w="-61" w:type="dxa"/>
         <w:tblBorders>
           <w:top w:val="single" w:sz="6" w:space="0" w:color="000001"/>
           <w:left w:val="single" w:sz="6" w:space="0" w:color="000001"/>
@@ -10056,7 +9496,7 @@
         </w:tblBorders>
         <w:tblCellMar>
           <w:top w:w="105" w:type="dxa"/>
-          <w:left w:w="49" w:type="dxa"/>
+          <w:left w:w="41" w:type="dxa"/>
           <w:bottom w:w="105" w:type="dxa"/>
           <w:right w:w="105" w:type="dxa"/>
         </w:tblCellMar>
@@ -10082,7 +9522,7 @@
             </w:tcBorders>
             <w:shd w:color="auto" w:fill="auto" w:val="clear"/>
             <w:tcMar>
-              <w:left w:w="49" w:type="dxa"/>
+              <w:left w:w="41" w:type="dxa"/>
             </w:tcMar>
           </w:tcPr>
           <w:p>
@@ -10159,7 +9599,7 @@
             </w:tcBorders>
             <w:shd w:color="auto" w:fill="auto" w:val="clear"/>
             <w:tcMar>
-              <w:left w:w="49" w:type="dxa"/>
+              <w:left w:w="41" w:type="dxa"/>
             </w:tcMar>
           </w:tcPr>
           <w:p>
@@ -10232,7 +9672,7 @@
             </w:tcBorders>
             <w:shd w:color="auto" w:fill="auto" w:val="clear"/>
             <w:tcMar>
-              <w:left w:w="49" w:type="dxa"/>
+              <w:left w:w="41" w:type="dxa"/>
             </w:tcMar>
           </w:tcPr>
           <w:p>
@@ -10344,7 +9784,7 @@
             </w:tcBorders>
             <w:shd w:color="auto" w:fill="auto" w:val="clear"/>
             <w:tcMar>
-              <w:left w:w="49" w:type="dxa"/>
+              <w:left w:w="41" w:type="dxa"/>
             </w:tcMar>
           </w:tcPr>
           <w:p>
@@ -10451,7 +9891,7 @@
       <w:tblPr>
         <w:tblW w:w="9050" w:type="dxa"/>
         <w:jc w:val="left"/>
-        <w:tblInd w:w="-54" w:type="dxa"/>
+        <w:tblInd w:w="-61" w:type="dxa"/>
         <w:tblBorders>
           <w:top w:val="single" w:sz="6" w:space="0" w:color="000001"/>
           <w:left w:val="single" w:sz="6" w:space="0" w:color="000001"/>
@@ -10460,7 +9900,7 @@
         </w:tblBorders>
         <w:tblCellMar>
           <w:top w:w="105" w:type="dxa"/>
-          <w:left w:w="49" w:type="dxa"/>
+          <w:left w:w="41" w:type="dxa"/>
           <w:bottom w:w="105" w:type="dxa"/>
           <w:right w:w="105" w:type="dxa"/>
         </w:tblCellMar>
@@ -10486,7 +9926,7 @@
             </w:tcBorders>
             <w:shd w:color="auto" w:fill="auto" w:val="clear"/>
             <w:tcMar>
-              <w:left w:w="49" w:type="dxa"/>
+              <w:left w:w="41" w:type="dxa"/>
             </w:tcMar>
           </w:tcPr>
           <w:p>
@@ -10563,7 +10003,7 @@
             </w:tcBorders>
             <w:shd w:color="auto" w:fill="auto" w:val="clear"/>
             <w:tcMar>
-              <w:left w:w="49" w:type="dxa"/>
+              <w:left w:w="41" w:type="dxa"/>
             </w:tcMar>
           </w:tcPr>
           <w:p>
@@ -10636,7 +10076,7 @@
             </w:tcBorders>
             <w:shd w:color="auto" w:fill="auto" w:val="clear"/>
             <w:tcMar>
-              <w:left w:w="49" w:type="dxa"/>
+              <w:left w:w="41" w:type="dxa"/>
             </w:tcMar>
           </w:tcPr>
           <w:p>
@@ -10748,7 +10188,7 @@
             </w:tcBorders>
             <w:shd w:color="auto" w:fill="auto" w:val="clear"/>
             <w:tcMar>
-              <w:left w:w="49" w:type="dxa"/>
+              <w:left w:w="41" w:type="dxa"/>
             </w:tcMar>
           </w:tcPr>
           <w:p>
@@ -10855,7 +10295,7 @@
       <w:tblPr>
         <w:tblW w:w="9050" w:type="dxa"/>
         <w:jc w:val="left"/>
-        <w:tblInd w:w="-54" w:type="dxa"/>
+        <w:tblInd w:w="-61" w:type="dxa"/>
         <w:tblBorders>
           <w:top w:val="single" w:sz="6" w:space="0" w:color="000001"/>
           <w:left w:val="single" w:sz="6" w:space="0" w:color="000001"/>
@@ -10864,7 +10304,7 @@
         </w:tblBorders>
         <w:tblCellMar>
           <w:top w:w="105" w:type="dxa"/>
-          <w:left w:w="49" w:type="dxa"/>
+          <w:left w:w="41" w:type="dxa"/>
           <w:bottom w:w="105" w:type="dxa"/>
           <w:right w:w="105" w:type="dxa"/>
         </w:tblCellMar>
@@ -10890,7 +10330,7 @@
             </w:tcBorders>
             <w:shd w:color="auto" w:fill="auto" w:val="clear"/>
             <w:tcMar>
-              <w:left w:w="49" w:type="dxa"/>
+              <w:left w:w="41" w:type="dxa"/>
             </w:tcMar>
           </w:tcPr>
           <w:p>
@@ -10967,7 +10407,7 @@
             </w:tcBorders>
             <w:shd w:color="auto" w:fill="auto" w:val="clear"/>
             <w:tcMar>
-              <w:left w:w="49" w:type="dxa"/>
+              <w:left w:w="41" w:type="dxa"/>
             </w:tcMar>
           </w:tcPr>
           <w:p>
@@ -11040,7 +10480,7 @@
             </w:tcBorders>
             <w:shd w:color="auto" w:fill="auto" w:val="clear"/>
             <w:tcMar>
-              <w:left w:w="49" w:type="dxa"/>
+              <w:left w:w="41" w:type="dxa"/>
             </w:tcMar>
           </w:tcPr>
           <w:p>
@@ -11152,7 +10592,7 @@
             </w:tcBorders>
             <w:shd w:color="auto" w:fill="auto" w:val="clear"/>
             <w:tcMar>
-              <w:left w:w="49" w:type="dxa"/>
+              <w:left w:w="41" w:type="dxa"/>
             </w:tcMar>
           </w:tcPr>
           <w:p>
@@ -11259,7 +10699,7 @@
       <w:tblPr>
         <w:tblW w:w="9050" w:type="dxa"/>
         <w:jc w:val="left"/>
-        <w:tblInd w:w="-54" w:type="dxa"/>
+        <w:tblInd w:w="-61" w:type="dxa"/>
         <w:tblBorders>
           <w:top w:val="single" w:sz="6" w:space="0" w:color="000001"/>
           <w:left w:val="single" w:sz="6" w:space="0" w:color="000001"/>
@@ -11268,7 +10708,7 @@
         </w:tblBorders>
         <w:tblCellMar>
           <w:top w:w="105" w:type="dxa"/>
-          <w:left w:w="49" w:type="dxa"/>
+          <w:left w:w="41" w:type="dxa"/>
           <w:bottom w:w="105" w:type="dxa"/>
           <w:right w:w="105" w:type="dxa"/>
         </w:tblCellMar>
@@ -11294,7 +10734,7 @@
             </w:tcBorders>
             <w:shd w:color="auto" w:fill="auto" w:val="clear"/>
             <w:tcMar>
-              <w:left w:w="49" w:type="dxa"/>
+              <w:left w:w="41" w:type="dxa"/>
             </w:tcMar>
           </w:tcPr>
           <w:p>
@@ -11371,7 +10811,7 @@
             </w:tcBorders>
             <w:shd w:color="auto" w:fill="auto" w:val="clear"/>
             <w:tcMar>
-              <w:left w:w="49" w:type="dxa"/>
+              <w:left w:w="41" w:type="dxa"/>
             </w:tcMar>
           </w:tcPr>
           <w:p>
@@ -11444,7 +10884,7 @@
             </w:tcBorders>
             <w:shd w:color="auto" w:fill="auto" w:val="clear"/>
             <w:tcMar>
-              <w:left w:w="49" w:type="dxa"/>
+              <w:left w:w="41" w:type="dxa"/>
             </w:tcMar>
           </w:tcPr>
           <w:p>
@@ -11556,7 +10996,7 @@
             </w:tcBorders>
             <w:shd w:color="auto" w:fill="auto" w:val="clear"/>
             <w:tcMar>
-              <w:left w:w="49" w:type="dxa"/>
+              <w:left w:w="41" w:type="dxa"/>
             </w:tcMar>
           </w:tcPr>
           <w:p>
@@ -11663,7 +11103,7 @@
       <w:tblPr>
         <w:tblW w:w="9050" w:type="dxa"/>
         <w:jc w:val="left"/>
-        <w:tblInd w:w="-54" w:type="dxa"/>
+        <w:tblInd w:w="-61" w:type="dxa"/>
         <w:tblBorders>
           <w:top w:val="single" w:sz="6" w:space="0" w:color="000001"/>
           <w:left w:val="single" w:sz="6" w:space="0" w:color="000001"/>
@@ -11672,7 +11112,7 @@
         </w:tblBorders>
         <w:tblCellMar>
           <w:top w:w="105" w:type="dxa"/>
-          <w:left w:w="49" w:type="dxa"/>
+          <w:left w:w="41" w:type="dxa"/>
           <w:bottom w:w="105" w:type="dxa"/>
           <w:right w:w="105" w:type="dxa"/>
         </w:tblCellMar>
@@ -11698,7 +11138,7 @@
             </w:tcBorders>
             <w:shd w:color="auto" w:fill="auto" w:val="clear"/>
             <w:tcMar>
-              <w:left w:w="49" w:type="dxa"/>
+              <w:left w:w="41" w:type="dxa"/>
             </w:tcMar>
           </w:tcPr>
           <w:p>
@@ -11775,7 +11215,7 @@
             </w:tcBorders>
             <w:shd w:color="auto" w:fill="auto" w:val="clear"/>
             <w:tcMar>
-              <w:left w:w="49" w:type="dxa"/>
+              <w:left w:w="41" w:type="dxa"/>
             </w:tcMar>
           </w:tcPr>
           <w:p>
@@ -11848,7 +11288,7 @@
             </w:tcBorders>
             <w:shd w:color="auto" w:fill="auto" w:val="clear"/>
             <w:tcMar>
-              <w:left w:w="49" w:type="dxa"/>
+              <w:left w:w="41" w:type="dxa"/>
             </w:tcMar>
           </w:tcPr>
           <w:p>
@@ -11960,7 +11400,7 @@
             </w:tcBorders>
             <w:shd w:color="auto" w:fill="auto" w:val="clear"/>
             <w:tcMar>
-              <w:left w:w="49" w:type="dxa"/>
+              <w:left w:w="41" w:type="dxa"/>
             </w:tcMar>
           </w:tcPr>
           <w:p>
@@ -12067,7 +11507,7 @@
       <w:tblPr>
         <w:tblW w:w="9050" w:type="dxa"/>
         <w:jc w:val="left"/>
-        <w:tblInd w:w="-54" w:type="dxa"/>
+        <w:tblInd w:w="-61" w:type="dxa"/>
         <w:tblBorders>
           <w:top w:val="single" w:sz="6" w:space="0" w:color="000001"/>
           <w:left w:val="single" w:sz="6" w:space="0" w:color="000001"/>
@@ -12076,7 +11516,7 @@
         </w:tblBorders>
         <w:tblCellMar>
           <w:top w:w="105" w:type="dxa"/>
-          <w:left w:w="49" w:type="dxa"/>
+          <w:left w:w="41" w:type="dxa"/>
           <w:bottom w:w="105" w:type="dxa"/>
           <w:right w:w="105" w:type="dxa"/>
         </w:tblCellMar>
@@ -12102,7 +11542,7 @@
             </w:tcBorders>
             <w:shd w:color="auto" w:fill="auto" w:val="clear"/>
             <w:tcMar>
-              <w:left w:w="49" w:type="dxa"/>
+              <w:left w:w="41" w:type="dxa"/>
             </w:tcMar>
           </w:tcPr>
           <w:p>
@@ -12179,7 +11619,7 @@
             </w:tcBorders>
             <w:shd w:color="auto" w:fill="auto" w:val="clear"/>
             <w:tcMar>
-              <w:left w:w="49" w:type="dxa"/>
+              <w:left w:w="41" w:type="dxa"/>
             </w:tcMar>
           </w:tcPr>
           <w:p>
@@ -12252,7 +11692,7 @@
             </w:tcBorders>
             <w:shd w:color="auto" w:fill="auto" w:val="clear"/>
             <w:tcMar>
-              <w:left w:w="49" w:type="dxa"/>
+              <w:left w:w="41" w:type="dxa"/>
             </w:tcMar>
           </w:tcPr>
           <w:p>
@@ -12364,7 +11804,7 @@
             </w:tcBorders>
             <w:shd w:color="auto" w:fill="auto" w:val="clear"/>
             <w:tcMar>
-              <w:left w:w="49" w:type="dxa"/>
+              <w:left w:w="41" w:type="dxa"/>
             </w:tcMar>
           </w:tcPr>
           <w:p>
@@ -12554,14 +11994,284 @@
     <w:p>
       <w:pPr>
         <w:pStyle w:val="Normal"/>
-        <w:rPr>
-          <w:rFonts w:ascii="Cambria" w:hAnsi="Cambria"/>
-        </w:rPr>
+        <w:rPr/>
       </w:pPr>
       <w:r>
         <w:rPr/>
-        <w:t>Ukáže-li se prototypové řešení funkční, bude možné jeho široké nasazení a průmyslová výroba. Možných dalších modelů je pak několik: projekt převezme město, které bude infrastrukturu dále rozšiřovat a využívat její výstupy, případně je možné, že by mohla vzniknout firma, která by celý projekt pronajímala jako službu (IaaS, SaaS a další). Jednotlivé dílčí výstupy, a to především ovládání vzduchotechniky, případně senzory bude možné prodávat zvlášť jako hotový výrobek.</w:t>
+        <w:t xml:space="preserve">Ukáže-li se prototypové řešení funkční, bude možné jeho široké nasazení a průmyslová výroba. </w:t>
       </w:r>
+    </w:p>
+    <w:p>
+      <w:pPr>
+        <w:pStyle w:val="Normal"/>
+        <w:rPr/>
+      </w:pPr>
+      <w:r>
+        <w:rPr/>
+        <w:t xml:space="preserve">Možných dalších modelů je pak několik: </w:t>
+      </w:r>
+    </w:p>
+    <w:p>
+      <w:pPr>
+        <w:pStyle w:val="Normal"/>
+        <w:numPr>
+          <w:ilvl w:val="0"/>
+          <w:numId w:val="4"/>
+        </w:numPr>
+        <w:rPr/>
+      </w:pPr>
+      <w:ins w:id="163" w:author="Tomas Petru" w:date="2016-11-27T19:34:00Z">
+        <w:r>
+          <w:rPr/>
+          <w:t>P</w:t>
+        </w:r>
+      </w:ins>
+      <w:del w:id="164" w:author="Tomas Petru" w:date="2016-11-27T19:34:00Z">
+        <w:r>
+          <w:rPr/>
+          <w:delText>p</w:delText>
+        </w:r>
+      </w:del>
+      <w:r>
+        <w:rPr/>
+        <w:t>rojekt převezme město, které bude infrastrukturu dále rozšiřovat a využívat její výstupy</w:t>
+      </w:r>
+    </w:p>
+    <w:p>
+      <w:pPr>
+        <w:pStyle w:val="Normal"/>
+        <w:numPr>
+          <w:ilvl w:val="0"/>
+          <w:numId w:val="4"/>
+        </w:numPr>
+        <w:rPr/>
+      </w:pPr>
+      <w:del w:id="166" w:author="Tomas Petru" w:date="2016-11-27T19:34:00Z">
+        <w:r>
+          <w:rPr/>
+          <w:delText xml:space="preserve">, případně je možné, že by </w:delText>
+        </w:r>
+      </w:del>
+      <w:ins w:id="167" w:author="Tomas Petru" w:date="2016-11-27T19:34:00Z">
+        <w:r>
+          <w:rPr/>
+          <w:t>M</w:t>
+        </w:r>
+      </w:ins>
+      <w:del w:id="168" w:author="Tomas Petru" w:date="2016-11-27T19:34:00Z">
+        <w:r>
+          <w:rPr/>
+          <w:delText>m</w:delText>
+        </w:r>
+      </w:del>
+      <w:r>
+        <w:rPr/>
+        <w:t xml:space="preserve">ohla </w:t>
+      </w:r>
+      <w:ins w:id="169" w:author="Tomas Petru" w:date="2016-11-27T19:34:00Z">
+        <w:r>
+          <w:rPr/>
+          <w:t xml:space="preserve">by vzniknout </w:t>
+        </w:r>
+      </w:ins>
+      <w:del w:id="170" w:author="Tomas Petru" w:date="2016-11-27T19:34:00Z">
+        <w:r>
+          <w:rPr/>
+          <w:delText>vzniknout</w:delText>
+        </w:r>
+      </w:del>
+      <w:r>
+        <w:rPr/>
+        <w:t xml:space="preserve"> firma, která by celý projekt pronajímala jako službu (IaaS, SaaS a další).</w:t>
+      </w:r>
+      <w:ins w:id="171" w:author="Tomas Petru" w:date="2016-11-27T19:34:00Z">
+        <w:r>
+          <w:rPr/>
+          <w:t xml:space="preserve"> </w:t>
+        </w:r>
+      </w:ins>
+      <w:ins w:id="172" w:author="Tomas Petru" w:date="2016-11-27T19:34:00Z">
+        <w:r>
+          <w:rPr/>
+          <w:t>Případn</w:t>
+        </w:r>
+      </w:ins>
+      <w:ins w:id="173" w:author="Tomas Petru" w:date="2016-11-27T19:35:00Z">
+        <w:r>
+          <w:rPr/>
+          <w:t>ě bude možné celé řešení odprodat již existující firmě s podobným zaměřením</w:t>
+        </w:r>
+      </w:ins>
+      <w:ins w:id="174" w:author="Tomas Petru" w:date="2016-11-27T19:41:00Z">
+        <w:r>
+          <w:rPr/>
+          <w:t>.</w:t>
+        </w:r>
+      </w:ins>
+      <w:del w:id="175" w:author="Tomas Petru" w:date="2016-11-27T19:41:00Z">
+        <w:r>
+          <w:rPr/>
+          <w:delText xml:space="preserve"> </w:delText>
+        </w:r>
+      </w:del>
+    </w:p>
+    <w:p>
+      <w:pPr>
+        <w:pStyle w:val="Normal"/>
+        <w:numPr>
+          <w:ilvl w:val="0"/>
+          <w:numId w:val="4"/>
+        </w:numPr>
+        <w:rPr/>
+      </w:pPr>
+      <w:r>
+        <w:rPr/>
+        <w:t>Jednotlivé dílčí výstupy</w:t>
+      </w:r>
+      <w:ins w:id="177" w:author="Tomas Petru" w:date="2016-11-27T19:35:00Z">
+        <w:r>
+          <w:rPr/>
+          <w:t xml:space="preserve"> </w:t>
+        </w:r>
+      </w:ins>
+      <w:ins w:id="178" w:author="Tomas Petru" w:date="2016-11-27T19:35:00Z">
+        <w:r>
+          <w:rPr/>
+          <w:t>bude mož</w:t>
+        </w:r>
+      </w:ins>
+      <w:ins w:id="179" w:author="Tomas Petru" w:date="2016-11-27T19:36:00Z">
+        <w:r>
+          <w:rPr/>
+          <w:t>né prodávat zvlášť jako hotový výrobek (jako modul), kterým bude možné doplňovat existující řešení</w:t>
+        </w:r>
+      </w:ins>
+    </w:p>
+    <w:p>
+      <w:pPr>
+        <w:pStyle w:val="Normal"/>
+        <w:numPr>
+          <w:ilvl w:val="1"/>
+          <w:numId w:val="4"/>
+        </w:numPr>
+        <w:rPr/>
+      </w:pPr>
+      <w:del w:id="180" w:author="Tomas Petru" w:date="2016-11-27T19:36:00Z">
+        <w:r>
+          <w:rPr/>
+          <w:delText xml:space="preserve">, a to především </w:delText>
+        </w:r>
+      </w:del>
+      <w:r>
+        <w:rPr/>
+        <w:t>ovládání vzduchotechniky</w:t>
+      </w:r>
+      <w:ins w:id="181" w:author="Tomas Petru" w:date="2016-11-27T19:36:00Z">
+        <w:r>
+          <w:rPr/>
+          <w:t xml:space="preserve"> </w:t>
+        </w:r>
+      </w:ins>
+      <w:ins w:id="182" w:author="Tomas Petru" w:date="2016-11-27T19:36:00Z">
+        <w:r>
+          <w:rPr/>
+          <w:t xml:space="preserve">jako modul </w:t>
+        </w:r>
+      </w:ins>
+      <w:ins w:id="183" w:author="Tomas Petru" w:date="2016-11-27T19:42:00Z">
+        <w:r>
+          <w:rPr/>
+          <w:t>existujících</w:t>
+        </w:r>
+      </w:ins>
+      <w:ins w:id="184" w:author="Tomas Petru" w:date="2016-11-27T19:37:00Z">
+        <w:r>
+          <w:rPr/>
+          <w:t xml:space="preserve"> vzduchotechnických jednotek (v současné době projevila zájem firma Atrea)</w:t>
+        </w:r>
+      </w:ins>
+      <w:del w:id="185" w:author="Tomas Petru" w:date="2016-11-27T19:36:00Z">
+        <w:r>
+          <w:rPr/>
+          <w:delText xml:space="preserve">, </w:delText>
+        </w:r>
+      </w:del>
+    </w:p>
+    <w:p>
+      <w:pPr>
+        <w:pStyle w:val="Normal"/>
+        <w:numPr>
+          <w:ilvl w:val="1"/>
+          <w:numId w:val="4"/>
+        </w:numPr>
+        <w:rPr/>
+      </w:pPr>
+      <w:del w:id="187" w:author="Tomas Petru" w:date="2016-11-27T19:37:00Z">
+        <w:r>
+          <w:rPr/>
+          <w:delText xml:space="preserve">případně </w:delText>
+        </w:r>
+      </w:del>
+      <w:r>
+        <w:rPr/>
+        <w:t>senzory bude možné prodávat zvlášť jako hotový výrobe</w:t>
+      </w:r>
+      <w:ins w:id="188" w:author="Tomas Petru" w:date="2016-11-27T19:37:00Z">
+        <w:r>
+          <w:rPr/>
+          <w:t>k</w:t>
+        </w:r>
+      </w:ins>
+      <w:del w:id="189" w:author="Tomas Petru" w:date="2016-11-27T19:37:00Z">
+        <w:r>
+          <w:rPr/>
+          <w:delText>k.</w:delText>
+        </w:r>
+      </w:del>
+    </w:p>
+    <w:p>
+      <w:pPr>
+        <w:pStyle w:val="Normal"/>
+        <w:numPr>
+          <w:ilvl w:val="1"/>
+          <w:numId w:val="4"/>
+        </w:numPr>
+        <w:rPr/>
+      </w:pPr>
+      <w:ins w:id="190" w:author="Tomas Petru" w:date="2016-11-27T19:38:00Z">
+        <w:r>
+          <w:rPr/>
+          <w:t>Dokumentace a know how získané při řešení projektu může posloužit firmám zabý</w:t>
+        </w:r>
+      </w:ins>
+      <w:ins w:id="191" w:author="Tomas Petru" w:date="2016-11-27T19:39:00Z">
+        <w:r>
+          <w:rPr/>
+          <w:t>vajícím se výrobou a nasazením senzorů v rámci průmyslu či „chytrých měst“ - v současné době projevila z</w:t>
+        </w:r>
+      </w:ins>
+      <w:ins w:id="192" w:author="Tomas Petru" w:date="2016-11-27T19:40:00Z">
+        <w:r>
+          <w:rPr/>
+          <w:t>ájem firma GrapeNet, s.r.o.</w:t>
+        </w:r>
+      </w:ins>
+    </w:p>
+    <w:p>
+      <w:pPr>
+        <w:pStyle w:val="Normal"/>
+        <w:numPr>
+          <w:ilvl w:val="1"/>
+          <w:numId w:val="4"/>
+        </w:numPr>
+        <w:rPr/>
+      </w:pPr>
+      <w:ins w:id="193" w:author="Tomas Petru" w:date="2016-11-27T19:41:00Z">
+        <w:r>
+          <w:rPr/>
+          <w:t>zisky z patentů</w:t>
+        </w:r>
+      </w:ins>
     </w:p>
     <w:p>
       <w:pPr>
@@ -12634,7 +12344,7 @@
       <w:tblPr>
         <w:tblW w:w="8815" w:type="dxa"/>
         <w:jc w:val="left"/>
-        <w:tblInd w:w="77" w:type="dxa"/>
+        <w:tblInd w:w="72" w:type="dxa"/>
         <w:tblBorders>
           <w:top w:val="single" w:sz="4" w:space="0" w:color="000001"/>
           <w:left w:val="single" w:sz="4" w:space="0" w:color="000001"/>
@@ -12643,7 +12353,7 @@
         </w:tblBorders>
         <w:tblCellMar>
           <w:top w:w="0" w:type="dxa"/>
-          <w:left w:w="73" w:type="dxa"/>
+          <w:left w:w="68" w:type="dxa"/>
           <w:bottom w:w="0" w:type="dxa"/>
           <w:right w:w="108" w:type="dxa"/>
         </w:tblCellMar>
@@ -12666,7 +12376,7 @@
             </w:tcBorders>
             <w:shd w:color="auto" w:fill="auto" w:val="clear"/>
             <w:tcMar>
-              <w:left w:w="73" w:type="dxa"/>
+              <w:left w:w="68" w:type="dxa"/>
             </w:tcMar>
           </w:tcPr>
           <w:p>
@@ -12722,7 +12432,7 @@
             </w:tcBorders>
             <w:shd w:color="auto" w:fill="auto" w:val="clear"/>
             <w:tcMar>
-              <w:left w:w="73" w:type="dxa"/>
+              <w:left w:w="68" w:type="dxa"/>
             </w:tcMar>
           </w:tcPr>
           <w:p>
@@ -12761,7 +12471,7 @@
             </w:tcBorders>
             <w:shd w:color="auto" w:fill="auto" w:val="clear"/>
             <w:tcMar>
-              <w:left w:w="73" w:type="dxa"/>
+              <w:left w:w="68" w:type="dxa"/>
             </w:tcMar>
           </w:tcPr>
           <w:p>
@@ -12794,7 +12504,7 @@
             </w:tcBorders>
             <w:shd w:color="auto" w:fill="auto" w:val="clear"/>
             <w:tcMar>
-              <w:left w:w="73" w:type="dxa"/>
+              <w:left w:w="68" w:type="dxa"/>
             </w:tcMar>
           </w:tcPr>
           <w:p>
@@ -12828,7 +12538,7 @@
             </w:tcBorders>
             <w:shd w:color="auto" w:fill="auto" w:val="clear"/>
             <w:tcMar>
-              <w:left w:w="73" w:type="dxa"/>
+              <w:left w:w="68" w:type="dxa"/>
             </w:tcMar>
           </w:tcPr>
           <w:p>
@@ -12861,7 +12571,7 @@
             </w:tcBorders>
             <w:shd w:color="auto" w:fill="auto" w:val="clear"/>
             <w:tcMar>
-              <w:left w:w="73" w:type="dxa"/>
+              <w:left w:w="68" w:type="dxa"/>
             </w:tcMar>
           </w:tcPr>
           <w:p>
@@ -12895,7 +12605,7 @@
             </w:tcBorders>
             <w:shd w:color="auto" w:fill="auto" w:val="clear"/>
             <w:tcMar>
-              <w:left w:w="73" w:type="dxa"/>
+              <w:left w:w="68" w:type="dxa"/>
             </w:tcMar>
           </w:tcPr>
           <w:p>
@@ -12941,7 +12651,7 @@
             </w:tcBorders>
             <w:shd w:color="auto" w:fill="auto" w:val="clear"/>
             <w:tcMar>
-              <w:left w:w="73" w:type="dxa"/>
+              <w:left w:w="68" w:type="dxa"/>
             </w:tcMar>
           </w:tcPr>
           <w:p>
@@ -12975,7 +12685,7 @@
             </w:tcBorders>
             <w:shd w:color="auto" w:fill="auto" w:val="clear"/>
             <w:tcMar>
-              <w:left w:w="73" w:type="dxa"/>
+              <w:left w:w="68" w:type="dxa"/>
             </w:tcMar>
           </w:tcPr>
           <w:p>
@@ -13008,7 +12718,7 @@
             </w:tcBorders>
             <w:shd w:color="auto" w:fill="auto" w:val="clear"/>
             <w:tcMar>
-              <w:left w:w="73" w:type="dxa"/>
+              <w:left w:w="68" w:type="dxa"/>
             </w:tcMar>
           </w:tcPr>
           <w:p>
@@ -13042,7 +12752,7 @@
             </w:tcBorders>
             <w:shd w:color="auto" w:fill="auto" w:val="clear"/>
             <w:tcMar>
-              <w:left w:w="73" w:type="dxa"/>
+              <w:left w:w="68" w:type="dxa"/>
             </w:tcMar>
           </w:tcPr>
           <w:p>
@@ -13075,7 +12785,7 @@
             </w:tcBorders>
             <w:shd w:color="auto" w:fill="auto" w:val="clear"/>
             <w:tcMar>
-              <w:left w:w="73" w:type="dxa"/>
+              <w:left w:w="68" w:type="dxa"/>
             </w:tcMar>
           </w:tcPr>
           <w:p>
@@ -13109,7 +12819,7 @@
             </w:tcBorders>
             <w:shd w:color="auto" w:fill="auto" w:val="clear"/>
             <w:tcMar>
-              <w:left w:w="73" w:type="dxa"/>
+              <w:left w:w="68" w:type="dxa"/>
             </w:tcMar>
           </w:tcPr>
           <w:p>
@@ -13142,7 +12852,7 @@
             </w:tcBorders>
             <w:shd w:color="auto" w:fill="auto" w:val="clear"/>
             <w:tcMar>
-              <w:left w:w="73" w:type="dxa"/>
+              <w:left w:w="68" w:type="dxa"/>
             </w:tcMar>
           </w:tcPr>
           <w:p>
@@ -13310,7 +13020,7 @@
       <w:tblPr>
         <w:tblW w:w="8872" w:type="dxa"/>
         <w:jc w:val="left"/>
-        <w:tblInd w:w="-107" w:type="dxa"/>
+        <w:tblInd w:w="-112" w:type="dxa"/>
         <w:tblBorders>
           <w:top w:val="single" w:sz="4" w:space="0" w:color="000001"/>
           <w:left w:val="single" w:sz="4" w:space="0" w:color="000001"/>
@@ -13321,7 +13031,7 @@
         </w:tblBorders>
         <w:tblCellMar>
           <w:top w:w="0" w:type="dxa"/>
-          <w:left w:w="35" w:type="dxa"/>
+          <w:left w:w="30" w:type="dxa"/>
           <w:bottom w:w="0" w:type="dxa"/>
           <w:right w:w="70" w:type="dxa"/>
         </w:tblCellMar>
@@ -13349,7 +13059,7 @@
             </w:tcBorders>
             <w:shd w:color="auto" w:fill="auto" w:val="clear"/>
             <w:tcMar>
-              <w:left w:w="35" w:type="dxa"/>
+              <w:left w:w="30" w:type="dxa"/>
             </w:tcMar>
             <w:vAlign w:val="center"/>
           </w:tcPr>
@@ -13419,7 +13129,7 @@
             </w:tcBorders>
             <w:shd w:color="auto" w:fill="auto" w:val="clear"/>
             <w:tcMar>
-              <w:left w:w="35" w:type="dxa"/>
+              <w:left w:w="30" w:type="dxa"/>
             </w:tcMar>
             <w:vAlign w:val="center"/>
           </w:tcPr>
@@ -13465,7 +13175,7 @@
             </w:tcBorders>
             <w:shd w:color="auto" w:fill="auto" w:val="clear"/>
             <w:tcMar>
-              <w:left w:w="35" w:type="dxa"/>
+              <w:left w:w="30" w:type="dxa"/>
             </w:tcMar>
             <w:vAlign w:val="center"/>
           </w:tcPr>
@@ -13535,7 +13245,7 @@
             </w:tcBorders>
             <w:shd w:color="auto" w:fill="auto" w:val="clear"/>
             <w:tcMar>
-              <w:left w:w="35" w:type="dxa"/>
+              <w:left w:w="30" w:type="dxa"/>
             </w:tcMar>
             <w:vAlign w:val="center"/>
           </w:tcPr>
@@ -13579,7 +13289,7 @@
             </w:tcBorders>
             <w:shd w:color="auto" w:fill="auto" w:val="clear"/>
             <w:tcMar>
-              <w:left w:w="35" w:type="dxa"/>
+              <w:left w:w="30" w:type="dxa"/>
             </w:tcMar>
             <w:vAlign w:val="center"/>
           </w:tcPr>
@@ -13623,7 +13333,7 @@
             </w:tcBorders>
             <w:shd w:color="auto" w:fill="auto" w:val="clear"/>
             <w:tcMar>
-              <w:left w:w="35" w:type="dxa"/>
+              <w:left w:w="30" w:type="dxa"/>
             </w:tcMar>
             <w:vAlign w:val="center"/>
           </w:tcPr>
@@ -13671,9 +13381,6 @@
         </w:tc>
       </w:tr>
     </w:tbl>
-    <w:r>
-      <w:br w:type="page"/>
-    </w:r>
     <w:p>
       <w:pPr>
         <w:pStyle w:val="Heading2"/>
@@ -13708,7 +13415,7 @@
       <w:tblPr>
         <w:tblW w:w="8890" w:type="dxa"/>
         <w:jc w:val="left"/>
-        <w:tblInd w:w="3" w:type="dxa"/>
+        <w:tblInd w:w="-2" w:type="dxa"/>
         <w:tblBorders>
           <w:top w:val="single" w:sz="4" w:space="0" w:color="000001"/>
           <w:left w:val="single" w:sz="4" w:space="0" w:color="000001"/>
@@ -13717,7 +13424,7 @@
         </w:tblBorders>
         <w:tblCellMar>
           <w:top w:w="0" w:type="dxa"/>
-          <w:left w:w="73" w:type="dxa"/>
+          <w:left w:w="68" w:type="dxa"/>
           <w:bottom w:w="0" w:type="dxa"/>
           <w:right w:w="108" w:type="dxa"/>
         </w:tblCellMar>
@@ -13741,7 +13448,7 @@
             </w:tcBorders>
             <w:shd w:color="auto" w:fill="auto" w:val="clear"/>
             <w:tcMar>
-              <w:left w:w="73" w:type="dxa"/>
+              <w:left w:w="68" w:type="dxa"/>
             </w:tcMar>
           </w:tcPr>
           <w:p>
@@ -13777,7 +13484,7 @@
             </w:tcBorders>
             <w:shd w:color="auto" w:fill="auto" w:val="clear"/>
             <w:tcMar>
-              <w:left w:w="73" w:type="dxa"/>
+              <w:left w:w="68" w:type="dxa"/>
             </w:tcMar>
           </w:tcPr>
           <w:p>
@@ -13815,7 +13522,7 @@
             </w:tcBorders>
             <w:shd w:color="auto" w:fill="auto" w:val="clear"/>
             <w:tcMar>
-              <w:left w:w="73" w:type="dxa"/>
+              <w:left w:w="68" w:type="dxa"/>
             </w:tcMar>
           </w:tcPr>
           <w:p>
@@ -13854,7 +13561,7 @@
             </w:tcBorders>
             <w:shd w:color="auto" w:fill="auto" w:val="clear"/>
             <w:tcMar>
-              <w:left w:w="73" w:type="dxa"/>
+              <w:left w:w="68" w:type="dxa"/>
             </w:tcMar>
           </w:tcPr>
           <w:p>
@@ -13889,7 +13596,7 @@
             </w:tcBorders>
             <w:shd w:color="auto" w:fill="auto" w:val="clear"/>
             <w:tcMar>
-              <w:left w:w="73" w:type="dxa"/>
+              <w:left w:w="68" w:type="dxa"/>
             </w:tcMar>
           </w:tcPr>
           <w:p>
@@ -13924,7 +13631,7 @@
             </w:tcBorders>
             <w:shd w:color="auto" w:fill="auto" w:val="clear"/>
             <w:tcMar>
-              <w:left w:w="73" w:type="dxa"/>
+              <w:left w:w="68" w:type="dxa"/>
             </w:tcMar>
           </w:tcPr>
           <w:p>
@@ -13977,7 +13684,7 @@
             </w:tcBorders>
             <w:shd w:color="auto" w:fill="auto" w:val="clear"/>
             <w:tcMar>
-              <w:left w:w="73" w:type="dxa"/>
+              <w:left w:w="68" w:type="dxa"/>
             </w:tcMar>
           </w:tcPr>
           <w:p>
@@ -14012,7 +13719,7 @@
             </w:tcBorders>
             <w:shd w:color="auto" w:fill="auto" w:val="clear"/>
             <w:tcMar>
-              <w:left w:w="73" w:type="dxa"/>
+              <w:left w:w="68" w:type="dxa"/>
             </w:tcMar>
           </w:tcPr>
           <w:p>
@@ -14048,7 +13755,7 @@
             </w:tcBorders>
             <w:shd w:color="auto" w:fill="auto" w:val="clear"/>
             <w:tcMar>
-              <w:left w:w="73" w:type="dxa"/>
+              <w:left w:w="68" w:type="dxa"/>
             </w:tcMar>
           </w:tcPr>
           <w:p>
@@ -14159,7 +13866,7 @@
             </w:tcBorders>
             <w:shd w:color="auto" w:fill="auto" w:val="clear"/>
             <w:tcMar>
-              <w:left w:w="73" w:type="dxa"/>
+              <w:left w:w="68" w:type="dxa"/>
             </w:tcMar>
           </w:tcPr>
           <w:p>
@@ -14194,7 +13901,7 @@
             </w:tcBorders>
             <w:shd w:color="auto" w:fill="auto" w:val="clear"/>
             <w:tcMar>
-              <w:left w:w="73" w:type="dxa"/>
+              <w:left w:w="68" w:type="dxa"/>
             </w:tcMar>
           </w:tcPr>
           <w:p>
@@ -14229,7 +13936,7 @@
             </w:tcBorders>
             <w:shd w:color="auto" w:fill="auto" w:val="clear"/>
             <w:tcMar>
-              <w:left w:w="73" w:type="dxa"/>
+              <w:left w:w="68" w:type="dxa"/>
             </w:tcMar>
           </w:tcPr>
           <w:p>
@@ -14263,7 +13970,7 @@
             </w:tcBorders>
             <w:shd w:color="auto" w:fill="auto" w:val="clear"/>
             <w:tcMar>
-              <w:left w:w="73" w:type="dxa"/>
+              <w:left w:w="68" w:type="dxa"/>
             </w:tcMar>
           </w:tcPr>
           <w:p>
@@ -14298,7 +14005,7 @@
             </w:tcBorders>
             <w:shd w:color="auto" w:fill="auto" w:val="clear"/>
             <w:tcMar>
-              <w:left w:w="73" w:type="dxa"/>
+              <w:left w:w="68" w:type="dxa"/>
             </w:tcMar>
           </w:tcPr>
           <w:p>
@@ -14333,7 +14040,7 @@
             </w:tcBorders>
             <w:shd w:color="auto" w:fill="auto" w:val="clear"/>
             <w:tcMar>
-              <w:left w:w="73" w:type="dxa"/>
+              <w:left w:w="68" w:type="dxa"/>
             </w:tcMar>
           </w:tcPr>
           <w:p>
@@ -14368,7 +14075,7 @@
             </w:tcBorders>
             <w:shd w:color="auto" w:fill="auto" w:val="clear"/>
             <w:tcMar>
-              <w:left w:w="73" w:type="dxa"/>
+              <w:left w:w="68" w:type="dxa"/>
             </w:tcMar>
           </w:tcPr>
           <w:p>
@@ -14405,7 +14112,7 @@
             </w:tcBorders>
             <w:shd w:color="auto" w:fill="auto" w:val="clear"/>
             <w:tcMar>
-              <w:left w:w="73" w:type="dxa"/>
+              <w:left w:w="68" w:type="dxa"/>
             </w:tcMar>
           </w:tcPr>
           <w:p>
@@ -14440,7 +14147,7 @@
             </w:tcBorders>
             <w:shd w:color="auto" w:fill="auto" w:val="clear"/>
             <w:tcMar>
-              <w:left w:w="73" w:type="dxa"/>
+              <w:left w:w="68" w:type="dxa"/>
             </w:tcMar>
           </w:tcPr>
           <w:p>
@@ -14474,7 +14181,7 @@
             </w:tcBorders>
             <w:shd w:color="auto" w:fill="auto" w:val="clear"/>
             <w:tcMar>
-              <w:left w:w="73" w:type="dxa"/>
+              <w:left w:w="68" w:type="dxa"/>
             </w:tcMar>
           </w:tcPr>
           <w:p>
@@ -14509,7 +14216,7 @@
             </w:tcBorders>
             <w:shd w:color="auto" w:fill="auto" w:val="clear"/>
             <w:tcMar>
-              <w:left w:w="73" w:type="dxa"/>
+              <w:left w:w="68" w:type="dxa"/>
             </w:tcMar>
           </w:tcPr>
           <w:p>
@@ -14544,7 +14251,7 @@
             </w:tcBorders>
             <w:shd w:color="auto" w:fill="auto" w:val="clear"/>
             <w:tcMar>
-              <w:left w:w="73" w:type="dxa"/>
+              <w:left w:w="68" w:type="dxa"/>
             </w:tcMar>
           </w:tcPr>
           <w:p>
@@ -14607,7 +14314,7 @@
             </w:tcBorders>
             <w:shd w:color="auto" w:fill="auto" w:val="clear"/>
             <w:tcMar>
-              <w:left w:w="73" w:type="dxa"/>
+              <w:left w:w="68" w:type="dxa"/>
             </w:tcMar>
           </w:tcPr>
           <w:p>
@@ -14642,7 +14349,7 @@
             </w:tcBorders>
             <w:shd w:color="auto" w:fill="auto" w:val="clear"/>
             <w:tcMar>
-              <w:left w:w="73" w:type="dxa"/>
+              <w:left w:w="68" w:type="dxa"/>
             </w:tcMar>
           </w:tcPr>
           <w:p>
@@ -14677,7 +14384,7 @@
             </w:tcBorders>
             <w:shd w:color="auto" w:fill="auto" w:val="clear"/>
             <w:tcMar>
-              <w:left w:w="73" w:type="dxa"/>
+              <w:left w:w="68" w:type="dxa"/>
             </w:tcMar>
           </w:tcPr>
           <w:p>
@@ -14737,7 +14444,7 @@
         <w:docPartGallery w:val="Page Numbers (Bottom of Page)"/>
         <w:docPartUnique w:val="true"/>
       </w:docPartObj>
-      <w:id w:val="474019550"/>
+      <w:id w:val="71363272"/>
     </w:sdtPr>
     <w:sdtContent>
       <w:p>
@@ -15050,7 +14757,7 @@
       <w:fldChar w:fldCharType="separate"/>
     </w:r>
     <w:r>
-      <w:t>11</w:t>
+      <w:t>21</w:t>
     </w:r>
     <w:r>
       <w:fldChar w:fldCharType="end"/>
@@ -15236,7 +14943,6 @@
         </w:tabs>
         <w:ind w:left="720" w:hanging="360"/>
       </w:pPr>
-      <w:rPr/>
     </w:lvl>
     <w:lvl w:ilvl="1">
       <w:start w:val="1"/>
@@ -15249,7 +14955,6 @@
         </w:tabs>
         <w:ind w:left="1080" w:hanging="360"/>
       </w:pPr>
-      <w:rPr/>
     </w:lvl>
     <w:lvl w:ilvl="2">
       <w:start w:val="1"/>
@@ -15262,7 +14967,6 @@
         </w:tabs>
         <w:ind w:left="1440" w:hanging="360"/>
       </w:pPr>
-      <w:rPr/>
     </w:lvl>
     <w:lvl w:ilvl="3">
       <w:start w:val="1"/>
@@ -15275,7 +14979,6 @@
         </w:tabs>
         <w:ind w:left="1800" w:hanging="360"/>
       </w:pPr>
-      <w:rPr/>
     </w:lvl>
     <w:lvl w:ilvl="4">
       <w:start w:val="1"/>
@@ -15288,7 +14991,6 @@
         </w:tabs>
         <w:ind w:left="2160" w:hanging="360"/>
       </w:pPr>
-      <w:rPr/>
     </w:lvl>
     <w:lvl w:ilvl="5">
       <w:start w:val="1"/>
@@ -15301,7 +15003,6 @@
         </w:tabs>
         <w:ind w:left="2520" w:hanging="360"/>
       </w:pPr>
-      <w:rPr/>
     </w:lvl>
     <w:lvl w:ilvl="6">
       <w:start w:val="1"/>
@@ -15451,6 +15152,125 @@
     </w:lvl>
   </w:abstractNum>
   <w:abstractNum w:abstractNumId="4">
+    <w:lvl w:ilvl="0">
+      <w:start w:val="1"/>
+      <w:numFmt w:val="decimal"/>
+      <w:lvlText w:val="%1."/>
+      <w:lvlJc w:val="left"/>
+      <w:pPr>
+        <w:tabs>
+          <w:tab w:val="num" w:pos="720"/>
+        </w:tabs>
+        <w:ind w:left="720" w:hanging="360"/>
+      </w:pPr>
+      <w:rPr/>
+    </w:lvl>
+    <w:lvl w:ilvl="1">
+      <w:start w:val="1"/>
+      <w:numFmt w:val="decimal"/>
+      <w:lvlText w:val="%2."/>
+      <w:lvlJc w:val="left"/>
+      <w:pPr>
+        <w:tabs>
+          <w:tab w:val="num" w:pos="1080"/>
+        </w:tabs>
+        <w:ind w:left="1080" w:hanging="360"/>
+      </w:pPr>
+      <w:rPr/>
+    </w:lvl>
+    <w:lvl w:ilvl="2">
+      <w:start w:val="1"/>
+      <w:numFmt w:val="decimal"/>
+      <w:lvlText w:val="%3."/>
+      <w:lvlJc w:val="left"/>
+      <w:pPr>
+        <w:tabs>
+          <w:tab w:val="num" w:pos="1440"/>
+        </w:tabs>
+        <w:ind w:left="1440" w:hanging="360"/>
+      </w:pPr>
+      <w:rPr/>
+    </w:lvl>
+    <w:lvl w:ilvl="3">
+      <w:start w:val="1"/>
+      <w:numFmt w:val="decimal"/>
+      <w:lvlText w:val="%4."/>
+      <w:lvlJc w:val="left"/>
+      <w:pPr>
+        <w:tabs>
+          <w:tab w:val="num" w:pos="1800"/>
+        </w:tabs>
+        <w:ind w:left="1800" w:hanging="360"/>
+      </w:pPr>
+      <w:rPr/>
+    </w:lvl>
+    <w:lvl w:ilvl="4">
+      <w:start w:val="1"/>
+      <w:numFmt w:val="decimal"/>
+      <w:lvlText w:val="%5."/>
+      <w:lvlJc w:val="left"/>
+      <w:pPr>
+        <w:tabs>
+          <w:tab w:val="num" w:pos="2160"/>
+        </w:tabs>
+        <w:ind w:left="2160" w:hanging="360"/>
+      </w:pPr>
+      <w:rPr/>
+    </w:lvl>
+    <w:lvl w:ilvl="5">
+      <w:start w:val="1"/>
+      <w:numFmt w:val="decimal"/>
+      <w:lvlText w:val="%6."/>
+      <w:lvlJc w:val="left"/>
+      <w:pPr>
+        <w:tabs>
+          <w:tab w:val="num" w:pos="2520"/>
+        </w:tabs>
+        <w:ind w:left="2520" w:hanging="360"/>
+      </w:pPr>
+      <w:rPr/>
+    </w:lvl>
+    <w:lvl w:ilvl="6">
+      <w:start w:val="1"/>
+      <w:numFmt w:val="decimal"/>
+      <w:lvlText w:val="%7."/>
+      <w:lvlJc w:val="left"/>
+      <w:pPr>
+        <w:tabs>
+          <w:tab w:val="num" w:pos="2880"/>
+        </w:tabs>
+        <w:ind w:left="2880" w:hanging="360"/>
+      </w:pPr>
+      <w:rPr/>
+    </w:lvl>
+    <w:lvl w:ilvl="7">
+      <w:start w:val="1"/>
+      <w:numFmt w:val="decimal"/>
+      <w:lvlText w:val="%8."/>
+      <w:lvlJc w:val="left"/>
+      <w:pPr>
+        <w:tabs>
+          <w:tab w:val="num" w:pos="3240"/>
+        </w:tabs>
+        <w:ind w:left="3240" w:hanging="360"/>
+      </w:pPr>
+      <w:rPr/>
+    </w:lvl>
+    <w:lvl w:ilvl="8">
+      <w:start w:val="1"/>
+      <w:numFmt w:val="decimal"/>
+      <w:lvlText w:val="%9."/>
+      <w:lvlJc w:val="left"/>
+      <w:pPr>
+        <w:tabs>
+          <w:tab w:val="num" w:pos="3600"/>
+        </w:tabs>
+        <w:ind w:left="3600" w:hanging="360"/>
+      </w:pPr>
+      <w:rPr/>
+    </w:lvl>
+  </w:abstractNum>
+  <w:abstractNum w:abstractNumId="5">
     <w:lvl w:ilvl="0">
       <w:start w:val="1"/>
       <w:numFmt w:val="none"/>
@@ -15580,6 +15400,9 @@
   </w:num>
   <w:num w:numId="4">
     <w:abstractNumId w:val="4"/>
+  </w:num>
+  <w:num w:numId="5">
+    <w:abstractNumId w:val="5"/>
   </w:num>
 </w:numbering>
 </file>

</xml_diff>

<commit_message>
timeline pridana do grantu
</commit_message>
<xml_diff>
--- a/grantova_zadost_labka_2016.docx
+++ b/grantova_zadost_labka_2016.docx
@@ -90,7 +90,7 @@
       <w:tblPr>
         <w:tblW w:w="9183" w:type="dxa"/>
         <w:jc w:val="left"/>
-        <w:tblInd w:w="-45" w:type="dxa"/>
+        <w:tblInd w:w="-50" w:type="dxa"/>
         <w:tblBorders>
           <w:top w:val="single" w:sz="4" w:space="0" w:color="000001"/>
           <w:left w:val="single" w:sz="4" w:space="0" w:color="000001"/>
@@ -99,7 +99,7 @@
         </w:tblBorders>
         <w:tblCellMar>
           <w:top w:w="0" w:type="dxa"/>
-          <w:left w:w="25" w:type="dxa"/>
+          <w:left w:w="20" w:type="dxa"/>
           <w:bottom w:w="0" w:type="dxa"/>
           <w:right w:w="70" w:type="dxa"/>
         </w:tblCellMar>
@@ -108,7 +108,7 @@
         <w:gridCol w:w="2424"/>
         <w:gridCol w:w="2609"/>
         <w:gridCol w:w="1776"/>
-        <w:gridCol w:w="2374"/>
+        <w:gridCol w:w="2373"/>
       </w:tblGrid>
       <w:tr>
         <w:trPr>
@@ -125,7 +125,7 @@
             </w:tcBorders>
             <w:shd w:fill="FFFFFF" w:val="clear"/>
             <w:tcMar>
-              <w:left w:w="25" w:type="dxa"/>
+              <w:left w:w="20" w:type="dxa"/>
             </w:tcMar>
             <w:vAlign w:val="center"/>
           </w:tcPr>
@@ -152,7 +152,7 @@
         </w:tc>
         <w:tc>
           <w:tcPr>
-            <w:tcW w:w="6759" w:type="dxa"/>
+            <w:tcW w:w="6758" w:type="dxa"/>
             <w:gridSpan w:val="3"/>
             <w:tcBorders>
               <w:top w:val="single" w:sz="4" w:space="0" w:color="000001"/>
@@ -164,7 +164,7 @@
             </w:tcBorders>
             <w:shd w:fill="FFFFFF" w:val="clear"/>
             <w:tcMar>
-              <w:left w:w="25" w:type="dxa"/>
+              <w:left w:w="20" w:type="dxa"/>
             </w:tcMar>
             <w:vAlign w:val="center"/>
           </w:tcPr>
@@ -206,7 +206,7 @@
             </w:tcBorders>
             <w:shd w:fill="FFFFFF" w:val="clear"/>
             <w:tcMar>
-              <w:left w:w="25" w:type="dxa"/>
+              <w:left w:w="20" w:type="dxa"/>
             </w:tcMar>
             <w:vAlign w:val="center"/>
           </w:tcPr>
@@ -236,7 +236,7 @@
         </w:tc>
         <w:tc>
           <w:tcPr>
-            <w:tcW w:w="6759" w:type="dxa"/>
+            <w:tcW w:w="6758" w:type="dxa"/>
             <w:gridSpan w:val="3"/>
             <w:tcBorders>
               <w:top w:val="single" w:sz="4" w:space="0" w:color="000001"/>
@@ -248,7 +248,7 @@
             </w:tcBorders>
             <w:shd w:fill="FFFFFF" w:val="clear"/>
             <w:tcMar>
-              <w:left w:w="25" w:type="dxa"/>
+              <w:left w:w="20" w:type="dxa"/>
             </w:tcMar>
             <w:vAlign w:val="center"/>
           </w:tcPr>
@@ -288,7 +288,7 @@
             </w:tcBorders>
             <w:shd w:fill="FFFFFF" w:val="clear"/>
             <w:tcMar>
-              <w:left w:w="25" w:type="dxa"/>
+              <w:left w:w="20" w:type="dxa"/>
             </w:tcMar>
             <w:vAlign w:val="center"/>
           </w:tcPr>
@@ -324,7 +324,7 @@
             </w:tcBorders>
             <w:shd w:fill="FFFFFF" w:val="clear"/>
             <w:tcMar>
-              <w:left w:w="25" w:type="dxa"/>
+              <w:left w:w="20" w:type="dxa"/>
             </w:tcMar>
             <w:vAlign w:val="center"/>
           </w:tcPr>
@@ -358,7 +358,7 @@
             </w:tcBorders>
             <w:shd w:fill="FFFFFF" w:val="clear"/>
             <w:tcMar>
-              <w:left w:w="25" w:type="dxa"/>
+              <w:left w:w="20" w:type="dxa"/>
             </w:tcMar>
             <w:vAlign w:val="center"/>
           </w:tcPr>
@@ -385,7 +385,7 @@
         </w:tc>
         <w:tc>
           <w:tcPr>
-            <w:tcW w:w="2374" w:type="dxa"/>
+            <w:tcW w:w="2373" w:type="dxa"/>
             <w:tcBorders>
               <w:top w:val="single" w:sz="4" w:space="0" w:color="000001"/>
               <w:left w:val="single" w:sz="4" w:space="0" w:color="000001"/>
@@ -396,7 +396,7 @@
             </w:tcBorders>
             <w:shd w:fill="FFFFFF" w:val="clear"/>
             <w:tcMar>
-              <w:left w:w="25" w:type="dxa"/>
+              <w:left w:w="20" w:type="dxa"/>
             </w:tcMar>
             <w:vAlign w:val="center"/>
           </w:tcPr>
@@ -436,7 +436,7 @@
             </w:tcBorders>
             <w:shd w:fill="FFFFFF" w:val="clear"/>
             <w:tcMar>
-              <w:left w:w="25" w:type="dxa"/>
+              <w:left w:w="20" w:type="dxa"/>
             </w:tcMar>
             <w:vAlign w:val="center"/>
           </w:tcPr>
@@ -463,7 +463,7 @@
         </w:tc>
         <w:tc>
           <w:tcPr>
-            <w:tcW w:w="6759" w:type="dxa"/>
+            <w:tcW w:w="6758" w:type="dxa"/>
             <w:gridSpan w:val="3"/>
             <w:tcBorders>
               <w:top w:val="single" w:sz="4" w:space="0" w:color="000001"/>
@@ -475,7 +475,7 @@
             </w:tcBorders>
             <w:shd w:fill="FFFFFF" w:val="clear"/>
             <w:tcMar>
-              <w:left w:w="25" w:type="dxa"/>
+              <w:left w:w="20" w:type="dxa"/>
             </w:tcMar>
             <w:vAlign w:val="center"/>
           </w:tcPr>
@@ -515,7 +515,7 @@
             </w:tcBorders>
             <w:shd w:fill="FFFFFF" w:val="clear"/>
             <w:tcMar>
-              <w:left w:w="25" w:type="dxa"/>
+              <w:left w:w="20" w:type="dxa"/>
             </w:tcMar>
             <w:vAlign w:val="center"/>
           </w:tcPr>
@@ -542,7 +542,7 @@
         </w:tc>
         <w:tc>
           <w:tcPr>
-            <w:tcW w:w="6759" w:type="dxa"/>
+            <w:tcW w:w="6758" w:type="dxa"/>
             <w:gridSpan w:val="3"/>
             <w:tcBorders>
               <w:top w:val="single" w:sz="4" w:space="0" w:color="000001"/>
@@ -554,7 +554,7 @@
             </w:tcBorders>
             <w:shd w:fill="FFFFFF" w:val="clear"/>
             <w:tcMar>
-              <w:left w:w="25" w:type="dxa"/>
+              <w:left w:w="20" w:type="dxa"/>
             </w:tcMar>
             <w:vAlign w:val="center"/>
           </w:tcPr>
@@ -594,7 +594,7 @@
             </w:tcBorders>
             <w:shd w:fill="FFFFFF" w:val="clear"/>
             <w:tcMar>
-              <w:left w:w="25" w:type="dxa"/>
+              <w:left w:w="20" w:type="dxa"/>
             </w:tcMar>
             <w:vAlign w:val="center"/>
           </w:tcPr>
@@ -628,7 +628,7 @@
             </w:tcBorders>
             <w:shd w:fill="FFFFFF" w:val="clear"/>
             <w:tcMar>
-              <w:left w:w="25" w:type="dxa"/>
+              <w:left w:w="20" w:type="dxa"/>
             </w:tcMar>
             <w:vAlign w:val="center"/>
           </w:tcPr>
@@ -662,7 +662,7 @@
             </w:tcBorders>
             <w:shd w:fill="FFFFFF" w:val="clear"/>
             <w:tcMar>
-              <w:left w:w="25" w:type="dxa"/>
+              <w:left w:w="20" w:type="dxa"/>
             </w:tcMar>
             <w:vAlign w:val="center"/>
           </w:tcPr>
@@ -689,7 +689,7 @@
         </w:tc>
         <w:tc>
           <w:tcPr>
-            <w:tcW w:w="2374" w:type="dxa"/>
+            <w:tcW w:w="2373" w:type="dxa"/>
             <w:tcBorders>
               <w:top w:val="single" w:sz="4" w:space="0" w:color="000001"/>
               <w:left w:val="single" w:sz="4" w:space="0" w:color="000001"/>
@@ -700,7 +700,7 @@
             </w:tcBorders>
             <w:shd w:fill="FFFFFF" w:val="clear"/>
             <w:tcMar>
-              <w:left w:w="25" w:type="dxa"/>
+              <w:left w:w="20" w:type="dxa"/>
             </w:tcMar>
             <w:vAlign w:val="center"/>
           </w:tcPr>
@@ -740,7 +740,7 @@
             </w:tcBorders>
             <w:shd w:fill="FFFFFF" w:val="clear"/>
             <w:tcMar>
-              <w:left w:w="25" w:type="dxa"/>
+              <w:left w:w="20" w:type="dxa"/>
             </w:tcMar>
             <w:vAlign w:val="center"/>
           </w:tcPr>
@@ -770,7 +770,7 @@
         </w:tc>
         <w:tc>
           <w:tcPr>
-            <w:tcW w:w="6759" w:type="dxa"/>
+            <w:tcW w:w="6758" w:type="dxa"/>
             <w:gridSpan w:val="3"/>
             <w:tcBorders>
               <w:top w:val="single" w:sz="4" w:space="0" w:color="000001"/>
@@ -782,7 +782,7 @@
             </w:tcBorders>
             <w:shd w:fill="FFFFFF" w:val="clear"/>
             <w:tcMar>
-              <w:left w:w="25" w:type="dxa"/>
+              <w:left w:w="20" w:type="dxa"/>
             </w:tcMar>
             <w:vAlign w:val="center"/>
           </w:tcPr>
@@ -822,7 +822,7 @@
             </w:tcBorders>
             <w:shd w:fill="FFFFFF" w:val="clear"/>
             <w:tcMar>
-              <w:left w:w="25" w:type="dxa"/>
+              <w:left w:w="20" w:type="dxa"/>
             </w:tcMar>
             <w:vAlign w:val="center"/>
           </w:tcPr>
@@ -849,7 +849,7 @@
         </w:tc>
         <w:tc>
           <w:tcPr>
-            <w:tcW w:w="6759" w:type="dxa"/>
+            <w:tcW w:w="6758" w:type="dxa"/>
             <w:gridSpan w:val="3"/>
             <w:tcBorders>
               <w:top w:val="single" w:sz="4" w:space="0" w:color="000001"/>
@@ -861,7 +861,7 @@
             </w:tcBorders>
             <w:shd w:fill="FFFFFF" w:val="clear"/>
             <w:tcMar>
-              <w:left w:w="25" w:type="dxa"/>
+              <w:left w:w="20" w:type="dxa"/>
             </w:tcMar>
             <w:vAlign w:val="center"/>
           </w:tcPr>
@@ -898,7 +898,7 @@
             </w:tcBorders>
             <w:shd w:fill="FFFFFF" w:val="clear"/>
             <w:tcMar>
-              <w:left w:w="25" w:type="dxa"/>
+              <w:left w:w="20" w:type="dxa"/>
             </w:tcMar>
             <w:vAlign w:val="center"/>
           </w:tcPr>
@@ -934,7 +934,7 @@
             </w:tcBorders>
             <w:shd w:fill="FFFFFF" w:val="clear"/>
             <w:tcMar>
-              <w:left w:w="25" w:type="dxa"/>
+              <w:left w:w="20" w:type="dxa"/>
             </w:tcMar>
             <w:vAlign w:val="center"/>
           </w:tcPr>
@@ -968,7 +968,7 @@
             </w:tcBorders>
             <w:shd w:fill="FFFFFF" w:val="clear"/>
             <w:tcMar>
-              <w:left w:w="25" w:type="dxa"/>
+              <w:left w:w="20" w:type="dxa"/>
             </w:tcMar>
             <w:vAlign w:val="center"/>
           </w:tcPr>
@@ -995,7 +995,7 @@
         </w:tc>
         <w:tc>
           <w:tcPr>
-            <w:tcW w:w="2374" w:type="dxa"/>
+            <w:tcW w:w="2373" w:type="dxa"/>
             <w:tcBorders>
               <w:top w:val="single" w:sz="4" w:space="0" w:color="000001"/>
               <w:left w:val="single" w:sz="4" w:space="0" w:color="000001"/>
@@ -1006,7 +1006,7 @@
             </w:tcBorders>
             <w:shd w:fill="FFFFFF" w:val="clear"/>
             <w:tcMar>
-              <w:left w:w="25" w:type="dxa"/>
+              <w:left w:w="20" w:type="dxa"/>
             </w:tcMar>
             <w:vAlign w:val="center"/>
           </w:tcPr>
@@ -1045,7 +1045,7 @@
             </w:tcBorders>
             <w:shd w:fill="FFFFFF" w:val="clear"/>
             <w:tcMar>
-              <w:left w:w="25" w:type="dxa"/>
+              <w:left w:w="20" w:type="dxa"/>
             </w:tcMar>
             <w:vAlign w:val="center"/>
           </w:tcPr>
@@ -1072,7 +1072,7 @@
         </w:tc>
         <w:tc>
           <w:tcPr>
-            <w:tcW w:w="6759" w:type="dxa"/>
+            <w:tcW w:w="6758" w:type="dxa"/>
             <w:gridSpan w:val="3"/>
             <w:tcBorders>
               <w:top w:val="single" w:sz="4" w:space="0" w:color="000001"/>
@@ -1084,7 +1084,7 @@
             </w:tcBorders>
             <w:shd w:fill="FFFFFF" w:val="clear"/>
             <w:tcMar>
-              <w:left w:w="25" w:type="dxa"/>
+              <w:left w:w="20" w:type="dxa"/>
             </w:tcMar>
             <w:vAlign w:val="center"/>
           </w:tcPr>
@@ -1273,7 +1273,7 @@
       <w:tblPr>
         <w:tblW w:w="9183" w:type="dxa"/>
         <w:jc w:val="left"/>
-        <w:tblInd w:w="-45" w:type="dxa"/>
+        <w:tblInd w:w="-50" w:type="dxa"/>
         <w:tblBorders>
           <w:top w:val="single" w:sz="4" w:space="0" w:color="000001"/>
           <w:left w:val="single" w:sz="4" w:space="0" w:color="000001"/>
@@ -1282,7 +1282,7 @@
         </w:tblBorders>
         <w:tblCellMar>
           <w:top w:w="0" w:type="dxa"/>
-          <w:left w:w="25" w:type="dxa"/>
+          <w:left w:w="20" w:type="dxa"/>
           <w:bottom w:w="0" w:type="dxa"/>
           <w:right w:w="70" w:type="dxa"/>
         </w:tblCellMar>
@@ -1291,7 +1291,7 @@
         <w:gridCol w:w="2427"/>
         <w:gridCol w:w="2547"/>
         <w:gridCol w:w="1790"/>
-        <w:gridCol w:w="2419"/>
+        <w:gridCol w:w="2418"/>
       </w:tblGrid>
       <w:tr>
         <w:trPr>
@@ -1308,7 +1308,7 @@
             </w:tcBorders>
             <w:shd w:fill="FFFFFF" w:val="clear"/>
             <w:tcMar>
-              <w:left w:w="25" w:type="dxa"/>
+              <w:left w:w="20" w:type="dxa"/>
             </w:tcMar>
             <w:vAlign w:val="center"/>
           </w:tcPr>
@@ -1335,7 +1335,7 @@
         </w:tc>
         <w:tc>
           <w:tcPr>
-            <w:tcW w:w="6756" w:type="dxa"/>
+            <w:tcW w:w="6755" w:type="dxa"/>
             <w:gridSpan w:val="3"/>
             <w:tcBorders>
               <w:top w:val="single" w:sz="4" w:space="0" w:color="000001"/>
@@ -1347,7 +1347,7 @@
             </w:tcBorders>
             <w:shd w:fill="FFFFFF" w:val="clear"/>
             <w:tcMar>
-              <w:left w:w="25" w:type="dxa"/>
+              <w:left w:w="20" w:type="dxa"/>
             </w:tcMar>
             <w:vAlign w:val="center"/>
           </w:tcPr>
@@ -1386,7 +1386,7 @@
             </w:tcBorders>
             <w:shd w:fill="FFFFFF" w:val="clear"/>
             <w:tcMar>
-              <w:left w:w="25" w:type="dxa"/>
+              <w:left w:w="20" w:type="dxa"/>
             </w:tcMar>
             <w:vAlign w:val="center"/>
           </w:tcPr>
@@ -1413,7 +1413,7 @@
         </w:tc>
         <w:tc>
           <w:tcPr>
-            <w:tcW w:w="6756" w:type="dxa"/>
+            <w:tcW w:w="6755" w:type="dxa"/>
             <w:gridSpan w:val="3"/>
             <w:tcBorders>
               <w:top w:val="single" w:sz="4" w:space="0" w:color="000001"/>
@@ -1425,7 +1425,7 @@
             </w:tcBorders>
             <w:shd w:fill="FFFFFF" w:val="clear"/>
             <w:tcMar>
-              <w:left w:w="25" w:type="dxa"/>
+              <w:left w:w="20" w:type="dxa"/>
             </w:tcMar>
             <w:vAlign w:val="center"/>
           </w:tcPr>
@@ -1464,7 +1464,7 @@
             </w:tcBorders>
             <w:shd w:fill="FFFFFF" w:val="clear"/>
             <w:tcMar>
-              <w:left w:w="25" w:type="dxa"/>
+              <w:left w:w="20" w:type="dxa"/>
             </w:tcMar>
             <w:vAlign w:val="center"/>
           </w:tcPr>
@@ -1491,7 +1491,7 @@
         </w:tc>
         <w:tc>
           <w:tcPr>
-            <w:tcW w:w="6756" w:type="dxa"/>
+            <w:tcW w:w="6755" w:type="dxa"/>
             <w:gridSpan w:val="3"/>
             <w:tcBorders>
               <w:top w:val="single" w:sz="4" w:space="0" w:color="000001"/>
@@ -1503,7 +1503,7 @@
             </w:tcBorders>
             <w:shd w:fill="FFFFFF" w:val="clear"/>
             <w:tcMar>
-              <w:left w:w="25" w:type="dxa"/>
+              <w:left w:w="20" w:type="dxa"/>
             </w:tcMar>
             <w:vAlign w:val="center"/>
           </w:tcPr>
@@ -1542,7 +1542,7 @@
             </w:tcBorders>
             <w:shd w:fill="FFFFFF" w:val="clear"/>
             <w:tcMar>
-              <w:left w:w="25" w:type="dxa"/>
+              <w:left w:w="20" w:type="dxa"/>
             </w:tcMar>
             <w:vAlign w:val="center"/>
           </w:tcPr>
@@ -1578,7 +1578,7 @@
             </w:tcBorders>
             <w:shd w:fill="FFFFFF" w:val="clear"/>
             <w:tcMar>
-              <w:left w:w="25" w:type="dxa"/>
+              <w:left w:w="20" w:type="dxa"/>
             </w:tcMar>
             <w:vAlign w:val="center"/>
           </w:tcPr>
@@ -1609,7 +1609,7 @@
             </w:tcBorders>
             <w:shd w:fill="FFFFFF" w:val="clear"/>
             <w:tcMar>
-              <w:left w:w="25" w:type="dxa"/>
+              <w:left w:w="20" w:type="dxa"/>
             </w:tcMar>
             <w:vAlign w:val="center"/>
           </w:tcPr>
@@ -1636,7 +1636,7 @@
         </w:tc>
         <w:tc>
           <w:tcPr>
-            <w:tcW w:w="2419" w:type="dxa"/>
+            <w:tcW w:w="2418" w:type="dxa"/>
             <w:tcBorders>
               <w:top w:val="single" w:sz="4" w:space="0" w:color="000001"/>
               <w:left w:val="single" w:sz="4" w:space="0" w:color="000001"/>
@@ -1647,7 +1647,7 @@
             </w:tcBorders>
             <w:shd w:fill="FFFFFF" w:val="clear"/>
             <w:tcMar>
-              <w:left w:w="25" w:type="dxa"/>
+              <w:left w:w="20" w:type="dxa"/>
             </w:tcMar>
             <w:vAlign w:val="center"/>
           </w:tcPr>
@@ -1701,7 +1701,7 @@
             </w:tcBorders>
             <w:shd w:fill="FFFFFF" w:val="clear"/>
             <w:tcMar>
-              <w:left w:w="25" w:type="dxa"/>
+              <w:left w:w="20" w:type="dxa"/>
             </w:tcMar>
             <w:vAlign w:val="center"/>
           </w:tcPr>
@@ -1741,7 +1741,7 @@
         </w:tc>
         <w:tc>
           <w:tcPr>
-            <w:tcW w:w="6756" w:type="dxa"/>
+            <w:tcW w:w="6755" w:type="dxa"/>
             <w:gridSpan w:val="3"/>
             <w:tcBorders>
               <w:top w:val="single" w:sz="4" w:space="0" w:color="000001"/>
@@ -1753,7 +1753,7 @@
             </w:tcBorders>
             <w:shd w:fill="FFFFFF" w:val="clear"/>
             <w:tcMar>
-              <w:left w:w="25" w:type="dxa"/>
+              <w:left w:w="20" w:type="dxa"/>
             </w:tcMar>
             <w:vAlign w:val="center"/>
           </w:tcPr>
@@ -1980,7 +1980,7 @@
       <w:tblPr>
         <w:tblW w:w="9222" w:type="dxa"/>
         <w:jc w:val="left"/>
-        <w:tblInd w:w="-40" w:type="dxa"/>
+        <w:tblInd w:w="-45" w:type="dxa"/>
         <w:tblBorders>
           <w:top w:val="single" w:sz="4" w:space="0" w:color="000001"/>
           <w:left w:val="single" w:sz="4" w:space="0" w:color="000001"/>
@@ -1991,7 +1991,7 @@
         </w:tblBorders>
         <w:tblCellMar>
           <w:top w:w="0" w:type="dxa"/>
-          <w:left w:w="68" w:type="dxa"/>
+          <w:left w:w="63" w:type="dxa"/>
           <w:bottom w:w="0" w:type="dxa"/>
           <w:right w:w="108" w:type="dxa"/>
         </w:tblCellMar>
@@ -2000,13 +2000,13 @@
         <w:gridCol w:w="2299"/>
         <w:gridCol w:w="1226"/>
         <w:gridCol w:w="2970"/>
-        <w:gridCol w:w="2727"/>
+        <w:gridCol w:w="2726"/>
       </w:tblGrid>
       <w:tr>
         <w:trPr/>
         <w:tc>
           <w:tcPr>
-            <w:tcW w:w="9222" w:type="dxa"/>
+            <w:tcW w:w="9221" w:type="dxa"/>
             <w:gridSpan w:val="4"/>
             <w:tcBorders>
               <w:top w:val="single" w:sz="4" w:space="0" w:color="000001"/>
@@ -2018,7 +2018,7 @@
             </w:tcBorders>
             <w:shd w:fill="FFFFFF" w:val="clear"/>
             <w:tcMar>
-              <w:left w:w="68" w:type="dxa"/>
+              <w:left w:w="63" w:type="dxa"/>
             </w:tcMar>
           </w:tcPr>
           <w:p>
@@ -2125,7 +2125,7 @@
             </w:tcBorders>
             <w:shd w:fill="FFFFFF" w:val="clear"/>
             <w:tcMar>
-              <w:left w:w="68" w:type="dxa"/>
+              <w:left w:w="63" w:type="dxa"/>
             </w:tcMar>
           </w:tcPr>
           <w:p>
@@ -2161,7 +2161,7 @@
             </w:tcBorders>
             <w:shd w:fill="FFFFFF" w:val="clear"/>
             <w:tcMar>
-              <w:left w:w="68" w:type="dxa"/>
+              <w:left w:w="63" w:type="dxa"/>
             </w:tcMar>
           </w:tcPr>
           <w:p>
@@ -2197,7 +2197,7 @@
             </w:tcBorders>
             <w:shd w:fill="FFFFFF" w:val="clear"/>
             <w:tcMar>
-              <w:left w:w="68" w:type="dxa"/>
+              <w:left w:w="63" w:type="dxa"/>
             </w:tcMar>
           </w:tcPr>
           <w:p>
@@ -2222,7 +2222,7 @@
         </w:tc>
         <w:tc>
           <w:tcPr>
-            <w:tcW w:w="2727" w:type="dxa"/>
+            <w:tcW w:w="2726" w:type="dxa"/>
             <w:tcBorders>
               <w:top w:val="single" w:sz="4" w:space="0" w:color="000001"/>
               <w:left w:val="single" w:sz="4" w:space="0" w:color="000001"/>
@@ -2233,7 +2233,7 @@
             </w:tcBorders>
             <w:shd w:fill="FFFFFF" w:val="clear"/>
             <w:tcMar>
-              <w:left w:w="68" w:type="dxa"/>
+              <w:left w:w="63" w:type="dxa"/>
             </w:tcMar>
           </w:tcPr>
           <w:p>
@@ -2272,7 +2272,7 @@
             </w:tcBorders>
             <w:shd w:fill="FFFFFF" w:val="clear"/>
             <w:tcMar>
-              <w:left w:w="68" w:type="dxa"/>
+              <w:left w:w="63" w:type="dxa"/>
             </w:tcMar>
           </w:tcPr>
           <w:p>
@@ -2333,7 +2333,7 @@
             </w:tcBorders>
             <w:shd w:fill="FFFFFF" w:val="clear"/>
             <w:tcMar>
-              <w:left w:w="68" w:type="dxa"/>
+              <w:left w:w="63" w:type="dxa"/>
             </w:tcMar>
           </w:tcPr>
           <w:p>
@@ -2371,7 +2371,7 @@
             </w:tcBorders>
             <w:shd w:fill="FFFFFF" w:val="clear"/>
             <w:tcMar>
-              <w:left w:w="68" w:type="dxa"/>
+              <w:left w:w="63" w:type="dxa"/>
             </w:tcMar>
           </w:tcPr>
           <w:p>
@@ -2391,7 +2391,7 @@
         </w:tc>
         <w:tc>
           <w:tcPr>
-            <w:tcW w:w="2727" w:type="dxa"/>
+            <w:tcW w:w="2726" w:type="dxa"/>
             <w:tcBorders>
               <w:top w:val="single" w:sz="4" w:space="0" w:color="000001"/>
               <w:left w:val="single" w:sz="4" w:space="0" w:color="000001"/>
@@ -2402,7 +2402,7 @@
             </w:tcBorders>
             <w:shd w:fill="FFFFFF" w:val="clear"/>
             <w:tcMar>
-              <w:left w:w="68" w:type="dxa"/>
+              <w:left w:w="63" w:type="dxa"/>
             </w:tcMar>
           </w:tcPr>
           <w:p>
@@ -2470,7 +2470,7 @@
             </w:tcBorders>
             <w:shd w:fill="FFFFFF" w:val="clear"/>
             <w:tcMar>
-              <w:left w:w="68" w:type="dxa"/>
+              <w:left w:w="63" w:type="dxa"/>
             </w:tcMar>
           </w:tcPr>
           <w:p>
@@ -2522,7 +2522,7 @@
             </w:tcBorders>
             <w:shd w:fill="FFFFFF" w:val="clear"/>
             <w:tcMar>
-              <w:left w:w="68" w:type="dxa"/>
+              <w:left w:w="63" w:type="dxa"/>
             </w:tcMar>
           </w:tcPr>
           <w:p>
@@ -2553,7 +2553,7 @@
             </w:tcBorders>
             <w:shd w:fill="FFFFFF" w:val="clear"/>
             <w:tcMar>
-              <w:left w:w="68" w:type="dxa"/>
+              <w:left w:w="63" w:type="dxa"/>
             </w:tcMar>
           </w:tcPr>
           <w:p>
@@ -2573,7 +2573,7 @@
         </w:tc>
         <w:tc>
           <w:tcPr>
-            <w:tcW w:w="2727" w:type="dxa"/>
+            <w:tcW w:w="2726" w:type="dxa"/>
             <w:tcBorders>
               <w:top w:val="single" w:sz="4" w:space="0" w:color="000001"/>
               <w:left w:val="single" w:sz="4" w:space="0" w:color="000001"/>
@@ -2584,7 +2584,7 @@
             </w:tcBorders>
             <w:shd w:fill="FFFFFF" w:val="clear"/>
             <w:tcMar>
-              <w:left w:w="68" w:type="dxa"/>
+              <w:left w:w="63" w:type="dxa"/>
             </w:tcMar>
           </w:tcPr>
           <w:p>
@@ -2616,7 +2616,7 @@
             </w:tcBorders>
             <w:shd w:fill="FFFFFF" w:val="clear"/>
             <w:tcMar>
-              <w:left w:w="68" w:type="dxa"/>
+              <w:left w:w="63" w:type="dxa"/>
             </w:tcMar>
           </w:tcPr>
           <w:p>
@@ -2663,7 +2663,7 @@
             </w:tcBorders>
             <w:shd w:fill="FFFFFF" w:val="clear"/>
             <w:tcMar>
-              <w:left w:w="68" w:type="dxa"/>
+              <w:left w:w="63" w:type="dxa"/>
             </w:tcMar>
           </w:tcPr>
           <w:p>
@@ -2694,7 +2694,7 @@
             </w:tcBorders>
             <w:shd w:fill="FFFFFF" w:val="clear"/>
             <w:tcMar>
-              <w:left w:w="68" w:type="dxa"/>
+              <w:left w:w="63" w:type="dxa"/>
             </w:tcMar>
           </w:tcPr>
           <w:p>
@@ -2714,7 +2714,7 @@
         </w:tc>
         <w:tc>
           <w:tcPr>
-            <w:tcW w:w="2727" w:type="dxa"/>
+            <w:tcW w:w="2726" w:type="dxa"/>
             <w:tcBorders>
               <w:top w:val="single" w:sz="4" w:space="0" w:color="000001"/>
               <w:left w:val="single" w:sz="4" w:space="0" w:color="000001"/>
@@ -2725,7 +2725,7 @@
             </w:tcBorders>
             <w:shd w:fill="FFFFFF" w:val="clear"/>
             <w:tcMar>
-              <w:left w:w="68" w:type="dxa"/>
+              <w:left w:w="63" w:type="dxa"/>
             </w:tcMar>
           </w:tcPr>
           <w:p>
@@ -2757,7 +2757,7 @@
             </w:tcBorders>
             <w:shd w:fill="FFFFFF" w:val="clear"/>
             <w:tcMar>
-              <w:left w:w="68" w:type="dxa"/>
+              <w:left w:w="63" w:type="dxa"/>
             </w:tcMar>
           </w:tcPr>
           <w:p>
@@ -2798,7 +2798,7 @@
             </w:tcBorders>
             <w:shd w:fill="FFFFFF" w:val="clear"/>
             <w:tcMar>
-              <w:left w:w="68" w:type="dxa"/>
+              <w:left w:w="63" w:type="dxa"/>
             </w:tcMar>
           </w:tcPr>
           <w:p>
@@ -2829,7 +2829,7 @@
             </w:tcBorders>
             <w:shd w:fill="FFFFFF" w:val="clear"/>
             <w:tcMar>
-              <w:left w:w="68" w:type="dxa"/>
+              <w:left w:w="63" w:type="dxa"/>
             </w:tcMar>
           </w:tcPr>
           <w:p>
@@ -2849,7 +2849,7 @@
         </w:tc>
         <w:tc>
           <w:tcPr>
-            <w:tcW w:w="2727" w:type="dxa"/>
+            <w:tcW w:w="2726" w:type="dxa"/>
             <w:tcBorders>
               <w:top w:val="single" w:sz="4" w:space="0" w:color="000001"/>
               <w:left w:val="single" w:sz="4" w:space="0" w:color="000001"/>
@@ -2860,7 +2860,7 @@
             </w:tcBorders>
             <w:shd w:fill="FFFFFF" w:val="clear"/>
             <w:tcMar>
-              <w:left w:w="68" w:type="dxa"/>
+              <w:left w:w="63" w:type="dxa"/>
             </w:tcMar>
           </w:tcPr>
           <w:p>
@@ -2892,7 +2892,7 @@
             </w:tcBorders>
             <w:shd w:fill="FFFFFF" w:val="clear"/>
             <w:tcMar>
-              <w:left w:w="68" w:type="dxa"/>
+              <w:left w:w="63" w:type="dxa"/>
             </w:tcMar>
           </w:tcPr>
           <w:p>
@@ -2923,7 +2923,7 @@
             </w:tcBorders>
             <w:shd w:fill="FFFFFF" w:val="clear"/>
             <w:tcMar>
-              <w:left w:w="68" w:type="dxa"/>
+              <w:left w:w="63" w:type="dxa"/>
             </w:tcMar>
           </w:tcPr>
           <w:p>
@@ -2954,7 +2954,7 @@
             </w:tcBorders>
             <w:shd w:fill="FFFFFF" w:val="clear"/>
             <w:tcMar>
-              <w:left w:w="68" w:type="dxa"/>
+              <w:left w:w="63" w:type="dxa"/>
             </w:tcMar>
           </w:tcPr>
           <w:p>
@@ -2974,7 +2974,7 @@
         </w:tc>
         <w:tc>
           <w:tcPr>
-            <w:tcW w:w="2727" w:type="dxa"/>
+            <w:tcW w:w="2726" w:type="dxa"/>
             <w:tcBorders>
               <w:top w:val="single" w:sz="4" w:space="0" w:color="000001"/>
               <w:left w:val="single" w:sz="4" w:space="0" w:color="000001"/>
@@ -2985,7 +2985,7 @@
             </w:tcBorders>
             <w:shd w:fill="FFFFFF" w:val="clear"/>
             <w:tcMar>
-              <w:left w:w="68" w:type="dxa"/>
+              <w:left w:w="63" w:type="dxa"/>
             </w:tcMar>
           </w:tcPr>
           <w:p>
@@ -3641,7 +3641,7 @@
       <w:tblPr>
         <w:tblW w:w="9190" w:type="dxa"/>
         <w:jc w:val="left"/>
-        <w:tblInd w:w="-45" w:type="dxa"/>
+        <w:tblInd w:w="-50" w:type="dxa"/>
         <w:tblBorders>
           <w:top w:val="single" w:sz="4" w:space="0" w:color="000001"/>
           <w:left w:val="single" w:sz="4" w:space="0" w:color="000001"/>
@@ -3650,14 +3650,14 @@
         </w:tblBorders>
         <w:tblCellMar>
           <w:top w:w="0" w:type="dxa"/>
-          <w:left w:w="63" w:type="dxa"/>
+          <w:left w:w="58" w:type="dxa"/>
           <w:bottom w:w="0" w:type="dxa"/>
           <w:right w:w="108" w:type="dxa"/>
         </w:tblCellMar>
       </w:tblPr>
       <w:tblGrid>
         <w:gridCol w:w="1543"/>
-        <w:gridCol w:w="7647"/>
+        <w:gridCol w:w="7646"/>
       </w:tblGrid>
       <w:tr>
         <w:trPr>
@@ -3674,7 +3674,7 @@
             </w:tcBorders>
             <w:shd w:fill="FFFFFF" w:val="clear"/>
             <w:tcMar>
-              <w:left w:w="63" w:type="dxa"/>
+              <w:left w:w="58" w:type="dxa"/>
             </w:tcMar>
           </w:tcPr>
           <w:p>
@@ -3698,7 +3698,7 @@
         </w:tc>
         <w:tc>
           <w:tcPr>
-            <w:tcW w:w="7647" w:type="dxa"/>
+            <w:tcW w:w="7646" w:type="dxa"/>
             <w:tcBorders>
               <w:top w:val="single" w:sz="4" w:space="0" w:color="000001"/>
               <w:left w:val="single" w:sz="4" w:space="0" w:color="000001"/>
@@ -3709,7 +3709,7 @@
             </w:tcBorders>
             <w:shd w:fill="FFFFFF" w:val="clear"/>
             <w:tcMar>
-              <w:left w:w="63" w:type="dxa"/>
+              <w:left w:w="58" w:type="dxa"/>
             </w:tcMar>
           </w:tcPr>
           <w:p>
@@ -3882,7 +3882,7 @@
             </w:tcBorders>
             <w:shd w:fill="FFFFFF" w:val="clear"/>
             <w:tcMar>
-              <w:left w:w="63" w:type="dxa"/>
+              <w:left w:w="58" w:type="dxa"/>
             </w:tcMar>
           </w:tcPr>
           <w:p>
@@ -3906,7 +3906,7 @@
         </w:tc>
         <w:tc>
           <w:tcPr>
-            <w:tcW w:w="7647" w:type="dxa"/>
+            <w:tcW w:w="7646" w:type="dxa"/>
             <w:tcBorders>
               <w:top w:val="single" w:sz="4" w:space="0" w:color="000001"/>
               <w:left w:val="single" w:sz="4" w:space="0" w:color="000001"/>
@@ -3917,7 +3917,7 @@
             </w:tcBorders>
             <w:shd w:fill="FFFFFF" w:val="clear"/>
             <w:tcMar>
-              <w:left w:w="63" w:type="dxa"/>
+              <w:left w:w="58" w:type="dxa"/>
             </w:tcMar>
           </w:tcPr>
           <w:p>
@@ -4979,7 +4979,7 @@
             </w:tcBorders>
             <w:shd w:fill="FFFFFF" w:val="clear"/>
             <w:tcMar>
-              <w:left w:w="63" w:type="dxa"/>
+              <w:left w:w="58" w:type="dxa"/>
             </w:tcMar>
           </w:tcPr>
           <w:p>
@@ -5018,7 +5018,7 @@
         </w:tc>
         <w:tc>
           <w:tcPr>
-            <w:tcW w:w="7647" w:type="dxa"/>
+            <w:tcW w:w="7646" w:type="dxa"/>
             <w:tcBorders>
               <w:top w:val="single" w:sz="4" w:space="0" w:color="000001"/>
               <w:left w:val="single" w:sz="4" w:space="0" w:color="000001"/>
@@ -5029,7 +5029,7 @@
             </w:tcBorders>
             <w:shd w:fill="FFFFFF" w:val="clear"/>
             <w:tcMar>
-              <w:left w:w="63" w:type="dxa"/>
+              <w:left w:w="58" w:type="dxa"/>
             </w:tcMar>
           </w:tcPr>
           <w:p>
@@ -5572,7 +5572,7 @@
             </w:tcBorders>
             <w:shd w:fill="FFFFFF" w:val="clear"/>
             <w:tcMar>
-              <w:left w:w="63" w:type="dxa"/>
+              <w:left w:w="58" w:type="dxa"/>
             </w:tcMar>
           </w:tcPr>
           <w:p>
@@ -5611,7 +5611,7 @@
         </w:tc>
         <w:tc>
           <w:tcPr>
-            <w:tcW w:w="7647" w:type="dxa"/>
+            <w:tcW w:w="7646" w:type="dxa"/>
             <w:tcBorders>
               <w:top w:val="single" w:sz="4" w:space="0" w:color="000001"/>
               <w:left w:val="single" w:sz="4" w:space="0" w:color="000001"/>
@@ -5622,7 +5622,7 @@
             </w:tcBorders>
             <w:shd w:fill="FFFFFF" w:val="clear"/>
             <w:tcMar>
-              <w:left w:w="63" w:type="dxa"/>
+              <w:left w:w="58" w:type="dxa"/>
             </w:tcMar>
           </w:tcPr>
           <w:p>
@@ -5638,7 +5638,7 @@
                 <w:rPr>
                   <w:rFonts w:cs="Calibri"/>
                 </w:rPr>
-                <w:t>Znovu viz předchozí dva body:</w:t>
+                <w:t>viz předchozí dva body:</w:t>
               </w:r>
             </w:ins>
           </w:p>
@@ -5750,7 +5750,7 @@
             </w:tcBorders>
             <w:shd w:fill="FFFFFF" w:val="clear"/>
             <w:tcMar>
-              <w:left w:w="63" w:type="dxa"/>
+              <w:left w:w="58" w:type="dxa"/>
             </w:tcMar>
           </w:tcPr>
           <w:p>
@@ -5774,7 +5774,7 @@
         </w:tc>
         <w:tc>
           <w:tcPr>
-            <w:tcW w:w="7647" w:type="dxa"/>
+            <w:tcW w:w="7646" w:type="dxa"/>
             <w:tcBorders>
               <w:top w:val="single" w:sz="4" w:space="0" w:color="000001"/>
               <w:left w:val="single" w:sz="4" w:space="0" w:color="000001"/>
@@ -5785,7 +5785,7 @@
             </w:tcBorders>
             <w:shd w:fill="FFFFFF" w:val="clear"/>
             <w:tcMar>
-              <w:left w:w="63" w:type="dxa"/>
+              <w:left w:w="58" w:type="dxa"/>
             </w:tcMar>
           </w:tcPr>
           <w:p>
@@ -5976,7 +5976,7 @@
             </w:tcBorders>
             <w:shd w:fill="FFFFFF" w:val="clear"/>
             <w:tcMar>
-              <w:left w:w="63" w:type="dxa"/>
+              <w:left w:w="58" w:type="dxa"/>
             </w:tcMar>
           </w:tcPr>
           <w:p>
@@ -6000,7 +6000,7 @@
         </w:tc>
         <w:tc>
           <w:tcPr>
-            <w:tcW w:w="7647" w:type="dxa"/>
+            <w:tcW w:w="7646" w:type="dxa"/>
             <w:tcBorders>
               <w:top w:val="single" w:sz="4" w:space="0" w:color="000001"/>
               <w:left w:val="single" w:sz="4" w:space="0" w:color="000001"/>
@@ -6011,7 +6011,7 @@
             </w:tcBorders>
             <w:shd w:fill="FFFFFF" w:val="clear"/>
             <w:tcMar>
-              <w:left w:w="63" w:type="dxa"/>
+              <w:left w:w="58" w:type="dxa"/>
             </w:tcMar>
           </w:tcPr>
           <w:p>
@@ -6485,7 +6485,7 @@
       <w:tblPr>
         <w:tblW w:w="9222" w:type="dxa"/>
         <w:jc w:val="left"/>
-        <w:tblInd w:w="-45" w:type="dxa"/>
+        <w:tblInd w:w="-50" w:type="dxa"/>
         <w:tblBorders>
           <w:top w:val="single" w:sz="4" w:space="0" w:color="000001"/>
           <w:left w:val="single" w:sz="4" w:space="0" w:color="000001"/>
@@ -6494,7 +6494,7 @@
         </w:tblBorders>
         <w:tblCellMar>
           <w:top w:w="0" w:type="dxa"/>
-          <w:left w:w="63" w:type="dxa"/>
+          <w:left w:w="58" w:type="dxa"/>
           <w:bottom w:w="0" w:type="dxa"/>
           <w:right w:w="108" w:type="dxa"/>
         </w:tblCellMar>
@@ -6517,7 +6517,7 @@
             </w:tcBorders>
             <w:shd w:fill="FFFFFF" w:val="clear"/>
             <w:tcMar>
-              <w:left w:w="63" w:type="dxa"/>
+              <w:left w:w="58" w:type="dxa"/>
             </w:tcMar>
           </w:tcPr>
           <w:p>
@@ -6553,7 +6553,7 @@
             </w:tcBorders>
             <w:shd w:fill="FFFFFF" w:val="clear"/>
             <w:tcMar>
-              <w:left w:w="63" w:type="dxa"/>
+              <w:left w:w="58" w:type="dxa"/>
             </w:tcMar>
           </w:tcPr>
           <w:p>
@@ -6591,7 +6591,7 @@
             </w:tcBorders>
             <w:shd w:fill="FFFFFF" w:val="clear"/>
             <w:tcMar>
-              <w:left w:w="63" w:type="dxa"/>
+              <w:left w:w="58" w:type="dxa"/>
             </w:tcMar>
           </w:tcPr>
           <w:p>
@@ -6630,7 +6630,7 @@
             </w:tcBorders>
             <w:shd w:fill="FFFFFF" w:val="clear"/>
             <w:tcMar>
-              <w:left w:w="63" w:type="dxa"/>
+              <w:left w:w="58" w:type="dxa"/>
             </w:tcMar>
           </w:tcPr>
           <w:p>
@@ -6663,7 +6663,7 @@
             </w:tcBorders>
             <w:shd w:fill="FFFFFF" w:val="clear"/>
             <w:tcMar>
-              <w:left w:w="63" w:type="dxa"/>
+              <w:left w:w="58" w:type="dxa"/>
             </w:tcMar>
           </w:tcPr>
           <w:p>
@@ -6698,7 +6698,7 @@
             </w:tcBorders>
             <w:shd w:fill="FFFFFF" w:val="clear"/>
             <w:tcMar>
-              <w:left w:w="63" w:type="dxa"/>
+              <w:left w:w="58" w:type="dxa"/>
             </w:tcMar>
           </w:tcPr>
           <w:p>
@@ -6734,7 +6734,7 @@
             </w:tcBorders>
             <w:shd w:fill="FFFFFF" w:val="clear"/>
             <w:tcMar>
-              <w:left w:w="63" w:type="dxa"/>
+              <w:left w:w="58" w:type="dxa"/>
             </w:tcMar>
           </w:tcPr>
           <w:p>
@@ -6767,7 +6767,7 @@
             </w:tcBorders>
             <w:shd w:fill="FFFFFF" w:val="clear"/>
             <w:tcMar>
-              <w:left w:w="63" w:type="dxa"/>
+              <w:left w:w="58" w:type="dxa"/>
             </w:tcMar>
           </w:tcPr>
           <w:p>
@@ -6802,7 +6802,7 @@
             </w:tcBorders>
             <w:shd w:fill="FFFFFF" w:val="clear"/>
             <w:tcMar>
-              <w:left w:w="63" w:type="dxa"/>
+              <w:left w:w="58" w:type="dxa"/>
             </w:tcMar>
           </w:tcPr>
           <w:p>
@@ -6838,7 +6838,7 @@
             </w:tcBorders>
             <w:shd w:fill="FFFFFF" w:val="clear"/>
             <w:tcMar>
-              <w:left w:w="63" w:type="dxa"/>
+              <w:left w:w="58" w:type="dxa"/>
             </w:tcMar>
           </w:tcPr>
           <w:p>
@@ -6871,7 +6871,7 @@
             </w:tcBorders>
             <w:shd w:fill="FFFFFF" w:val="clear"/>
             <w:tcMar>
-              <w:left w:w="63" w:type="dxa"/>
+              <w:left w:w="58" w:type="dxa"/>
             </w:tcMar>
           </w:tcPr>
           <w:p>
@@ -6906,7 +6906,7 @@
             </w:tcBorders>
             <w:shd w:fill="FFFFFF" w:val="clear"/>
             <w:tcMar>
-              <w:left w:w="63" w:type="dxa"/>
+              <w:left w:w="58" w:type="dxa"/>
             </w:tcMar>
           </w:tcPr>
           <w:p>
@@ -6939,7 +6939,7 @@
             </w:tcBorders>
             <w:shd w:fill="FFFFFF" w:val="clear"/>
             <w:tcMar>
-              <w:left w:w="63" w:type="dxa"/>
+              <w:left w:w="58" w:type="dxa"/>
             </w:tcMar>
           </w:tcPr>
           <w:p>
@@ -6972,7 +6972,7 @@
             </w:tcBorders>
             <w:shd w:fill="FFFFFF" w:val="clear"/>
             <w:tcMar>
-              <w:left w:w="63" w:type="dxa"/>
+              <w:left w:w="58" w:type="dxa"/>
             </w:tcMar>
           </w:tcPr>
           <w:p>
@@ -7007,7 +7007,7 @@
             </w:tcBorders>
             <w:shd w:fill="FFFFFF" w:val="clear"/>
             <w:tcMar>
-              <w:left w:w="63" w:type="dxa"/>
+              <w:left w:w="58" w:type="dxa"/>
             </w:tcMar>
           </w:tcPr>
           <w:p>
@@ -7043,7 +7043,7 @@
             </w:tcBorders>
             <w:shd w:fill="FFFFFF" w:val="clear"/>
             <w:tcMar>
-              <w:left w:w="63" w:type="dxa"/>
+              <w:left w:w="58" w:type="dxa"/>
             </w:tcMar>
           </w:tcPr>
           <w:p>
@@ -7076,7 +7076,7 @@
             </w:tcBorders>
             <w:shd w:fill="FFFFFF" w:val="clear"/>
             <w:tcMar>
-              <w:left w:w="63" w:type="dxa"/>
+              <w:left w:w="58" w:type="dxa"/>
             </w:tcMar>
           </w:tcPr>
           <w:p>
@@ -7111,7 +7111,7 @@
             </w:tcBorders>
             <w:shd w:fill="FFFFFF" w:val="clear"/>
             <w:tcMar>
-              <w:left w:w="63" w:type="dxa"/>
+              <w:left w:w="58" w:type="dxa"/>
             </w:tcMar>
           </w:tcPr>
           <w:p>
@@ -7147,7 +7147,7 @@
             </w:tcBorders>
             <w:shd w:fill="FFFFFF" w:val="clear"/>
             <w:tcMar>
-              <w:left w:w="63" w:type="dxa"/>
+              <w:left w:w="58" w:type="dxa"/>
             </w:tcMar>
           </w:tcPr>
           <w:p>
@@ -7180,7 +7180,7 @@
             </w:tcBorders>
             <w:shd w:fill="FFFFFF" w:val="clear"/>
             <w:tcMar>
-              <w:left w:w="63" w:type="dxa"/>
+              <w:left w:w="58" w:type="dxa"/>
             </w:tcMar>
           </w:tcPr>
           <w:p>
@@ -7215,7 +7215,7 @@
             </w:tcBorders>
             <w:shd w:fill="FFFFFF" w:val="clear"/>
             <w:tcMar>
-              <w:left w:w="63" w:type="dxa"/>
+              <w:left w:w="58" w:type="dxa"/>
             </w:tcMar>
           </w:tcPr>
           <w:p>
@@ -7287,7 +7287,7 @@
       <w:tblPr>
         <w:tblW w:w="9222" w:type="dxa"/>
         <w:jc w:val="left"/>
-        <w:tblInd w:w="-45" w:type="dxa"/>
+        <w:tblInd w:w="-50" w:type="dxa"/>
         <w:tblBorders>
           <w:top w:val="single" w:sz="4" w:space="0" w:color="000001"/>
           <w:left w:val="single" w:sz="4" w:space="0" w:color="000001"/>
@@ -7296,14 +7296,14 @@
         </w:tblBorders>
         <w:tblCellMar>
           <w:top w:w="0" w:type="dxa"/>
-          <w:left w:w="63" w:type="dxa"/>
+          <w:left w:w="58" w:type="dxa"/>
           <w:bottom w:w="0" w:type="dxa"/>
           <w:right w:w="108" w:type="dxa"/>
         </w:tblCellMar>
       </w:tblPr>
       <w:tblGrid>
         <w:gridCol w:w="4605"/>
-        <w:gridCol w:w="4617"/>
+        <w:gridCol w:w="4616"/>
       </w:tblGrid>
       <w:tr>
         <w:trPr/>
@@ -7318,7 +7318,7 @@
             </w:tcBorders>
             <w:shd w:fill="FFFFFF" w:val="clear"/>
             <w:tcMar>
-              <w:left w:w="63" w:type="dxa"/>
+              <w:left w:w="58" w:type="dxa"/>
             </w:tcMar>
           </w:tcPr>
           <w:p>
@@ -7345,7 +7345,7 @@
         </w:tc>
         <w:tc>
           <w:tcPr>
-            <w:tcW w:w="4617" w:type="dxa"/>
+            <w:tcW w:w="4616" w:type="dxa"/>
             <w:tcBorders>
               <w:top w:val="single" w:sz="4" w:space="0" w:color="000001"/>
               <w:left w:val="single" w:sz="4" w:space="0" w:color="000001"/>
@@ -7356,7 +7356,7 @@
             </w:tcBorders>
             <w:shd w:fill="FFFFFF" w:val="clear"/>
             <w:tcMar>
-              <w:left w:w="63" w:type="dxa"/>
+              <w:left w:w="58" w:type="dxa"/>
             </w:tcMar>
           </w:tcPr>
           <w:p>
@@ -7395,7 +7395,7 @@
             </w:tcBorders>
             <w:shd w:fill="FFFFFF" w:val="clear"/>
             <w:tcMar>
-              <w:left w:w="63" w:type="dxa"/>
+              <w:left w:w="58" w:type="dxa"/>
             </w:tcMar>
           </w:tcPr>
           <w:p>
@@ -7424,7 +7424,7 @@
         </w:tc>
         <w:tc>
           <w:tcPr>
-            <w:tcW w:w="4617" w:type="dxa"/>
+            <w:tcW w:w="4616" w:type="dxa"/>
             <w:tcBorders>
               <w:top w:val="single" w:sz="4" w:space="0" w:color="000001"/>
               <w:left w:val="single" w:sz="4" w:space="0" w:color="000001"/>
@@ -7435,7 +7435,7 @@
             </w:tcBorders>
             <w:shd w:fill="FFFFFF" w:val="clear"/>
             <w:tcMar>
-              <w:left w:w="63" w:type="dxa"/>
+              <w:left w:w="58" w:type="dxa"/>
             </w:tcMar>
           </w:tcPr>
           <w:p>
@@ -7476,7 +7476,7 @@
             </w:tcBorders>
             <w:shd w:fill="FFFFFF" w:val="clear"/>
             <w:tcMar>
-              <w:left w:w="63" w:type="dxa"/>
+              <w:left w:w="58" w:type="dxa"/>
             </w:tcMar>
           </w:tcPr>
           <w:p>
@@ -7505,7 +7505,7 @@
         </w:tc>
         <w:tc>
           <w:tcPr>
-            <w:tcW w:w="4617" w:type="dxa"/>
+            <w:tcW w:w="4616" w:type="dxa"/>
             <w:tcBorders>
               <w:top w:val="single" w:sz="4" w:space="0" w:color="000001"/>
               <w:left w:val="single" w:sz="4" w:space="0" w:color="000001"/>
@@ -7516,7 +7516,7 @@
             </w:tcBorders>
             <w:shd w:fill="FFFFFF" w:val="clear"/>
             <w:tcMar>
-              <w:left w:w="63" w:type="dxa"/>
+              <w:left w:w="58" w:type="dxa"/>
             </w:tcMar>
           </w:tcPr>
           <w:p>
@@ -7557,7 +7557,7 @@
             </w:tcBorders>
             <w:shd w:fill="FFFFFF" w:val="clear"/>
             <w:tcMar>
-              <w:left w:w="63" w:type="dxa"/>
+              <w:left w:w="58" w:type="dxa"/>
             </w:tcMar>
           </w:tcPr>
           <w:p>
@@ -7586,7 +7586,7 @@
         </w:tc>
         <w:tc>
           <w:tcPr>
-            <w:tcW w:w="4617" w:type="dxa"/>
+            <w:tcW w:w="4616" w:type="dxa"/>
             <w:tcBorders>
               <w:top w:val="single" w:sz="4" w:space="0" w:color="000001"/>
               <w:left w:val="single" w:sz="4" w:space="0" w:color="000001"/>
@@ -7597,7 +7597,7 @@
             </w:tcBorders>
             <w:shd w:fill="FFFFFF" w:val="clear"/>
             <w:tcMar>
-              <w:left w:w="63" w:type="dxa"/>
+              <w:left w:w="58" w:type="dxa"/>
             </w:tcMar>
           </w:tcPr>
           <w:p>
@@ -7638,7 +7638,7 @@
             </w:tcBorders>
             <w:shd w:fill="FFFFFF" w:val="clear"/>
             <w:tcMar>
-              <w:left w:w="63" w:type="dxa"/>
+              <w:left w:w="58" w:type="dxa"/>
             </w:tcMar>
           </w:tcPr>
           <w:p>
@@ -7667,7 +7667,7 @@
         </w:tc>
         <w:tc>
           <w:tcPr>
-            <w:tcW w:w="4617" w:type="dxa"/>
+            <w:tcW w:w="4616" w:type="dxa"/>
             <w:tcBorders>
               <w:top w:val="single" w:sz="4" w:space="0" w:color="000001"/>
               <w:left w:val="single" w:sz="4" w:space="0" w:color="000001"/>
@@ -7678,7 +7678,7 @@
             </w:tcBorders>
             <w:shd w:fill="FFFFFF" w:val="clear"/>
             <w:tcMar>
-              <w:left w:w="63" w:type="dxa"/>
+              <w:left w:w="58" w:type="dxa"/>
             </w:tcMar>
           </w:tcPr>
           <w:p>
@@ -7719,7 +7719,7 @@
             </w:tcBorders>
             <w:shd w:fill="FFFFFF" w:val="clear"/>
             <w:tcMar>
-              <w:left w:w="63" w:type="dxa"/>
+              <w:left w:w="58" w:type="dxa"/>
             </w:tcMar>
           </w:tcPr>
           <w:p>
@@ -7748,7 +7748,7 @@
         </w:tc>
         <w:tc>
           <w:tcPr>
-            <w:tcW w:w="4617" w:type="dxa"/>
+            <w:tcW w:w="4616" w:type="dxa"/>
             <w:tcBorders>
               <w:top w:val="single" w:sz="4" w:space="0" w:color="000001"/>
               <w:left w:val="single" w:sz="4" w:space="0" w:color="000001"/>
@@ -7759,7 +7759,7 @@
             </w:tcBorders>
             <w:shd w:fill="FFFFFF" w:val="clear"/>
             <w:tcMar>
-              <w:left w:w="63" w:type="dxa"/>
+              <w:left w:w="58" w:type="dxa"/>
             </w:tcMar>
           </w:tcPr>
           <w:p>
@@ -7800,7 +7800,7 @@
             </w:tcBorders>
             <w:shd w:fill="FFFFFF" w:val="clear"/>
             <w:tcMar>
-              <w:left w:w="63" w:type="dxa"/>
+              <w:left w:w="58" w:type="dxa"/>
             </w:tcMar>
           </w:tcPr>
           <w:p>
@@ -7829,7 +7829,7 @@
         </w:tc>
         <w:tc>
           <w:tcPr>
-            <w:tcW w:w="4617" w:type="dxa"/>
+            <w:tcW w:w="4616" w:type="dxa"/>
             <w:tcBorders>
               <w:top w:val="single" w:sz="4" w:space="0" w:color="000001"/>
               <w:left w:val="single" w:sz="4" w:space="0" w:color="000001"/>
@@ -7840,7 +7840,7 @@
             </w:tcBorders>
             <w:shd w:fill="FFFFFF" w:val="clear"/>
             <w:tcMar>
-              <w:left w:w="63" w:type="dxa"/>
+              <w:left w:w="58" w:type="dxa"/>
             </w:tcMar>
           </w:tcPr>
           <w:p>
@@ -7881,7 +7881,7 @@
             </w:tcBorders>
             <w:shd w:fill="FFFFFF" w:val="clear"/>
             <w:tcMar>
-              <w:left w:w="63" w:type="dxa"/>
+              <w:left w:w="58" w:type="dxa"/>
             </w:tcMar>
           </w:tcPr>
           <w:p>
@@ -7910,7 +7910,7 @@
         </w:tc>
         <w:tc>
           <w:tcPr>
-            <w:tcW w:w="4617" w:type="dxa"/>
+            <w:tcW w:w="4616" w:type="dxa"/>
             <w:tcBorders>
               <w:top w:val="single" w:sz="4" w:space="0" w:color="000001"/>
               <w:left w:val="single" w:sz="4" w:space="0" w:color="000001"/>
@@ -7921,7 +7921,7 @@
             </w:tcBorders>
             <w:shd w:fill="FFFFFF" w:val="clear"/>
             <w:tcMar>
-              <w:left w:w="63" w:type="dxa"/>
+              <w:left w:w="58" w:type="dxa"/>
             </w:tcMar>
           </w:tcPr>
           <w:p>
@@ -7962,7 +7962,7 @@
             </w:tcBorders>
             <w:shd w:fill="FFFFFF" w:val="clear"/>
             <w:tcMar>
-              <w:left w:w="63" w:type="dxa"/>
+              <w:left w:w="58" w:type="dxa"/>
             </w:tcMar>
           </w:tcPr>
           <w:p>
@@ -7993,7 +7993,7 @@
         </w:tc>
         <w:tc>
           <w:tcPr>
-            <w:tcW w:w="4617" w:type="dxa"/>
+            <w:tcW w:w="4616" w:type="dxa"/>
             <w:tcBorders>
               <w:top w:val="single" w:sz="4" w:space="0" w:color="000001"/>
               <w:left w:val="single" w:sz="4" w:space="0" w:color="000001"/>
@@ -8004,7 +8004,7 @@
             </w:tcBorders>
             <w:shd w:fill="FFFFFF" w:val="clear"/>
             <w:tcMar>
-              <w:left w:w="63" w:type="dxa"/>
+              <w:left w:w="58" w:type="dxa"/>
             </w:tcMar>
           </w:tcPr>
           <w:p>
@@ -8045,7 +8045,7 @@
             </w:tcBorders>
             <w:shd w:fill="FFFFFF" w:val="clear"/>
             <w:tcMar>
-              <w:left w:w="63" w:type="dxa"/>
+              <w:left w:w="58" w:type="dxa"/>
             </w:tcMar>
           </w:tcPr>
           <w:p>
@@ -8076,7 +8076,7 @@
         </w:tc>
         <w:tc>
           <w:tcPr>
-            <w:tcW w:w="4617" w:type="dxa"/>
+            <w:tcW w:w="4616" w:type="dxa"/>
             <w:tcBorders>
               <w:top w:val="single" w:sz="4" w:space="0" w:color="000001"/>
               <w:left w:val="single" w:sz="4" w:space="0" w:color="000001"/>
@@ -8087,7 +8087,7 @@
             </w:tcBorders>
             <w:shd w:fill="FFFFFF" w:val="clear"/>
             <w:tcMar>
-              <w:left w:w="63" w:type="dxa"/>
+              <w:left w:w="58" w:type="dxa"/>
             </w:tcMar>
           </w:tcPr>
           <w:p>
@@ -8128,7 +8128,7 @@
             </w:tcBorders>
             <w:shd w:fill="FFFFFF" w:val="clear"/>
             <w:tcMar>
-              <w:left w:w="63" w:type="dxa"/>
+              <w:left w:w="58" w:type="dxa"/>
             </w:tcMar>
           </w:tcPr>
           <w:p>
@@ -8157,7 +8157,7 @@
         </w:tc>
         <w:tc>
           <w:tcPr>
-            <w:tcW w:w="4617" w:type="dxa"/>
+            <w:tcW w:w="4616" w:type="dxa"/>
             <w:tcBorders>
               <w:top w:val="single" w:sz="4" w:space="0" w:color="000001"/>
               <w:left w:val="single" w:sz="4" w:space="0" w:color="000001"/>
@@ -8168,7 +8168,7 @@
             </w:tcBorders>
             <w:shd w:fill="FFFFFF" w:val="clear"/>
             <w:tcMar>
-              <w:left w:w="63" w:type="dxa"/>
+              <w:left w:w="58" w:type="dxa"/>
             </w:tcMar>
           </w:tcPr>
           <w:p>
@@ -8209,7 +8209,7 @@
             </w:tcBorders>
             <w:shd w:fill="FFFFFF" w:val="clear"/>
             <w:tcMar>
-              <w:left w:w="63" w:type="dxa"/>
+              <w:left w:w="58" w:type="dxa"/>
             </w:tcMar>
           </w:tcPr>
           <w:p>
@@ -8238,7 +8238,7 @@
         </w:tc>
         <w:tc>
           <w:tcPr>
-            <w:tcW w:w="4617" w:type="dxa"/>
+            <w:tcW w:w="4616" w:type="dxa"/>
             <w:tcBorders>
               <w:top w:val="single" w:sz="4" w:space="0" w:color="000001"/>
               <w:left w:val="single" w:sz="4" w:space="0" w:color="000001"/>
@@ -8249,7 +8249,7 @@
             </w:tcBorders>
             <w:shd w:fill="FFFFFF" w:val="clear"/>
             <w:tcMar>
-              <w:left w:w="63" w:type="dxa"/>
+              <w:left w:w="58" w:type="dxa"/>
             </w:tcMar>
           </w:tcPr>
           <w:p>
@@ -8290,7 +8290,7 @@
             </w:tcBorders>
             <w:shd w:fill="FFFFFF" w:val="clear"/>
             <w:tcMar>
-              <w:left w:w="63" w:type="dxa"/>
+              <w:left w:w="58" w:type="dxa"/>
             </w:tcMar>
           </w:tcPr>
           <w:p>
@@ -8319,7 +8319,7 @@
         </w:tc>
         <w:tc>
           <w:tcPr>
-            <w:tcW w:w="4617" w:type="dxa"/>
+            <w:tcW w:w="4616" w:type="dxa"/>
             <w:tcBorders>
               <w:top w:val="single" w:sz="4" w:space="0" w:color="000001"/>
               <w:left w:val="single" w:sz="4" w:space="0" w:color="000001"/>
@@ -8330,7 +8330,7 @@
             </w:tcBorders>
             <w:shd w:fill="FFFFFF" w:val="clear"/>
             <w:tcMar>
-              <w:left w:w="63" w:type="dxa"/>
+              <w:left w:w="58" w:type="dxa"/>
             </w:tcMar>
           </w:tcPr>
           <w:p>
@@ -8371,7 +8371,7 @@
             </w:tcBorders>
             <w:shd w:fill="FFFFFF" w:val="clear"/>
             <w:tcMar>
-              <w:left w:w="63" w:type="dxa"/>
+              <w:left w:w="58" w:type="dxa"/>
             </w:tcMar>
           </w:tcPr>
           <w:p>
@@ -8400,7 +8400,7 @@
         </w:tc>
         <w:tc>
           <w:tcPr>
-            <w:tcW w:w="4617" w:type="dxa"/>
+            <w:tcW w:w="4616" w:type="dxa"/>
             <w:tcBorders>
               <w:top w:val="single" w:sz="4" w:space="0" w:color="000001"/>
               <w:left w:val="single" w:sz="4" w:space="0" w:color="000001"/>
@@ -8411,7 +8411,7 @@
             </w:tcBorders>
             <w:shd w:fill="FFFFFF" w:val="clear"/>
             <w:tcMar>
-              <w:left w:w="63" w:type="dxa"/>
+              <w:left w:w="58" w:type="dxa"/>
             </w:tcMar>
           </w:tcPr>
           <w:p>
@@ -9070,11 +9070,67 @@
         <w:rPr/>
       </w:r>
     </w:p>
+    <w:p>
+      <w:pPr>
+        <w:pStyle w:val="Normal"/>
+        <w:rPr>
+          <w:rFonts w:ascii="Cambria" w:hAnsi="Cambria"/>
+        </w:rPr>
+      </w:pPr>
+      <w:r>
+        <w:rPr/>
+        <w:drawing>
+          <wp:anchor behindDoc="0" distT="0" distB="0" distL="0" distR="0" simplePos="0" locked="0" layoutInCell="1" allowOverlap="1" relativeHeight="9">
+            <wp:simplePos x="0" y="0"/>
+            <wp:positionH relativeFrom="column">
+              <wp:align>center</wp:align>
+            </wp:positionH>
+            <wp:positionV relativeFrom="paragraph">
+              <wp:posOffset>635</wp:posOffset>
+            </wp:positionV>
+            <wp:extent cx="5996305" cy="1210310"/>
+            <wp:effectExtent l="0" t="0" r="0" b="0"/>
+            <wp:wrapSquare wrapText="largest"/>
+            <wp:docPr id="8" name="Object1" descr=""/>
+            <wp:cNvGraphicFramePr>
+              <a:graphicFrameLocks xmlns:a="http://schemas.openxmlformats.org/drawingml/2006/main" noChangeAspect="1"/>
+            </wp:cNvGraphicFramePr>
+            <a:graphic xmlns:a="http://schemas.openxmlformats.org/drawingml/2006/main">
+              <a:graphicData uri="http://schemas.openxmlformats.org/drawingml/2006/picture">
+                <pic:pic xmlns:pic="http://schemas.openxmlformats.org/drawingml/2006/picture">
+                  <pic:nvPicPr>
+                    <pic:cNvPr id="8" name="Object1" descr=""/>
+                    <pic:cNvPicPr>
+                      <a:picLocks noChangeAspect="1" noChangeArrowheads="1"/>
+                    </pic:cNvPicPr>
+                  </pic:nvPicPr>
+                  <pic:blipFill>
+                    <a:blip r:embed="rId23"/>
+                    <a:stretch>
+                      <a:fillRect/>
+                    </a:stretch>
+                  </pic:blipFill>
+                  <pic:spPr bwMode="auto">
+                    <a:xfrm>
+                      <a:off x="0" y="0"/>
+                      <a:ext cx="5996305" cy="1210310"/>
+                    </a:xfrm>
+                    <a:prstGeom prst="rect">
+                      <a:avLst/>
+                    </a:prstGeom>
+                  </pic:spPr>
+                </pic:pic>
+              </a:graphicData>
+            </a:graphic>
+          </wp:anchor>
+        </w:drawing>
+      </w:r>
+    </w:p>
     <w:tbl>
       <w:tblPr>
         <w:tblW w:w="9050" w:type="dxa"/>
         <w:jc w:val="left"/>
-        <w:tblInd w:w="-68" w:type="dxa"/>
+        <w:tblInd w:w="-75" w:type="dxa"/>
         <w:tblBorders>
           <w:top w:val="single" w:sz="6" w:space="0" w:color="000001"/>
           <w:left w:val="single" w:sz="6" w:space="0" w:color="000001"/>
@@ -9083,7 +9139,7 @@
         </w:tblBorders>
         <w:tblCellMar>
           <w:top w:w="105" w:type="dxa"/>
-          <w:left w:w="33" w:type="dxa"/>
+          <w:left w:w="25" w:type="dxa"/>
           <w:bottom w:w="105" w:type="dxa"/>
           <w:right w:w="105" w:type="dxa"/>
         </w:tblCellMar>
@@ -9108,7 +9164,7 @@
             </w:tcBorders>
             <w:shd w:fill="FFFFFF" w:val="clear"/>
             <w:tcMar>
-              <w:left w:w="33" w:type="dxa"/>
+              <w:left w:w="25" w:type="dxa"/>
             </w:tcMar>
           </w:tcPr>
           <w:p>
@@ -9185,7 +9241,7 @@
             </w:tcBorders>
             <w:shd w:fill="FFFFFF" w:val="clear"/>
             <w:tcMar>
-              <w:left w:w="33" w:type="dxa"/>
+              <w:left w:w="25" w:type="dxa"/>
             </w:tcMar>
           </w:tcPr>
           <w:p>
@@ -9290,7 +9346,7 @@
             </w:tcBorders>
             <w:shd w:fill="FFFFFF" w:val="clear"/>
             <w:tcMar>
-              <w:left w:w="33" w:type="dxa"/>
+              <w:left w:w="25" w:type="dxa"/>
             </w:tcMar>
           </w:tcPr>
           <w:p>
@@ -9402,7 +9458,7 @@
             </w:tcBorders>
             <w:shd w:fill="FFFFFF" w:val="clear"/>
             <w:tcMar>
-              <w:left w:w="33" w:type="dxa"/>
+              <w:left w:w="25" w:type="dxa"/>
             </w:tcMar>
           </w:tcPr>
           <w:p>
@@ -9496,13 +9552,7 @@
               <w:rPr>
                 <w:rFonts w:cs="Calibri" w:ascii="Calibri" w:hAnsi="Calibri"/>
               </w:rPr>
-              <w:t xml:space="preserve"> </w:t>
-            </w:r>
-            <w:r>
-              <w:rPr>
-                <w:rFonts w:cs="Calibri" w:ascii="Calibri" w:hAnsi="Calibri"/>
-              </w:rPr>
-              <w:t>Rok 2017</w:t>
+              <w:t xml:space="preserve"> Rok 2017</w:t>
             </w:r>
           </w:p>
         </w:tc>
@@ -9523,7 +9573,7 @@
       <w:tblPr>
         <w:tblW w:w="9050" w:type="dxa"/>
         <w:jc w:val="left"/>
-        <w:tblInd w:w="-68" w:type="dxa"/>
+        <w:tblInd w:w="-75" w:type="dxa"/>
         <w:tblBorders>
           <w:top w:val="single" w:sz="6" w:space="0" w:color="000001"/>
           <w:left w:val="single" w:sz="6" w:space="0" w:color="000001"/>
@@ -9532,7 +9582,7 @@
         </w:tblBorders>
         <w:tblCellMar>
           <w:top w:w="105" w:type="dxa"/>
-          <w:left w:w="33" w:type="dxa"/>
+          <w:left w:w="25" w:type="dxa"/>
           <w:bottom w:w="105" w:type="dxa"/>
           <w:right w:w="105" w:type="dxa"/>
         </w:tblCellMar>
@@ -9557,7 +9607,7 @@
             </w:tcBorders>
             <w:shd w:fill="FFFFFF" w:val="clear"/>
             <w:tcMar>
-              <w:left w:w="33" w:type="dxa"/>
+              <w:left w:w="25" w:type="dxa"/>
             </w:tcMar>
           </w:tcPr>
           <w:p>
@@ -9634,7 +9684,7 @@
             </w:tcBorders>
             <w:shd w:fill="FFFFFF" w:val="clear"/>
             <w:tcMar>
-              <w:left w:w="33" w:type="dxa"/>
+              <w:left w:w="25" w:type="dxa"/>
             </w:tcMar>
           </w:tcPr>
           <w:p>
@@ -9650,13 +9700,7 @@
               <w:rPr>
                 <w:rFonts w:cs="Calibri"/>
               </w:rPr>
-              <w:t xml:space="preserve">Síťovaní sensorů, server, </w:t>
-            </w:r>
-            <w:r>
-              <w:rPr>
-                <w:rFonts w:cs="Calibri"/>
-              </w:rPr>
-              <w:t>databáze</w:t>
+              <w:t>Síťovaní sensorů, server, databáze</w:t>
             </w:r>
           </w:p>
         </w:tc>
@@ -9713,7 +9757,7 @@
             </w:tcBorders>
             <w:shd w:fill="FFFFFF" w:val="clear"/>
             <w:tcMar>
-              <w:left w:w="33" w:type="dxa"/>
+              <w:left w:w="25" w:type="dxa"/>
             </w:tcMar>
           </w:tcPr>
           <w:p>
@@ -9825,7 +9869,7 @@
             </w:tcBorders>
             <w:shd w:fill="FFFFFF" w:val="clear"/>
             <w:tcMar>
-              <w:left w:w="33" w:type="dxa"/>
+              <w:left w:w="25" w:type="dxa"/>
             </w:tcMar>
           </w:tcPr>
           <w:p>
@@ -9841,13 +9885,7 @@
               <w:rPr>
                 <w:rFonts w:cs="Calibri"/>
               </w:rPr>
-              <w:t xml:space="preserve">Funkční server, komunikace se sensory, </w:t>
-            </w:r>
-            <w:r>
-              <w:rPr>
-                <w:rFonts w:cs="Calibri"/>
-              </w:rPr>
-              <w:t>databáze</w:t>
+              <w:t>Funkční server, komunikace se sensory, databáze</w:t>
             </w:r>
           </w:p>
         </w:tc>
@@ -9881,13 +9919,7 @@
               <w:rPr>
                 <w:rFonts w:cs="Calibri"/>
               </w:rPr>
-              <w:t xml:space="preserve">Tomas Petru, Jiří Sléžka, </w:t>
-            </w:r>
-            <w:r>
-              <w:rPr>
-                <w:rFonts w:cs="Calibri"/>
-              </w:rPr>
-              <w:t>Ondřej Lipina, Jan Bětík</w:t>
+              <w:t>Tomas Petru, Jiří Sléžka, Ondřej Lipina, Jan Bětík</w:t>
             </w:r>
           </w:p>
         </w:tc>
@@ -9964,7 +9996,7 @@
       <w:tblPr>
         <w:tblW w:w="9050" w:type="dxa"/>
         <w:jc w:val="left"/>
-        <w:tblInd w:w="-68" w:type="dxa"/>
+        <w:tblInd w:w="-75" w:type="dxa"/>
         <w:tblBorders>
           <w:top w:val="single" w:sz="6" w:space="0" w:color="000001"/>
           <w:left w:val="single" w:sz="6" w:space="0" w:color="000001"/>
@@ -9973,7 +10005,7 @@
         </w:tblBorders>
         <w:tblCellMar>
           <w:top w:w="105" w:type="dxa"/>
-          <w:left w:w="33" w:type="dxa"/>
+          <w:left w:w="25" w:type="dxa"/>
           <w:bottom w:w="105" w:type="dxa"/>
           <w:right w:w="105" w:type="dxa"/>
         </w:tblCellMar>
@@ -9998,7 +10030,7 @@
             </w:tcBorders>
             <w:shd w:fill="FFFFFF" w:val="clear"/>
             <w:tcMar>
-              <w:left w:w="33" w:type="dxa"/>
+              <w:left w:w="25" w:type="dxa"/>
             </w:tcMar>
           </w:tcPr>
           <w:p>
@@ -10075,7 +10107,7 @@
             </w:tcBorders>
             <w:shd w:fill="FFFFFF" w:val="clear"/>
             <w:tcMar>
-              <w:left w:w="33" w:type="dxa"/>
+              <w:left w:w="25" w:type="dxa"/>
             </w:tcMar>
           </w:tcPr>
           <w:p>
@@ -10148,7 +10180,7 @@
             </w:tcBorders>
             <w:shd w:fill="FFFFFF" w:val="clear"/>
             <w:tcMar>
-              <w:left w:w="33" w:type="dxa"/>
+              <w:left w:w="25" w:type="dxa"/>
             </w:tcMar>
           </w:tcPr>
           <w:p>
@@ -10260,7 +10292,7 @@
             </w:tcBorders>
             <w:shd w:fill="FFFFFF" w:val="clear"/>
             <w:tcMar>
-              <w:left w:w="33" w:type="dxa"/>
+              <w:left w:w="25" w:type="dxa"/>
             </w:tcMar>
           </w:tcPr>
           <w:p>
@@ -10373,7 +10405,7 @@
       <w:tblPr>
         <w:tblW w:w="9050" w:type="dxa"/>
         <w:jc w:val="left"/>
-        <w:tblInd w:w="-68" w:type="dxa"/>
+        <w:tblInd w:w="-75" w:type="dxa"/>
         <w:tblBorders>
           <w:top w:val="single" w:sz="6" w:space="0" w:color="000001"/>
           <w:left w:val="single" w:sz="6" w:space="0" w:color="000001"/>
@@ -10382,7 +10414,7 @@
         </w:tblBorders>
         <w:tblCellMar>
           <w:top w:w="105" w:type="dxa"/>
-          <w:left w:w="33" w:type="dxa"/>
+          <w:left w:w="25" w:type="dxa"/>
           <w:bottom w:w="105" w:type="dxa"/>
           <w:right w:w="105" w:type="dxa"/>
         </w:tblCellMar>
@@ -10407,7 +10439,7 @@
             </w:tcBorders>
             <w:shd w:fill="FFFFFF" w:val="clear"/>
             <w:tcMar>
-              <w:left w:w="33" w:type="dxa"/>
+              <w:left w:w="25" w:type="dxa"/>
             </w:tcMar>
           </w:tcPr>
           <w:p>
@@ -10484,7 +10516,7 @@
             </w:tcBorders>
             <w:shd w:fill="FFFFFF" w:val="clear"/>
             <w:tcMar>
-              <w:left w:w="33" w:type="dxa"/>
+              <w:left w:w="25" w:type="dxa"/>
             </w:tcMar>
           </w:tcPr>
           <w:p>
@@ -10557,7 +10589,7 @@
             </w:tcBorders>
             <w:shd w:fill="FFFFFF" w:val="clear"/>
             <w:tcMar>
-              <w:left w:w="33" w:type="dxa"/>
+              <w:left w:w="25" w:type="dxa"/>
             </w:tcMar>
           </w:tcPr>
           <w:p>
@@ -10669,7 +10701,7 @@
             </w:tcBorders>
             <w:shd w:fill="FFFFFF" w:val="clear"/>
             <w:tcMar>
-              <w:left w:w="33" w:type="dxa"/>
+              <w:left w:w="25" w:type="dxa"/>
             </w:tcMar>
           </w:tcPr>
           <w:p>
@@ -10776,7 +10808,7 @@
       <w:tblPr>
         <w:tblW w:w="9050" w:type="dxa"/>
         <w:jc w:val="left"/>
-        <w:tblInd w:w="-68" w:type="dxa"/>
+        <w:tblInd w:w="-75" w:type="dxa"/>
         <w:tblBorders>
           <w:top w:val="single" w:sz="6" w:space="0" w:color="000001"/>
           <w:left w:val="single" w:sz="6" w:space="0" w:color="000001"/>
@@ -10785,7 +10817,7 @@
         </w:tblBorders>
         <w:tblCellMar>
           <w:top w:w="105" w:type="dxa"/>
-          <w:left w:w="33" w:type="dxa"/>
+          <w:left w:w="25" w:type="dxa"/>
           <w:bottom w:w="105" w:type="dxa"/>
           <w:right w:w="105" w:type="dxa"/>
         </w:tblCellMar>
@@ -10810,7 +10842,7 @@
             </w:tcBorders>
             <w:shd w:fill="FFFFFF" w:val="clear"/>
             <w:tcMar>
-              <w:left w:w="33" w:type="dxa"/>
+              <w:left w:w="25" w:type="dxa"/>
             </w:tcMar>
           </w:tcPr>
           <w:p>
@@ -10887,7 +10919,7 @@
             </w:tcBorders>
             <w:shd w:fill="FFFFFF" w:val="clear"/>
             <w:tcMar>
-              <w:left w:w="33" w:type="dxa"/>
+              <w:left w:w="25" w:type="dxa"/>
             </w:tcMar>
           </w:tcPr>
           <w:p>
@@ -10903,19 +10935,7 @@
               <w:rPr>
                 <w:rFonts w:cs="Calibri"/>
               </w:rPr>
-              <w:t xml:space="preserve">Pentest </w:t>
-            </w:r>
-            <w:r>
-              <w:rPr>
-                <w:rFonts w:cs="Calibri"/>
-              </w:rPr>
-              <w:t>1</w:t>
-            </w:r>
-            <w:r>
-              <w:rPr>
-                <w:rFonts w:cs="Calibri"/>
-              </w:rPr>
-              <w:t>/2</w:t>
+              <w:t>Pentest 1/2</w:t>
             </w:r>
           </w:p>
         </w:tc>
@@ -10972,7 +10992,7 @@
             </w:tcBorders>
             <w:shd w:fill="FFFFFF" w:val="clear"/>
             <w:tcMar>
-              <w:left w:w="33" w:type="dxa"/>
+              <w:left w:w="25" w:type="dxa"/>
             </w:tcMar>
           </w:tcPr>
           <w:p>
@@ -11084,7 +11104,7 @@
             </w:tcBorders>
             <w:shd w:fill="FFFFFF" w:val="clear"/>
             <w:tcMar>
-              <w:left w:w="33" w:type="dxa"/>
+              <w:left w:w="25" w:type="dxa"/>
             </w:tcMar>
           </w:tcPr>
           <w:p>
@@ -11170,13 +11190,7 @@
               <w:rPr>
                 <w:rFonts w:cs="Calibri"/>
               </w:rPr>
-              <w:t>201</w:t>
-            </w:r>
-            <w:r>
-              <w:rPr>
-                <w:rFonts w:cs="Calibri"/>
-              </w:rPr>
-              <w:t>7</w:t>
+              <w:t>2017</w:t>
             </w:r>
           </w:p>
         </w:tc>
@@ -11197,7 +11211,7 @@
       <w:tblPr>
         <w:tblW w:w="9050" w:type="dxa"/>
         <w:jc w:val="left"/>
-        <w:tblInd w:w="-68" w:type="dxa"/>
+        <w:tblInd w:w="-75" w:type="dxa"/>
         <w:tblBorders>
           <w:top w:val="single" w:sz="6" w:space="0" w:color="000001"/>
           <w:left w:val="single" w:sz="6" w:space="0" w:color="000001"/>
@@ -11206,7 +11220,7 @@
         </w:tblBorders>
         <w:tblCellMar>
           <w:top w:w="105" w:type="dxa"/>
-          <w:left w:w="33" w:type="dxa"/>
+          <w:left w:w="25" w:type="dxa"/>
           <w:bottom w:w="105" w:type="dxa"/>
           <w:right w:w="105" w:type="dxa"/>
         </w:tblCellMar>
@@ -11231,7 +11245,7 @@
             </w:tcBorders>
             <w:shd w:fill="FFFFFF" w:val="clear"/>
             <w:tcMar>
-              <w:left w:w="33" w:type="dxa"/>
+              <w:left w:w="25" w:type="dxa"/>
             </w:tcMar>
           </w:tcPr>
           <w:p>
@@ -11308,7 +11322,7 @@
             </w:tcBorders>
             <w:shd w:fill="FFFFFF" w:val="clear"/>
             <w:tcMar>
-              <w:left w:w="33" w:type="dxa"/>
+              <w:left w:w="25" w:type="dxa"/>
             </w:tcMar>
           </w:tcPr>
           <w:p>
@@ -11445,7 +11459,7 @@
             </w:tcBorders>
             <w:shd w:fill="FFFFFF" w:val="clear"/>
             <w:tcMar>
-              <w:left w:w="33" w:type="dxa"/>
+              <w:left w:w="25" w:type="dxa"/>
             </w:tcMar>
           </w:tcPr>
           <w:p>
@@ -11557,7 +11571,7 @@
             </w:tcBorders>
             <w:shd w:fill="FFFFFF" w:val="clear"/>
             <w:tcMar>
-              <w:left w:w="33" w:type="dxa"/>
+              <w:left w:w="25" w:type="dxa"/>
             </w:tcMar>
           </w:tcPr>
           <w:p>
@@ -11573,13 +11587,7 @@
               <w:rPr>
                 <w:rFonts w:cs="Calibri"/>
               </w:rPr>
-              <w:t xml:space="preserve">Seznam prednášek, talků, posterů, dokumentovaných chyb v systému, </w:t>
-            </w:r>
-            <w:r>
-              <w:rPr>
-                <w:rFonts w:cs="Calibri"/>
-              </w:rPr>
-              <w:t>Databáze dat.</w:t>
+              <w:t>Seznam prednášek, talků, posterů, dokumentovaných chyb v systému, Databáze dat.</w:t>
             </w:r>
           </w:p>
         </w:tc>
@@ -11613,13 +11621,7 @@
               <w:rPr>
                 <w:rFonts w:cs="Calibri"/>
               </w:rPr>
-              <w:t xml:space="preserve">Tomas Petru </w:t>
-            </w:r>
-            <w:r>
-              <w:rPr>
-                <w:rFonts w:cs="Calibri"/>
-              </w:rPr>
-              <w:t>a kolektiv</w:t>
+              <w:t>Tomas Petru a kolektiv</w:t>
             </w:r>
           </w:p>
         </w:tc>
@@ -11682,7 +11684,7 @@
       <w:tblPr>
         <w:tblW w:w="9050" w:type="dxa"/>
         <w:jc w:val="left"/>
-        <w:tblInd w:w="-68" w:type="dxa"/>
+        <w:tblInd w:w="-75" w:type="dxa"/>
         <w:tblBorders>
           <w:top w:val="single" w:sz="6" w:space="0" w:color="000001"/>
           <w:left w:val="single" w:sz="6" w:space="0" w:color="000001"/>
@@ -11691,7 +11693,7 @@
         </w:tblBorders>
         <w:tblCellMar>
           <w:top w:w="105" w:type="dxa"/>
-          <w:left w:w="33" w:type="dxa"/>
+          <w:left w:w="25" w:type="dxa"/>
           <w:bottom w:w="105" w:type="dxa"/>
           <w:right w:w="105" w:type="dxa"/>
         </w:tblCellMar>
@@ -11716,7 +11718,7 @@
             </w:tcBorders>
             <w:shd w:fill="FFFFFF" w:val="clear"/>
             <w:tcMar>
-              <w:left w:w="33" w:type="dxa"/>
+              <w:left w:w="25" w:type="dxa"/>
             </w:tcMar>
           </w:tcPr>
           <w:p>
@@ -11793,7 +11795,7 @@
             </w:tcBorders>
             <w:shd w:fill="FFFFFF" w:val="clear"/>
             <w:tcMar>
-              <w:left w:w="33" w:type="dxa"/>
+              <w:left w:w="25" w:type="dxa"/>
             </w:tcMar>
           </w:tcPr>
           <w:p>
@@ -11928,7 +11930,7 @@
             </w:tcBorders>
             <w:shd w:fill="FFFFFF" w:val="clear"/>
             <w:tcMar>
-              <w:left w:w="33" w:type="dxa"/>
+              <w:left w:w="25" w:type="dxa"/>
             </w:tcMar>
           </w:tcPr>
           <w:p>
@@ -12040,7 +12042,7 @@
             </w:tcBorders>
             <w:shd w:fill="FFFFFF" w:val="clear"/>
             <w:tcMar>
-              <w:left w:w="33" w:type="dxa"/>
+              <w:left w:w="25" w:type="dxa"/>
             </w:tcMar>
           </w:tcPr>
           <w:p>
@@ -12192,7 +12194,7 @@
       <w:tblPr>
         <w:tblW w:w="9050" w:type="dxa"/>
         <w:jc w:val="left"/>
-        <w:tblInd w:w="-68" w:type="dxa"/>
+        <w:tblInd w:w="-75" w:type="dxa"/>
         <w:tblBorders>
           <w:top w:val="single" w:sz="6" w:space="0" w:color="000001"/>
           <w:left w:val="single" w:sz="6" w:space="0" w:color="000001"/>
@@ -12201,7 +12203,7 @@
         </w:tblBorders>
         <w:tblCellMar>
           <w:top w:w="105" w:type="dxa"/>
-          <w:left w:w="33" w:type="dxa"/>
+          <w:left w:w="25" w:type="dxa"/>
           <w:bottom w:w="105" w:type="dxa"/>
           <w:right w:w="105" w:type="dxa"/>
         </w:tblCellMar>
@@ -12226,7 +12228,7 @@
             </w:tcBorders>
             <w:shd w:fill="FFFFFF" w:val="clear"/>
             <w:tcMar>
-              <w:left w:w="33" w:type="dxa"/>
+              <w:left w:w="25" w:type="dxa"/>
             </w:tcMar>
           </w:tcPr>
           <w:p>
@@ -12303,7 +12305,7 @@
             </w:tcBorders>
             <w:shd w:fill="FFFFFF" w:val="clear"/>
             <w:tcMar>
-              <w:left w:w="33" w:type="dxa"/>
+              <w:left w:w="25" w:type="dxa"/>
             </w:tcMar>
           </w:tcPr>
           <w:p>
@@ -12408,7 +12410,7 @@
             </w:tcBorders>
             <w:shd w:fill="FFFFFF" w:val="clear"/>
             <w:tcMar>
-              <w:left w:w="33" w:type="dxa"/>
+              <w:left w:w="25" w:type="dxa"/>
             </w:tcMar>
           </w:tcPr>
           <w:p>
@@ -12520,7 +12522,7 @@
             </w:tcBorders>
             <w:shd w:fill="FFFFFF" w:val="clear"/>
             <w:tcMar>
-              <w:left w:w="33" w:type="dxa"/>
+              <w:left w:w="25" w:type="dxa"/>
             </w:tcMar>
           </w:tcPr>
           <w:p>
@@ -12643,7 +12645,7 @@
       <w:tblPr>
         <w:tblW w:w="9050" w:type="dxa"/>
         <w:jc w:val="left"/>
-        <w:tblInd w:w="-68" w:type="dxa"/>
+        <w:tblInd w:w="-75" w:type="dxa"/>
         <w:tblBorders>
           <w:top w:val="single" w:sz="6" w:space="0" w:color="000001"/>
           <w:left w:val="single" w:sz="6" w:space="0" w:color="000001"/>
@@ -12652,7 +12654,7 @@
         </w:tblBorders>
         <w:tblCellMar>
           <w:top w:w="105" w:type="dxa"/>
-          <w:left w:w="33" w:type="dxa"/>
+          <w:left w:w="25" w:type="dxa"/>
           <w:bottom w:w="105" w:type="dxa"/>
           <w:right w:w="105" w:type="dxa"/>
         </w:tblCellMar>
@@ -12677,7 +12679,7 @@
             </w:tcBorders>
             <w:shd w:fill="FFFFFF" w:val="clear"/>
             <w:tcMar>
-              <w:left w:w="33" w:type="dxa"/>
+              <w:left w:w="25" w:type="dxa"/>
             </w:tcMar>
           </w:tcPr>
           <w:p>
@@ -12750,7 +12752,7 @@
             </w:tcBorders>
             <w:shd w:fill="FFFFFF" w:val="clear"/>
             <w:tcMar>
-              <w:left w:w="33" w:type="dxa"/>
+              <w:left w:w="25" w:type="dxa"/>
             </w:tcMar>
           </w:tcPr>
           <w:p>
@@ -12823,7 +12825,7 @@
             </w:tcBorders>
             <w:shd w:fill="FFFFFF" w:val="clear"/>
             <w:tcMar>
-              <w:left w:w="33" w:type="dxa"/>
+              <w:left w:w="25" w:type="dxa"/>
             </w:tcMar>
           </w:tcPr>
           <w:p>
@@ -12935,7 +12937,7 @@
             </w:tcBorders>
             <w:shd w:fill="FFFFFF" w:val="clear"/>
             <w:tcMar>
-              <w:left w:w="33" w:type="dxa"/>
+              <w:left w:w="25" w:type="dxa"/>
             </w:tcMar>
           </w:tcPr>
           <w:p>
@@ -13056,7 +13058,7 @@
       <w:tblPr>
         <w:tblW w:w="9050" w:type="dxa"/>
         <w:jc w:val="left"/>
-        <w:tblInd w:w="-68" w:type="dxa"/>
+        <w:tblInd w:w="-75" w:type="dxa"/>
         <w:tblBorders>
           <w:top w:val="single" w:sz="6" w:space="0" w:color="000001"/>
           <w:left w:val="single" w:sz="6" w:space="0" w:color="000001"/>
@@ -13065,7 +13067,7 @@
         </w:tblBorders>
         <w:tblCellMar>
           <w:top w:w="105" w:type="dxa"/>
-          <w:left w:w="33" w:type="dxa"/>
+          <w:left w:w="25" w:type="dxa"/>
           <w:bottom w:w="105" w:type="dxa"/>
           <w:right w:w="105" w:type="dxa"/>
         </w:tblCellMar>
@@ -13090,7 +13092,7 @@
             </w:tcBorders>
             <w:shd w:fill="FFFFFF" w:val="clear"/>
             <w:tcMar>
-              <w:left w:w="33" w:type="dxa"/>
+              <w:left w:w="25" w:type="dxa"/>
             </w:tcMar>
           </w:tcPr>
           <w:p>
@@ -13167,7 +13169,7 @@
             </w:tcBorders>
             <w:shd w:fill="FFFFFF" w:val="clear"/>
             <w:tcMar>
-              <w:left w:w="33" w:type="dxa"/>
+              <w:left w:w="25" w:type="dxa"/>
             </w:tcMar>
           </w:tcPr>
           <w:p>
@@ -13183,13 +13185,7 @@
               <w:rPr>
                 <w:rFonts w:cs="Calibri"/>
               </w:rPr>
-              <w:t xml:space="preserve">Testování celého řešení, </w:t>
-            </w:r>
-            <w:r>
-              <w:rPr>
-                <w:rFonts w:cs="Calibri"/>
-              </w:rPr>
-              <w:t>měření změny po nasazení systému.</w:t>
+              <w:t>Testování celého řešení, měření změny po nasazení systému.</w:t>
             </w:r>
           </w:p>
         </w:tc>
@@ -13262,7 +13258,7 @@
             </w:tcBorders>
             <w:shd w:fill="FFFFFF" w:val="clear"/>
             <w:tcMar>
-              <w:left w:w="33" w:type="dxa"/>
+              <w:left w:w="25" w:type="dxa"/>
             </w:tcMar>
           </w:tcPr>
           <w:p>
@@ -13374,7 +13370,7 @@
             </w:tcBorders>
             <w:shd w:fill="FFFFFF" w:val="clear"/>
             <w:tcMar>
-              <w:left w:w="33" w:type="dxa"/>
+              <w:left w:w="25" w:type="dxa"/>
             </w:tcMar>
           </w:tcPr>
           <w:p>
@@ -13894,7 +13890,7 @@
       <w:tblPr>
         <w:tblW w:w="8815" w:type="dxa"/>
         <w:jc w:val="left"/>
-        <w:tblInd w:w="67" w:type="dxa"/>
+        <w:tblInd w:w="62" w:type="dxa"/>
         <w:tblBorders>
           <w:top w:val="single" w:sz="4" w:space="0" w:color="000001"/>
           <w:left w:val="single" w:sz="4" w:space="0" w:color="000001"/>
@@ -13903,20 +13899,20 @@
         </w:tblBorders>
         <w:tblCellMar>
           <w:top w:w="0" w:type="dxa"/>
-          <w:left w:w="63" w:type="dxa"/>
+          <w:left w:w="58" w:type="dxa"/>
           <w:bottom w:w="0" w:type="dxa"/>
           <w:right w:w="108" w:type="dxa"/>
         </w:tblCellMar>
       </w:tblPr>
       <w:tblGrid>
-        <w:gridCol w:w="6294"/>
+        <w:gridCol w:w="6293"/>
         <w:gridCol w:w="2521"/>
       </w:tblGrid>
       <w:tr>
         <w:trPr/>
         <w:tc>
           <w:tcPr>
-            <w:tcW w:w="6294" w:type="dxa"/>
+            <w:tcW w:w="6293" w:type="dxa"/>
             <w:tcBorders>
               <w:top w:val="single" w:sz="4" w:space="0" w:color="000001"/>
               <w:left w:val="single" w:sz="4" w:space="0" w:color="000001"/>
@@ -13925,7 +13921,7 @@
             </w:tcBorders>
             <w:shd w:fill="FFFFFF" w:val="clear"/>
             <w:tcMar>
-              <w:left w:w="63" w:type="dxa"/>
+              <w:left w:w="58" w:type="dxa"/>
             </w:tcMar>
           </w:tcPr>
           <w:p>
@@ -13981,7 +13977,7 @@
             </w:tcBorders>
             <w:shd w:fill="FFFFFF" w:val="clear"/>
             <w:tcMar>
-              <w:left w:w="63" w:type="dxa"/>
+              <w:left w:w="58" w:type="dxa"/>
             </w:tcMar>
           </w:tcPr>
           <w:p>
@@ -14011,7 +14007,7 @@
         <w:trPr/>
         <w:tc>
           <w:tcPr>
-            <w:tcW w:w="6294" w:type="dxa"/>
+            <w:tcW w:w="6293" w:type="dxa"/>
             <w:tcBorders>
               <w:top w:val="single" w:sz="4" w:space="0" w:color="000001"/>
               <w:left w:val="single" w:sz="4" w:space="0" w:color="000001"/>
@@ -14020,7 +14016,7 @@
             </w:tcBorders>
             <w:shd w:fill="FFFFFF" w:val="clear"/>
             <w:tcMar>
-              <w:left w:w="63" w:type="dxa"/>
+              <w:left w:w="58" w:type="dxa"/>
             </w:tcMar>
           </w:tcPr>
           <w:p>
@@ -14053,7 +14049,7 @@
             </w:tcBorders>
             <w:shd w:fill="FFFFFF" w:val="clear"/>
             <w:tcMar>
-              <w:left w:w="63" w:type="dxa"/>
+              <w:left w:w="58" w:type="dxa"/>
             </w:tcMar>
           </w:tcPr>
           <w:p>
@@ -14078,7 +14074,7 @@
         <w:trPr/>
         <w:tc>
           <w:tcPr>
-            <w:tcW w:w="6294" w:type="dxa"/>
+            <w:tcW w:w="6293" w:type="dxa"/>
             <w:tcBorders>
               <w:top w:val="single" w:sz="4" w:space="0" w:color="000001"/>
               <w:left w:val="single" w:sz="4" w:space="0" w:color="000001"/>
@@ -14087,7 +14083,7 @@
             </w:tcBorders>
             <w:shd w:fill="FFFFFF" w:val="clear"/>
             <w:tcMar>
-              <w:left w:w="63" w:type="dxa"/>
+              <w:left w:w="58" w:type="dxa"/>
             </w:tcMar>
           </w:tcPr>
           <w:p>
@@ -14120,7 +14116,7 @@
             </w:tcBorders>
             <w:shd w:fill="FFFFFF" w:val="clear"/>
             <w:tcMar>
-              <w:left w:w="63" w:type="dxa"/>
+              <w:left w:w="58" w:type="dxa"/>
             </w:tcMar>
           </w:tcPr>
           <w:p>
@@ -14145,7 +14141,7 @@
         <w:trPr/>
         <w:tc>
           <w:tcPr>
-            <w:tcW w:w="6294" w:type="dxa"/>
+            <w:tcW w:w="6293" w:type="dxa"/>
             <w:tcBorders>
               <w:top w:val="single" w:sz="4" w:space="0" w:color="000001"/>
               <w:left w:val="single" w:sz="4" w:space="0" w:color="000001"/>
@@ -14154,7 +14150,7 @@
             </w:tcBorders>
             <w:shd w:fill="FFFFFF" w:val="clear"/>
             <w:tcMar>
-              <w:left w:w="63" w:type="dxa"/>
+              <w:left w:w="58" w:type="dxa"/>
             </w:tcMar>
           </w:tcPr>
           <w:p>
@@ -14170,7 +14166,7 @@
               </w:rPr>
               <w:t xml:space="preserve">Facebookový profil </w:t>
             </w:r>
-            <w:hyperlink r:id="rId23">
+            <w:hyperlink r:id="rId24">
               <w:r>
                 <w:rPr>
                   <w:rStyle w:val="InternetLink"/>
@@ -14200,7 +14196,7 @@
             </w:tcBorders>
             <w:shd w:fill="FFFFFF" w:val="clear"/>
             <w:tcMar>
-              <w:left w:w="63" w:type="dxa"/>
+              <w:left w:w="58" w:type="dxa"/>
             </w:tcMar>
           </w:tcPr>
           <w:p>
@@ -14225,7 +14221,7 @@
         <w:trPr/>
         <w:tc>
           <w:tcPr>
-            <w:tcW w:w="6294" w:type="dxa"/>
+            <w:tcW w:w="6293" w:type="dxa"/>
             <w:tcBorders>
               <w:top w:val="single" w:sz="4" w:space="0" w:color="000001"/>
               <w:left w:val="single" w:sz="4" w:space="0" w:color="000001"/>
@@ -14234,7 +14230,7 @@
             </w:tcBorders>
             <w:shd w:fill="FFFFFF" w:val="clear"/>
             <w:tcMar>
-              <w:left w:w="63" w:type="dxa"/>
+              <w:left w:w="58" w:type="dxa"/>
             </w:tcMar>
           </w:tcPr>
           <w:p>
@@ -14267,7 +14263,7 @@
             </w:tcBorders>
             <w:shd w:fill="FFFFFF" w:val="clear"/>
             <w:tcMar>
-              <w:left w:w="63" w:type="dxa"/>
+              <w:left w:w="58" w:type="dxa"/>
             </w:tcMar>
           </w:tcPr>
           <w:p>
@@ -14292,7 +14288,7 @@
         <w:trPr/>
         <w:tc>
           <w:tcPr>
-            <w:tcW w:w="6294" w:type="dxa"/>
+            <w:tcW w:w="6293" w:type="dxa"/>
             <w:tcBorders>
               <w:top w:val="single" w:sz="4" w:space="0" w:color="000001"/>
               <w:left w:val="single" w:sz="4" w:space="0" w:color="000001"/>
@@ -14301,7 +14297,7 @@
             </w:tcBorders>
             <w:shd w:fill="FFFFFF" w:val="clear"/>
             <w:tcMar>
-              <w:left w:w="63" w:type="dxa"/>
+              <w:left w:w="58" w:type="dxa"/>
             </w:tcMar>
           </w:tcPr>
           <w:p>
@@ -14334,7 +14330,7 @@
             </w:tcBorders>
             <w:shd w:fill="FFFFFF" w:val="clear"/>
             <w:tcMar>
-              <w:left w:w="63" w:type="dxa"/>
+              <w:left w:w="58" w:type="dxa"/>
             </w:tcMar>
           </w:tcPr>
           <w:p>
@@ -14359,7 +14355,7 @@
         <w:trPr/>
         <w:tc>
           <w:tcPr>
-            <w:tcW w:w="6294" w:type="dxa"/>
+            <w:tcW w:w="6293" w:type="dxa"/>
             <w:tcBorders>
               <w:top w:val="single" w:sz="4" w:space="0" w:color="000001"/>
               <w:left w:val="single" w:sz="4" w:space="0" w:color="000001"/>
@@ -14368,7 +14364,7 @@
             </w:tcBorders>
             <w:shd w:fill="FFFFFF" w:val="clear"/>
             <w:tcMar>
-              <w:left w:w="63" w:type="dxa"/>
+              <w:left w:w="58" w:type="dxa"/>
             </w:tcMar>
           </w:tcPr>
           <w:p>
@@ -14401,7 +14397,7 @@
             </w:tcBorders>
             <w:shd w:fill="FFFFFF" w:val="clear"/>
             <w:tcMar>
-              <w:left w:w="63" w:type="dxa"/>
+              <w:left w:w="58" w:type="dxa"/>
             </w:tcMar>
           </w:tcPr>
           <w:p>
@@ -14569,7 +14565,7 @@
       <w:tblPr>
         <w:tblW w:w="8872" w:type="dxa"/>
         <w:jc w:val="left"/>
-        <w:tblInd w:w="-117" w:type="dxa"/>
+        <w:tblInd w:w="-122" w:type="dxa"/>
         <w:tblBorders>
           <w:top w:val="single" w:sz="4" w:space="0" w:color="000001"/>
           <w:left w:val="single" w:sz="4" w:space="0" w:color="000001"/>
@@ -14580,14 +14576,14 @@
         </w:tblBorders>
         <w:tblCellMar>
           <w:top w:w="0" w:type="dxa"/>
-          <w:left w:w="25" w:type="dxa"/>
+          <w:left w:w="20" w:type="dxa"/>
           <w:bottom w:w="0" w:type="dxa"/>
           <w:right w:w="70" w:type="dxa"/>
         </w:tblCellMar>
       </w:tblPr>
       <w:tblGrid>
         <w:gridCol w:w="5174"/>
-        <w:gridCol w:w="3698"/>
+        <w:gridCol w:w="3697"/>
       </w:tblGrid>
       <w:tr>
         <w:trPr>
@@ -14595,7 +14591,7 @@
         </w:trPr>
         <w:tc>
           <w:tcPr>
-            <w:tcW w:w="8872" w:type="dxa"/>
+            <w:tcW w:w="8871" w:type="dxa"/>
             <w:gridSpan w:val="2"/>
             <w:tcBorders>
               <w:top w:val="single" w:sz="4" w:space="0" w:color="000001"/>
@@ -14607,7 +14603,7 @@
             </w:tcBorders>
             <w:shd w:fill="FFFFFF" w:val="clear"/>
             <w:tcMar>
-              <w:left w:w="25" w:type="dxa"/>
+              <w:left w:w="20" w:type="dxa"/>
             </w:tcMar>
             <w:vAlign w:val="center"/>
           </w:tcPr>
@@ -14661,7 +14657,7 @@
         </w:trPr>
         <w:tc>
           <w:tcPr>
-            <w:tcW w:w="8872" w:type="dxa"/>
+            <w:tcW w:w="8871" w:type="dxa"/>
             <w:gridSpan w:val="2"/>
             <w:tcBorders>
               <w:top w:val="single" w:sz="4" w:space="0" w:color="000001"/>
@@ -14673,7 +14669,7 @@
             </w:tcBorders>
             <w:shd w:fill="FFFFFF" w:val="clear"/>
             <w:tcMar>
-              <w:left w:w="25" w:type="dxa"/>
+              <w:left w:w="20" w:type="dxa"/>
             </w:tcMar>
             <w:vAlign w:val="center"/>
           </w:tcPr>
@@ -14707,7 +14703,7 @@
         </w:trPr>
         <w:tc>
           <w:tcPr>
-            <w:tcW w:w="8872" w:type="dxa"/>
+            <w:tcW w:w="8871" w:type="dxa"/>
             <w:gridSpan w:val="2"/>
             <w:tcBorders>
               <w:top w:val="single" w:sz="4" w:space="0" w:color="000001"/>
@@ -14719,7 +14715,7 @@
             </w:tcBorders>
             <w:shd w:fill="FFFFFF" w:val="clear"/>
             <w:tcMar>
-              <w:left w:w="25" w:type="dxa"/>
+              <w:left w:w="20" w:type="dxa"/>
             </w:tcMar>
             <w:vAlign w:val="center"/>
           </w:tcPr>
@@ -14773,7 +14769,7 @@
         </w:trPr>
         <w:tc>
           <w:tcPr>
-            <w:tcW w:w="8872" w:type="dxa"/>
+            <w:tcW w:w="8871" w:type="dxa"/>
             <w:gridSpan w:val="2"/>
             <w:tcBorders>
               <w:top w:val="single" w:sz="4" w:space="0" w:color="000001"/>
@@ -14785,7 +14781,7 @@
             </w:tcBorders>
             <w:shd w:fill="FFFFFF" w:val="clear"/>
             <w:tcMar>
-              <w:left w:w="25" w:type="dxa"/>
+              <w:left w:w="20" w:type="dxa"/>
             </w:tcMar>
             <w:vAlign w:val="center"/>
           </w:tcPr>
@@ -14829,7 +14825,7 @@
             </w:tcBorders>
             <w:shd w:fill="FFFFFF" w:val="clear"/>
             <w:tcMar>
-              <w:left w:w="25" w:type="dxa"/>
+              <w:left w:w="20" w:type="dxa"/>
             </w:tcMar>
             <w:vAlign w:val="center"/>
           </w:tcPr>
@@ -14860,7 +14856,7 @@
         </w:tc>
         <w:tc>
           <w:tcPr>
-            <w:tcW w:w="3698" w:type="dxa"/>
+            <w:tcW w:w="3697" w:type="dxa"/>
             <w:tcBorders>
               <w:top w:val="single" w:sz="4" w:space="0" w:color="000001"/>
               <w:left w:val="single" w:sz="4" w:space="0" w:color="000001"/>
@@ -14871,7 +14867,7 @@
             </w:tcBorders>
             <w:shd w:fill="FFFFFF" w:val="clear"/>
             <w:tcMar>
-              <w:left w:w="25" w:type="dxa"/>
+              <w:left w:w="20" w:type="dxa"/>
             </w:tcMar>
             <w:vAlign w:val="center"/>
           </w:tcPr>
@@ -14956,7 +14952,7 @@
       <w:tblPr>
         <w:tblW w:w="8890" w:type="dxa"/>
         <w:jc w:val="left"/>
-        <w:tblInd w:w="-7" w:type="dxa"/>
+        <w:tblInd w:w="-12" w:type="dxa"/>
         <w:tblBorders>
           <w:top w:val="single" w:sz="4" w:space="0" w:color="000001"/>
           <w:left w:val="single" w:sz="4" w:space="0" w:color="000001"/>
@@ -14965,7 +14961,7 @@
         </w:tblBorders>
         <w:tblCellMar>
           <w:top w:w="0" w:type="dxa"/>
-          <w:left w:w="63" w:type="dxa"/>
+          <w:left w:w="58" w:type="dxa"/>
           <w:bottom w:w="0" w:type="dxa"/>
           <w:right w:w="108" w:type="dxa"/>
         </w:tblCellMar>
@@ -14988,7 +14984,7 @@
             </w:tcBorders>
             <w:shd w:fill="FFFFFF" w:val="clear"/>
             <w:tcMar>
-              <w:left w:w="63" w:type="dxa"/>
+              <w:left w:w="58" w:type="dxa"/>
             </w:tcMar>
           </w:tcPr>
           <w:p>
@@ -15024,7 +15020,7 @@
             </w:tcBorders>
             <w:shd w:fill="FFFFFF" w:val="clear"/>
             <w:tcMar>
-              <w:left w:w="63" w:type="dxa"/>
+              <w:left w:w="58" w:type="dxa"/>
             </w:tcMar>
           </w:tcPr>
           <w:p>
@@ -15062,7 +15058,7 @@
             </w:tcBorders>
             <w:shd w:fill="FFFFFF" w:val="clear"/>
             <w:tcMar>
-              <w:left w:w="63" w:type="dxa"/>
+              <w:left w:w="58" w:type="dxa"/>
             </w:tcMar>
           </w:tcPr>
           <w:p>
@@ -15101,7 +15097,7 @@
             </w:tcBorders>
             <w:shd w:fill="FFFFFF" w:val="clear"/>
             <w:tcMar>
-              <w:left w:w="63" w:type="dxa"/>
+              <w:left w:w="58" w:type="dxa"/>
             </w:tcMar>
           </w:tcPr>
           <w:p>
@@ -15136,7 +15132,7 @@
             </w:tcBorders>
             <w:shd w:fill="FFFFFF" w:val="clear"/>
             <w:tcMar>
-              <w:left w:w="63" w:type="dxa"/>
+              <w:left w:w="58" w:type="dxa"/>
             </w:tcMar>
           </w:tcPr>
           <w:p>
@@ -15171,7 +15167,7 @@
             </w:tcBorders>
             <w:shd w:fill="FFFFFF" w:val="clear"/>
             <w:tcMar>
-              <w:left w:w="63" w:type="dxa"/>
+              <w:left w:w="58" w:type="dxa"/>
             </w:tcMar>
           </w:tcPr>
           <w:p>
@@ -15227,7 +15223,7 @@
             </w:tcBorders>
             <w:shd w:fill="FFFFFF" w:val="clear"/>
             <w:tcMar>
-              <w:left w:w="63" w:type="dxa"/>
+              <w:left w:w="58" w:type="dxa"/>
             </w:tcMar>
           </w:tcPr>
           <w:p>
@@ -15262,7 +15258,7 @@
             </w:tcBorders>
             <w:shd w:fill="FFFFFF" w:val="clear"/>
             <w:tcMar>
-              <w:left w:w="63" w:type="dxa"/>
+              <w:left w:w="58" w:type="dxa"/>
             </w:tcMar>
           </w:tcPr>
           <w:p>
@@ -15297,7 +15293,7 @@
             </w:tcBorders>
             <w:shd w:fill="FFFFFF" w:val="clear"/>
             <w:tcMar>
-              <w:left w:w="63" w:type="dxa"/>
+              <w:left w:w="58" w:type="dxa"/>
             </w:tcMar>
           </w:tcPr>
           <w:p>
@@ -15408,7 +15404,7 @@
             </w:tcBorders>
             <w:shd w:fill="FFFFFF" w:val="clear"/>
             <w:tcMar>
-              <w:left w:w="63" w:type="dxa"/>
+              <w:left w:w="58" w:type="dxa"/>
             </w:tcMar>
           </w:tcPr>
           <w:p>
@@ -15443,7 +15439,7 @@
             </w:tcBorders>
             <w:shd w:fill="FFFFFF" w:val="clear"/>
             <w:tcMar>
-              <w:left w:w="63" w:type="dxa"/>
+              <w:left w:w="58" w:type="dxa"/>
             </w:tcMar>
           </w:tcPr>
           <w:p>
@@ -15478,7 +15474,7 @@
             </w:tcBorders>
             <w:shd w:fill="FFFFFF" w:val="clear"/>
             <w:tcMar>
-              <w:left w:w="63" w:type="dxa"/>
+              <w:left w:w="58" w:type="dxa"/>
             </w:tcMar>
           </w:tcPr>
           <w:p>
@@ -15512,7 +15508,7 @@
             </w:tcBorders>
             <w:shd w:fill="FFFFFF" w:val="clear"/>
             <w:tcMar>
-              <w:left w:w="63" w:type="dxa"/>
+              <w:left w:w="58" w:type="dxa"/>
             </w:tcMar>
           </w:tcPr>
           <w:p>
@@ -15547,7 +15543,7 @@
             </w:tcBorders>
             <w:shd w:fill="FFFFFF" w:val="clear"/>
             <w:tcMar>
-              <w:left w:w="63" w:type="dxa"/>
+              <w:left w:w="58" w:type="dxa"/>
             </w:tcMar>
           </w:tcPr>
           <w:p>
@@ -15582,7 +15578,7 @@
             </w:tcBorders>
             <w:shd w:fill="FFFFFF" w:val="clear"/>
             <w:tcMar>
-              <w:left w:w="63" w:type="dxa"/>
+              <w:left w:w="58" w:type="dxa"/>
             </w:tcMar>
           </w:tcPr>
           <w:p>
@@ -15617,7 +15613,7 @@
             </w:tcBorders>
             <w:shd w:fill="FFFFFF" w:val="clear"/>
             <w:tcMar>
-              <w:left w:w="63" w:type="dxa"/>
+              <w:left w:w="58" w:type="dxa"/>
             </w:tcMar>
           </w:tcPr>
           <w:p>
@@ -15652,7 +15648,7 @@
             </w:tcBorders>
             <w:shd w:fill="FFFFFF" w:val="clear"/>
             <w:tcMar>
-              <w:left w:w="63" w:type="dxa"/>
+              <w:left w:w="58" w:type="dxa"/>
             </w:tcMar>
           </w:tcPr>
           <w:p>
@@ -15687,7 +15683,7 @@
             </w:tcBorders>
             <w:shd w:fill="FFFFFF" w:val="clear"/>
             <w:tcMar>
-              <w:left w:w="63" w:type="dxa"/>
+              <w:left w:w="58" w:type="dxa"/>
             </w:tcMar>
           </w:tcPr>
           <w:p>
@@ -15719,7 +15715,7 @@
             </w:tcBorders>
             <w:shd w:fill="FFFFFF" w:val="clear"/>
             <w:tcMar>
-              <w:left w:w="63" w:type="dxa"/>
+              <w:left w:w="58" w:type="dxa"/>
             </w:tcMar>
           </w:tcPr>
           <w:p>
@@ -15754,7 +15750,7 @@
             </w:tcBorders>
             <w:shd w:fill="FFFFFF" w:val="clear"/>
             <w:tcMar>
-              <w:left w:w="63" w:type="dxa"/>
+              <w:left w:w="58" w:type="dxa"/>
             </w:tcMar>
           </w:tcPr>
           <w:p>
@@ -15789,7 +15785,7 @@
             </w:tcBorders>
             <w:shd w:fill="FFFFFF" w:val="clear"/>
             <w:tcMar>
-              <w:left w:w="63" w:type="dxa"/>
+              <w:left w:w="58" w:type="dxa"/>
             </w:tcMar>
           </w:tcPr>
           <w:p>
@@ -15804,7 +15800,7 @@
               </w:rPr>
               <w:t xml:space="preserve">Technologie neuronové sítě: </w:t>
             </w:r>
-            <w:hyperlink r:id="rId24">
+            <w:hyperlink r:id="rId25">
               <w:r>
                 <w:rPr>
                   <w:rStyle w:val="InternetLink"/>
@@ -15827,7 +15823,7 @@
               </w:rPr>
               <w:t>Technologie senzorů (spíše pro přehled):</w:t>
             </w:r>
-            <w:hyperlink r:id="rId25">
+            <w:hyperlink r:id="rId26">
               <w:r>
                 <w:rPr>
                   <w:rStyle w:val="InternetLink"/>
@@ -15852,7 +15848,7 @@
             </w:tcBorders>
             <w:shd w:fill="FFFFFF" w:val="clear"/>
             <w:tcMar>
-              <w:left w:w="63" w:type="dxa"/>
+              <w:left w:w="58" w:type="dxa"/>
             </w:tcMar>
           </w:tcPr>
           <w:p>
@@ -15887,7 +15883,7 @@
             </w:tcBorders>
             <w:shd w:fill="FFFFFF" w:val="clear"/>
             <w:tcMar>
-              <w:left w:w="63" w:type="dxa"/>
+              <w:left w:w="58" w:type="dxa"/>
             </w:tcMar>
           </w:tcPr>
           <w:p>
@@ -15922,7 +15918,7 @@
             </w:tcBorders>
             <w:shd w:fill="FFFFFF" w:val="clear"/>
             <w:tcMar>
-              <w:left w:w="63" w:type="dxa"/>
+              <w:left w:w="58" w:type="dxa"/>
             </w:tcMar>
           </w:tcPr>
           <w:p>
@@ -15950,9 +15946,7 @@
           <w:tab w:val="left" w:pos="5550" w:leader="none"/>
         </w:tabs>
         <w:spacing w:before="0" w:after="200"/>
-        <w:rPr>
-          <w:rFonts w:ascii="Calibri" w:hAnsi="Calibri" w:cs="Calibri"/>
-        </w:rPr>
+        <w:rPr/>
       </w:pPr>
       <w:r>
         <w:rPr>
@@ -15962,8 +15956,8 @@
       </w:r>
     </w:p>
     <w:sectPr>
-      <w:headerReference w:type="default" r:id="rId26"/>
-      <w:footerReference w:type="default" r:id="rId27"/>
+      <w:headerReference w:type="default" r:id="rId27"/>
+      <w:footerReference w:type="default" r:id="rId28"/>
       <w:type w:val="nextPage"/>
       <w:pgSz w:w="11906" w:h="16838"/>
       <w:pgMar w:left="1417" w:right="1417" w:header="708" w:top="1417" w:footer="306" w:bottom="1417" w:gutter="0"/>
@@ -16281,7 +16275,7 @@
       <w:fldChar w:fldCharType="separate"/>
     </w:r>
     <w:r>
-      <w:t>31</w:t>
+      <w:t>30</w:t>
     </w:r>
     <w:r>
       <w:fldChar w:fldCharType="end"/>
@@ -16308,7 +16302,7 @@
         <wp:inline distT="0" distB="0" distL="0" distR="0">
           <wp:extent cx="2012315" cy="908685"/>
           <wp:effectExtent l="0" t="0" r="0" b="0"/>
-          <wp:docPr id="8" name="Image1" descr=""/>
+          <wp:docPr id="9" name="Image1" descr=""/>
           <wp:cNvGraphicFramePr>
             <a:graphicFrameLocks xmlns:a="http://schemas.openxmlformats.org/drawingml/2006/main" noChangeAspect="1"/>
           </wp:cNvGraphicFramePr>
@@ -16316,7 +16310,7 @@
             <a:graphicData uri="http://schemas.openxmlformats.org/drawingml/2006/picture">
               <pic:pic xmlns:pic="http://schemas.openxmlformats.org/drawingml/2006/picture">
                 <pic:nvPicPr>
-                  <pic:cNvPr id="8" name="Image1" descr=""/>
+                  <pic:cNvPr id="9" name="Image1" descr=""/>
                   <pic:cNvPicPr>
                     <a:picLocks noChangeAspect="1" noChangeArrowheads="1"/>
                   </pic:cNvPicPr>
@@ -16928,6 +16922,7 @@
     <w:rPrDefault>
       <w:rPr>
         <w:rFonts w:ascii="Cambria" w:hAnsi="Cambria" w:eastAsia="DejaVu Sans" w:cs="DejaVu Sans"/>
+        <w:sz w:val="20"/>
         <w:szCs w:val="22"/>
         <w:lang w:val="cs-CZ" w:eastAsia="zh-CN" w:bidi="hi-IN"/>
       </w:rPr>
@@ -16941,9 +16936,7 @@
     <w:qFormat/>
     <w:pPr>
       <w:widowControl/>
-      <w:kinsoku w:val="true"/>
-      <w:overflowPunct w:val="true"/>
-      <w:autoSpaceDE w:val="true"/>
+      <w:overflowPunct w:val="false"/>
       <w:bidi w:val="0"/>
       <w:spacing w:lineRule="auto" w:line="276" w:before="0" w:after="200"/>
       <w:jc w:val="left"/>
@@ -16962,10 +16955,6 @@
     <w:next w:val="Normal"/>
     <w:qFormat/>
     <w:pPr>
-      <w:numPr>
-        <w:ilvl w:val="0"/>
-        <w:numId w:val="0"/>
-      </w:numPr>
       <w:spacing w:before="480" w:after="0"/>
       <w:contextualSpacing/>
       <w:outlineLvl w:val="0"/>
@@ -16983,10 +16972,6 @@
     <w:next w:val="Normal"/>
     <w:qFormat/>
     <w:pPr>
-      <w:numPr>
-        <w:ilvl w:val="0"/>
-        <w:numId w:val="0"/>
-      </w:numPr>
       <w:spacing w:lineRule="auto" w:line="271" w:before="200" w:after="0"/>
       <w:outlineLvl w:val="1"/>
     </w:pPr>
@@ -17002,10 +16987,6 @@
     <w:next w:val="Normal"/>
     <w:qFormat/>
     <w:pPr>
-      <w:numPr>
-        <w:ilvl w:val="0"/>
-        <w:numId w:val="0"/>
-      </w:numPr>
       <w:spacing w:lineRule="auto" w:line="271" w:before="200" w:after="0"/>
       <w:outlineLvl w:val="2"/>
     </w:pPr>
@@ -17024,10 +17005,6 @@
     <w:next w:val="Normal"/>
     <w:qFormat/>
     <w:pPr>
-      <w:numPr>
-        <w:ilvl w:val="0"/>
-        <w:numId w:val="0"/>
-      </w:numPr>
       <w:spacing w:lineRule="auto" w:line="271" w:before="0" w:after="0"/>
       <w:outlineLvl w:val="3"/>
     </w:pPr>
@@ -17045,10 +17022,6 @@
     <w:next w:val="Normal"/>
     <w:qFormat/>
     <w:pPr>
-      <w:numPr>
-        <w:ilvl w:val="0"/>
-        <w:numId w:val="0"/>
-      </w:numPr>
       <w:spacing w:lineRule="auto" w:line="271" w:before="0" w:after="0"/>
       <w:outlineLvl w:val="4"/>
     </w:pPr>
@@ -17065,11 +17038,7 @@
     <w:next w:val="Normal"/>
     <w:qFormat/>
     <w:pPr>
-      <w:numPr>
-        <w:ilvl w:val="0"/>
-        <w:numId w:val="0"/>
-      </w:numPr>
-      <w:shd w:fill="FFFFFF" w:val="clear"/>
+      <w:shd w:val="clear" w:fill="FFFFFF"/>
       <w:spacing w:lineRule="auto" w:line="271" w:before="0" w:after="0"/>
       <w:outlineLvl w:val="5"/>
     </w:pPr>
@@ -17086,10 +17055,6 @@
     <w:next w:val="Normal"/>
     <w:qFormat/>
     <w:pPr>
-      <w:numPr>
-        <w:ilvl w:val="0"/>
-        <w:numId w:val="0"/>
-      </w:numPr>
       <w:spacing w:before="0" w:after="0"/>
       <w:outlineLvl w:val="6"/>
     </w:pPr>
@@ -17109,10 +17074,6 @@
     <w:next w:val="Normal"/>
     <w:qFormat/>
     <w:pPr>
-      <w:numPr>
-        <w:ilvl w:val="0"/>
-        <w:numId w:val="0"/>
-      </w:numPr>
       <w:spacing w:before="0" w:after="0"/>
       <w:outlineLvl w:val="7"/>
     </w:pPr>
@@ -17130,10 +17091,6 @@
     <w:next w:val="Normal"/>
     <w:qFormat/>
     <w:pPr>
-      <w:numPr>
-        <w:ilvl w:val="0"/>
-        <w:numId w:val="0"/>
-      </w:numPr>
       <w:spacing w:lineRule="auto" w:line="271" w:before="0" w:after="0"/>
       <w:outlineLvl w:val="8"/>
     </w:pPr>
@@ -17949,9 +17906,7 @@
     <w:qFormat/>
     <w:pPr>
       <w:widowControl/>
-      <w:kinsoku w:val="true"/>
-      <w:overflowPunct w:val="true"/>
-      <w:autoSpaceDE w:val="true"/>
+      <w:overflowPunct w:val="false"/>
       <w:bidi w:val="0"/>
       <w:jc w:val="left"/>
     </w:pPr>

</xml_diff>

<commit_message>
se sledovanim zmen, ale po generovani pdf
</commit_message>
<xml_diff>
--- a/grantova_zadost_labka_2016.docx
+++ b/grantova_zadost_labka_2016.docx
@@ -4339,9 +4339,7 @@
                 <w:numId w:val="2"/>
               </w:numPr>
               <w:snapToGrid w:val="false"/>
-              <w:rPr>
-                <w:rFonts w:cs="Calibri"/>
-              </w:rPr>
+              <w:rPr/>
             </w:pPr>
             <w:ins w:id="23" w:author="Tomas Petru" w:date="2016-11-27T17:01:00Z">
               <w:r>
@@ -4851,9 +4849,7 @@
               <w:pStyle w:val="Normal"/>
               <w:snapToGrid w:val="false"/>
               <w:ind w:left="720" w:right="0" w:hanging="0"/>
-              <w:rPr>
-                <w:rFonts w:cs="Calibri"/>
-              </w:rPr>
+              <w:rPr/>
             </w:pPr>
             <w:del w:id="52" w:author="Tomas Petru" w:date="2016-11-27T17:26:00Z">
               <w:r>
@@ -5629,16 +5625,14 @@
             <w:pPr>
               <w:pStyle w:val="Normal"/>
               <w:snapToGrid w:val="false"/>
-              <w:rPr>
-                <w:rFonts w:cs="Calibri"/>
-              </w:rPr>
+              <w:rPr/>
             </w:pPr>
             <w:ins w:id="95" w:author="Tomas Petru" w:date="2016-11-27T18:03:00Z">
               <w:r>
                 <w:rPr>
                   <w:rFonts w:cs="Calibri"/>
                 </w:rPr>
-                <w:t>viz předchozí dva body:</w:t>
+                <w:t>Znovu viz předchozí dva body:</w:t>
               </w:r>
             </w:ins>
           </w:p>
@@ -5694,9 +5688,7 @@
             <w:pPr>
               <w:pStyle w:val="Normal"/>
               <w:snapToGrid w:val="false"/>
-              <w:rPr>
-                <w:rFonts w:cs="Calibri"/>
-              </w:rPr>
+              <w:rPr/>
             </w:pPr>
             <w:ins w:id="100" w:author="Tomas Petru" w:date="2016-11-27T18:06:00Z">
               <w:r>
@@ -5720,9 +5712,7 @@
               <w:pStyle w:val="Normal"/>
               <w:snapToGrid w:val="false"/>
               <w:spacing w:before="0" w:after="200"/>
-              <w:rPr>
-                <w:rFonts w:cs="Calibri"/>
-              </w:rPr>
+              <w:rPr/>
             </w:pPr>
             <w:del w:id="102" w:author="Tomas Petru" w:date="2016-11-27T18:07:00Z">
               <w:r>
@@ -5898,9 +5888,7 @@
             <w:pPr>
               <w:pStyle w:val="Normal"/>
               <w:snapToGrid w:val="false"/>
-              <w:rPr>
-                <w:rFonts w:cs="Calibri"/>
-              </w:rPr>
+              <w:rPr/>
             </w:pPr>
             <w:del w:id="112" w:author="Tomas Petru" w:date="2016-11-27T18:18:00Z">
               <w:r>
@@ -5915,9 +5903,7 @@
             <w:pPr>
               <w:pStyle w:val="Normal"/>
               <w:snapToGrid w:val="false"/>
-              <w:rPr>
-                <w:rFonts w:cs="Calibri"/>
-              </w:rPr>
+              <w:rPr/>
             </w:pPr>
             <w:del w:id="113" w:author="Tomas Petru" w:date="2016-11-27T18:18:00Z">
               <w:r>
@@ -5932,9 +5918,7 @@
             <w:pPr>
               <w:pStyle w:val="Normal"/>
               <w:snapToGrid w:val="false"/>
-              <w:rPr>
-                <w:rFonts w:cs="Calibri"/>
-              </w:rPr>
+              <w:rPr/>
             </w:pPr>
             <w:del w:id="114" w:author="Tomas Petru" w:date="2016-11-27T18:18:00Z">
               <w:r>
@@ -6093,11 +6077,7 @@
       <w:pPr>
         <w:pStyle w:val="Normal"/>
         <w:spacing w:lineRule="auto" w:line="240"/>
-        <w:rPr>
-          <w:i/>
-          <w:i/>
-          <w:del w:id="118" w:author="Tomas Petru" w:date="2016-11-27T18:27:00Z"/>
-        </w:rPr>
+        <w:rPr/>
       </w:pPr>
       <w:r>
         <w:rPr>
@@ -9079,51 +9059,12 @@
       </w:pPr>
       <w:r>
         <w:rPr/>
-        <w:drawing>
-          <wp:anchor behindDoc="0" distT="0" distB="0" distL="0" distR="0" simplePos="0" locked="0" layoutInCell="1" allowOverlap="1" relativeHeight="9">
-            <wp:simplePos x="0" y="0"/>
-            <wp:positionH relativeFrom="column">
-              <wp:align>center</wp:align>
-            </wp:positionH>
-            <wp:positionV relativeFrom="paragraph">
-              <wp:posOffset>635</wp:posOffset>
-            </wp:positionV>
-            <wp:extent cx="5996305" cy="1210310"/>
-            <wp:effectExtent l="0" t="0" r="0" b="0"/>
-            <wp:wrapSquare wrapText="largest"/>
-            <wp:docPr id="8" name="Object1" descr=""/>
-            <wp:cNvGraphicFramePr>
-              <a:graphicFrameLocks xmlns:a="http://schemas.openxmlformats.org/drawingml/2006/main" noChangeAspect="1"/>
-            </wp:cNvGraphicFramePr>
-            <a:graphic xmlns:a="http://schemas.openxmlformats.org/drawingml/2006/main">
-              <a:graphicData uri="http://schemas.openxmlformats.org/drawingml/2006/picture">
-                <pic:pic xmlns:pic="http://schemas.openxmlformats.org/drawingml/2006/picture">
-                  <pic:nvPicPr>
-                    <pic:cNvPr id="8" name="Object1" descr=""/>
-                    <pic:cNvPicPr>
-                      <a:picLocks noChangeAspect="1" noChangeArrowheads="1"/>
-                    </pic:cNvPicPr>
-                  </pic:nvPicPr>
-                  <pic:blipFill>
-                    <a:blip r:embed="rId23"/>
-                    <a:stretch>
-                      <a:fillRect/>
-                    </a:stretch>
-                  </pic:blipFill>
-                  <pic:spPr bwMode="auto">
-                    <a:xfrm>
-                      <a:off x="0" y="0"/>
-                      <a:ext cx="5996305" cy="1210310"/>
-                    </a:xfrm>
-                    <a:prstGeom prst="rect">
-                      <a:avLst/>
-                    </a:prstGeom>
-                  </pic:spPr>
-                </pic:pic>
-              </a:graphicData>
-            </a:graphic>
-          </wp:anchor>
-        </w:drawing>
+        <w:object>
+          <v:shape id="ole_rId23" style="width:472.15pt;height:95.3pt" o:ole="">
+            <v:imagedata r:id="rId24" o:title=""/>
+          </v:shape>
+          <o:OLEObject Type="Embed" ProgID="Excel.Sheet.12" ShapeID="ole_rId23" DrawAspect="Content" ObjectID="_1606628342" r:id="rId23"/>
+        </w:object>
       </w:r>
     </w:p>
     <w:tbl>
@@ -9536,9 +9477,7 @@
               <w:pStyle w:val="NoSpacing"/>
               <w:snapToGrid w:val="false"/>
               <w:spacing w:lineRule="auto" w:line="276"/>
-              <w:rPr>
-                <w:rFonts w:ascii="Calibri" w:hAnsi="Calibri" w:cs="Calibri"/>
-              </w:rPr>
+              <w:rPr/>
             </w:pPr>
             <w:del w:id="157" w:author="Unknown Author" w:date="2016-11-27T20:10:00Z">
               <w:r>
@@ -14166,7 +14105,7 @@
               </w:rPr>
               <w:t xml:space="preserve">Facebookový profil </w:t>
             </w:r>
-            <w:hyperlink r:id="rId24">
+            <w:hyperlink r:id="rId25">
               <w:r>
                 <w:rPr>
                   <w:rStyle w:val="InternetLink"/>
@@ -15800,7 +15739,7 @@
               </w:rPr>
               <w:t xml:space="preserve">Technologie neuronové sítě: </w:t>
             </w:r>
-            <w:hyperlink r:id="rId25">
+            <w:hyperlink r:id="rId26">
               <w:r>
                 <w:rPr>
                   <w:rStyle w:val="InternetLink"/>
@@ -15823,7 +15762,7 @@
               </w:rPr>
               <w:t>Technologie senzorů (spíše pro přehled):</w:t>
             </w:r>
-            <w:hyperlink r:id="rId26">
+            <w:hyperlink r:id="rId27">
               <w:r>
                 <w:rPr>
                   <w:rStyle w:val="InternetLink"/>
@@ -15956,8 +15895,8 @@
       </w:r>
     </w:p>
     <w:sectPr>
-      <w:headerReference w:type="default" r:id="rId27"/>
-      <w:footerReference w:type="default" r:id="rId28"/>
+      <w:headerReference w:type="default" r:id="rId28"/>
+      <w:footerReference w:type="default" r:id="rId29"/>
       <w:type w:val="nextPage"/>
       <w:pgSz w:w="11906" w:h="16838"/>
       <w:pgMar w:left="1417" w:right="1417" w:header="708" w:top="1417" w:footer="306" w:bottom="1417" w:gutter="0"/>
@@ -16275,7 +16214,7 @@
       <w:fldChar w:fldCharType="separate"/>
     </w:r>
     <w:r>
-      <w:t>30</w:t>
+      <w:t>31</w:t>
     </w:r>
     <w:r>
       <w:fldChar w:fldCharType="end"/>
@@ -16302,7 +16241,7 @@
         <wp:inline distT="0" distB="0" distL="0" distR="0">
           <wp:extent cx="2012315" cy="908685"/>
           <wp:effectExtent l="0" t="0" r="0" b="0"/>
-          <wp:docPr id="9" name="Image1" descr=""/>
+          <wp:docPr id="8" name="Image1" descr=""/>
           <wp:cNvGraphicFramePr>
             <a:graphicFrameLocks xmlns:a="http://schemas.openxmlformats.org/drawingml/2006/main" noChangeAspect="1"/>
           </wp:cNvGraphicFramePr>
@@ -16310,7 +16249,7 @@
             <a:graphicData uri="http://schemas.openxmlformats.org/drawingml/2006/picture">
               <pic:pic xmlns:pic="http://schemas.openxmlformats.org/drawingml/2006/picture">
                 <pic:nvPicPr>
-                  <pic:cNvPr id="9" name="Image1" descr=""/>
+                  <pic:cNvPr id="8" name="Image1" descr=""/>
                   <pic:cNvPicPr>
                     <a:picLocks noChangeAspect="1" noChangeArrowheads="1"/>
                   </pic:cNvPicPr>

</xml_diff>